<commit_message>
Add of the volumes
</commit_message>
<xml_diff>
--- a/ProgettoDB/Relazione.docx
+++ b/ProgettoDB/Relazione.docx
@@ -464,7 +464,7 @@
               </wp:anchor>
             </w:drawing>
           </mc:Choice>
-          <mc:Fallback xmlns:a="http://schemas.openxmlformats.org/drawingml/2006/main" xmlns:pic="http://schemas.openxmlformats.org/drawingml/2006/picture" xmlns:a14="http://schemas.microsoft.com/office/drawing/2010/main" xmlns:asvg="http://schemas.microsoft.com/office/drawing/2016/SVG/main" xmlns:w16sdtdh="http://schemas.microsoft.com/office/word/2020/wordml/sdtdatahash" xmlns:w16="http://schemas.microsoft.com/office/word/2018/wordml" xmlns:w16cex="http://schemas.microsoft.com/office/word/2018/wordml/cex" xmlns:oel="http://schemas.microsoft.com/office/2019/extlst">
+          <mc:Fallback xmlns:oel="http://schemas.microsoft.com/office/2019/extlst" xmlns:w16cex="http://schemas.microsoft.com/office/word/2018/wordml/cex" xmlns:w16="http://schemas.microsoft.com/office/word/2018/wordml" xmlns:w16sdtdh="http://schemas.microsoft.com/office/word/2020/wordml/sdtdatahash" xmlns:asvg="http://schemas.microsoft.com/office/drawing/2016/SVG/main" xmlns:a14="http://schemas.microsoft.com/office/drawing/2010/main" xmlns:pic="http://schemas.openxmlformats.org/drawingml/2006/picture" xmlns:a="http://schemas.openxmlformats.org/drawingml/2006/main">
             <w:pict w14:anchorId="51313773">
               <v:rect id="Rettangolo 45" style="position:absolute;margin-left:455.3pt;margin-top:39.45pt;width:20.4pt;height:22.55pt;z-index:251660288;visibility:visible;mso-wrap-style:square;mso-wrap-distance-left:9pt;mso-wrap-distance-top:0;mso-wrap-distance-right:9pt;mso-wrap-distance-bottom:0;mso-position-horizontal:absolute;mso-position-horizontal-relative:text;mso-position-vertical:absolute;mso-position-vertical-relative:text;v-text-anchor:middle" o:spid="_x0000_s1026" fillcolor="white [3212]" stroked="f" strokeweight="1pt" w14:anchorId="39A621C8" o:gfxdata="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"/>
             </w:pict>
@@ -933,7 +933,7 @@
               </wp:anchor>
             </w:drawing>
           </mc:Choice>
-          <mc:Fallback xmlns:a="http://schemas.openxmlformats.org/drawingml/2006/main" xmlns:pic="http://schemas.openxmlformats.org/drawingml/2006/picture" xmlns:a14="http://schemas.microsoft.com/office/drawing/2010/main" xmlns:asvg="http://schemas.microsoft.com/office/drawing/2016/SVG/main" xmlns:w16sdtdh="http://schemas.microsoft.com/office/word/2020/wordml/sdtdatahash" xmlns:w16="http://schemas.microsoft.com/office/word/2018/wordml" xmlns:w16cex="http://schemas.microsoft.com/office/word/2018/wordml/cex" xmlns:oel="http://schemas.microsoft.com/office/2019/extlst">
+          <mc:Fallback xmlns:oel="http://schemas.microsoft.com/office/2019/extlst" xmlns:w16cex="http://schemas.microsoft.com/office/word/2018/wordml/cex" xmlns:w16="http://schemas.microsoft.com/office/word/2018/wordml" xmlns:w16sdtdh="http://schemas.microsoft.com/office/word/2020/wordml/sdtdatahash" xmlns:asvg="http://schemas.microsoft.com/office/drawing/2016/SVG/main" xmlns:a14="http://schemas.microsoft.com/office/drawing/2010/main" xmlns:pic="http://schemas.openxmlformats.org/drawingml/2006/picture" xmlns:a="http://schemas.openxmlformats.org/drawingml/2006/main">
             <w:pict w14:anchorId="13DD1331">
               <v:rect id="Rettangolo 46" style="position:absolute;margin-left:453.5pt;margin-top:44.05pt;width:20.4pt;height:22.55pt;z-index:251662336;visibility:visible;mso-wrap-style:square;mso-wrap-distance-left:9pt;mso-wrap-distance-top:0;mso-wrap-distance-right:9pt;mso-wrap-distance-bottom:0;mso-position-horizontal:absolute;mso-position-horizontal-relative:text;mso-position-vertical:absolute;mso-position-vertical-relative:text;v-text-anchor:middle" o:spid="_x0000_s1026" fillcolor="white [3212]" stroked="f" strokeweight="1pt" w14:anchorId="47EC2501" o:gfxdata="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"/>
             </w:pict>
@@ -6794,25 +6794,2606 @@
         <w:t>STIMA DEL VOLUME DEI DATI</w:t>
       </w:r>
     </w:p>
-    <w:p>
-      <w:pPr>
-        <w:rPr>
-          <w:rFonts w:ascii="Bahnschrift Light" w:hAnsi="Bahnschrift Light"/>
-          <w:bCs/>
-          <w:sz w:val="24"/>
-          <w:szCs w:val="40"/>
-        </w:rPr>
-      </w:pPr>
-      <w:r>
-        <w:rPr>
-          <w:rFonts w:ascii="Bahnschrift Light" w:hAnsi="Bahnschrift Light"/>
-          <w:bCs/>
-          <w:sz w:val="24"/>
-          <w:szCs w:val="40"/>
-        </w:rPr>
-        <w:t>TODO</w:t>
-      </w:r>
-    </w:p>
+    <w:tbl>
+      <w:tblPr>
+        <w:tblStyle w:val="Tabellasemplice5"/>
+        <w:tblW w:w="0" w:type="auto"/>
+        <w:tblLook w:val="04A0" w:firstRow="1" w:lastRow="0" w:firstColumn="1" w:lastColumn="0" w:noHBand="0" w:noVBand="1"/>
+      </w:tblPr>
+      <w:tblGrid>
+        <w:gridCol w:w="2788"/>
+        <w:gridCol w:w="1483"/>
+        <w:gridCol w:w="5043"/>
+      </w:tblGrid>
+      <w:tr>
+        <w:trPr>
+          <w:cnfStyle w:val="100000000000" w:firstRow="1" w:lastRow="0" w:firstColumn="0" w:lastColumn="0" w:oddVBand="0" w:evenVBand="0" w:oddHBand="0" w:evenHBand="0" w:firstRowFirstColumn="0" w:firstRowLastColumn="0" w:lastRowFirstColumn="0" w:lastRowLastColumn="0"/>
+          <w:trHeight w:val="323"/>
+        </w:trPr>
+        <w:tc>
+          <w:tcPr>
+            <w:cnfStyle w:val="001000000100" w:firstRow="0" w:lastRow="0" w:firstColumn="1" w:lastColumn="0" w:oddVBand="0" w:evenVBand="0" w:oddHBand="0" w:evenHBand="0" w:firstRowFirstColumn="1" w:firstRowLastColumn="0" w:lastRowFirstColumn="0" w:lastRowLastColumn="0"/>
+            <w:tcW w:w="2830" w:type="dxa"/>
+          </w:tcPr>
+          <w:p>
+            <w:pPr>
+              <w:jc w:val="center"/>
+              <w:rPr>
+                <w:rFonts w:ascii="Bahnschrift" w:hAnsi="Bahnschrift"/>
+                <w:b/>
+                <w:bCs/>
+                <w:i w:val="0"/>
+                <w:iCs w:val="0"/>
+                <w:sz w:val="24"/>
+                <w:szCs w:val="24"/>
+              </w:rPr>
+            </w:pPr>
+            <w:r>
+              <w:rPr>
+                <w:rFonts w:ascii="Bahnschrift" w:hAnsi="Bahnschrift"/>
+                <w:b/>
+                <w:bCs/>
+                <w:i w:val="0"/>
+                <w:iCs w:val="0"/>
+                <w:sz w:val="24"/>
+                <w:szCs w:val="24"/>
+              </w:rPr>
+              <w:t>CONCETTO</w:t>
+            </w:r>
+          </w:p>
+        </w:tc>
+        <w:tc>
+          <w:tcPr>
+            <w:tcW w:w="1276" w:type="dxa"/>
+          </w:tcPr>
+          <w:p>
+            <w:pPr>
+              <w:jc w:val="center"/>
+              <w:cnfStyle w:val="100000000000" w:firstRow="1" w:lastRow="0" w:firstColumn="0" w:lastColumn="0" w:oddVBand="0" w:evenVBand="0" w:oddHBand="0" w:evenHBand="0" w:firstRowFirstColumn="0" w:firstRowLastColumn="0" w:lastRowFirstColumn="0" w:lastRowLastColumn="0"/>
+              <w:rPr>
+                <w:rFonts w:ascii="Bahnschrift" w:hAnsi="Bahnschrift"/>
+                <w:b/>
+                <w:bCs/>
+                <w:i w:val="0"/>
+                <w:iCs w:val="0"/>
+                <w:sz w:val="24"/>
+                <w:szCs w:val="24"/>
+              </w:rPr>
+            </w:pPr>
+            <w:r>
+              <w:rPr>
+                <w:rFonts w:ascii="Bahnschrift" w:hAnsi="Bahnschrift"/>
+                <w:b/>
+                <w:bCs/>
+                <w:i w:val="0"/>
+                <w:iCs w:val="0"/>
+                <w:sz w:val="24"/>
+                <w:szCs w:val="24"/>
+              </w:rPr>
+              <w:t>COSTRUTTO</w:t>
+            </w:r>
+          </w:p>
+        </w:tc>
+        <w:tc>
+          <w:tcPr>
+            <w:tcW w:w="5197" w:type="dxa"/>
+            <w:shd w:val="clear" w:color="auto" w:fill="auto"/>
+          </w:tcPr>
+          <w:p>
+            <w:pPr>
+              <w:jc w:val="center"/>
+              <w:cnfStyle w:val="100000000000" w:firstRow="1" w:lastRow="0" w:firstColumn="0" w:lastColumn="0" w:oddVBand="0" w:evenVBand="0" w:oddHBand="0" w:evenHBand="0" w:firstRowFirstColumn="0" w:firstRowLastColumn="0" w:lastRowFirstColumn="0" w:lastRowLastColumn="0"/>
+              <w:rPr>
+                <w:rFonts w:ascii="Bahnschrift" w:hAnsi="Bahnschrift"/>
+                <w:b/>
+                <w:bCs/>
+                <w:i w:val="0"/>
+                <w:iCs w:val="0"/>
+                <w:sz w:val="24"/>
+                <w:szCs w:val="24"/>
+              </w:rPr>
+            </w:pPr>
+            <w:r>
+              <w:rPr>
+                <w:rFonts w:ascii="Bahnschrift" w:hAnsi="Bahnschrift"/>
+                <w:b/>
+                <w:bCs/>
+                <w:i w:val="0"/>
+                <w:iCs w:val="0"/>
+                <w:sz w:val="24"/>
+                <w:szCs w:val="24"/>
+              </w:rPr>
+              <w:t>VOLUME</w:t>
+            </w:r>
+          </w:p>
+        </w:tc>
+      </w:tr>
+      <w:tr>
+        <w:trPr>
+          <w:cnfStyle w:val="000000100000" w:firstRow="0" w:lastRow="0" w:firstColumn="0" w:lastColumn="0" w:oddVBand="0" w:evenVBand="0" w:oddHBand="1" w:evenHBand="0" w:firstRowFirstColumn="0" w:firstRowLastColumn="0" w:lastRowFirstColumn="0" w:lastRowLastColumn="0"/>
+          <w:trHeight w:val="321"/>
+        </w:trPr>
+        <w:tc>
+          <w:tcPr>
+            <w:cnfStyle w:val="001000000000" w:firstRow="0" w:lastRow="0" w:firstColumn="1" w:lastColumn="0" w:oddVBand="0" w:evenVBand="0" w:oddHBand="0" w:evenHBand="0" w:firstRowFirstColumn="0" w:firstRowLastColumn="0" w:lastRowFirstColumn="0" w:lastRowLastColumn="0"/>
+            <w:tcW w:w="2830" w:type="dxa"/>
+            <w:vAlign w:val="center"/>
+          </w:tcPr>
+          <w:p>
+            <w:pPr>
+              <w:jc w:val="both"/>
+              <w:rPr>
+                <w:rFonts w:ascii="Bahnschrift" w:hAnsi="Bahnschrift"/>
+                <w:i w:val="0"/>
+                <w:iCs w:val="0"/>
+                <w:sz w:val="24"/>
+                <w:szCs w:val="24"/>
+              </w:rPr>
+            </w:pPr>
+            <w:r>
+              <w:rPr>
+                <w:rFonts w:ascii="Bahnschrift" w:hAnsi="Bahnschrift"/>
+                <w:i w:val="0"/>
+                <w:iCs w:val="0"/>
+                <w:sz w:val="24"/>
+                <w:szCs w:val="24"/>
+              </w:rPr>
+              <w:t>Sicurezza</w:t>
+            </w:r>
+          </w:p>
+        </w:tc>
+        <w:tc>
+          <w:tcPr>
+            <w:tcW w:w="1276" w:type="dxa"/>
+            <w:vAlign w:val="center"/>
+          </w:tcPr>
+          <w:p>
+            <w:pPr>
+              <w:jc w:val="both"/>
+              <w:cnfStyle w:val="000000100000" w:firstRow="0" w:lastRow="0" w:firstColumn="0" w:lastColumn="0" w:oddVBand="0" w:evenVBand="0" w:oddHBand="1" w:evenHBand="0" w:firstRowFirstColumn="0" w:firstRowLastColumn="0" w:lastRowFirstColumn="0" w:lastRowLastColumn="0"/>
+              <w:rPr>
+                <w:rFonts w:ascii="Bahnschrift" w:hAnsi="Bahnschrift"/>
+                <w:sz w:val="24"/>
+                <w:szCs w:val="24"/>
+              </w:rPr>
+            </w:pPr>
+            <w:r>
+              <w:rPr>
+                <w:rFonts w:ascii="Bahnschrift" w:hAnsi="Bahnschrift"/>
+                <w:sz w:val="24"/>
+                <w:szCs w:val="24"/>
+              </w:rPr>
+              <w:t>E</w:t>
+            </w:r>
+          </w:p>
+        </w:tc>
+        <w:tc>
+          <w:tcPr>
+            <w:tcW w:w="5197" w:type="dxa"/>
+          </w:tcPr>
+          <w:p>
+            <w:pPr>
+              <w:jc w:val="both"/>
+              <w:cnfStyle w:val="000000100000" w:firstRow="0" w:lastRow="0" w:firstColumn="0" w:lastColumn="0" w:oddVBand="0" w:evenVBand="0" w:oddHBand="1" w:evenHBand="0" w:firstRowFirstColumn="0" w:firstRowLastColumn="0" w:lastRowFirstColumn="0" w:lastRowLastColumn="0"/>
+              <w:rPr>
+                <w:rFonts w:ascii="Bahnschrift Light SemiCondensed" w:hAnsi="Bahnschrift Light SemiCondensed"/>
+                <w:sz w:val="24"/>
+                <w:szCs w:val="24"/>
+              </w:rPr>
+            </w:pPr>
+            <w:r>
+              <w:rPr>
+                <w:rFonts w:ascii="Bahnschrift Light SemiCondensed" w:hAnsi="Bahnschrift Light SemiCondensed"/>
+                <w:sz w:val="24"/>
+                <w:szCs w:val="24"/>
+              </w:rPr>
+              <w:t>30</w:t>
+            </w:r>
+          </w:p>
+        </w:tc>
+      </w:tr>
+      <w:tr>
+        <w:trPr>
+          <w:trHeight w:val="336"/>
+        </w:trPr>
+        <w:tc>
+          <w:tcPr>
+            <w:cnfStyle w:val="001000000000" w:firstRow="0" w:lastRow="0" w:firstColumn="1" w:lastColumn="0" w:oddVBand="0" w:evenVBand="0" w:oddHBand="0" w:evenHBand="0" w:firstRowFirstColumn="0" w:firstRowLastColumn="0" w:lastRowFirstColumn="0" w:lastRowLastColumn="0"/>
+            <w:tcW w:w="2830" w:type="dxa"/>
+            <w:vAlign w:val="center"/>
+          </w:tcPr>
+          <w:p>
+            <w:pPr>
+              <w:jc w:val="both"/>
+              <w:rPr>
+                <w:rFonts w:ascii="Bahnschrift" w:hAnsi="Bahnschrift"/>
+                <w:i w:val="0"/>
+                <w:iCs w:val="0"/>
+                <w:sz w:val="24"/>
+                <w:szCs w:val="24"/>
+              </w:rPr>
+            </w:pPr>
+            <w:r>
+              <w:rPr>
+                <w:rFonts w:ascii="Bahnschrift" w:hAnsi="Bahnschrift"/>
+                <w:i w:val="0"/>
+                <w:iCs w:val="0"/>
+                <w:sz w:val="24"/>
+                <w:szCs w:val="24"/>
+              </w:rPr>
+              <w:t>Addetto pulizia</w:t>
+            </w:r>
+          </w:p>
+        </w:tc>
+        <w:tc>
+          <w:tcPr>
+            <w:tcW w:w="1276" w:type="dxa"/>
+            <w:vAlign w:val="center"/>
+          </w:tcPr>
+          <w:p>
+            <w:pPr>
+              <w:jc w:val="both"/>
+              <w:cnfStyle w:val="000000000000" w:firstRow="0" w:lastRow="0" w:firstColumn="0" w:lastColumn="0" w:oddVBand="0" w:evenVBand="0" w:oddHBand="0" w:evenHBand="0" w:firstRowFirstColumn="0" w:firstRowLastColumn="0" w:lastRowFirstColumn="0" w:lastRowLastColumn="0"/>
+              <w:rPr>
+                <w:rFonts w:ascii="Bahnschrift" w:hAnsi="Bahnschrift"/>
+                <w:sz w:val="24"/>
+                <w:szCs w:val="24"/>
+              </w:rPr>
+            </w:pPr>
+            <w:r>
+              <w:rPr>
+                <w:rFonts w:ascii="Bahnschrift" w:hAnsi="Bahnschrift"/>
+                <w:sz w:val="24"/>
+                <w:szCs w:val="24"/>
+              </w:rPr>
+              <w:t>E</w:t>
+            </w:r>
+          </w:p>
+        </w:tc>
+        <w:tc>
+          <w:tcPr>
+            <w:tcW w:w="5197" w:type="dxa"/>
+          </w:tcPr>
+          <w:p>
+            <w:pPr>
+              <w:jc w:val="both"/>
+              <w:cnfStyle w:val="000000000000" w:firstRow="0" w:lastRow="0" w:firstColumn="0" w:lastColumn="0" w:oddVBand="0" w:evenVBand="0" w:oddHBand="0" w:evenHBand="0" w:firstRowFirstColumn="0" w:firstRowLastColumn="0" w:lastRowFirstColumn="0" w:lastRowLastColumn="0"/>
+              <w:rPr>
+                <w:rFonts w:ascii="Bahnschrift Light SemiCondensed" w:hAnsi="Bahnschrift Light SemiCondensed"/>
+                <w:sz w:val="24"/>
+                <w:szCs w:val="24"/>
+              </w:rPr>
+            </w:pPr>
+            <w:r>
+              <w:rPr>
+                <w:rFonts w:ascii="Bahnschrift Light SemiCondensed" w:hAnsi="Bahnschrift Light SemiCondensed"/>
+                <w:sz w:val="24"/>
+                <w:szCs w:val="24"/>
+              </w:rPr>
+              <w:t>10</w:t>
+            </w:r>
+          </w:p>
+        </w:tc>
+      </w:tr>
+      <w:tr>
+        <w:trPr>
+          <w:cnfStyle w:val="000000100000" w:firstRow="0" w:lastRow="0" w:firstColumn="0" w:lastColumn="0" w:oddVBand="0" w:evenVBand="0" w:oddHBand="1" w:evenHBand="0" w:firstRowFirstColumn="0" w:firstRowLastColumn="0" w:lastRowFirstColumn="0" w:lastRowLastColumn="0"/>
+          <w:trHeight w:val="321"/>
+        </w:trPr>
+        <w:tc>
+          <w:tcPr>
+            <w:cnfStyle w:val="001000000000" w:firstRow="0" w:lastRow="0" w:firstColumn="1" w:lastColumn="0" w:oddVBand="0" w:evenVBand="0" w:oddHBand="0" w:evenHBand="0" w:firstRowFirstColumn="0" w:firstRowLastColumn="0" w:lastRowFirstColumn="0" w:lastRowLastColumn="0"/>
+            <w:tcW w:w="2830" w:type="dxa"/>
+            <w:vAlign w:val="center"/>
+          </w:tcPr>
+          <w:p>
+            <w:pPr>
+              <w:jc w:val="both"/>
+              <w:rPr>
+                <w:rFonts w:ascii="Bahnschrift" w:hAnsi="Bahnschrift"/>
+                <w:i w:val="0"/>
+                <w:iCs w:val="0"/>
+                <w:sz w:val="24"/>
+                <w:szCs w:val="24"/>
+              </w:rPr>
+            </w:pPr>
+            <w:r>
+              <w:rPr>
+                <w:rFonts w:ascii="Bahnschrift" w:hAnsi="Bahnschrift"/>
+                <w:i w:val="0"/>
+                <w:iCs w:val="0"/>
+                <w:sz w:val="24"/>
+                <w:szCs w:val="24"/>
+              </w:rPr>
+              <w:t>Addetto Biglietteria</w:t>
+            </w:r>
+          </w:p>
+        </w:tc>
+        <w:tc>
+          <w:tcPr>
+            <w:tcW w:w="1276" w:type="dxa"/>
+            <w:vAlign w:val="center"/>
+          </w:tcPr>
+          <w:p>
+            <w:pPr>
+              <w:jc w:val="both"/>
+              <w:cnfStyle w:val="000000100000" w:firstRow="0" w:lastRow="0" w:firstColumn="0" w:lastColumn="0" w:oddVBand="0" w:evenVBand="0" w:oddHBand="1" w:evenHBand="0" w:firstRowFirstColumn="0" w:firstRowLastColumn="0" w:lastRowFirstColumn="0" w:lastRowLastColumn="0"/>
+              <w:rPr>
+                <w:rFonts w:ascii="Bahnschrift" w:hAnsi="Bahnschrift"/>
+                <w:sz w:val="24"/>
+                <w:szCs w:val="24"/>
+              </w:rPr>
+            </w:pPr>
+            <w:r>
+              <w:rPr>
+                <w:rFonts w:ascii="Bahnschrift" w:hAnsi="Bahnschrift"/>
+                <w:sz w:val="24"/>
+                <w:szCs w:val="24"/>
+              </w:rPr>
+              <w:t>E</w:t>
+            </w:r>
+          </w:p>
+        </w:tc>
+        <w:tc>
+          <w:tcPr>
+            <w:tcW w:w="5197" w:type="dxa"/>
+          </w:tcPr>
+          <w:p>
+            <w:pPr>
+              <w:jc w:val="both"/>
+              <w:cnfStyle w:val="000000100000" w:firstRow="0" w:lastRow="0" w:firstColumn="0" w:lastColumn="0" w:oddVBand="0" w:evenVBand="0" w:oddHBand="1" w:evenHBand="0" w:firstRowFirstColumn="0" w:firstRowLastColumn="0" w:lastRowFirstColumn="0" w:lastRowLastColumn="0"/>
+              <w:rPr>
+                <w:rFonts w:ascii="Bahnschrift Light SemiCondensed" w:hAnsi="Bahnschrift Light SemiCondensed"/>
+                <w:sz w:val="24"/>
+                <w:szCs w:val="24"/>
+              </w:rPr>
+            </w:pPr>
+            <w:r>
+              <w:rPr>
+                <w:rFonts w:ascii="Bahnschrift Light SemiCondensed" w:hAnsi="Bahnschrift Light SemiCondensed"/>
+                <w:sz w:val="24"/>
+                <w:szCs w:val="24"/>
+              </w:rPr>
+              <w:t>10</w:t>
+            </w:r>
+          </w:p>
+        </w:tc>
+      </w:tr>
+      <w:tr>
+        <w:trPr>
+          <w:trHeight w:val="321"/>
+        </w:trPr>
+        <w:tc>
+          <w:tcPr>
+            <w:cnfStyle w:val="001000000000" w:firstRow="0" w:lastRow="0" w:firstColumn="1" w:lastColumn="0" w:oddVBand="0" w:evenVBand="0" w:oddHBand="0" w:evenHBand="0" w:firstRowFirstColumn="0" w:firstRowLastColumn="0" w:lastRowFirstColumn="0" w:lastRowLastColumn="0"/>
+            <w:tcW w:w="2830" w:type="dxa"/>
+            <w:vAlign w:val="center"/>
+          </w:tcPr>
+          <w:p>
+            <w:pPr>
+              <w:jc w:val="both"/>
+              <w:rPr>
+                <w:rFonts w:ascii="Bahnschrift" w:hAnsi="Bahnschrift"/>
+                <w:i w:val="0"/>
+                <w:iCs w:val="0"/>
+                <w:sz w:val="24"/>
+                <w:szCs w:val="24"/>
+              </w:rPr>
+            </w:pPr>
+            <w:r>
+              <w:rPr>
+                <w:rFonts w:ascii="Bahnschrift" w:hAnsi="Bahnschrift"/>
+                <w:i w:val="0"/>
+                <w:iCs w:val="0"/>
+                <w:sz w:val="24"/>
+                <w:szCs w:val="24"/>
+              </w:rPr>
+              <w:t>Assegnato – Sicurezza</w:t>
+            </w:r>
+          </w:p>
+        </w:tc>
+        <w:tc>
+          <w:tcPr>
+            <w:tcW w:w="1276" w:type="dxa"/>
+            <w:vAlign w:val="center"/>
+          </w:tcPr>
+          <w:p>
+            <w:pPr>
+              <w:jc w:val="both"/>
+              <w:cnfStyle w:val="000000000000" w:firstRow="0" w:lastRow="0" w:firstColumn="0" w:lastColumn="0" w:oddVBand="0" w:evenVBand="0" w:oddHBand="0" w:evenHBand="0" w:firstRowFirstColumn="0" w:firstRowLastColumn="0" w:lastRowFirstColumn="0" w:lastRowLastColumn="0"/>
+              <w:rPr>
+                <w:rFonts w:ascii="Bahnschrift" w:hAnsi="Bahnschrift"/>
+                <w:sz w:val="24"/>
+                <w:szCs w:val="24"/>
+              </w:rPr>
+            </w:pPr>
+            <w:r>
+              <w:rPr>
+                <w:rFonts w:ascii="Bahnschrift" w:hAnsi="Bahnschrift"/>
+                <w:sz w:val="24"/>
+                <w:szCs w:val="24"/>
+              </w:rPr>
+              <w:t>R</w:t>
+            </w:r>
+          </w:p>
+        </w:tc>
+        <w:tc>
+          <w:tcPr>
+            <w:tcW w:w="5197" w:type="dxa"/>
+          </w:tcPr>
+          <w:p>
+            <w:pPr>
+              <w:jc w:val="both"/>
+              <w:cnfStyle w:val="000000000000" w:firstRow="0" w:lastRow="0" w:firstColumn="0" w:lastColumn="0" w:oddVBand="0" w:evenVBand="0" w:oddHBand="0" w:evenHBand="0" w:firstRowFirstColumn="0" w:firstRowLastColumn="0" w:lastRowFirstColumn="0" w:lastRowLastColumn="0"/>
+              <w:rPr>
+                <w:rFonts w:ascii="Bahnschrift Light SemiCondensed" w:hAnsi="Bahnschrift Light SemiCondensed"/>
+                <w:sz w:val="24"/>
+                <w:szCs w:val="24"/>
+              </w:rPr>
+            </w:pPr>
+            <w:r>
+              <w:rPr>
+                <w:rFonts w:ascii="Bahnschrift Light SemiCondensed" w:hAnsi="Bahnschrift Light SemiCondensed"/>
+                <w:sz w:val="24"/>
+                <w:szCs w:val="24"/>
+              </w:rPr>
+              <w:t>210</w:t>
+            </w:r>
+          </w:p>
+        </w:tc>
+      </w:tr>
+      <w:tr>
+        <w:trPr>
+          <w:cnfStyle w:val="000000100000" w:firstRow="0" w:lastRow="0" w:firstColumn="0" w:lastColumn="0" w:oddVBand="0" w:evenVBand="0" w:oddHBand="1" w:evenHBand="0" w:firstRowFirstColumn="0" w:firstRowLastColumn="0" w:lastRowFirstColumn="0" w:lastRowLastColumn="0"/>
+          <w:trHeight w:val="321"/>
+        </w:trPr>
+        <w:tc>
+          <w:tcPr>
+            <w:cnfStyle w:val="001000000000" w:firstRow="0" w:lastRow="0" w:firstColumn="1" w:lastColumn="0" w:oddVBand="0" w:evenVBand="0" w:oddHBand="0" w:evenHBand="0" w:firstRowFirstColumn="0" w:firstRowLastColumn="0" w:lastRowFirstColumn="0" w:lastRowLastColumn="0"/>
+            <w:tcW w:w="2830" w:type="dxa"/>
+            <w:vAlign w:val="center"/>
+          </w:tcPr>
+          <w:p>
+            <w:pPr>
+              <w:jc w:val="both"/>
+              <w:rPr>
+                <w:rFonts w:ascii="Bahnschrift" w:hAnsi="Bahnschrift"/>
+                <w:i w:val="0"/>
+                <w:iCs w:val="0"/>
+                <w:sz w:val="24"/>
+                <w:szCs w:val="24"/>
+              </w:rPr>
+            </w:pPr>
+            <w:r>
+              <w:rPr>
+                <w:rFonts w:ascii="Bahnschrift" w:hAnsi="Bahnschrift"/>
+                <w:i w:val="0"/>
+                <w:iCs w:val="0"/>
+                <w:sz w:val="24"/>
+                <w:szCs w:val="24"/>
+              </w:rPr>
+              <w:t>Assegnato – Pulizia</w:t>
+            </w:r>
+          </w:p>
+        </w:tc>
+        <w:tc>
+          <w:tcPr>
+            <w:tcW w:w="1276" w:type="dxa"/>
+            <w:vAlign w:val="center"/>
+          </w:tcPr>
+          <w:p>
+            <w:pPr>
+              <w:jc w:val="both"/>
+              <w:cnfStyle w:val="000000100000" w:firstRow="0" w:lastRow="0" w:firstColumn="0" w:lastColumn="0" w:oddVBand="0" w:evenVBand="0" w:oddHBand="1" w:evenHBand="0" w:firstRowFirstColumn="0" w:firstRowLastColumn="0" w:lastRowFirstColumn="0" w:lastRowLastColumn="0"/>
+              <w:rPr>
+                <w:rFonts w:ascii="Bahnschrift" w:hAnsi="Bahnschrift"/>
+                <w:sz w:val="24"/>
+                <w:szCs w:val="24"/>
+              </w:rPr>
+            </w:pPr>
+            <w:r>
+              <w:rPr>
+                <w:rFonts w:ascii="Bahnschrift" w:hAnsi="Bahnschrift"/>
+                <w:sz w:val="24"/>
+                <w:szCs w:val="24"/>
+              </w:rPr>
+              <w:t>R</w:t>
+            </w:r>
+          </w:p>
+        </w:tc>
+        <w:tc>
+          <w:tcPr>
+            <w:tcW w:w="5197" w:type="dxa"/>
+          </w:tcPr>
+          <w:p>
+            <w:pPr>
+              <w:jc w:val="both"/>
+              <w:cnfStyle w:val="000000100000" w:firstRow="0" w:lastRow="0" w:firstColumn="0" w:lastColumn="0" w:oddVBand="0" w:evenVBand="0" w:oddHBand="1" w:evenHBand="0" w:firstRowFirstColumn="0" w:firstRowLastColumn="0" w:lastRowFirstColumn="0" w:lastRowLastColumn="0"/>
+              <w:rPr>
+                <w:rFonts w:ascii="Bahnschrift Light SemiCondensed" w:hAnsi="Bahnschrift Light SemiCondensed"/>
+                <w:sz w:val="24"/>
+                <w:szCs w:val="24"/>
+              </w:rPr>
+            </w:pPr>
+            <w:r>
+              <w:rPr>
+                <w:rFonts w:ascii="Bahnschrift Light SemiCondensed" w:hAnsi="Bahnschrift Light SemiCondensed"/>
+                <w:sz w:val="24"/>
+                <w:szCs w:val="24"/>
+              </w:rPr>
+              <w:t>150</w:t>
+            </w:r>
+          </w:p>
+        </w:tc>
+      </w:tr>
+      <w:tr>
+        <w:trPr>
+          <w:trHeight w:val="321"/>
+        </w:trPr>
+        <w:tc>
+          <w:tcPr>
+            <w:cnfStyle w:val="001000000000" w:firstRow="0" w:lastRow="0" w:firstColumn="1" w:lastColumn="0" w:oddVBand="0" w:evenVBand="0" w:oddHBand="0" w:evenHBand="0" w:firstRowFirstColumn="0" w:firstRowLastColumn="0" w:lastRowFirstColumn="0" w:lastRowLastColumn="0"/>
+            <w:tcW w:w="2830" w:type="dxa"/>
+            <w:vAlign w:val="center"/>
+          </w:tcPr>
+          <w:p>
+            <w:pPr>
+              <w:jc w:val="both"/>
+              <w:rPr>
+                <w:rFonts w:ascii="Bahnschrift" w:hAnsi="Bahnschrift"/>
+                <w:i w:val="0"/>
+                <w:iCs w:val="0"/>
+                <w:sz w:val="24"/>
+                <w:szCs w:val="24"/>
+              </w:rPr>
+            </w:pPr>
+            <w:r>
+              <w:rPr>
+                <w:rFonts w:ascii="Bahnschrift" w:hAnsi="Bahnschrift"/>
+                <w:i w:val="0"/>
+                <w:iCs w:val="0"/>
+                <w:sz w:val="24"/>
+                <w:szCs w:val="24"/>
+              </w:rPr>
+              <w:t>Assegnato – Biglietteria</w:t>
+            </w:r>
+          </w:p>
+        </w:tc>
+        <w:tc>
+          <w:tcPr>
+            <w:tcW w:w="1276" w:type="dxa"/>
+            <w:vAlign w:val="center"/>
+          </w:tcPr>
+          <w:p>
+            <w:pPr>
+              <w:jc w:val="both"/>
+              <w:cnfStyle w:val="000000000000" w:firstRow="0" w:lastRow="0" w:firstColumn="0" w:lastColumn="0" w:oddVBand="0" w:evenVBand="0" w:oddHBand="0" w:evenHBand="0" w:firstRowFirstColumn="0" w:firstRowLastColumn="0" w:lastRowFirstColumn="0" w:lastRowLastColumn="0"/>
+              <w:rPr>
+                <w:rFonts w:ascii="Bahnschrift" w:hAnsi="Bahnschrift"/>
+                <w:sz w:val="24"/>
+                <w:szCs w:val="24"/>
+              </w:rPr>
+            </w:pPr>
+            <w:r>
+              <w:rPr>
+                <w:rFonts w:ascii="Bahnschrift" w:hAnsi="Bahnschrift"/>
+                <w:sz w:val="24"/>
+                <w:szCs w:val="24"/>
+              </w:rPr>
+              <w:t>R</w:t>
+            </w:r>
+          </w:p>
+        </w:tc>
+        <w:tc>
+          <w:tcPr>
+            <w:tcW w:w="5197" w:type="dxa"/>
+          </w:tcPr>
+          <w:p>
+            <w:pPr>
+              <w:jc w:val="both"/>
+              <w:cnfStyle w:val="000000000000" w:firstRow="0" w:lastRow="0" w:firstColumn="0" w:lastColumn="0" w:oddVBand="0" w:evenVBand="0" w:oddHBand="0" w:evenHBand="0" w:firstRowFirstColumn="0" w:firstRowLastColumn="0" w:lastRowFirstColumn="0" w:lastRowLastColumn="0"/>
+              <w:rPr>
+                <w:rFonts w:ascii="Bahnschrift Light SemiCondensed" w:hAnsi="Bahnschrift Light SemiCondensed"/>
+                <w:sz w:val="24"/>
+                <w:szCs w:val="24"/>
+              </w:rPr>
+            </w:pPr>
+            <w:r>
+              <w:rPr>
+                <w:rFonts w:ascii="Bahnschrift Light SemiCondensed" w:hAnsi="Bahnschrift Light SemiCondensed"/>
+                <w:sz w:val="24"/>
+                <w:szCs w:val="24"/>
+              </w:rPr>
+              <w:t>50</w:t>
+            </w:r>
+          </w:p>
+        </w:tc>
+      </w:tr>
+      <w:tr>
+        <w:trPr>
+          <w:cnfStyle w:val="000000100000" w:firstRow="0" w:lastRow="0" w:firstColumn="0" w:lastColumn="0" w:oddVBand="0" w:evenVBand="0" w:oddHBand="1" w:evenHBand="0" w:firstRowFirstColumn="0" w:firstRowLastColumn="0" w:lastRowFirstColumn="0" w:lastRowLastColumn="0"/>
+          <w:trHeight w:val="321"/>
+        </w:trPr>
+        <w:tc>
+          <w:tcPr>
+            <w:cnfStyle w:val="001000000000" w:firstRow="0" w:lastRow="0" w:firstColumn="1" w:lastColumn="0" w:oddVBand="0" w:evenVBand="0" w:oddHBand="0" w:evenHBand="0" w:firstRowFirstColumn="0" w:firstRowLastColumn="0" w:lastRowFirstColumn="0" w:lastRowLastColumn="0"/>
+            <w:tcW w:w="2830" w:type="dxa"/>
+            <w:vAlign w:val="center"/>
+          </w:tcPr>
+          <w:p>
+            <w:pPr>
+              <w:jc w:val="both"/>
+              <w:rPr>
+                <w:rFonts w:ascii="Bahnschrift" w:hAnsi="Bahnschrift"/>
+                <w:i w:val="0"/>
+                <w:iCs w:val="0"/>
+                <w:sz w:val="24"/>
+                <w:szCs w:val="24"/>
+              </w:rPr>
+            </w:pPr>
+            <w:r>
+              <w:rPr>
+                <w:rFonts w:ascii="Bahnschrift" w:hAnsi="Bahnschrift"/>
+                <w:i w:val="0"/>
+                <w:iCs w:val="0"/>
+                <w:sz w:val="24"/>
+                <w:szCs w:val="24"/>
+              </w:rPr>
+              <w:t>Turno</w:t>
+            </w:r>
+          </w:p>
+        </w:tc>
+        <w:tc>
+          <w:tcPr>
+            <w:tcW w:w="1276" w:type="dxa"/>
+            <w:vAlign w:val="center"/>
+          </w:tcPr>
+          <w:p>
+            <w:pPr>
+              <w:jc w:val="both"/>
+              <w:cnfStyle w:val="000000100000" w:firstRow="0" w:lastRow="0" w:firstColumn="0" w:lastColumn="0" w:oddVBand="0" w:evenVBand="0" w:oddHBand="1" w:evenHBand="0" w:firstRowFirstColumn="0" w:firstRowLastColumn="0" w:lastRowFirstColumn="0" w:lastRowLastColumn="0"/>
+              <w:rPr>
+                <w:rFonts w:ascii="Bahnschrift" w:hAnsi="Bahnschrift"/>
+                <w:sz w:val="24"/>
+                <w:szCs w:val="24"/>
+              </w:rPr>
+            </w:pPr>
+            <w:r>
+              <w:rPr>
+                <w:rFonts w:ascii="Bahnschrift" w:hAnsi="Bahnschrift"/>
+                <w:sz w:val="24"/>
+                <w:szCs w:val="24"/>
+              </w:rPr>
+              <w:t>E</w:t>
+            </w:r>
+          </w:p>
+        </w:tc>
+        <w:tc>
+          <w:tcPr>
+            <w:tcW w:w="5197" w:type="dxa"/>
+          </w:tcPr>
+          <w:p>
+            <w:pPr>
+              <w:jc w:val="both"/>
+              <w:cnfStyle w:val="000000100000" w:firstRow="0" w:lastRow="0" w:firstColumn="0" w:lastColumn="0" w:oddVBand="0" w:evenVBand="0" w:oddHBand="1" w:evenHBand="0" w:firstRowFirstColumn="0" w:firstRowLastColumn="0" w:lastRowFirstColumn="0" w:lastRowLastColumn="0"/>
+              <w:rPr>
+                <w:rFonts w:ascii="Bahnschrift Light SemiCondensed" w:hAnsi="Bahnschrift Light SemiCondensed"/>
+                <w:sz w:val="24"/>
+                <w:szCs w:val="24"/>
+              </w:rPr>
+            </w:pPr>
+            <w:r>
+              <w:rPr>
+                <w:rFonts w:ascii="Bahnschrift Light SemiCondensed" w:hAnsi="Bahnschrift Light SemiCondensed"/>
+                <w:sz w:val="24"/>
+                <w:szCs w:val="24"/>
+              </w:rPr>
+              <w:t>410</w:t>
+            </w:r>
+          </w:p>
+        </w:tc>
+      </w:tr>
+      <w:tr>
+        <w:trPr>
+          <w:trHeight w:val="321"/>
+        </w:trPr>
+        <w:tc>
+          <w:tcPr>
+            <w:cnfStyle w:val="001000000000" w:firstRow="0" w:lastRow="0" w:firstColumn="1" w:lastColumn="0" w:oddVBand="0" w:evenVBand="0" w:oddHBand="0" w:evenHBand="0" w:firstRowFirstColumn="0" w:firstRowLastColumn="0" w:lastRowFirstColumn="0" w:lastRowLastColumn="0"/>
+            <w:tcW w:w="2830" w:type="dxa"/>
+            <w:vAlign w:val="center"/>
+          </w:tcPr>
+          <w:p>
+            <w:pPr>
+              <w:jc w:val="both"/>
+              <w:rPr>
+                <w:rFonts w:ascii="Bahnschrift" w:hAnsi="Bahnschrift"/>
+                <w:i w:val="0"/>
+                <w:iCs w:val="0"/>
+                <w:sz w:val="24"/>
+                <w:szCs w:val="24"/>
+              </w:rPr>
+            </w:pPr>
+            <w:r>
+              <w:rPr>
+                <w:rFonts w:ascii="Bahnschrift" w:hAnsi="Bahnschrift"/>
+                <w:i w:val="0"/>
+                <w:iCs w:val="0"/>
+                <w:sz w:val="24"/>
+                <w:szCs w:val="24"/>
+              </w:rPr>
+              <w:t>Lavora</w:t>
+            </w:r>
+          </w:p>
+        </w:tc>
+        <w:tc>
+          <w:tcPr>
+            <w:tcW w:w="1276" w:type="dxa"/>
+            <w:vAlign w:val="center"/>
+          </w:tcPr>
+          <w:p>
+            <w:pPr>
+              <w:jc w:val="both"/>
+              <w:cnfStyle w:val="000000000000" w:firstRow="0" w:lastRow="0" w:firstColumn="0" w:lastColumn="0" w:oddVBand="0" w:evenVBand="0" w:oddHBand="0" w:evenHBand="0" w:firstRowFirstColumn="0" w:firstRowLastColumn="0" w:lastRowFirstColumn="0" w:lastRowLastColumn="0"/>
+              <w:rPr>
+                <w:rFonts w:ascii="Bahnschrift" w:hAnsi="Bahnschrift"/>
+                <w:sz w:val="24"/>
+                <w:szCs w:val="24"/>
+              </w:rPr>
+            </w:pPr>
+            <w:r>
+              <w:rPr>
+                <w:rFonts w:ascii="Bahnschrift" w:hAnsi="Bahnschrift"/>
+                <w:sz w:val="24"/>
+                <w:szCs w:val="24"/>
+              </w:rPr>
+              <w:t>R</w:t>
+            </w:r>
+          </w:p>
+        </w:tc>
+        <w:tc>
+          <w:tcPr>
+            <w:tcW w:w="5197" w:type="dxa"/>
+          </w:tcPr>
+          <w:p>
+            <w:pPr>
+              <w:jc w:val="both"/>
+              <w:cnfStyle w:val="000000000000" w:firstRow="0" w:lastRow="0" w:firstColumn="0" w:lastColumn="0" w:oddVBand="0" w:evenVBand="0" w:oddHBand="0" w:evenHBand="0" w:firstRowFirstColumn="0" w:firstRowLastColumn="0" w:lastRowFirstColumn="0" w:lastRowLastColumn="0"/>
+              <w:rPr>
+                <w:rFonts w:ascii="Bahnschrift Light SemiCondensed" w:hAnsi="Bahnschrift Light SemiCondensed"/>
+                <w:sz w:val="24"/>
+                <w:szCs w:val="24"/>
+              </w:rPr>
+            </w:pPr>
+            <w:r>
+              <w:rPr>
+                <w:rFonts w:ascii="Bahnschrift Light SemiCondensed" w:hAnsi="Bahnschrift Light SemiCondensed"/>
+                <w:sz w:val="24"/>
+                <w:szCs w:val="24"/>
+              </w:rPr>
+              <w:t>390</w:t>
+            </w:r>
+          </w:p>
+        </w:tc>
+      </w:tr>
+      <w:tr>
+        <w:trPr>
+          <w:cnfStyle w:val="000000100000" w:firstRow="0" w:lastRow="0" w:firstColumn="0" w:lastColumn="0" w:oddVBand="0" w:evenVBand="0" w:oddHBand="1" w:evenHBand="0" w:firstRowFirstColumn="0" w:firstRowLastColumn="0" w:lastRowFirstColumn="0" w:lastRowLastColumn="0"/>
+          <w:trHeight w:val="321"/>
+        </w:trPr>
+        <w:tc>
+          <w:tcPr>
+            <w:cnfStyle w:val="001000000000" w:firstRow="0" w:lastRow="0" w:firstColumn="1" w:lastColumn="0" w:oddVBand="0" w:evenVBand="0" w:oddHBand="0" w:evenHBand="0" w:firstRowFirstColumn="0" w:firstRowLastColumn="0" w:lastRowFirstColumn="0" w:lastRowLastColumn="0"/>
+            <w:tcW w:w="2830" w:type="dxa"/>
+            <w:vAlign w:val="center"/>
+          </w:tcPr>
+          <w:p>
+            <w:pPr>
+              <w:jc w:val="both"/>
+              <w:rPr>
+                <w:rFonts w:ascii="Bahnschrift" w:hAnsi="Bahnschrift"/>
+                <w:i w:val="0"/>
+                <w:iCs w:val="0"/>
+                <w:sz w:val="24"/>
+                <w:szCs w:val="24"/>
+              </w:rPr>
+            </w:pPr>
+          </w:p>
+        </w:tc>
+        <w:tc>
+          <w:tcPr>
+            <w:tcW w:w="1276" w:type="dxa"/>
+            <w:vAlign w:val="center"/>
+          </w:tcPr>
+          <w:p>
+            <w:pPr>
+              <w:jc w:val="both"/>
+              <w:cnfStyle w:val="000000100000" w:firstRow="0" w:lastRow="0" w:firstColumn="0" w:lastColumn="0" w:oddVBand="0" w:evenVBand="0" w:oddHBand="1" w:evenHBand="0" w:firstRowFirstColumn="0" w:firstRowLastColumn="0" w:lastRowFirstColumn="0" w:lastRowLastColumn="0"/>
+              <w:rPr>
+                <w:rFonts w:ascii="Bahnschrift" w:hAnsi="Bahnschrift"/>
+                <w:sz w:val="24"/>
+                <w:szCs w:val="24"/>
+              </w:rPr>
+            </w:pPr>
+          </w:p>
+        </w:tc>
+        <w:tc>
+          <w:tcPr>
+            <w:tcW w:w="5197" w:type="dxa"/>
+          </w:tcPr>
+          <w:p>
+            <w:pPr>
+              <w:jc w:val="both"/>
+              <w:cnfStyle w:val="000000100000" w:firstRow="0" w:lastRow="0" w:firstColumn="0" w:lastColumn="0" w:oddVBand="0" w:evenVBand="0" w:oddHBand="1" w:evenHBand="0" w:firstRowFirstColumn="0" w:firstRowLastColumn="0" w:lastRowFirstColumn="0" w:lastRowLastColumn="0"/>
+              <w:rPr>
+                <w:rFonts w:ascii="Bahnschrift Light SemiCondensed" w:hAnsi="Bahnschrift Light SemiCondensed"/>
+                <w:sz w:val="24"/>
+                <w:szCs w:val="24"/>
+              </w:rPr>
+            </w:pPr>
+          </w:p>
+        </w:tc>
+      </w:tr>
+      <w:tr>
+        <w:trPr>
+          <w:trHeight w:val="321"/>
+        </w:trPr>
+        <w:tc>
+          <w:tcPr>
+            <w:cnfStyle w:val="001000000000" w:firstRow="0" w:lastRow="0" w:firstColumn="1" w:lastColumn="0" w:oddVBand="0" w:evenVBand="0" w:oddHBand="0" w:evenHBand="0" w:firstRowFirstColumn="0" w:firstRowLastColumn="0" w:lastRowFirstColumn="0" w:lastRowLastColumn="0"/>
+            <w:tcW w:w="2830" w:type="dxa"/>
+            <w:vAlign w:val="center"/>
+          </w:tcPr>
+          <w:p>
+            <w:pPr>
+              <w:jc w:val="both"/>
+              <w:rPr>
+                <w:rFonts w:ascii="Bahnschrift" w:hAnsi="Bahnschrift"/>
+                <w:i w:val="0"/>
+                <w:iCs w:val="0"/>
+                <w:sz w:val="24"/>
+                <w:szCs w:val="24"/>
+              </w:rPr>
+            </w:pPr>
+            <w:r>
+              <w:rPr>
+                <w:rFonts w:ascii="Bahnschrift" w:hAnsi="Bahnschrift"/>
+                <w:i w:val="0"/>
+                <w:iCs w:val="0"/>
+                <w:sz w:val="24"/>
+                <w:szCs w:val="24"/>
+              </w:rPr>
+              <w:t>Padiglione</w:t>
+            </w:r>
+          </w:p>
+        </w:tc>
+        <w:tc>
+          <w:tcPr>
+            <w:tcW w:w="1276" w:type="dxa"/>
+            <w:vAlign w:val="center"/>
+          </w:tcPr>
+          <w:p>
+            <w:pPr>
+              <w:jc w:val="both"/>
+              <w:cnfStyle w:val="000000000000" w:firstRow="0" w:lastRow="0" w:firstColumn="0" w:lastColumn="0" w:oddVBand="0" w:evenVBand="0" w:oddHBand="0" w:evenHBand="0" w:firstRowFirstColumn="0" w:firstRowLastColumn="0" w:lastRowFirstColumn="0" w:lastRowLastColumn="0"/>
+              <w:rPr>
+                <w:rFonts w:ascii="Bahnschrift" w:hAnsi="Bahnschrift"/>
+                <w:sz w:val="24"/>
+                <w:szCs w:val="24"/>
+              </w:rPr>
+            </w:pPr>
+            <w:r>
+              <w:rPr>
+                <w:rFonts w:ascii="Bahnschrift" w:hAnsi="Bahnschrift"/>
+                <w:sz w:val="24"/>
+                <w:szCs w:val="24"/>
+              </w:rPr>
+              <w:t>E</w:t>
+            </w:r>
+          </w:p>
+        </w:tc>
+        <w:tc>
+          <w:tcPr>
+            <w:tcW w:w="5197" w:type="dxa"/>
+          </w:tcPr>
+          <w:p>
+            <w:pPr>
+              <w:jc w:val="both"/>
+              <w:cnfStyle w:val="000000000000" w:firstRow="0" w:lastRow="0" w:firstColumn="0" w:lastColumn="0" w:oddVBand="0" w:evenVBand="0" w:oddHBand="0" w:evenHBand="0" w:firstRowFirstColumn="0" w:firstRowLastColumn="0" w:lastRowFirstColumn="0" w:lastRowLastColumn="0"/>
+              <w:rPr>
+                <w:rFonts w:ascii="Bahnschrift Light SemiCondensed" w:hAnsi="Bahnschrift Light SemiCondensed"/>
+                <w:sz w:val="24"/>
+                <w:szCs w:val="24"/>
+              </w:rPr>
+            </w:pPr>
+            <w:r>
+              <w:rPr>
+                <w:rFonts w:ascii="Bahnschrift Light SemiCondensed" w:hAnsi="Bahnschrift Light SemiCondensed"/>
+                <w:sz w:val="24"/>
+                <w:szCs w:val="24"/>
+              </w:rPr>
+              <w:t>10</w:t>
+            </w:r>
+          </w:p>
+        </w:tc>
+      </w:tr>
+      <w:tr>
+        <w:trPr>
+          <w:cnfStyle w:val="000000100000" w:firstRow="0" w:lastRow="0" w:firstColumn="0" w:lastColumn="0" w:oddVBand="0" w:evenVBand="0" w:oddHBand="1" w:evenHBand="0" w:firstRowFirstColumn="0" w:firstRowLastColumn="0" w:lastRowFirstColumn="0" w:lastRowLastColumn="0"/>
+          <w:trHeight w:val="321"/>
+        </w:trPr>
+        <w:tc>
+          <w:tcPr>
+            <w:cnfStyle w:val="001000000000" w:firstRow="0" w:lastRow="0" w:firstColumn="1" w:lastColumn="0" w:oddVBand="0" w:evenVBand="0" w:oddHBand="0" w:evenHBand="0" w:firstRowFirstColumn="0" w:firstRowLastColumn="0" w:lastRowFirstColumn="0" w:lastRowLastColumn="0"/>
+            <w:tcW w:w="2830" w:type="dxa"/>
+            <w:vAlign w:val="center"/>
+          </w:tcPr>
+          <w:p>
+            <w:pPr>
+              <w:jc w:val="both"/>
+              <w:rPr>
+                <w:rFonts w:ascii="Bahnschrift" w:hAnsi="Bahnschrift"/>
+                <w:i w:val="0"/>
+                <w:iCs w:val="0"/>
+                <w:sz w:val="24"/>
+                <w:szCs w:val="24"/>
+              </w:rPr>
+            </w:pPr>
+            <w:r>
+              <w:rPr>
+                <w:rFonts w:ascii="Bahnschrift" w:hAnsi="Bahnschrift"/>
+                <w:i w:val="0"/>
+                <w:iCs w:val="0"/>
+                <w:sz w:val="24"/>
+                <w:szCs w:val="24"/>
+              </w:rPr>
+              <w:t>Locazione</w:t>
+            </w:r>
+          </w:p>
+        </w:tc>
+        <w:tc>
+          <w:tcPr>
+            <w:tcW w:w="1276" w:type="dxa"/>
+            <w:vAlign w:val="center"/>
+          </w:tcPr>
+          <w:p>
+            <w:pPr>
+              <w:jc w:val="both"/>
+              <w:cnfStyle w:val="000000100000" w:firstRow="0" w:lastRow="0" w:firstColumn="0" w:lastColumn="0" w:oddVBand="0" w:evenVBand="0" w:oddHBand="1" w:evenHBand="0" w:firstRowFirstColumn="0" w:firstRowLastColumn="0" w:lastRowFirstColumn="0" w:lastRowLastColumn="0"/>
+              <w:rPr>
+                <w:rFonts w:ascii="Bahnschrift" w:hAnsi="Bahnschrift"/>
+                <w:sz w:val="24"/>
+                <w:szCs w:val="24"/>
+              </w:rPr>
+            </w:pPr>
+            <w:r>
+              <w:rPr>
+                <w:rFonts w:ascii="Bahnschrift" w:hAnsi="Bahnschrift"/>
+                <w:sz w:val="24"/>
+                <w:szCs w:val="24"/>
+              </w:rPr>
+              <w:t>R</w:t>
+            </w:r>
+          </w:p>
+        </w:tc>
+        <w:tc>
+          <w:tcPr>
+            <w:tcW w:w="5197" w:type="dxa"/>
+          </w:tcPr>
+          <w:p>
+            <w:pPr>
+              <w:jc w:val="both"/>
+              <w:cnfStyle w:val="000000100000" w:firstRow="0" w:lastRow="0" w:firstColumn="0" w:lastColumn="0" w:oddVBand="0" w:evenVBand="0" w:oddHBand="1" w:evenHBand="0" w:firstRowFirstColumn="0" w:firstRowLastColumn="0" w:lastRowFirstColumn="0" w:lastRowLastColumn="0"/>
+              <w:rPr>
+                <w:rFonts w:ascii="Bahnschrift Light SemiCondensed" w:hAnsi="Bahnschrift Light SemiCondensed"/>
+                <w:sz w:val="24"/>
+                <w:szCs w:val="24"/>
+              </w:rPr>
+            </w:pPr>
+            <w:r>
+              <w:rPr>
+                <w:rFonts w:ascii="Bahnschrift Light SemiCondensed" w:hAnsi="Bahnschrift Light SemiCondensed"/>
+                <w:sz w:val="24"/>
+                <w:szCs w:val="24"/>
+              </w:rPr>
+              <w:t>250</w:t>
+            </w:r>
+          </w:p>
+        </w:tc>
+      </w:tr>
+      <w:tr>
+        <w:trPr>
+          <w:trHeight w:val="321"/>
+        </w:trPr>
+        <w:tc>
+          <w:tcPr>
+            <w:cnfStyle w:val="001000000000" w:firstRow="0" w:lastRow="0" w:firstColumn="1" w:lastColumn="0" w:oddVBand="0" w:evenVBand="0" w:oddHBand="0" w:evenHBand="0" w:firstRowFirstColumn="0" w:firstRowLastColumn="0" w:lastRowFirstColumn="0" w:lastRowLastColumn="0"/>
+            <w:tcW w:w="2830" w:type="dxa"/>
+            <w:vAlign w:val="center"/>
+          </w:tcPr>
+          <w:p>
+            <w:pPr>
+              <w:jc w:val="both"/>
+              <w:rPr>
+                <w:rFonts w:ascii="Bahnschrift" w:hAnsi="Bahnschrift"/>
+                <w:i w:val="0"/>
+                <w:iCs w:val="0"/>
+                <w:sz w:val="24"/>
+                <w:szCs w:val="24"/>
+              </w:rPr>
+            </w:pPr>
+            <w:r>
+              <w:rPr>
+                <w:rFonts w:ascii="Bahnschrift" w:hAnsi="Bahnschrift"/>
+                <w:i w:val="0"/>
+                <w:iCs w:val="0"/>
+                <w:sz w:val="24"/>
+                <w:szCs w:val="24"/>
+              </w:rPr>
+              <w:t>Esposizione</w:t>
+            </w:r>
+          </w:p>
+        </w:tc>
+        <w:tc>
+          <w:tcPr>
+            <w:tcW w:w="1276" w:type="dxa"/>
+            <w:vAlign w:val="center"/>
+          </w:tcPr>
+          <w:p>
+            <w:pPr>
+              <w:jc w:val="both"/>
+              <w:cnfStyle w:val="000000000000" w:firstRow="0" w:lastRow="0" w:firstColumn="0" w:lastColumn="0" w:oddVBand="0" w:evenVBand="0" w:oddHBand="0" w:evenHBand="0" w:firstRowFirstColumn="0" w:firstRowLastColumn="0" w:lastRowFirstColumn="0" w:lastRowLastColumn="0"/>
+              <w:rPr>
+                <w:rFonts w:ascii="Bahnschrift" w:hAnsi="Bahnschrift"/>
+                <w:sz w:val="24"/>
+                <w:szCs w:val="24"/>
+              </w:rPr>
+            </w:pPr>
+            <w:r>
+              <w:rPr>
+                <w:rFonts w:ascii="Bahnschrift" w:hAnsi="Bahnschrift"/>
+                <w:sz w:val="24"/>
+                <w:szCs w:val="24"/>
+              </w:rPr>
+              <w:t>E</w:t>
+            </w:r>
+          </w:p>
+        </w:tc>
+        <w:tc>
+          <w:tcPr>
+            <w:tcW w:w="5197" w:type="dxa"/>
+          </w:tcPr>
+          <w:p>
+            <w:pPr>
+              <w:jc w:val="both"/>
+              <w:cnfStyle w:val="000000000000" w:firstRow="0" w:lastRow="0" w:firstColumn="0" w:lastColumn="0" w:oddVBand="0" w:evenVBand="0" w:oddHBand="0" w:evenHBand="0" w:firstRowFirstColumn="0" w:firstRowLastColumn="0" w:lastRowFirstColumn="0" w:lastRowLastColumn="0"/>
+              <w:rPr>
+                <w:rFonts w:ascii="Bahnschrift Light SemiCondensed" w:hAnsi="Bahnschrift Light SemiCondensed"/>
+                <w:sz w:val="24"/>
+                <w:szCs w:val="24"/>
+              </w:rPr>
+            </w:pPr>
+            <w:r>
+              <w:rPr>
+                <w:rFonts w:ascii="Bahnschrift Light SemiCondensed" w:hAnsi="Bahnschrift Light SemiCondensed"/>
+                <w:sz w:val="24"/>
+                <w:szCs w:val="24"/>
+              </w:rPr>
+              <w:t>250</w:t>
+            </w:r>
+          </w:p>
+        </w:tc>
+      </w:tr>
+      <w:tr>
+        <w:trPr>
+          <w:cnfStyle w:val="000000100000" w:firstRow="0" w:lastRow="0" w:firstColumn="0" w:lastColumn="0" w:oddVBand="0" w:evenVBand="0" w:oddHBand="1" w:evenHBand="0" w:firstRowFirstColumn="0" w:firstRowLastColumn="0" w:lastRowFirstColumn="0" w:lastRowLastColumn="0"/>
+          <w:trHeight w:val="321"/>
+        </w:trPr>
+        <w:tc>
+          <w:tcPr>
+            <w:cnfStyle w:val="001000000000" w:firstRow="0" w:lastRow="0" w:firstColumn="1" w:lastColumn="0" w:oddVBand="0" w:evenVBand="0" w:oddHBand="0" w:evenHBand="0" w:firstRowFirstColumn="0" w:firstRowLastColumn="0" w:lastRowFirstColumn="0" w:lastRowLastColumn="0"/>
+            <w:tcW w:w="2830" w:type="dxa"/>
+            <w:vAlign w:val="center"/>
+          </w:tcPr>
+          <w:p>
+            <w:pPr>
+              <w:jc w:val="both"/>
+              <w:rPr>
+                <w:rFonts w:ascii="Bahnschrift" w:hAnsi="Bahnschrift"/>
+                <w:i w:val="0"/>
+                <w:iCs w:val="0"/>
+                <w:sz w:val="24"/>
+                <w:szCs w:val="24"/>
+              </w:rPr>
+            </w:pPr>
+            <w:r>
+              <w:rPr>
+                <w:rFonts w:ascii="Bahnschrift" w:hAnsi="Bahnschrift"/>
+                <w:i w:val="0"/>
+                <w:iCs w:val="0"/>
+                <w:sz w:val="24"/>
+                <w:szCs w:val="24"/>
+              </w:rPr>
+              <w:t>Dimensione</w:t>
+            </w:r>
+          </w:p>
+        </w:tc>
+        <w:tc>
+          <w:tcPr>
+            <w:tcW w:w="1276" w:type="dxa"/>
+            <w:vAlign w:val="center"/>
+          </w:tcPr>
+          <w:p>
+            <w:pPr>
+              <w:jc w:val="both"/>
+              <w:cnfStyle w:val="000000100000" w:firstRow="0" w:lastRow="0" w:firstColumn="0" w:lastColumn="0" w:oddVBand="0" w:evenVBand="0" w:oddHBand="1" w:evenHBand="0" w:firstRowFirstColumn="0" w:firstRowLastColumn="0" w:lastRowFirstColumn="0" w:lastRowLastColumn="0"/>
+              <w:rPr>
+                <w:rFonts w:ascii="Bahnschrift" w:hAnsi="Bahnschrift"/>
+                <w:sz w:val="24"/>
+                <w:szCs w:val="24"/>
+              </w:rPr>
+            </w:pPr>
+            <w:r>
+              <w:rPr>
+                <w:rFonts w:ascii="Bahnschrift" w:hAnsi="Bahnschrift"/>
+                <w:sz w:val="24"/>
+                <w:szCs w:val="24"/>
+              </w:rPr>
+              <w:t>R</w:t>
+            </w:r>
+          </w:p>
+        </w:tc>
+        <w:tc>
+          <w:tcPr>
+            <w:tcW w:w="5197" w:type="dxa"/>
+          </w:tcPr>
+          <w:p>
+            <w:pPr>
+              <w:jc w:val="both"/>
+              <w:cnfStyle w:val="000000100000" w:firstRow="0" w:lastRow="0" w:firstColumn="0" w:lastColumn="0" w:oddVBand="0" w:evenVBand="0" w:oddHBand="1" w:evenHBand="0" w:firstRowFirstColumn="0" w:firstRowLastColumn="0" w:lastRowFirstColumn="0" w:lastRowLastColumn="0"/>
+              <w:rPr>
+                <w:rFonts w:ascii="Bahnschrift Light SemiCondensed" w:hAnsi="Bahnschrift Light SemiCondensed"/>
+                <w:sz w:val="24"/>
+                <w:szCs w:val="24"/>
+              </w:rPr>
+            </w:pPr>
+            <w:r>
+              <w:rPr>
+                <w:rFonts w:ascii="Bahnschrift Light SemiCondensed" w:hAnsi="Bahnschrift Light SemiCondensed"/>
+                <w:sz w:val="24"/>
+                <w:szCs w:val="24"/>
+              </w:rPr>
+              <w:t>800</w:t>
+            </w:r>
+          </w:p>
+        </w:tc>
+      </w:tr>
+      <w:tr>
+        <w:trPr>
+          <w:trHeight w:val="321"/>
+        </w:trPr>
+        <w:tc>
+          <w:tcPr>
+            <w:cnfStyle w:val="001000000000" w:firstRow="0" w:lastRow="0" w:firstColumn="1" w:lastColumn="0" w:oddVBand="0" w:evenVBand="0" w:oddHBand="0" w:evenHBand="0" w:firstRowFirstColumn="0" w:firstRowLastColumn="0" w:lastRowFirstColumn="0" w:lastRowLastColumn="0"/>
+            <w:tcW w:w="2830" w:type="dxa"/>
+            <w:vAlign w:val="center"/>
+          </w:tcPr>
+          <w:p>
+            <w:pPr>
+              <w:jc w:val="both"/>
+              <w:rPr>
+                <w:rFonts w:ascii="Bahnschrift" w:hAnsi="Bahnschrift"/>
+                <w:i w:val="0"/>
+                <w:iCs w:val="0"/>
+                <w:sz w:val="24"/>
+                <w:szCs w:val="24"/>
+              </w:rPr>
+            </w:pPr>
+            <w:r>
+              <w:rPr>
+                <w:rFonts w:ascii="Bahnschrift" w:hAnsi="Bahnschrift"/>
+                <w:i w:val="0"/>
+                <w:iCs w:val="0"/>
+                <w:sz w:val="24"/>
+                <w:szCs w:val="24"/>
+              </w:rPr>
+              <w:t>Spazio di esposizione</w:t>
+            </w:r>
+          </w:p>
+        </w:tc>
+        <w:tc>
+          <w:tcPr>
+            <w:tcW w:w="1276" w:type="dxa"/>
+            <w:vAlign w:val="center"/>
+          </w:tcPr>
+          <w:p>
+            <w:pPr>
+              <w:jc w:val="both"/>
+              <w:cnfStyle w:val="000000000000" w:firstRow="0" w:lastRow="0" w:firstColumn="0" w:lastColumn="0" w:oddVBand="0" w:evenVBand="0" w:oddHBand="0" w:evenHBand="0" w:firstRowFirstColumn="0" w:firstRowLastColumn="0" w:lastRowFirstColumn="0" w:lastRowLastColumn="0"/>
+              <w:rPr>
+                <w:rFonts w:ascii="Bahnschrift" w:hAnsi="Bahnschrift"/>
+                <w:sz w:val="24"/>
+                <w:szCs w:val="24"/>
+              </w:rPr>
+            </w:pPr>
+            <w:r>
+              <w:rPr>
+                <w:rFonts w:ascii="Bahnschrift" w:hAnsi="Bahnschrift"/>
+                <w:sz w:val="24"/>
+                <w:szCs w:val="24"/>
+              </w:rPr>
+              <w:t>E</w:t>
+            </w:r>
+          </w:p>
+        </w:tc>
+        <w:tc>
+          <w:tcPr>
+            <w:tcW w:w="5197" w:type="dxa"/>
+          </w:tcPr>
+          <w:p>
+            <w:pPr>
+              <w:jc w:val="both"/>
+              <w:cnfStyle w:val="000000000000" w:firstRow="0" w:lastRow="0" w:firstColumn="0" w:lastColumn="0" w:oddVBand="0" w:evenVBand="0" w:oddHBand="0" w:evenHBand="0" w:firstRowFirstColumn="0" w:firstRowLastColumn="0" w:lastRowFirstColumn="0" w:lastRowLastColumn="0"/>
+              <w:rPr>
+                <w:rFonts w:ascii="Bahnschrift Light SemiCondensed" w:hAnsi="Bahnschrift Light SemiCondensed"/>
+                <w:sz w:val="24"/>
+                <w:szCs w:val="24"/>
+              </w:rPr>
+            </w:pPr>
+            <w:r>
+              <w:rPr>
+                <w:rFonts w:ascii="Bahnschrift Light SemiCondensed" w:hAnsi="Bahnschrift Light SemiCondensed"/>
+                <w:sz w:val="24"/>
+                <w:szCs w:val="24"/>
+              </w:rPr>
+              <w:t>800</w:t>
+            </w:r>
+          </w:p>
+        </w:tc>
+      </w:tr>
+      <w:tr>
+        <w:trPr>
+          <w:cnfStyle w:val="000000100000" w:firstRow="0" w:lastRow="0" w:firstColumn="0" w:lastColumn="0" w:oddVBand="0" w:evenVBand="0" w:oddHBand="1" w:evenHBand="0" w:firstRowFirstColumn="0" w:firstRowLastColumn="0" w:lastRowFirstColumn="0" w:lastRowLastColumn="0"/>
+          <w:trHeight w:val="321"/>
+        </w:trPr>
+        <w:tc>
+          <w:tcPr>
+            <w:cnfStyle w:val="001000000000" w:firstRow="0" w:lastRow="0" w:firstColumn="1" w:lastColumn="0" w:oddVBand="0" w:evenVBand="0" w:oddHBand="0" w:evenHBand="0" w:firstRowFirstColumn="0" w:firstRowLastColumn="0" w:lastRowFirstColumn="0" w:lastRowLastColumn="0"/>
+            <w:tcW w:w="2830" w:type="dxa"/>
+            <w:vAlign w:val="center"/>
+          </w:tcPr>
+          <w:p>
+            <w:pPr>
+              <w:jc w:val="both"/>
+              <w:rPr>
+                <w:rFonts w:ascii="Bahnschrift" w:hAnsi="Bahnschrift"/>
+                <w:i w:val="0"/>
+                <w:iCs w:val="0"/>
+                <w:sz w:val="24"/>
+                <w:szCs w:val="24"/>
+              </w:rPr>
+            </w:pPr>
+            <w:r>
+              <w:rPr>
+                <w:rFonts w:ascii="Bahnschrift" w:hAnsi="Bahnschrift"/>
+                <w:i w:val="0"/>
+                <w:iCs w:val="0"/>
+                <w:sz w:val="24"/>
+                <w:szCs w:val="24"/>
+              </w:rPr>
+              <w:t>Allocazione</w:t>
+            </w:r>
+          </w:p>
+        </w:tc>
+        <w:tc>
+          <w:tcPr>
+            <w:tcW w:w="1276" w:type="dxa"/>
+            <w:vAlign w:val="center"/>
+          </w:tcPr>
+          <w:p>
+            <w:pPr>
+              <w:jc w:val="both"/>
+              <w:cnfStyle w:val="000000100000" w:firstRow="0" w:lastRow="0" w:firstColumn="0" w:lastColumn="0" w:oddVBand="0" w:evenVBand="0" w:oddHBand="1" w:evenHBand="0" w:firstRowFirstColumn="0" w:firstRowLastColumn="0" w:lastRowFirstColumn="0" w:lastRowLastColumn="0"/>
+              <w:rPr>
+                <w:rFonts w:ascii="Bahnschrift" w:hAnsi="Bahnschrift"/>
+                <w:sz w:val="24"/>
+                <w:szCs w:val="24"/>
+              </w:rPr>
+            </w:pPr>
+            <w:r>
+              <w:rPr>
+                <w:rFonts w:ascii="Bahnschrift" w:hAnsi="Bahnschrift"/>
+                <w:sz w:val="24"/>
+                <w:szCs w:val="24"/>
+              </w:rPr>
+              <w:t>R</w:t>
+            </w:r>
+          </w:p>
+        </w:tc>
+        <w:tc>
+          <w:tcPr>
+            <w:tcW w:w="5197" w:type="dxa"/>
+          </w:tcPr>
+          <w:p>
+            <w:pPr>
+              <w:jc w:val="both"/>
+              <w:cnfStyle w:val="000000100000" w:firstRow="0" w:lastRow="0" w:firstColumn="0" w:lastColumn="0" w:oddVBand="0" w:evenVBand="0" w:oddHBand="1" w:evenHBand="0" w:firstRowFirstColumn="0" w:firstRowLastColumn="0" w:lastRowFirstColumn="0" w:lastRowLastColumn="0"/>
+              <w:rPr>
+                <w:rFonts w:ascii="Bahnschrift Light SemiCondensed" w:hAnsi="Bahnschrift Light SemiCondensed"/>
+                <w:sz w:val="24"/>
+                <w:szCs w:val="24"/>
+              </w:rPr>
+            </w:pPr>
+            <w:r>
+              <w:rPr>
+                <w:rFonts w:ascii="Bahnschrift Light SemiCondensed" w:hAnsi="Bahnschrift Light SemiCondensed"/>
+                <w:sz w:val="24"/>
+                <w:szCs w:val="24"/>
+              </w:rPr>
+              <w:t>750</w:t>
+            </w:r>
+          </w:p>
+        </w:tc>
+      </w:tr>
+      <w:tr>
+        <w:trPr>
+          <w:trHeight w:val="321"/>
+        </w:trPr>
+        <w:tc>
+          <w:tcPr>
+            <w:cnfStyle w:val="001000000000" w:firstRow="0" w:lastRow="0" w:firstColumn="1" w:lastColumn="0" w:oddVBand="0" w:evenVBand="0" w:oddHBand="0" w:evenHBand="0" w:firstRowFirstColumn="0" w:firstRowLastColumn="0" w:lastRowFirstColumn="0" w:lastRowLastColumn="0"/>
+            <w:tcW w:w="2830" w:type="dxa"/>
+            <w:vAlign w:val="center"/>
+          </w:tcPr>
+          <w:p>
+            <w:pPr>
+              <w:jc w:val="both"/>
+              <w:rPr>
+                <w:rFonts w:ascii="Bahnschrift" w:hAnsi="Bahnschrift"/>
+                <w:i w:val="0"/>
+                <w:iCs w:val="0"/>
+                <w:sz w:val="24"/>
+                <w:szCs w:val="24"/>
+              </w:rPr>
+            </w:pPr>
+          </w:p>
+        </w:tc>
+        <w:tc>
+          <w:tcPr>
+            <w:tcW w:w="1276" w:type="dxa"/>
+            <w:vAlign w:val="center"/>
+          </w:tcPr>
+          <w:p>
+            <w:pPr>
+              <w:jc w:val="both"/>
+              <w:cnfStyle w:val="000000000000" w:firstRow="0" w:lastRow="0" w:firstColumn="0" w:lastColumn="0" w:oddVBand="0" w:evenVBand="0" w:oddHBand="0" w:evenHBand="0" w:firstRowFirstColumn="0" w:firstRowLastColumn="0" w:lastRowFirstColumn="0" w:lastRowLastColumn="0"/>
+              <w:rPr>
+                <w:rFonts w:ascii="Bahnschrift" w:hAnsi="Bahnschrift"/>
+                <w:sz w:val="24"/>
+                <w:szCs w:val="24"/>
+              </w:rPr>
+            </w:pPr>
+          </w:p>
+        </w:tc>
+        <w:tc>
+          <w:tcPr>
+            <w:tcW w:w="5197" w:type="dxa"/>
+          </w:tcPr>
+          <w:p>
+            <w:pPr>
+              <w:jc w:val="both"/>
+              <w:cnfStyle w:val="000000000000" w:firstRow="0" w:lastRow="0" w:firstColumn="0" w:lastColumn="0" w:oddVBand="0" w:evenVBand="0" w:oddHBand="0" w:evenHBand="0" w:firstRowFirstColumn="0" w:firstRowLastColumn="0" w:lastRowFirstColumn="0" w:lastRowLastColumn="0"/>
+              <w:rPr>
+                <w:rFonts w:ascii="Bahnschrift Light SemiCondensed" w:hAnsi="Bahnschrift Light SemiCondensed"/>
+                <w:sz w:val="24"/>
+                <w:szCs w:val="24"/>
+              </w:rPr>
+            </w:pPr>
+          </w:p>
+        </w:tc>
+      </w:tr>
+      <w:tr>
+        <w:trPr>
+          <w:cnfStyle w:val="000000100000" w:firstRow="0" w:lastRow="0" w:firstColumn="0" w:lastColumn="0" w:oddVBand="0" w:evenVBand="0" w:oddHBand="1" w:evenHBand="0" w:firstRowFirstColumn="0" w:firstRowLastColumn="0" w:lastRowFirstColumn="0" w:lastRowLastColumn="0"/>
+          <w:trHeight w:val="321"/>
+        </w:trPr>
+        <w:tc>
+          <w:tcPr>
+            <w:cnfStyle w:val="001000000000" w:firstRow="0" w:lastRow="0" w:firstColumn="1" w:lastColumn="0" w:oddVBand="0" w:evenVBand="0" w:oddHBand="0" w:evenHBand="0" w:firstRowFirstColumn="0" w:firstRowLastColumn="0" w:lastRowFirstColumn="0" w:lastRowLastColumn="0"/>
+            <w:tcW w:w="2830" w:type="dxa"/>
+            <w:vAlign w:val="center"/>
+          </w:tcPr>
+          <w:p>
+            <w:pPr>
+              <w:jc w:val="both"/>
+              <w:rPr>
+                <w:rFonts w:ascii="Bahnschrift" w:hAnsi="Bahnschrift"/>
+                <w:i w:val="0"/>
+                <w:iCs w:val="0"/>
+                <w:sz w:val="24"/>
+                <w:szCs w:val="24"/>
+              </w:rPr>
+            </w:pPr>
+            <w:r>
+              <w:rPr>
+                <w:rFonts w:ascii="Bahnschrift" w:hAnsi="Bahnschrift"/>
+                <w:i w:val="0"/>
+                <w:iCs w:val="0"/>
+                <w:sz w:val="24"/>
+                <w:szCs w:val="24"/>
+              </w:rPr>
+              <w:t>Prodotto</w:t>
+            </w:r>
+          </w:p>
+        </w:tc>
+        <w:tc>
+          <w:tcPr>
+            <w:tcW w:w="1276" w:type="dxa"/>
+            <w:vAlign w:val="center"/>
+          </w:tcPr>
+          <w:p>
+            <w:pPr>
+              <w:jc w:val="both"/>
+              <w:cnfStyle w:val="000000100000" w:firstRow="0" w:lastRow="0" w:firstColumn="0" w:lastColumn="0" w:oddVBand="0" w:evenVBand="0" w:oddHBand="1" w:evenHBand="0" w:firstRowFirstColumn="0" w:firstRowLastColumn="0" w:lastRowFirstColumn="0" w:lastRowLastColumn="0"/>
+              <w:rPr>
+                <w:rFonts w:ascii="Bahnschrift" w:hAnsi="Bahnschrift"/>
+                <w:sz w:val="24"/>
+                <w:szCs w:val="24"/>
+              </w:rPr>
+            </w:pPr>
+            <w:r>
+              <w:rPr>
+                <w:rFonts w:ascii="Bahnschrift" w:hAnsi="Bahnschrift"/>
+                <w:sz w:val="24"/>
+                <w:szCs w:val="24"/>
+              </w:rPr>
+              <w:t>E</w:t>
+            </w:r>
+          </w:p>
+        </w:tc>
+        <w:tc>
+          <w:tcPr>
+            <w:tcW w:w="5197" w:type="dxa"/>
+          </w:tcPr>
+          <w:p>
+            <w:pPr>
+              <w:jc w:val="both"/>
+              <w:cnfStyle w:val="000000100000" w:firstRow="0" w:lastRow="0" w:firstColumn="0" w:lastColumn="0" w:oddVBand="0" w:evenVBand="0" w:oddHBand="1" w:evenHBand="0" w:firstRowFirstColumn="0" w:firstRowLastColumn="0" w:lastRowFirstColumn="0" w:lastRowLastColumn="0"/>
+              <w:rPr>
+                <w:rFonts w:ascii="Bahnschrift Light SemiCondensed" w:hAnsi="Bahnschrift Light SemiCondensed"/>
+                <w:sz w:val="24"/>
+                <w:szCs w:val="24"/>
+              </w:rPr>
+            </w:pPr>
+            <w:r>
+              <w:rPr>
+                <w:rFonts w:ascii="Bahnschrift Light SemiCondensed" w:hAnsi="Bahnschrift Light SemiCondensed"/>
+                <w:sz w:val="24"/>
+                <w:szCs w:val="24"/>
+              </w:rPr>
+              <w:t>750</w:t>
+            </w:r>
+          </w:p>
+        </w:tc>
+      </w:tr>
+      <w:tr>
+        <w:trPr>
+          <w:trHeight w:val="321"/>
+        </w:trPr>
+        <w:tc>
+          <w:tcPr>
+            <w:cnfStyle w:val="001000000000" w:firstRow="0" w:lastRow="0" w:firstColumn="1" w:lastColumn="0" w:oddVBand="0" w:evenVBand="0" w:oddHBand="0" w:evenHBand="0" w:firstRowFirstColumn="0" w:firstRowLastColumn="0" w:lastRowFirstColumn="0" w:lastRowLastColumn="0"/>
+            <w:tcW w:w="2830" w:type="dxa"/>
+            <w:vAlign w:val="center"/>
+          </w:tcPr>
+          <w:p>
+            <w:pPr>
+              <w:jc w:val="both"/>
+              <w:rPr>
+                <w:rFonts w:ascii="Bahnschrift" w:hAnsi="Bahnschrift"/>
+                <w:i w:val="0"/>
+                <w:iCs w:val="0"/>
+                <w:sz w:val="24"/>
+                <w:szCs w:val="24"/>
+              </w:rPr>
+            </w:pPr>
+            <w:r>
+              <w:rPr>
+                <w:rFonts w:ascii="Bahnschrift" w:hAnsi="Bahnschrift"/>
+                <w:i w:val="0"/>
+                <w:iCs w:val="0"/>
+                <w:sz w:val="24"/>
+                <w:szCs w:val="24"/>
+              </w:rPr>
+              <w:t>Appartenenza</w:t>
+            </w:r>
+          </w:p>
+        </w:tc>
+        <w:tc>
+          <w:tcPr>
+            <w:tcW w:w="1276" w:type="dxa"/>
+            <w:vAlign w:val="center"/>
+          </w:tcPr>
+          <w:p>
+            <w:pPr>
+              <w:jc w:val="both"/>
+              <w:cnfStyle w:val="000000000000" w:firstRow="0" w:lastRow="0" w:firstColumn="0" w:lastColumn="0" w:oddVBand="0" w:evenVBand="0" w:oddHBand="0" w:evenHBand="0" w:firstRowFirstColumn="0" w:firstRowLastColumn="0" w:lastRowFirstColumn="0" w:lastRowLastColumn="0"/>
+              <w:rPr>
+                <w:rFonts w:ascii="Bahnschrift" w:hAnsi="Bahnschrift"/>
+                <w:sz w:val="24"/>
+                <w:szCs w:val="24"/>
+              </w:rPr>
+            </w:pPr>
+            <w:r>
+              <w:rPr>
+                <w:rFonts w:ascii="Bahnschrift" w:hAnsi="Bahnschrift"/>
+                <w:sz w:val="24"/>
+                <w:szCs w:val="24"/>
+              </w:rPr>
+              <w:t>R</w:t>
+            </w:r>
+          </w:p>
+        </w:tc>
+        <w:tc>
+          <w:tcPr>
+            <w:tcW w:w="5197" w:type="dxa"/>
+          </w:tcPr>
+          <w:p>
+            <w:pPr>
+              <w:jc w:val="both"/>
+              <w:cnfStyle w:val="000000000000" w:firstRow="0" w:lastRow="0" w:firstColumn="0" w:lastColumn="0" w:oddVBand="0" w:evenVBand="0" w:oddHBand="0" w:evenHBand="0" w:firstRowFirstColumn="0" w:firstRowLastColumn="0" w:lastRowFirstColumn="0" w:lastRowLastColumn="0"/>
+              <w:rPr>
+                <w:rFonts w:ascii="Bahnschrift Light SemiCondensed" w:hAnsi="Bahnschrift Light SemiCondensed"/>
+                <w:sz w:val="24"/>
+                <w:szCs w:val="24"/>
+              </w:rPr>
+            </w:pPr>
+            <w:r>
+              <w:rPr>
+                <w:rFonts w:ascii="Bahnschrift Light SemiCondensed" w:hAnsi="Bahnschrift Light SemiCondensed"/>
+                <w:sz w:val="24"/>
+                <w:szCs w:val="24"/>
+              </w:rPr>
+              <w:t>750</w:t>
+            </w:r>
+          </w:p>
+        </w:tc>
+      </w:tr>
+      <w:tr>
+        <w:trPr>
+          <w:cnfStyle w:val="000000100000" w:firstRow="0" w:lastRow="0" w:firstColumn="0" w:lastColumn="0" w:oddVBand="0" w:evenVBand="0" w:oddHBand="1" w:evenHBand="0" w:firstRowFirstColumn="0" w:firstRowLastColumn="0" w:lastRowFirstColumn="0" w:lastRowLastColumn="0"/>
+          <w:trHeight w:val="321"/>
+        </w:trPr>
+        <w:tc>
+          <w:tcPr>
+            <w:cnfStyle w:val="001000000000" w:firstRow="0" w:lastRow="0" w:firstColumn="1" w:lastColumn="0" w:oddVBand="0" w:evenVBand="0" w:oddHBand="0" w:evenHBand="0" w:firstRowFirstColumn="0" w:firstRowLastColumn="0" w:lastRowFirstColumn="0" w:lastRowLastColumn="0"/>
+            <w:tcW w:w="2830" w:type="dxa"/>
+            <w:vAlign w:val="center"/>
+          </w:tcPr>
+          <w:p>
+            <w:pPr>
+              <w:jc w:val="both"/>
+              <w:rPr>
+                <w:rFonts w:ascii="Bahnschrift" w:hAnsi="Bahnschrift"/>
+                <w:i w:val="0"/>
+                <w:iCs w:val="0"/>
+                <w:sz w:val="24"/>
+                <w:szCs w:val="24"/>
+              </w:rPr>
+            </w:pPr>
+            <w:r>
+              <w:rPr>
+                <w:rFonts w:ascii="Bahnschrift" w:hAnsi="Bahnschrift"/>
+                <w:i w:val="0"/>
+                <w:iCs w:val="0"/>
+                <w:sz w:val="24"/>
+                <w:szCs w:val="24"/>
+              </w:rPr>
+              <w:t>Azienda</w:t>
+            </w:r>
+          </w:p>
+        </w:tc>
+        <w:tc>
+          <w:tcPr>
+            <w:tcW w:w="1276" w:type="dxa"/>
+            <w:vAlign w:val="center"/>
+          </w:tcPr>
+          <w:p>
+            <w:pPr>
+              <w:jc w:val="both"/>
+              <w:cnfStyle w:val="000000100000" w:firstRow="0" w:lastRow="0" w:firstColumn="0" w:lastColumn="0" w:oddVBand="0" w:evenVBand="0" w:oddHBand="1" w:evenHBand="0" w:firstRowFirstColumn="0" w:firstRowLastColumn="0" w:lastRowFirstColumn="0" w:lastRowLastColumn="0"/>
+              <w:rPr>
+                <w:rFonts w:ascii="Bahnschrift" w:hAnsi="Bahnschrift"/>
+                <w:sz w:val="24"/>
+                <w:szCs w:val="24"/>
+              </w:rPr>
+            </w:pPr>
+            <w:r>
+              <w:rPr>
+                <w:rFonts w:ascii="Bahnschrift" w:hAnsi="Bahnschrift"/>
+                <w:sz w:val="24"/>
+                <w:szCs w:val="24"/>
+              </w:rPr>
+              <w:t>E</w:t>
+            </w:r>
+          </w:p>
+        </w:tc>
+        <w:tc>
+          <w:tcPr>
+            <w:tcW w:w="5197" w:type="dxa"/>
+          </w:tcPr>
+          <w:p>
+            <w:pPr>
+              <w:jc w:val="both"/>
+              <w:cnfStyle w:val="000000100000" w:firstRow="0" w:lastRow="0" w:firstColumn="0" w:lastColumn="0" w:oddVBand="0" w:evenVBand="0" w:oddHBand="1" w:evenHBand="0" w:firstRowFirstColumn="0" w:firstRowLastColumn="0" w:lastRowFirstColumn="0" w:lastRowLastColumn="0"/>
+              <w:rPr>
+                <w:rFonts w:ascii="Bahnschrift Light SemiCondensed" w:hAnsi="Bahnschrift Light SemiCondensed"/>
+                <w:sz w:val="24"/>
+                <w:szCs w:val="24"/>
+              </w:rPr>
+            </w:pPr>
+            <w:r>
+              <w:rPr>
+                <w:rFonts w:ascii="Bahnschrift Light SemiCondensed" w:hAnsi="Bahnschrift Light SemiCondensed"/>
+                <w:sz w:val="24"/>
+                <w:szCs w:val="24"/>
+              </w:rPr>
+              <w:t>250</w:t>
+            </w:r>
+          </w:p>
+        </w:tc>
+      </w:tr>
+      <w:tr>
+        <w:trPr>
+          <w:trHeight w:val="321"/>
+        </w:trPr>
+        <w:tc>
+          <w:tcPr>
+            <w:cnfStyle w:val="001000000000" w:firstRow="0" w:lastRow="0" w:firstColumn="1" w:lastColumn="0" w:oddVBand="0" w:evenVBand="0" w:oddHBand="0" w:evenHBand="0" w:firstRowFirstColumn="0" w:firstRowLastColumn="0" w:lastRowFirstColumn="0" w:lastRowLastColumn="0"/>
+            <w:tcW w:w="2830" w:type="dxa"/>
+            <w:vAlign w:val="center"/>
+          </w:tcPr>
+          <w:p>
+            <w:pPr>
+              <w:jc w:val="both"/>
+              <w:rPr>
+                <w:rFonts w:ascii="Bahnschrift" w:hAnsi="Bahnschrift"/>
+                <w:i w:val="0"/>
+                <w:iCs w:val="0"/>
+                <w:sz w:val="24"/>
+                <w:szCs w:val="24"/>
+              </w:rPr>
+            </w:pPr>
+          </w:p>
+        </w:tc>
+        <w:tc>
+          <w:tcPr>
+            <w:tcW w:w="1276" w:type="dxa"/>
+            <w:vAlign w:val="center"/>
+          </w:tcPr>
+          <w:p>
+            <w:pPr>
+              <w:jc w:val="both"/>
+              <w:cnfStyle w:val="000000000000" w:firstRow="0" w:lastRow="0" w:firstColumn="0" w:lastColumn="0" w:oddVBand="0" w:evenVBand="0" w:oddHBand="0" w:evenHBand="0" w:firstRowFirstColumn="0" w:firstRowLastColumn="0" w:lastRowFirstColumn="0" w:lastRowLastColumn="0"/>
+              <w:rPr>
+                <w:rFonts w:ascii="Bahnschrift" w:hAnsi="Bahnschrift"/>
+                <w:sz w:val="24"/>
+                <w:szCs w:val="24"/>
+              </w:rPr>
+            </w:pPr>
+          </w:p>
+        </w:tc>
+        <w:tc>
+          <w:tcPr>
+            <w:tcW w:w="5197" w:type="dxa"/>
+          </w:tcPr>
+          <w:p>
+            <w:pPr>
+              <w:jc w:val="both"/>
+              <w:cnfStyle w:val="000000000000" w:firstRow="0" w:lastRow="0" w:firstColumn="0" w:lastColumn="0" w:oddVBand="0" w:evenVBand="0" w:oddHBand="0" w:evenHBand="0" w:firstRowFirstColumn="0" w:firstRowLastColumn="0" w:lastRowFirstColumn="0" w:lastRowLastColumn="0"/>
+              <w:rPr>
+                <w:rFonts w:ascii="Bahnschrift Light SemiCondensed" w:hAnsi="Bahnschrift Light SemiCondensed"/>
+                <w:sz w:val="24"/>
+                <w:szCs w:val="24"/>
+              </w:rPr>
+            </w:pPr>
+          </w:p>
+        </w:tc>
+      </w:tr>
+      <w:tr>
+        <w:trPr>
+          <w:cnfStyle w:val="000000100000" w:firstRow="0" w:lastRow="0" w:firstColumn="0" w:lastColumn="0" w:oddVBand="0" w:evenVBand="0" w:oddHBand="1" w:evenHBand="0" w:firstRowFirstColumn="0" w:firstRowLastColumn="0" w:lastRowFirstColumn="0" w:lastRowLastColumn="0"/>
+          <w:trHeight w:val="321"/>
+        </w:trPr>
+        <w:tc>
+          <w:tcPr>
+            <w:cnfStyle w:val="001000000000" w:firstRow="0" w:lastRow="0" w:firstColumn="1" w:lastColumn="0" w:oddVBand="0" w:evenVBand="0" w:oddHBand="0" w:evenHBand="0" w:firstRowFirstColumn="0" w:firstRowLastColumn="0" w:lastRowFirstColumn="0" w:lastRowLastColumn="0"/>
+            <w:tcW w:w="2830" w:type="dxa"/>
+            <w:vAlign w:val="center"/>
+          </w:tcPr>
+          <w:p>
+            <w:pPr>
+              <w:jc w:val="both"/>
+              <w:rPr>
+                <w:rFonts w:ascii="Bahnschrift" w:hAnsi="Bahnschrift"/>
+                <w:i w:val="0"/>
+                <w:iCs w:val="0"/>
+                <w:sz w:val="24"/>
+                <w:szCs w:val="24"/>
+              </w:rPr>
+            </w:pPr>
+            <w:r>
+              <w:rPr>
+                <w:rFonts w:ascii="Bahnschrift" w:hAnsi="Bahnschrift"/>
+                <w:i w:val="0"/>
+                <w:iCs w:val="0"/>
+                <w:sz w:val="24"/>
+                <w:szCs w:val="24"/>
+              </w:rPr>
+              <w:t>Visita</w:t>
+            </w:r>
+          </w:p>
+        </w:tc>
+        <w:tc>
+          <w:tcPr>
+            <w:tcW w:w="1276" w:type="dxa"/>
+            <w:vAlign w:val="center"/>
+          </w:tcPr>
+          <w:p>
+            <w:pPr>
+              <w:jc w:val="both"/>
+              <w:cnfStyle w:val="000000100000" w:firstRow="0" w:lastRow="0" w:firstColumn="0" w:lastColumn="0" w:oddVBand="0" w:evenVBand="0" w:oddHBand="1" w:evenHBand="0" w:firstRowFirstColumn="0" w:firstRowLastColumn="0" w:lastRowFirstColumn="0" w:lastRowLastColumn="0"/>
+              <w:rPr>
+                <w:rFonts w:ascii="Bahnschrift" w:hAnsi="Bahnschrift"/>
+                <w:sz w:val="24"/>
+                <w:szCs w:val="24"/>
+              </w:rPr>
+            </w:pPr>
+            <w:r>
+              <w:rPr>
+                <w:rFonts w:ascii="Bahnschrift" w:hAnsi="Bahnschrift"/>
+                <w:sz w:val="24"/>
+                <w:szCs w:val="24"/>
+              </w:rPr>
+              <w:t>R</w:t>
+            </w:r>
+          </w:p>
+        </w:tc>
+        <w:tc>
+          <w:tcPr>
+            <w:tcW w:w="5197" w:type="dxa"/>
+          </w:tcPr>
+          <w:p>
+            <w:pPr>
+              <w:jc w:val="both"/>
+              <w:cnfStyle w:val="000000100000" w:firstRow="0" w:lastRow="0" w:firstColumn="0" w:lastColumn="0" w:oddVBand="0" w:evenVBand="0" w:oddHBand="1" w:evenHBand="0" w:firstRowFirstColumn="0" w:firstRowLastColumn="0" w:lastRowFirstColumn="0" w:lastRowLastColumn="0"/>
+              <w:rPr>
+                <w:rFonts w:ascii="Bahnschrift Light SemiCondensed" w:hAnsi="Bahnschrift Light SemiCondensed"/>
+                <w:sz w:val="24"/>
+                <w:szCs w:val="24"/>
+              </w:rPr>
+            </w:pPr>
+            <w:r>
+              <w:rPr>
+                <w:rFonts w:ascii="Bahnschrift Light SemiCondensed" w:hAnsi="Bahnschrift Light SemiCondensed"/>
+                <w:sz w:val="24"/>
+                <w:szCs w:val="24"/>
+              </w:rPr>
+              <w:t>1.500.000</w:t>
+            </w:r>
+          </w:p>
+        </w:tc>
+      </w:tr>
+      <w:tr>
+        <w:trPr>
+          <w:trHeight w:val="321"/>
+        </w:trPr>
+        <w:tc>
+          <w:tcPr>
+            <w:cnfStyle w:val="001000000000" w:firstRow="0" w:lastRow="0" w:firstColumn="1" w:lastColumn="0" w:oddVBand="0" w:evenVBand="0" w:oddHBand="0" w:evenHBand="0" w:firstRowFirstColumn="0" w:firstRowLastColumn="0" w:lastRowFirstColumn="0" w:lastRowLastColumn="0"/>
+            <w:tcW w:w="2830" w:type="dxa"/>
+            <w:vAlign w:val="center"/>
+          </w:tcPr>
+          <w:p>
+            <w:pPr>
+              <w:jc w:val="both"/>
+              <w:rPr>
+                <w:rFonts w:ascii="Bahnschrift" w:hAnsi="Bahnschrift"/>
+                <w:i w:val="0"/>
+                <w:iCs w:val="0"/>
+                <w:sz w:val="24"/>
+                <w:szCs w:val="24"/>
+              </w:rPr>
+            </w:pPr>
+            <w:r>
+              <w:rPr>
+                <w:rFonts w:ascii="Bahnschrift" w:hAnsi="Bahnschrift"/>
+                <w:i w:val="0"/>
+                <w:iCs w:val="0"/>
+                <w:sz w:val="24"/>
+                <w:szCs w:val="24"/>
+              </w:rPr>
+              <w:t>Visitatore</w:t>
+            </w:r>
+          </w:p>
+        </w:tc>
+        <w:tc>
+          <w:tcPr>
+            <w:tcW w:w="1276" w:type="dxa"/>
+            <w:vAlign w:val="center"/>
+          </w:tcPr>
+          <w:p>
+            <w:pPr>
+              <w:jc w:val="both"/>
+              <w:cnfStyle w:val="000000000000" w:firstRow="0" w:lastRow="0" w:firstColumn="0" w:lastColumn="0" w:oddVBand="0" w:evenVBand="0" w:oddHBand="0" w:evenHBand="0" w:firstRowFirstColumn="0" w:firstRowLastColumn="0" w:lastRowFirstColumn="0" w:lastRowLastColumn="0"/>
+              <w:rPr>
+                <w:rFonts w:ascii="Bahnschrift" w:hAnsi="Bahnschrift"/>
+                <w:sz w:val="24"/>
+                <w:szCs w:val="24"/>
+              </w:rPr>
+            </w:pPr>
+            <w:r>
+              <w:rPr>
+                <w:rFonts w:ascii="Bahnschrift" w:hAnsi="Bahnschrift"/>
+                <w:sz w:val="24"/>
+                <w:szCs w:val="24"/>
+              </w:rPr>
+              <w:t>E</w:t>
+            </w:r>
+          </w:p>
+        </w:tc>
+        <w:tc>
+          <w:tcPr>
+            <w:tcW w:w="5197" w:type="dxa"/>
+          </w:tcPr>
+          <w:p>
+            <w:pPr>
+              <w:jc w:val="both"/>
+              <w:cnfStyle w:val="000000000000" w:firstRow="0" w:lastRow="0" w:firstColumn="0" w:lastColumn="0" w:oddVBand="0" w:evenVBand="0" w:oddHBand="0" w:evenHBand="0" w:firstRowFirstColumn="0" w:firstRowLastColumn="0" w:lastRowFirstColumn="0" w:lastRowLastColumn="0"/>
+              <w:rPr>
+                <w:rFonts w:ascii="Bahnschrift Light SemiCondensed" w:hAnsi="Bahnschrift Light SemiCondensed"/>
+                <w:sz w:val="24"/>
+                <w:szCs w:val="24"/>
+              </w:rPr>
+            </w:pPr>
+            <w:r>
+              <w:rPr>
+                <w:rFonts w:ascii="Bahnschrift Light SemiCondensed" w:hAnsi="Bahnschrift Light SemiCondensed"/>
+                <w:sz w:val="24"/>
+                <w:szCs w:val="24"/>
+              </w:rPr>
+              <w:t>200.000</w:t>
+            </w:r>
+          </w:p>
+        </w:tc>
+      </w:tr>
+      <w:tr>
+        <w:trPr>
+          <w:cnfStyle w:val="000000100000" w:firstRow="0" w:lastRow="0" w:firstColumn="0" w:lastColumn="0" w:oddVBand="0" w:evenVBand="0" w:oddHBand="1" w:evenHBand="0" w:firstRowFirstColumn="0" w:firstRowLastColumn="0" w:lastRowFirstColumn="0" w:lastRowLastColumn="0"/>
+          <w:trHeight w:val="321"/>
+        </w:trPr>
+        <w:tc>
+          <w:tcPr>
+            <w:cnfStyle w:val="001000000000" w:firstRow="0" w:lastRow="0" w:firstColumn="1" w:lastColumn="0" w:oddVBand="0" w:evenVBand="0" w:oddHBand="0" w:evenHBand="0" w:firstRowFirstColumn="0" w:firstRowLastColumn="0" w:lastRowFirstColumn="0" w:lastRowLastColumn="0"/>
+            <w:tcW w:w="2830" w:type="dxa"/>
+            <w:vAlign w:val="center"/>
+          </w:tcPr>
+          <w:p>
+            <w:pPr>
+              <w:jc w:val="both"/>
+              <w:rPr>
+                <w:rFonts w:ascii="Bahnschrift" w:hAnsi="Bahnschrift"/>
+                <w:i w:val="0"/>
+                <w:iCs w:val="0"/>
+                <w:sz w:val="24"/>
+                <w:szCs w:val="24"/>
+              </w:rPr>
+            </w:pPr>
+            <w:r>
+              <w:rPr>
+                <w:rFonts w:ascii="Bahnschrift" w:hAnsi="Bahnschrift"/>
+                <w:i w:val="0"/>
+                <w:iCs w:val="0"/>
+                <w:sz w:val="24"/>
+                <w:szCs w:val="24"/>
+              </w:rPr>
+              <w:t>Effettuazione</w:t>
+            </w:r>
+          </w:p>
+        </w:tc>
+        <w:tc>
+          <w:tcPr>
+            <w:tcW w:w="1276" w:type="dxa"/>
+            <w:vAlign w:val="center"/>
+          </w:tcPr>
+          <w:p>
+            <w:pPr>
+              <w:jc w:val="both"/>
+              <w:cnfStyle w:val="000000100000" w:firstRow="0" w:lastRow="0" w:firstColumn="0" w:lastColumn="0" w:oddVBand="0" w:evenVBand="0" w:oddHBand="1" w:evenHBand="0" w:firstRowFirstColumn="0" w:firstRowLastColumn="0" w:lastRowFirstColumn="0" w:lastRowLastColumn="0"/>
+              <w:rPr>
+                <w:rFonts w:ascii="Bahnschrift" w:hAnsi="Bahnschrift"/>
+                <w:sz w:val="24"/>
+                <w:szCs w:val="24"/>
+              </w:rPr>
+            </w:pPr>
+            <w:r>
+              <w:rPr>
+                <w:rFonts w:ascii="Bahnschrift" w:hAnsi="Bahnschrift"/>
+                <w:sz w:val="24"/>
+                <w:szCs w:val="24"/>
+              </w:rPr>
+              <w:t>R</w:t>
+            </w:r>
+          </w:p>
+        </w:tc>
+        <w:tc>
+          <w:tcPr>
+            <w:tcW w:w="5197" w:type="dxa"/>
+          </w:tcPr>
+          <w:p>
+            <w:pPr>
+              <w:jc w:val="both"/>
+              <w:cnfStyle w:val="000000100000" w:firstRow="0" w:lastRow="0" w:firstColumn="0" w:lastColumn="0" w:oddVBand="0" w:evenVBand="0" w:oddHBand="1" w:evenHBand="0" w:firstRowFirstColumn="0" w:firstRowLastColumn="0" w:lastRowFirstColumn="0" w:lastRowLastColumn="0"/>
+              <w:rPr>
+                <w:rFonts w:ascii="Bahnschrift Light SemiCondensed" w:hAnsi="Bahnschrift Light SemiCondensed"/>
+                <w:sz w:val="24"/>
+                <w:szCs w:val="24"/>
+              </w:rPr>
+            </w:pPr>
+            <w:r>
+              <w:rPr>
+                <w:rFonts w:ascii="Bahnschrift Light SemiCondensed" w:hAnsi="Bahnschrift Light SemiCondensed"/>
+                <w:sz w:val="24"/>
+                <w:szCs w:val="24"/>
+              </w:rPr>
+              <w:t>200.000</w:t>
+            </w:r>
+          </w:p>
+        </w:tc>
+      </w:tr>
+      <w:tr>
+        <w:trPr>
+          <w:trHeight w:val="321"/>
+        </w:trPr>
+        <w:tc>
+          <w:tcPr>
+            <w:cnfStyle w:val="001000000000" w:firstRow="0" w:lastRow="0" w:firstColumn="1" w:lastColumn="0" w:oddVBand="0" w:evenVBand="0" w:oddHBand="0" w:evenHBand="0" w:firstRowFirstColumn="0" w:firstRowLastColumn="0" w:lastRowFirstColumn="0" w:lastRowLastColumn="0"/>
+            <w:tcW w:w="2830" w:type="dxa"/>
+            <w:vAlign w:val="center"/>
+          </w:tcPr>
+          <w:p>
+            <w:pPr>
+              <w:jc w:val="both"/>
+              <w:rPr>
+                <w:rFonts w:ascii="Bahnschrift" w:hAnsi="Bahnschrift"/>
+                <w:i w:val="0"/>
+                <w:iCs w:val="0"/>
+                <w:sz w:val="24"/>
+                <w:szCs w:val="24"/>
+              </w:rPr>
+            </w:pPr>
+            <w:r>
+              <w:rPr>
+                <w:rFonts w:ascii="Bahnschrift" w:hAnsi="Bahnschrift"/>
+                <w:i w:val="0"/>
+                <w:iCs w:val="0"/>
+                <w:sz w:val="24"/>
+                <w:szCs w:val="24"/>
+              </w:rPr>
+              <w:t>Ordine</w:t>
+            </w:r>
+          </w:p>
+        </w:tc>
+        <w:tc>
+          <w:tcPr>
+            <w:tcW w:w="1276" w:type="dxa"/>
+            <w:vAlign w:val="center"/>
+          </w:tcPr>
+          <w:p>
+            <w:pPr>
+              <w:jc w:val="both"/>
+              <w:cnfStyle w:val="000000000000" w:firstRow="0" w:lastRow="0" w:firstColumn="0" w:lastColumn="0" w:oddVBand="0" w:evenVBand="0" w:oddHBand="0" w:evenHBand="0" w:firstRowFirstColumn="0" w:firstRowLastColumn="0" w:lastRowFirstColumn="0" w:lastRowLastColumn="0"/>
+              <w:rPr>
+                <w:rFonts w:ascii="Bahnschrift" w:hAnsi="Bahnschrift"/>
+                <w:sz w:val="24"/>
+                <w:szCs w:val="24"/>
+              </w:rPr>
+            </w:pPr>
+            <w:r>
+              <w:rPr>
+                <w:rFonts w:ascii="Bahnschrift" w:hAnsi="Bahnschrift"/>
+                <w:sz w:val="24"/>
+                <w:szCs w:val="24"/>
+              </w:rPr>
+              <w:t>E</w:t>
+            </w:r>
+          </w:p>
+        </w:tc>
+        <w:tc>
+          <w:tcPr>
+            <w:tcW w:w="5197" w:type="dxa"/>
+          </w:tcPr>
+          <w:p>
+            <w:pPr>
+              <w:jc w:val="both"/>
+              <w:cnfStyle w:val="000000000000" w:firstRow="0" w:lastRow="0" w:firstColumn="0" w:lastColumn="0" w:oddVBand="0" w:evenVBand="0" w:oddHBand="0" w:evenHBand="0" w:firstRowFirstColumn="0" w:firstRowLastColumn="0" w:lastRowFirstColumn="0" w:lastRowLastColumn="0"/>
+              <w:rPr>
+                <w:rFonts w:ascii="Bahnschrift Light SemiCondensed" w:hAnsi="Bahnschrift Light SemiCondensed"/>
+                <w:sz w:val="24"/>
+                <w:szCs w:val="24"/>
+              </w:rPr>
+            </w:pPr>
+            <w:r>
+              <w:rPr>
+                <w:rFonts w:ascii="Bahnschrift Light SemiCondensed" w:hAnsi="Bahnschrift Light SemiCondensed"/>
+                <w:sz w:val="24"/>
+                <w:szCs w:val="24"/>
+              </w:rPr>
+              <w:t>80.000</w:t>
+            </w:r>
+          </w:p>
+        </w:tc>
+      </w:tr>
+      <w:tr>
+        <w:trPr>
+          <w:cnfStyle w:val="000000100000" w:firstRow="0" w:lastRow="0" w:firstColumn="0" w:lastColumn="0" w:oddVBand="0" w:evenVBand="0" w:oddHBand="1" w:evenHBand="0" w:firstRowFirstColumn="0" w:firstRowLastColumn="0" w:lastRowFirstColumn="0" w:lastRowLastColumn="0"/>
+          <w:trHeight w:val="321"/>
+        </w:trPr>
+        <w:tc>
+          <w:tcPr>
+            <w:cnfStyle w:val="001000000000" w:firstRow="0" w:lastRow="0" w:firstColumn="1" w:lastColumn="0" w:oddVBand="0" w:evenVBand="0" w:oddHBand="0" w:evenHBand="0" w:firstRowFirstColumn="0" w:firstRowLastColumn="0" w:lastRowFirstColumn="0" w:lastRowLastColumn="0"/>
+            <w:tcW w:w="2830" w:type="dxa"/>
+            <w:vAlign w:val="center"/>
+          </w:tcPr>
+          <w:p>
+            <w:pPr>
+              <w:jc w:val="both"/>
+              <w:rPr>
+                <w:rFonts w:ascii="Bahnschrift" w:hAnsi="Bahnschrift"/>
+                <w:i w:val="0"/>
+                <w:iCs w:val="0"/>
+                <w:sz w:val="24"/>
+                <w:szCs w:val="24"/>
+              </w:rPr>
+            </w:pPr>
+            <w:r>
+              <w:rPr>
+                <w:rFonts w:ascii="Bahnschrift" w:hAnsi="Bahnschrift"/>
+                <w:i w:val="0"/>
+                <w:iCs w:val="0"/>
+                <w:sz w:val="24"/>
+                <w:szCs w:val="24"/>
+              </w:rPr>
+              <w:t>Composizione</w:t>
+            </w:r>
+          </w:p>
+        </w:tc>
+        <w:tc>
+          <w:tcPr>
+            <w:tcW w:w="1276" w:type="dxa"/>
+            <w:vAlign w:val="center"/>
+          </w:tcPr>
+          <w:p>
+            <w:pPr>
+              <w:jc w:val="both"/>
+              <w:cnfStyle w:val="000000100000" w:firstRow="0" w:lastRow="0" w:firstColumn="0" w:lastColumn="0" w:oddVBand="0" w:evenVBand="0" w:oddHBand="1" w:evenHBand="0" w:firstRowFirstColumn="0" w:firstRowLastColumn="0" w:lastRowFirstColumn="0" w:lastRowLastColumn="0"/>
+              <w:rPr>
+                <w:rFonts w:ascii="Bahnschrift" w:hAnsi="Bahnschrift"/>
+                <w:sz w:val="24"/>
+                <w:szCs w:val="24"/>
+              </w:rPr>
+            </w:pPr>
+            <w:r>
+              <w:rPr>
+                <w:rFonts w:ascii="Bahnschrift" w:hAnsi="Bahnschrift"/>
+                <w:sz w:val="24"/>
+                <w:szCs w:val="24"/>
+              </w:rPr>
+              <w:t>R</w:t>
+            </w:r>
+          </w:p>
+        </w:tc>
+        <w:tc>
+          <w:tcPr>
+            <w:tcW w:w="5197" w:type="dxa"/>
+          </w:tcPr>
+          <w:p>
+            <w:pPr>
+              <w:jc w:val="both"/>
+              <w:cnfStyle w:val="000000100000" w:firstRow="0" w:lastRow="0" w:firstColumn="0" w:lastColumn="0" w:oddVBand="0" w:evenVBand="0" w:oddHBand="1" w:evenHBand="0" w:firstRowFirstColumn="0" w:firstRowLastColumn="0" w:lastRowFirstColumn="0" w:lastRowLastColumn="0"/>
+              <w:rPr>
+                <w:rFonts w:ascii="Bahnschrift Light SemiCondensed" w:hAnsi="Bahnschrift Light SemiCondensed"/>
+                <w:sz w:val="24"/>
+                <w:szCs w:val="24"/>
+              </w:rPr>
+            </w:pPr>
+            <w:r>
+              <w:rPr>
+                <w:rFonts w:ascii="Bahnschrift Light SemiCondensed" w:hAnsi="Bahnschrift Light SemiCondensed"/>
+                <w:sz w:val="24"/>
+                <w:szCs w:val="24"/>
+              </w:rPr>
+              <w:t>200.000</w:t>
+            </w:r>
+          </w:p>
+        </w:tc>
+      </w:tr>
+      <w:tr>
+        <w:trPr>
+          <w:trHeight w:val="321"/>
+        </w:trPr>
+        <w:tc>
+          <w:tcPr>
+            <w:cnfStyle w:val="001000000000" w:firstRow="0" w:lastRow="0" w:firstColumn="1" w:lastColumn="0" w:oddVBand="0" w:evenVBand="0" w:oddHBand="0" w:evenHBand="0" w:firstRowFirstColumn="0" w:firstRowLastColumn="0" w:lastRowFirstColumn="0" w:lastRowLastColumn="0"/>
+            <w:tcW w:w="2830" w:type="dxa"/>
+            <w:vAlign w:val="center"/>
+          </w:tcPr>
+          <w:p>
+            <w:pPr>
+              <w:jc w:val="both"/>
+              <w:rPr>
+                <w:rFonts w:ascii="Bahnschrift" w:hAnsi="Bahnschrift"/>
+                <w:i w:val="0"/>
+                <w:iCs w:val="0"/>
+                <w:sz w:val="24"/>
+                <w:szCs w:val="24"/>
+              </w:rPr>
+            </w:pPr>
+          </w:p>
+        </w:tc>
+        <w:tc>
+          <w:tcPr>
+            <w:tcW w:w="1276" w:type="dxa"/>
+            <w:vAlign w:val="center"/>
+          </w:tcPr>
+          <w:p>
+            <w:pPr>
+              <w:jc w:val="both"/>
+              <w:cnfStyle w:val="000000000000" w:firstRow="0" w:lastRow="0" w:firstColumn="0" w:lastColumn="0" w:oddVBand="0" w:evenVBand="0" w:oddHBand="0" w:evenHBand="0" w:firstRowFirstColumn="0" w:firstRowLastColumn="0" w:lastRowFirstColumn="0" w:lastRowLastColumn="0"/>
+              <w:rPr>
+                <w:rFonts w:ascii="Bahnschrift" w:hAnsi="Bahnschrift"/>
+                <w:sz w:val="24"/>
+                <w:szCs w:val="24"/>
+              </w:rPr>
+            </w:pPr>
+          </w:p>
+        </w:tc>
+        <w:tc>
+          <w:tcPr>
+            <w:tcW w:w="5197" w:type="dxa"/>
+          </w:tcPr>
+          <w:p>
+            <w:pPr>
+              <w:jc w:val="both"/>
+              <w:cnfStyle w:val="000000000000" w:firstRow="0" w:lastRow="0" w:firstColumn="0" w:lastColumn="0" w:oddVBand="0" w:evenVBand="0" w:oddHBand="0" w:evenHBand="0" w:firstRowFirstColumn="0" w:firstRowLastColumn="0" w:lastRowFirstColumn="0" w:lastRowLastColumn="0"/>
+              <w:rPr>
+                <w:rFonts w:ascii="Bahnschrift Light SemiCondensed" w:hAnsi="Bahnschrift Light SemiCondensed"/>
+                <w:sz w:val="24"/>
+                <w:szCs w:val="24"/>
+              </w:rPr>
+            </w:pPr>
+          </w:p>
+        </w:tc>
+      </w:tr>
+      <w:tr>
+        <w:trPr>
+          <w:cnfStyle w:val="000000100000" w:firstRow="0" w:lastRow="0" w:firstColumn="0" w:lastColumn="0" w:oddVBand="0" w:evenVBand="0" w:oddHBand="1" w:evenHBand="0" w:firstRowFirstColumn="0" w:firstRowLastColumn="0" w:lastRowFirstColumn="0" w:lastRowLastColumn="0"/>
+          <w:trHeight w:val="321"/>
+        </w:trPr>
+        <w:tc>
+          <w:tcPr>
+            <w:cnfStyle w:val="001000000000" w:firstRow="0" w:lastRow="0" w:firstColumn="1" w:lastColumn="0" w:oddVBand="0" w:evenVBand="0" w:oddHBand="0" w:evenHBand="0" w:firstRowFirstColumn="0" w:firstRowLastColumn="0" w:lastRowFirstColumn="0" w:lastRowLastColumn="0"/>
+            <w:tcW w:w="2830" w:type="dxa"/>
+            <w:vAlign w:val="center"/>
+          </w:tcPr>
+          <w:p>
+            <w:pPr>
+              <w:jc w:val="both"/>
+              <w:rPr>
+                <w:rFonts w:ascii="Bahnschrift" w:hAnsi="Bahnschrift"/>
+                <w:i w:val="0"/>
+                <w:iCs w:val="0"/>
+                <w:sz w:val="24"/>
+                <w:szCs w:val="24"/>
+              </w:rPr>
+            </w:pPr>
+            <w:r>
+              <w:rPr>
+                <w:rFonts w:ascii="Bahnschrift" w:hAnsi="Bahnschrift"/>
+                <w:i w:val="0"/>
+                <w:iCs w:val="0"/>
+                <w:sz w:val="24"/>
+                <w:szCs w:val="24"/>
+              </w:rPr>
+              <w:t>Biglietto</w:t>
+            </w:r>
+          </w:p>
+        </w:tc>
+        <w:tc>
+          <w:tcPr>
+            <w:tcW w:w="1276" w:type="dxa"/>
+            <w:vAlign w:val="center"/>
+          </w:tcPr>
+          <w:p>
+            <w:pPr>
+              <w:jc w:val="both"/>
+              <w:cnfStyle w:val="000000100000" w:firstRow="0" w:lastRow="0" w:firstColumn="0" w:lastColumn="0" w:oddVBand="0" w:evenVBand="0" w:oddHBand="1" w:evenHBand="0" w:firstRowFirstColumn="0" w:firstRowLastColumn="0" w:lastRowFirstColumn="0" w:lastRowLastColumn="0"/>
+              <w:rPr>
+                <w:rFonts w:ascii="Bahnschrift" w:hAnsi="Bahnschrift"/>
+                <w:sz w:val="24"/>
+                <w:szCs w:val="24"/>
+              </w:rPr>
+            </w:pPr>
+            <w:r>
+              <w:rPr>
+                <w:rFonts w:ascii="Bahnschrift" w:hAnsi="Bahnschrift"/>
+                <w:sz w:val="24"/>
+                <w:szCs w:val="24"/>
+              </w:rPr>
+              <w:t>E</w:t>
+            </w:r>
+          </w:p>
+        </w:tc>
+        <w:tc>
+          <w:tcPr>
+            <w:tcW w:w="5197" w:type="dxa"/>
+          </w:tcPr>
+          <w:p>
+            <w:pPr>
+              <w:jc w:val="both"/>
+              <w:cnfStyle w:val="000000100000" w:firstRow="0" w:lastRow="0" w:firstColumn="0" w:lastColumn="0" w:oddVBand="0" w:evenVBand="0" w:oddHBand="1" w:evenHBand="0" w:firstRowFirstColumn="0" w:firstRowLastColumn="0" w:lastRowFirstColumn="0" w:lastRowLastColumn="0"/>
+              <w:rPr>
+                <w:rFonts w:ascii="Bahnschrift Light SemiCondensed" w:hAnsi="Bahnschrift Light SemiCondensed"/>
+                <w:sz w:val="24"/>
+                <w:szCs w:val="24"/>
+              </w:rPr>
+            </w:pPr>
+            <w:r>
+              <w:rPr>
+                <w:rFonts w:ascii="Bahnschrift Light SemiCondensed" w:hAnsi="Bahnschrift Light SemiCondensed"/>
+                <w:sz w:val="24"/>
+                <w:szCs w:val="24"/>
+              </w:rPr>
+              <w:t>10</w:t>
+            </w:r>
+          </w:p>
+        </w:tc>
+      </w:tr>
+      <w:tr>
+        <w:trPr>
+          <w:trHeight w:val="321"/>
+        </w:trPr>
+        <w:tc>
+          <w:tcPr>
+            <w:cnfStyle w:val="001000000000" w:firstRow="0" w:lastRow="0" w:firstColumn="1" w:lastColumn="0" w:oddVBand="0" w:evenVBand="0" w:oddHBand="0" w:evenHBand="0" w:firstRowFirstColumn="0" w:firstRowLastColumn="0" w:lastRowFirstColumn="0" w:lastRowLastColumn="0"/>
+            <w:tcW w:w="2830" w:type="dxa"/>
+            <w:vAlign w:val="center"/>
+          </w:tcPr>
+          <w:p>
+            <w:pPr>
+              <w:jc w:val="both"/>
+              <w:rPr>
+                <w:rFonts w:ascii="Bahnschrift" w:hAnsi="Bahnschrift"/>
+                <w:i w:val="0"/>
+                <w:iCs w:val="0"/>
+                <w:sz w:val="24"/>
+                <w:szCs w:val="24"/>
+              </w:rPr>
+            </w:pPr>
+            <w:r>
+              <w:rPr>
+                <w:rFonts w:ascii="Bahnschrift" w:hAnsi="Bahnschrift"/>
+                <w:i w:val="0"/>
+                <w:iCs w:val="0"/>
+                <w:sz w:val="24"/>
+                <w:szCs w:val="24"/>
+              </w:rPr>
+              <w:t>Validità</w:t>
+            </w:r>
+          </w:p>
+        </w:tc>
+        <w:tc>
+          <w:tcPr>
+            <w:tcW w:w="1276" w:type="dxa"/>
+            <w:vAlign w:val="center"/>
+          </w:tcPr>
+          <w:p>
+            <w:pPr>
+              <w:jc w:val="both"/>
+              <w:cnfStyle w:val="000000000000" w:firstRow="0" w:lastRow="0" w:firstColumn="0" w:lastColumn="0" w:oddVBand="0" w:evenVBand="0" w:oddHBand="0" w:evenHBand="0" w:firstRowFirstColumn="0" w:firstRowLastColumn="0" w:lastRowFirstColumn="0" w:lastRowLastColumn="0"/>
+              <w:rPr>
+                <w:rFonts w:ascii="Bahnschrift" w:hAnsi="Bahnschrift"/>
+                <w:sz w:val="24"/>
+                <w:szCs w:val="24"/>
+              </w:rPr>
+            </w:pPr>
+            <w:r>
+              <w:rPr>
+                <w:rFonts w:ascii="Bahnschrift" w:hAnsi="Bahnschrift"/>
+                <w:sz w:val="24"/>
+                <w:szCs w:val="24"/>
+              </w:rPr>
+              <w:t>R</w:t>
+            </w:r>
+          </w:p>
+        </w:tc>
+        <w:tc>
+          <w:tcPr>
+            <w:tcW w:w="5197" w:type="dxa"/>
+          </w:tcPr>
+          <w:p>
+            <w:pPr>
+              <w:jc w:val="both"/>
+              <w:cnfStyle w:val="000000000000" w:firstRow="0" w:lastRow="0" w:firstColumn="0" w:lastColumn="0" w:oddVBand="0" w:evenVBand="0" w:oddHBand="0" w:evenHBand="0" w:firstRowFirstColumn="0" w:firstRowLastColumn="0" w:lastRowFirstColumn="0" w:lastRowLastColumn="0"/>
+              <w:rPr>
+                <w:rFonts w:ascii="Bahnschrift Light SemiCondensed" w:hAnsi="Bahnschrift Light SemiCondensed"/>
+                <w:sz w:val="24"/>
+                <w:szCs w:val="24"/>
+              </w:rPr>
+            </w:pPr>
+            <w:r>
+              <w:rPr>
+                <w:rFonts w:ascii="Bahnschrift Light SemiCondensed" w:hAnsi="Bahnschrift Light SemiCondensed"/>
+                <w:sz w:val="24"/>
+                <w:szCs w:val="24"/>
+              </w:rPr>
+              <w:t>50</w:t>
+            </w:r>
+          </w:p>
+        </w:tc>
+      </w:tr>
+      <w:tr>
+        <w:trPr>
+          <w:cnfStyle w:val="000000100000" w:firstRow="0" w:lastRow="0" w:firstColumn="0" w:lastColumn="0" w:oddVBand="0" w:evenVBand="0" w:oddHBand="1" w:evenHBand="0" w:firstRowFirstColumn="0" w:firstRowLastColumn="0" w:lastRowFirstColumn="0" w:lastRowLastColumn="0"/>
+          <w:trHeight w:val="321"/>
+        </w:trPr>
+        <w:tc>
+          <w:tcPr>
+            <w:cnfStyle w:val="001000000000" w:firstRow="0" w:lastRow="0" w:firstColumn="1" w:lastColumn="0" w:oddVBand="0" w:evenVBand="0" w:oddHBand="0" w:evenHBand="0" w:firstRowFirstColumn="0" w:firstRowLastColumn="0" w:lastRowFirstColumn="0" w:lastRowLastColumn="0"/>
+            <w:tcW w:w="2830" w:type="dxa"/>
+            <w:vAlign w:val="center"/>
+          </w:tcPr>
+          <w:p>
+            <w:pPr>
+              <w:jc w:val="both"/>
+              <w:rPr>
+                <w:rFonts w:ascii="Bahnschrift" w:hAnsi="Bahnschrift"/>
+                <w:i w:val="0"/>
+                <w:iCs w:val="0"/>
+                <w:sz w:val="24"/>
+                <w:szCs w:val="24"/>
+              </w:rPr>
+            </w:pPr>
+            <w:r>
+              <w:rPr>
+                <w:rFonts w:ascii="Bahnschrift" w:hAnsi="Bahnschrift"/>
+                <w:i w:val="0"/>
+                <w:iCs w:val="0"/>
+                <w:sz w:val="24"/>
+                <w:szCs w:val="24"/>
+              </w:rPr>
+              <w:t>Giorno</w:t>
+            </w:r>
+          </w:p>
+        </w:tc>
+        <w:tc>
+          <w:tcPr>
+            <w:tcW w:w="1276" w:type="dxa"/>
+            <w:vAlign w:val="center"/>
+          </w:tcPr>
+          <w:p>
+            <w:pPr>
+              <w:jc w:val="both"/>
+              <w:cnfStyle w:val="000000100000" w:firstRow="0" w:lastRow="0" w:firstColumn="0" w:lastColumn="0" w:oddVBand="0" w:evenVBand="0" w:oddHBand="1" w:evenHBand="0" w:firstRowFirstColumn="0" w:firstRowLastColumn="0" w:lastRowFirstColumn="0" w:lastRowLastColumn="0"/>
+              <w:rPr>
+                <w:rFonts w:ascii="Bahnschrift" w:hAnsi="Bahnschrift"/>
+                <w:sz w:val="24"/>
+                <w:szCs w:val="24"/>
+              </w:rPr>
+            </w:pPr>
+            <w:r>
+              <w:rPr>
+                <w:rFonts w:ascii="Bahnschrift" w:hAnsi="Bahnschrift"/>
+                <w:sz w:val="24"/>
+                <w:szCs w:val="24"/>
+              </w:rPr>
+              <w:t>E</w:t>
+            </w:r>
+          </w:p>
+        </w:tc>
+        <w:tc>
+          <w:tcPr>
+            <w:tcW w:w="5197" w:type="dxa"/>
+          </w:tcPr>
+          <w:p>
+            <w:pPr>
+              <w:jc w:val="both"/>
+              <w:cnfStyle w:val="000000100000" w:firstRow="0" w:lastRow="0" w:firstColumn="0" w:lastColumn="0" w:oddVBand="0" w:evenVBand="0" w:oddHBand="1" w:evenHBand="0" w:firstRowFirstColumn="0" w:firstRowLastColumn="0" w:lastRowFirstColumn="0" w:lastRowLastColumn="0"/>
+              <w:rPr>
+                <w:rFonts w:ascii="Bahnschrift Light SemiCondensed" w:hAnsi="Bahnschrift Light SemiCondensed"/>
+                <w:sz w:val="24"/>
+                <w:szCs w:val="24"/>
+              </w:rPr>
+            </w:pPr>
+            <w:r>
+              <w:rPr>
+                <w:rFonts w:ascii="Bahnschrift Light SemiCondensed" w:hAnsi="Bahnschrift Light SemiCondensed"/>
+                <w:sz w:val="24"/>
+                <w:szCs w:val="24"/>
+              </w:rPr>
+              <w:t>5</w:t>
+            </w:r>
+          </w:p>
+        </w:tc>
+      </w:tr>
+      <w:tr>
+        <w:trPr>
+          <w:trHeight w:val="321"/>
+        </w:trPr>
+        <w:tc>
+          <w:tcPr>
+            <w:cnfStyle w:val="001000000000" w:firstRow="0" w:lastRow="0" w:firstColumn="1" w:lastColumn="0" w:oddVBand="0" w:evenVBand="0" w:oddHBand="0" w:evenHBand="0" w:firstRowFirstColumn="0" w:firstRowLastColumn="0" w:lastRowFirstColumn="0" w:lastRowLastColumn="0"/>
+            <w:tcW w:w="2830" w:type="dxa"/>
+            <w:vAlign w:val="center"/>
+          </w:tcPr>
+          <w:p>
+            <w:pPr>
+              <w:jc w:val="both"/>
+              <w:rPr>
+                <w:rFonts w:ascii="Bahnschrift" w:hAnsi="Bahnschrift"/>
+                <w:i w:val="0"/>
+                <w:iCs w:val="0"/>
+                <w:sz w:val="24"/>
+                <w:szCs w:val="24"/>
+              </w:rPr>
+            </w:pPr>
+            <w:r>
+              <w:rPr>
+                <w:rFonts w:ascii="Bahnschrift" w:hAnsi="Bahnschrift"/>
+                <w:i w:val="0"/>
+                <w:iCs w:val="0"/>
+                <w:sz w:val="24"/>
+                <w:szCs w:val="24"/>
+              </w:rPr>
+              <w:t>Sconta</w:t>
+            </w:r>
+          </w:p>
+        </w:tc>
+        <w:tc>
+          <w:tcPr>
+            <w:tcW w:w="1276" w:type="dxa"/>
+            <w:vAlign w:val="center"/>
+          </w:tcPr>
+          <w:p>
+            <w:pPr>
+              <w:jc w:val="both"/>
+              <w:cnfStyle w:val="000000000000" w:firstRow="0" w:lastRow="0" w:firstColumn="0" w:lastColumn="0" w:oddVBand="0" w:evenVBand="0" w:oddHBand="0" w:evenHBand="0" w:firstRowFirstColumn="0" w:firstRowLastColumn="0" w:lastRowFirstColumn="0" w:lastRowLastColumn="0"/>
+              <w:rPr>
+                <w:rFonts w:ascii="Bahnschrift" w:hAnsi="Bahnschrift"/>
+                <w:sz w:val="24"/>
+                <w:szCs w:val="24"/>
+              </w:rPr>
+            </w:pPr>
+            <w:r>
+              <w:rPr>
+                <w:rFonts w:ascii="Bahnschrift" w:hAnsi="Bahnschrift"/>
+                <w:sz w:val="24"/>
+                <w:szCs w:val="24"/>
+              </w:rPr>
+              <w:t>R</w:t>
+            </w:r>
+          </w:p>
+        </w:tc>
+        <w:tc>
+          <w:tcPr>
+            <w:tcW w:w="5197" w:type="dxa"/>
+          </w:tcPr>
+          <w:p>
+            <w:pPr>
+              <w:jc w:val="both"/>
+              <w:cnfStyle w:val="000000000000" w:firstRow="0" w:lastRow="0" w:firstColumn="0" w:lastColumn="0" w:oddVBand="0" w:evenVBand="0" w:oddHBand="0" w:evenHBand="0" w:firstRowFirstColumn="0" w:firstRowLastColumn="0" w:lastRowFirstColumn="0" w:lastRowLastColumn="0"/>
+              <w:rPr>
+                <w:rFonts w:ascii="Bahnschrift Light SemiCondensed" w:hAnsi="Bahnschrift Light SemiCondensed"/>
+                <w:sz w:val="24"/>
+                <w:szCs w:val="24"/>
+              </w:rPr>
+            </w:pPr>
+            <w:r>
+              <w:rPr>
+                <w:rFonts w:ascii="Bahnschrift Light SemiCondensed" w:hAnsi="Bahnschrift Light SemiCondensed"/>
+                <w:sz w:val="24"/>
+                <w:szCs w:val="24"/>
+              </w:rPr>
+              <w:t>80.000</w:t>
+            </w:r>
+          </w:p>
+        </w:tc>
+      </w:tr>
+      <w:tr>
+        <w:trPr>
+          <w:cnfStyle w:val="000000100000" w:firstRow="0" w:lastRow="0" w:firstColumn="0" w:lastColumn="0" w:oddVBand="0" w:evenVBand="0" w:oddHBand="1" w:evenHBand="0" w:firstRowFirstColumn="0" w:firstRowLastColumn="0" w:lastRowFirstColumn="0" w:lastRowLastColumn="0"/>
+          <w:trHeight w:val="321"/>
+        </w:trPr>
+        <w:tc>
+          <w:tcPr>
+            <w:cnfStyle w:val="001000000000" w:firstRow="0" w:lastRow="0" w:firstColumn="1" w:lastColumn="0" w:oddVBand="0" w:evenVBand="0" w:oddHBand="0" w:evenHBand="0" w:firstRowFirstColumn="0" w:firstRowLastColumn="0" w:lastRowFirstColumn="0" w:lastRowLastColumn="0"/>
+            <w:tcW w:w="2830" w:type="dxa"/>
+            <w:vAlign w:val="center"/>
+          </w:tcPr>
+          <w:p>
+            <w:pPr>
+              <w:jc w:val="both"/>
+              <w:rPr>
+                <w:rFonts w:ascii="Bahnschrift" w:hAnsi="Bahnschrift"/>
+                <w:i w:val="0"/>
+                <w:iCs w:val="0"/>
+                <w:sz w:val="24"/>
+                <w:szCs w:val="24"/>
+              </w:rPr>
+            </w:pPr>
+            <w:r>
+              <w:rPr>
+                <w:rFonts w:ascii="Bahnschrift" w:hAnsi="Bahnschrift"/>
+                <w:i w:val="0"/>
+                <w:iCs w:val="0"/>
+                <w:sz w:val="24"/>
+                <w:szCs w:val="24"/>
+              </w:rPr>
+              <w:t>Promozione</w:t>
+            </w:r>
+          </w:p>
+        </w:tc>
+        <w:tc>
+          <w:tcPr>
+            <w:tcW w:w="1276" w:type="dxa"/>
+            <w:vAlign w:val="center"/>
+          </w:tcPr>
+          <w:p>
+            <w:pPr>
+              <w:jc w:val="both"/>
+              <w:cnfStyle w:val="000000100000" w:firstRow="0" w:lastRow="0" w:firstColumn="0" w:lastColumn="0" w:oddVBand="0" w:evenVBand="0" w:oddHBand="1" w:evenHBand="0" w:firstRowFirstColumn="0" w:firstRowLastColumn="0" w:lastRowFirstColumn="0" w:lastRowLastColumn="0"/>
+              <w:rPr>
+                <w:rFonts w:ascii="Bahnschrift" w:hAnsi="Bahnschrift"/>
+                <w:sz w:val="24"/>
+                <w:szCs w:val="24"/>
+              </w:rPr>
+            </w:pPr>
+            <w:r>
+              <w:rPr>
+                <w:rFonts w:ascii="Bahnschrift" w:hAnsi="Bahnschrift"/>
+                <w:sz w:val="24"/>
+                <w:szCs w:val="24"/>
+              </w:rPr>
+              <w:t>E</w:t>
+            </w:r>
+          </w:p>
+        </w:tc>
+        <w:tc>
+          <w:tcPr>
+            <w:tcW w:w="5197" w:type="dxa"/>
+          </w:tcPr>
+          <w:p>
+            <w:pPr>
+              <w:jc w:val="both"/>
+              <w:cnfStyle w:val="000000100000" w:firstRow="0" w:lastRow="0" w:firstColumn="0" w:lastColumn="0" w:oddVBand="0" w:evenVBand="0" w:oddHBand="1" w:evenHBand="0" w:firstRowFirstColumn="0" w:firstRowLastColumn="0" w:lastRowFirstColumn="0" w:lastRowLastColumn="0"/>
+              <w:rPr>
+                <w:rFonts w:ascii="Bahnschrift Light SemiCondensed" w:hAnsi="Bahnschrift Light SemiCondensed"/>
+                <w:sz w:val="24"/>
+                <w:szCs w:val="24"/>
+              </w:rPr>
+            </w:pPr>
+            <w:r>
+              <w:rPr>
+                <w:rFonts w:ascii="Bahnschrift Light SemiCondensed" w:hAnsi="Bahnschrift Light SemiCondensed"/>
+                <w:sz w:val="24"/>
+                <w:szCs w:val="24"/>
+              </w:rPr>
+              <w:t>5</w:t>
+            </w:r>
+          </w:p>
+        </w:tc>
+      </w:tr>
+    </w:tbl>
     <w:p>
       <w:pPr>
         <w:rPr>
@@ -6823,7 +9404,9 @@
           <w:szCs w:val="40"/>
         </w:rPr>
       </w:pPr>
-      <w:r>
+    </w:p>
+    <w:p>
+      <w:pPr>
         <w:rPr>
           <w:rFonts w:ascii="Bahnschrift" w:hAnsi="Bahnschrift"/>
           <w:b/>
@@ -6831,6 +9414,38 @@
           <w:sz w:val="32"/>
           <w:szCs w:val="40"/>
         </w:rPr>
+      </w:pPr>
+    </w:p>
+    <w:p>
+      <w:pPr>
+        <w:rPr>
+          <w:rFonts w:ascii="Bahnschrift" w:hAnsi="Bahnschrift"/>
+          <w:b/>
+          <w:bCs/>
+          <w:sz w:val="32"/>
+          <w:szCs w:val="40"/>
+        </w:rPr>
+      </w:pPr>
+    </w:p>
+    <w:p>
+      <w:pPr>
+        <w:rPr>
+          <w:rFonts w:ascii="Bahnschrift" w:hAnsi="Bahnschrift"/>
+          <w:b/>
+          <w:bCs/>
+          <w:sz w:val="32"/>
+          <w:szCs w:val="40"/>
+        </w:rPr>
+      </w:pPr>
+      <w:r>
+        <w:rPr>
+          <w:rFonts w:ascii="Bahnschrift" w:hAnsi="Bahnschrift"/>
+          <w:b/>
+          <w:bCs/>
+          <w:sz w:val="32"/>
+          <w:szCs w:val="40"/>
+        </w:rPr>
+        <w:lastRenderedPageBreak/>
         <w:t>DESCRIZIONE DELLE OPERAZIONI PRINCIPALI E STIMA DELLA LORO FREQUENZA</w:t>
       </w:r>
     </w:p>
@@ -6971,6 +9586,14 @@
                 <w:sz w:val="24"/>
                 <w:szCs w:val="24"/>
               </w:rPr>
+              <w:t>0</w:t>
+            </w:r>
+            <w:r>
+              <w:rPr>
+                <w:rFonts w:ascii="Bahnschrift Light SemiCondensed" w:hAnsi="Bahnschrift Light SemiCondensed"/>
+                <w:sz w:val="24"/>
+                <w:szCs w:val="24"/>
+              </w:rPr>
               <w:t>/</w:t>
             </w:r>
             <w:r>
@@ -7034,7 +9657,15 @@
                 <w:sz w:val="24"/>
                 <w:szCs w:val="24"/>
               </w:rPr>
-              <w:t>200/giorno</w:t>
+              <w:t>16.000</w:t>
+            </w:r>
+            <w:r>
+              <w:rPr>
+                <w:rFonts w:ascii="Bahnschrift Light SemiCondensed" w:hAnsi="Bahnschrift Light SemiCondensed"/>
+                <w:sz w:val="24"/>
+                <w:szCs w:val="24"/>
+              </w:rPr>
+              <w:t>/giorno</w:t>
             </w:r>
           </w:p>
         </w:tc>
@@ -7205,7 +9836,15 @@
                 <w:sz w:val="24"/>
                 <w:szCs w:val="24"/>
               </w:rPr>
-              <w:t>3/settimana</w:t>
+              <w:t>20</w:t>
+            </w:r>
+            <w:r>
+              <w:rPr>
+                <w:rFonts w:ascii="Bahnschrift Light SemiCondensed" w:hAnsi="Bahnschrift Light SemiCondensed"/>
+                <w:sz w:val="24"/>
+                <w:szCs w:val="24"/>
+              </w:rPr>
+              <w:t>/settimana</w:t>
             </w:r>
           </w:p>
         </w:tc>
@@ -7261,14 +9900,6 @@
                 <w:szCs w:val="24"/>
               </w:rPr>
               <w:t>1/giorno</w:t>
-            </w:r>
-            <w:r>
-              <w:rPr>
-                <w:rFonts w:ascii="Bahnschrift Light SemiCondensed" w:hAnsi="Bahnschrift Light SemiCondensed"/>
-                <w:sz w:val="24"/>
-                <w:szCs w:val="24"/>
-              </w:rPr>
-              <w:t>?</w:t>
             </w:r>
           </w:p>
         </w:tc>
@@ -7381,7 +10012,23 @@
                 <w:sz w:val="24"/>
                 <w:szCs w:val="24"/>
               </w:rPr>
-              <w:t>5/settimana</w:t>
+              <w:t>2</w:t>
+            </w:r>
+            <w:r>
+              <w:rPr>
+                <w:rFonts w:ascii="Bahnschrift Light SemiCondensed" w:hAnsi="Bahnschrift Light SemiCondensed"/>
+                <w:sz w:val="24"/>
+                <w:szCs w:val="24"/>
+              </w:rPr>
+              <w:t>5/</w:t>
+            </w:r>
+            <w:r>
+              <w:rPr>
+                <w:rFonts w:ascii="Bahnschrift Light SemiCondensed" w:hAnsi="Bahnschrift Light SemiCondensed"/>
+                <w:sz w:val="24"/>
+                <w:szCs w:val="24"/>
+              </w:rPr>
+              <w:t>giorno</w:t>
             </w:r>
           </w:p>
         </w:tc>
@@ -7439,7 +10086,15 @@
                 <w:sz w:val="24"/>
                 <w:szCs w:val="24"/>
               </w:rPr>
-              <w:t>10/giorno</w:t>
+              <w:t>50</w:t>
+            </w:r>
+            <w:r>
+              <w:rPr>
+                <w:rFonts w:ascii="Bahnschrift Light SemiCondensed" w:hAnsi="Bahnschrift Light SemiCondensed"/>
+                <w:sz w:val="24"/>
+                <w:szCs w:val="24"/>
+              </w:rPr>
+              <w:t>/giorno</w:t>
             </w:r>
           </w:p>
         </w:tc>
@@ -7511,14 +10166,6 @@
                 <w:szCs w:val="24"/>
               </w:rPr>
               <w:t>2/giorno</w:t>
-            </w:r>
-            <w:r>
-              <w:rPr>
-                <w:rFonts w:ascii="Bahnschrift Light SemiCondensed" w:hAnsi="Bahnschrift Light SemiCondensed"/>
-                <w:sz w:val="24"/>
-                <w:szCs w:val="24"/>
-              </w:rPr>
-              <w:t>?</w:t>
             </w:r>
           </w:p>
         </w:tc>
@@ -7576,18 +10223,18 @@
                 <w:sz w:val="24"/>
                 <w:szCs w:val="24"/>
               </w:rPr>
-              <w:t>1/giorno</w:t>
-            </w:r>
-            <w:r>
-              <w:rPr>
-                <w:rFonts w:ascii="Bahnschrift Light SemiCondensed" w:hAnsi="Bahnschrift Light SemiCondensed"/>
-                <w:sz w:val="24"/>
-                <w:szCs w:val="24"/>
-              </w:rPr>
-              <w:t>?</w:t>
+              <w:t>5</w:t>
             </w:r>
             <w:bookmarkStart w:id="0" w:name="_GoBack"/>
             <w:bookmarkEnd w:id="0"/>
+            <w:r>
+              <w:rPr>
+                <w:rFonts w:ascii="Bahnschrift Light SemiCondensed" w:hAnsi="Bahnschrift Light SemiCondensed"/>
+                <w:sz w:val="24"/>
+                <w:szCs w:val="24"/>
+              </w:rPr>
+              <w:t>/giorno</w:t>
+            </w:r>
           </w:p>
         </w:tc>
       </w:tr>
@@ -7731,7 +10378,27 @@
           <w:sz w:val="24"/>
           <w:szCs w:val="24"/>
         </w:rPr>
-        <w:t xml:space="preserve"> </w:t>
+        <w:t xml:space="preserve"> Inserimento di un’azienda in un padiglione</w:t>
+      </w:r>
+    </w:p>
+    <w:p>
+      <w:pPr>
+        <w:spacing w:line="240" w:lineRule="auto"/>
+        <w:rPr>
+          <w:rFonts w:ascii="Bahnschrift Light" w:hAnsi="Bahnschrift Light"/>
+          <w:b/>
+          <w:sz w:val="24"/>
+          <w:szCs w:val="24"/>
+        </w:rPr>
+      </w:pPr>
+      <w:r>
+        <w:rPr>
+          <w:rFonts w:ascii="Bahnschrift Light" w:hAnsi="Bahnschrift Light"/>
+          <w:b/>
+          <w:sz w:val="24"/>
+          <w:szCs w:val="24"/>
+        </w:rPr>
+        <w:t>OP2 –</w:t>
       </w:r>
       <w:r>
         <w:rPr>
@@ -7740,7 +10407,7 @@
           <w:sz w:val="24"/>
           <w:szCs w:val="24"/>
         </w:rPr>
-        <w:t>Inserimento di un’azienda in un padiglione</w:t>
+        <w:t xml:space="preserve"> Registrare l’acquisto di biglietti con promozioni</w:t>
       </w:r>
     </w:p>
     <w:p>
@@ -7760,25 +10427,7 @@
           <w:sz w:val="24"/>
           <w:szCs w:val="24"/>
         </w:rPr>
-        <w:t>OP</w:t>
-      </w:r>
-      <w:r>
-        <w:rPr>
-          <w:rFonts w:ascii="Bahnschrift Light" w:hAnsi="Bahnschrift Light"/>
-          <w:b/>
-          <w:sz w:val="24"/>
-          <w:szCs w:val="24"/>
-        </w:rPr>
-        <w:t>2</w:t>
-      </w:r>
-      <w:r>
-        <w:rPr>
-          <w:rFonts w:ascii="Bahnschrift Light" w:hAnsi="Bahnschrift Light"/>
-          <w:b/>
-          <w:sz w:val="24"/>
-          <w:szCs w:val="24"/>
-        </w:rPr>
-        <w:t xml:space="preserve"> –</w:t>
+        <w:t>OP3 –</w:t>
       </w:r>
       <w:r>
         <w:rPr>
@@ -7787,54 +10436,27 @@
           <w:sz w:val="24"/>
           <w:szCs w:val="24"/>
         </w:rPr>
-        <w:t xml:space="preserve"> </w:t>
-      </w:r>
-      <w:r>
+        <w:t xml:space="preserve"> Ricerca dell’area bambini aperta</w:t>
+      </w:r>
+    </w:p>
+    <w:p>
+      <w:pPr>
+        <w:spacing w:line="240" w:lineRule="auto"/>
         <w:rPr>
           <w:rFonts w:ascii="Bahnschrift Light SemiCondensed" w:hAnsi="Bahnschrift Light SemiCondensed"/>
           <w:b/>
           <w:sz w:val="24"/>
           <w:szCs w:val="24"/>
         </w:rPr>
-        <w:t>Registrare l’acquisto di biglietti con promozioni</w:t>
-      </w:r>
-    </w:p>
-    <w:p>
-      <w:pPr>
-        <w:spacing w:line="240" w:lineRule="auto"/>
+      </w:pPr>
+      <w:r>
         <w:rPr>
           <w:rFonts w:ascii="Bahnschrift Light" w:hAnsi="Bahnschrift Light"/>
           <w:b/>
           <w:sz w:val="24"/>
           <w:szCs w:val="24"/>
         </w:rPr>
-      </w:pPr>
-      <w:r>
-        <w:rPr>
-          <w:rFonts w:ascii="Bahnschrift Light" w:hAnsi="Bahnschrift Light"/>
-          <w:b/>
-          <w:sz w:val="24"/>
-          <w:szCs w:val="24"/>
-        </w:rPr>
-        <w:t>OP</w:t>
-      </w:r>
-      <w:r>
-        <w:rPr>
-          <w:rFonts w:ascii="Bahnschrift Light" w:hAnsi="Bahnschrift Light"/>
-          <w:b/>
-          <w:sz w:val="24"/>
-          <w:szCs w:val="24"/>
-        </w:rPr>
-        <w:t>3</w:t>
-      </w:r>
-      <w:r>
-        <w:rPr>
-          <w:rFonts w:ascii="Bahnschrift Light" w:hAnsi="Bahnschrift Light"/>
-          <w:b/>
-          <w:sz w:val="24"/>
-          <w:szCs w:val="24"/>
-        </w:rPr>
-        <w:t xml:space="preserve"> –</w:t>
+        <w:t>OP4 –</w:t>
       </w:r>
       <w:r>
         <w:rPr>
@@ -7843,7 +10465,27 @@
           <w:sz w:val="24"/>
           <w:szCs w:val="24"/>
         </w:rPr>
-        <w:t xml:space="preserve"> </w:t>
+        <w:t xml:space="preserve"> Padiglione più visitato per ogni giornata</w:t>
+      </w:r>
+    </w:p>
+    <w:p>
+      <w:pPr>
+        <w:spacing w:line="240" w:lineRule="auto"/>
+        <w:rPr>
+          <w:rFonts w:ascii="Bahnschrift Light" w:hAnsi="Bahnschrift Light"/>
+          <w:b/>
+          <w:sz w:val="24"/>
+          <w:szCs w:val="24"/>
+        </w:rPr>
+      </w:pPr>
+      <w:r>
+        <w:rPr>
+          <w:rFonts w:ascii="Bahnschrift Light" w:hAnsi="Bahnschrift Light"/>
+          <w:b/>
+          <w:sz w:val="24"/>
+          <w:szCs w:val="24"/>
+        </w:rPr>
+        <w:t xml:space="preserve">OP5 – </w:t>
       </w:r>
       <w:r>
         <w:rPr>
@@ -7852,54 +10494,55 @@
           <w:sz w:val="24"/>
           <w:szCs w:val="24"/>
         </w:rPr>
-        <w:t>Ricerca dell’area bambini aperta</w:t>
+        <w:t>Inserimento di un nuovo turno per personale</w:t>
       </w:r>
     </w:p>
     <w:p>
       <w:pPr>
         <w:spacing w:line="240" w:lineRule="auto"/>
+        <w:rPr>
+          <w:rFonts w:ascii="Bahnschrift Light" w:hAnsi="Bahnschrift Light"/>
+          <w:b/>
+          <w:sz w:val="24"/>
+          <w:szCs w:val="24"/>
+        </w:rPr>
+      </w:pPr>
+      <w:r>
+        <w:rPr>
+          <w:rFonts w:ascii="Bahnschrift Light" w:hAnsi="Bahnschrift Light"/>
+          <w:b/>
+          <w:sz w:val="24"/>
+          <w:szCs w:val="24"/>
+        </w:rPr>
+        <w:t>OP6 –</w:t>
+      </w:r>
+      <w:r>
         <w:rPr>
           <w:rFonts w:ascii="Bahnschrift Light SemiCondensed" w:hAnsi="Bahnschrift Light SemiCondensed"/>
           <w:b/>
           <w:sz w:val="24"/>
           <w:szCs w:val="24"/>
         </w:rPr>
-      </w:pPr>
-      <w:r>
-        <w:rPr>
-          <w:rFonts w:ascii="Bahnschrift Light" w:hAnsi="Bahnschrift Light"/>
-          <w:b/>
-          <w:sz w:val="24"/>
-          <w:szCs w:val="24"/>
-        </w:rPr>
-        <w:t>OP</w:t>
-      </w:r>
-      <w:r>
-        <w:rPr>
-          <w:rFonts w:ascii="Bahnschrift Light" w:hAnsi="Bahnschrift Light"/>
-          <w:b/>
-          <w:sz w:val="24"/>
-          <w:szCs w:val="24"/>
-        </w:rPr>
-        <w:t xml:space="preserve">4 </w:t>
-      </w:r>
-      <w:r>
-        <w:rPr>
-          <w:rFonts w:ascii="Bahnschrift Light" w:hAnsi="Bahnschrift Light"/>
-          <w:b/>
-          <w:sz w:val="24"/>
-          <w:szCs w:val="24"/>
-        </w:rPr>
-        <w:t>–</w:t>
-      </w:r>
-      <w:r>
+        <w:t xml:space="preserve"> Controllare se ci sono spazi di esposizione vuoti</w:t>
+      </w:r>
+    </w:p>
+    <w:p>
+      <w:pPr>
         <w:rPr>
           <w:rFonts w:ascii="Bahnschrift Light SemiCondensed" w:hAnsi="Bahnschrift Light SemiCondensed"/>
           <w:b/>
           <w:sz w:val="24"/>
           <w:szCs w:val="24"/>
         </w:rPr>
-        <w:t xml:space="preserve"> </w:t>
+      </w:pPr>
+      <w:r>
+        <w:rPr>
+          <w:rFonts w:ascii="Bahnschrift Light" w:hAnsi="Bahnschrift Light"/>
+          <w:b/>
+          <w:sz w:val="24"/>
+          <w:szCs w:val="24"/>
+        </w:rPr>
+        <w:t xml:space="preserve">OP7 – </w:t>
       </w:r>
       <w:r>
         <w:rPr>
@@ -7908,7 +10551,7 @@
           <w:sz w:val="24"/>
           <w:szCs w:val="24"/>
         </w:rPr>
-        <w:t>Padiglione più visitato per ogni giornata</w:t>
+        <w:t>Spostamento di un’esposizione in una posizione più favorevole se possibile</w:t>
       </w:r>
     </w:p>
     <w:p>
@@ -7928,16 +10571,7 @@
           <w:sz w:val="24"/>
           <w:szCs w:val="24"/>
         </w:rPr>
-        <w:t>OP5 –</w:t>
-      </w:r>
-      <w:r>
-        <w:rPr>
-          <w:rFonts w:ascii="Bahnschrift Light" w:hAnsi="Bahnschrift Light"/>
-          <w:b/>
-          <w:sz w:val="24"/>
-          <w:szCs w:val="24"/>
-        </w:rPr>
-        <w:t xml:space="preserve"> </w:t>
+        <w:t>OP8 –</w:t>
       </w:r>
       <w:r>
         <w:rPr>
@@ -7946,7 +10580,7 @@
           <w:sz w:val="24"/>
           <w:szCs w:val="24"/>
         </w:rPr>
-        <w:t>Inserimento di un nuovo turno per personale</w:t>
+        <w:t xml:space="preserve"> Mostrare i turni assegnati ad una persona che fa parte del personale</w:t>
       </w:r>
     </w:p>
     <w:p>
@@ -7966,25 +10600,7 @@
           <w:sz w:val="24"/>
           <w:szCs w:val="24"/>
         </w:rPr>
-        <w:t>OP</w:t>
-      </w:r>
-      <w:r>
-        <w:rPr>
-          <w:rFonts w:ascii="Bahnschrift Light" w:hAnsi="Bahnschrift Light"/>
-          <w:b/>
-          <w:sz w:val="24"/>
-          <w:szCs w:val="24"/>
-        </w:rPr>
-        <w:t>6</w:t>
-      </w:r>
-      <w:r>
-        <w:rPr>
-          <w:rFonts w:ascii="Bahnschrift Light" w:hAnsi="Bahnschrift Light"/>
-          <w:b/>
-          <w:sz w:val="24"/>
-          <w:szCs w:val="24"/>
-        </w:rPr>
-        <w:t xml:space="preserve"> –</w:t>
+        <w:t>OP9 –</w:t>
       </w:r>
       <w:r>
         <w:rPr>
@@ -7993,7 +10609,27 @@
           <w:sz w:val="24"/>
           <w:szCs w:val="24"/>
         </w:rPr>
-        <w:t xml:space="preserve"> </w:t>
+        <w:t xml:space="preserve"> Ricercare tutti i biglietti associati ad un visitatore</w:t>
+      </w:r>
+    </w:p>
+    <w:p>
+      <w:pPr>
+        <w:spacing w:line="240" w:lineRule="auto"/>
+        <w:rPr>
+          <w:rFonts w:ascii="Bahnschrift Light" w:hAnsi="Bahnschrift Light"/>
+          <w:b/>
+          <w:sz w:val="24"/>
+          <w:szCs w:val="24"/>
+        </w:rPr>
+      </w:pPr>
+      <w:r>
+        <w:rPr>
+          <w:rFonts w:ascii="Bahnschrift Light" w:hAnsi="Bahnschrift Light"/>
+          <w:b/>
+          <w:sz w:val="24"/>
+          <w:szCs w:val="24"/>
+        </w:rPr>
+        <w:t>OP10 –</w:t>
       </w:r>
       <w:r>
         <w:rPr>
@@ -8002,28 +10638,48 @@
           <w:sz w:val="24"/>
           <w:szCs w:val="24"/>
         </w:rPr>
-        <w:t>Controllare se ci sono spazi di esposizione vuoti</w:t>
-      </w:r>
-    </w:p>
-    <w:p>
-      <w:pPr>
-        <w:cnfStyle w:val="000000100000" w:firstRow="0" w:lastRow="0" w:firstColumn="0" w:lastColumn="0" w:oddVBand="0" w:evenVBand="0" w:oddHBand="1" w:evenHBand="0" w:firstRowFirstColumn="0" w:firstRowLastColumn="0" w:lastRowFirstColumn="0" w:lastRowLastColumn="0"/>
+        <w:t>Ottenere la lista dei prodotti esposti in ogni padiglione</w:t>
+      </w:r>
+    </w:p>
+    <w:p>
+      <w:pPr>
+        <w:spacing w:line="240" w:lineRule="auto"/>
+        <w:rPr>
+          <w:rFonts w:ascii="Bahnschrift Light" w:hAnsi="Bahnschrift Light"/>
+          <w:b/>
+          <w:sz w:val="24"/>
+          <w:szCs w:val="24"/>
+        </w:rPr>
+      </w:pPr>
+      <w:r>
+        <w:rPr>
+          <w:rFonts w:ascii="Bahnschrift Light" w:hAnsi="Bahnschrift Light"/>
+          <w:b/>
+          <w:sz w:val="24"/>
+          <w:szCs w:val="24"/>
+        </w:rPr>
+        <w:t xml:space="preserve">OP11 – </w:t>
+      </w:r>
+      <w:r>
         <w:rPr>
           <w:rFonts w:ascii="Bahnschrift Light SemiCondensed" w:hAnsi="Bahnschrift Light SemiCondensed"/>
           <w:b/>
           <w:sz w:val="24"/>
           <w:szCs w:val="24"/>
         </w:rPr>
-      </w:pPr>
-      <w:r>
+        <w:t>Sapere quale specializzazione è associata a ciascun padiglione</w:t>
+      </w:r>
+    </w:p>
+    <w:p>
+      <w:pPr>
+        <w:spacing w:line="240" w:lineRule="auto"/>
         <w:rPr>
           <w:rFonts w:ascii="Bahnschrift Light" w:hAnsi="Bahnschrift Light"/>
           <w:b/>
           <w:sz w:val="24"/>
           <w:szCs w:val="24"/>
         </w:rPr>
-        <w:t>OP</w:t>
-      </w:r>
+      </w:pPr>
       <w:r>
         <w:rPr>
           <w:rFonts w:ascii="Bahnschrift Light" w:hAnsi="Bahnschrift Light"/>
@@ -8031,306 +10687,7 @@
           <w:sz w:val="24"/>
           <w:szCs w:val="24"/>
         </w:rPr>
-        <w:t>7</w:t>
-      </w:r>
-      <w:r>
-        <w:rPr>
-          <w:rFonts w:ascii="Bahnschrift Light" w:hAnsi="Bahnschrift Light"/>
-          <w:b/>
-          <w:sz w:val="24"/>
-          <w:szCs w:val="24"/>
-        </w:rPr>
-        <w:t xml:space="preserve"> –</w:t>
-      </w:r>
-      <w:r>
-        <w:rPr>
-          <w:rFonts w:ascii="Bahnschrift Light" w:hAnsi="Bahnschrift Light"/>
-          <w:b/>
-          <w:sz w:val="24"/>
-          <w:szCs w:val="24"/>
-        </w:rPr>
-        <w:t xml:space="preserve"> </w:t>
-      </w:r>
-      <w:r>
-        <w:rPr>
-          <w:rFonts w:ascii="Bahnschrift Light SemiCondensed" w:hAnsi="Bahnschrift Light SemiCondensed"/>
-          <w:b/>
-          <w:sz w:val="24"/>
-          <w:szCs w:val="24"/>
-        </w:rPr>
-        <w:t>S</w:t>
-      </w:r>
-      <w:r>
-        <w:rPr>
-          <w:rFonts w:ascii="Bahnschrift Light SemiCondensed" w:hAnsi="Bahnschrift Light SemiCondensed"/>
-          <w:b/>
-          <w:sz w:val="24"/>
-          <w:szCs w:val="24"/>
-        </w:rPr>
-        <w:t>postamento di un’esposizione in una posizione più favorevole se possibile</w:t>
-      </w:r>
-    </w:p>
-    <w:p>
-      <w:pPr>
-        <w:spacing w:line="240" w:lineRule="auto"/>
-        <w:rPr>
-          <w:rFonts w:ascii="Bahnschrift Light" w:hAnsi="Bahnschrift Light"/>
-          <w:b/>
-          <w:sz w:val="24"/>
-          <w:szCs w:val="24"/>
-        </w:rPr>
-      </w:pPr>
-      <w:r>
-        <w:rPr>
-          <w:rFonts w:ascii="Bahnschrift Light" w:hAnsi="Bahnschrift Light"/>
-          <w:b/>
-          <w:sz w:val="24"/>
-          <w:szCs w:val="24"/>
-        </w:rPr>
-        <w:t>OP</w:t>
-      </w:r>
-      <w:r>
-        <w:rPr>
-          <w:rFonts w:ascii="Bahnschrift Light" w:hAnsi="Bahnschrift Light"/>
-          <w:b/>
-          <w:sz w:val="24"/>
-          <w:szCs w:val="24"/>
-        </w:rPr>
-        <w:t>8</w:t>
-      </w:r>
-      <w:r>
-        <w:rPr>
-          <w:rFonts w:ascii="Bahnschrift Light" w:hAnsi="Bahnschrift Light"/>
-          <w:b/>
-          <w:sz w:val="24"/>
-          <w:szCs w:val="24"/>
-        </w:rPr>
-        <w:t xml:space="preserve"> –</w:t>
-      </w:r>
-      <w:r>
-        <w:rPr>
-          <w:rFonts w:ascii="Bahnschrift Light SemiCondensed" w:hAnsi="Bahnschrift Light SemiCondensed"/>
-          <w:b/>
-          <w:sz w:val="24"/>
-          <w:szCs w:val="24"/>
-        </w:rPr>
-        <w:t xml:space="preserve"> </w:t>
-      </w:r>
-      <w:r>
-        <w:rPr>
-          <w:rFonts w:ascii="Bahnschrift Light SemiCondensed" w:hAnsi="Bahnschrift Light SemiCondensed"/>
-          <w:b/>
-          <w:sz w:val="24"/>
-          <w:szCs w:val="24"/>
-        </w:rPr>
-        <w:t>Mostrare i turni assegnati ad una persona che fa parte del personale</w:t>
-      </w:r>
-    </w:p>
-    <w:p>
-      <w:pPr>
-        <w:spacing w:line="240" w:lineRule="auto"/>
-        <w:rPr>
-          <w:rFonts w:ascii="Bahnschrift Light" w:hAnsi="Bahnschrift Light"/>
-          <w:b/>
-          <w:sz w:val="24"/>
-          <w:szCs w:val="24"/>
-        </w:rPr>
-      </w:pPr>
-      <w:r>
-        <w:rPr>
-          <w:rFonts w:ascii="Bahnschrift Light" w:hAnsi="Bahnschrift Light"/>
-          <w:b/>
-          <w:sz w:val="24"/>
-          <w:szCs w:val="24"/>
-        </w:rPr>
-        <w:lastRenderedPageBreak/>
-        <w:t>OP</w:t>
-      </w:r>
-      <w:r>
-        <w:rPr>
-          <w:rFonts w:ascii="Bahnschrift Light" w:hAnsi="Bahnschrift Light"/>
-          <w:b/>
-          <w:sz w:val="24"/>
-          <w:szCs w:val="24"/>
-        </w:rPr>
-        <w:t>9</w:t>
-      </w:r>
-      <w:r>
-        <w:rPr>
-          <w:rFonts w:ascii="Bahnschrift Light" w:hAnsi="Bahnschrift Light"/>
-          <w:b/>
-          <w:sz w:val="24"/>
-          <w:szCs w:val="24"/>
-        </w:rPr>
-        <w:t xml:space="preserve"> –</w:t>
-      </w:r>
-      <w:r>
-        <w:rPr>
-          <w:rFonts w:ascii="Bahnschrift Light SemiCondensed" w:hAnsi="Bahnschrift Light SemiCondensed"/>
-          <w:b/>
-          <w:sz w:val="24"/>
-          <w:szCs w:val="24"/>
-        </w:rPr>
-        <w:t xml:space="preserve"> </w:t>
-      </w:r>
-      <w:r>
-        <w:rPr>
-          <w:rFonts w:ascii="Bahnschrift Light SemiCondensed" w:hAnsi="Bahnschrift Light SemiCondensed"/>
-          <w:b/>
-          <w:sz w:val="24"/>
-          <w:szCs w:val="24"/>
-        </w:rPr>
-        <w:t>Ricercare tutti i biglietti associati ad un visitatore</w:t>
-      </w:r>
-    </w:p>
-    <w:p>
-      <w:pPr>
-        <w:spacing w:line="240" w:lineRule="auto"/>
-        <w:rPr>
-          <w:rFonts w:ascii="Bahnschrift Light" w:hAnsi="Bahnschrift Light"/>
-          <w:b/>
-          <w:sz w:val="24"/>
-          <w:szCs w:val="24"/>
-        </w:rPr>
-      </w:pPr>
-      <w:r>
-        <w:rPr>
-          <w:rFonts w:ascii="Bahnschrift Light" w:hAnsi="Bahnschrift Light"/>
-          <w:b/>
-          <w:sz w:val="24"/>
-          <w:szCs w:val="24"/>
-        </w:rPr>
-        <w:t>OP1</w:t>
-      </w:r>
-      <w:r>
-        <w:rPr>
-          <w:rFonts w:ascii="Bahnschrift Light" w:hAnsi="Bahnschrift Light"/>
-          <w:b/>
-          <w:sz w:val="24"/>
-          <w:szCs w:val="24"/>
-        </w:rPr>
-        <w:t>0</w:t>
-      </w:r>
-      <w:r>
-        <w:rPr>
-          <w:rFonts w:ascii="Bahnschrift Light" w:hAnsi="Bahnschrift Light"/>
-          <w:b/>
-          <w:sz w:val="24"/>
-          <w:szCs w:val="24"/>
-        </w:rPr>
-        <w:t xml:space="preserve"> –</w:t>
-      </w:r>
-      <w:r>
-        <w:rPr>
-          <w:rFonts w:ascii="Bahnschrift Light SemiCondensed" w:hAnsi="Bahnschrift Light SemiCondensed"/>
-          <w:b/>
-          <w:sz w:val="24"/>
-          <w:szCs w:val="24"/>
-        </w:rPr>
-        <w:t>Ottenere la lista dei prodotti esposti in ogni padiglione</w:t>
-      </w:r>
-    </w:p>
-    <w:p>
-      <w:pPr>
-        <w:spacing w:line="240" w:lineRule="auto"/>
-        <w:rPr>
-          <w:rFonts w:ascii="Bahnschrift Light" w:hAnsi="Bahnschrift Light"/>
-          <w:b/>
-          <w:sz w:val="24"/>
-          <w:szCs w:val="24"/>
-        </w:rPr>
-      </w:pPr>
-      <w:r>
-        <w:rPr>
-          <w:rFonts w:ascii="Bahnschrift Light" w:hAnsi="Bahnschrift Light"/>
-          <w:b/>
-          <w:sz w:val="24"/>
-          <w:szCs w:val="24"/>
-        </w:rPr>
-        <w:t>OP1</w:t>
-      </w:r>
-      <w:r>
-        <w:rPr>
-          <w:rFonts w:ascii="Bahnschrift Light" w:hAnsi="Bahnschrift Light"/>
-          <w:b/>
-          <w:sz w:val="24"/>
-          <w:szCs w:val="24"/>
-        </w:rPr>
-        <w:t>1</w:t>
-      </w:r>
-      <w:r>
-        <w:rPr>
-          <w:rFonts w:ascii="Bahnschrift Light" w:hAnsi="Bahnschrift Light"/>
-          <w:b/>
-          <w:sz w:val="24"/>
-          <w:szCs w:val="24"/>
-        </w:rPr>
-        <w:t xml:space="preserve"> –</w:t>
-      </w:r>
-      <w:r>
-        <w:rPr>
-          <w:rFonts w:ascii="Bahnschrift Light" w:hAnsi="Bahnschrift Light"/>
-          <w:b/>
-          <w:sz w:val="24"/>
-          <w:szCs w:val="24"/>
-        </w:rPr>
-        <w:t xml:space="preserve"> </w:t>
-      </w:r>
-      <w:r>
-        <w:rPr>
-          <w:rFonts w:ascii="Bahnschrift Light SemiCondensed" w:hAnsi="Bahnschrift Light SemiCondensed"/>
-          <w:b/>
-          <w:sz w:val="24"/>
-          <w:szCs w:val="24"/>
-        </w:rPr>
-        <w:t>Sapere quale specializzazione è associata a ciascun padiglione</w:t>
-      </w:r>
-    </w:p>
-    <w:p>
-      <w:pPr>
-        <w:spacing w:line="240" w:lineRule="auto"/>
-        <w:rPr>
-          <w:rFonts w:ascii="Bahnschrift Light" w:hAnsi="Bahnschrift Light"/>
-          <w:b/>
-          <w:sz w:val="24"/>
-          <w:szCs w:val="24"/>
-        </w:rPr>
-      </w:pPr>
-      <w:r>
-        <w:rPr>
-          <w:rFonts w:ascii="Bahnschrift Light" w:hAnsi="Bahnschrift Light"/>
-          <w:b/>
-          <w:sz w:val="24"/>
-          <w:szCs w:val="24"/>
-        </w:rPr>
-        <w:t>OP1</w:t>
-      </w:r>
-      <w:r>
-        <w:rPr>
-          <w:rFonts w:ascii="Bahnschrift Light" w:hAnsi="Bahnschrift Light"/>
-          <w:b/>
-          <w:sz w:val="24"/>
-          <w:szCs w:val="24"/>
-        </w:rPr>
-        <w:t>2</w:t>
-      </w:r>
-      <w:r>
-        <w:rPr>
-          <w:rFonts w:ascii="Bahnschrift Light" w:hAnsi="Bahnschrift Light"/>
-          <w:b/>
-          <w:sz w:val="24"/>
-          <w:szCs w:val="24"/>
-        </w:rPr>
-        <w:t xml:space="preserve"> –</w:t>
-      </w:r>
-      <w:r>
-        <w:rPr>
-          <w:rFonts w:ascii="Bahnschrift Light" w:hAnsi="Bahnschrift Light"/>
-          <w:b/>
-          <w:sz w:val="24"/>
-          <w:szCs w:val="24"/>
-        </w:rPr>
-        <w:t xml:space="preserve"> </w:t>
+        <w:t xml:space="preserve">OP12 – </w:t>
       </w:r>
       <w:r>
         <w:rPr>
@@ -11467,7 +13824,7 @@
 </file>
 
 <file path=customXml/itemProps1.xml><?xml version="1.0" encoding="utf-8"?>
-<ds:datastoreItem xmlns:ds="http://schemas.openxmlformats.org/officeDocument/2006/customXml" ds:itemID="{830C62B9-3C9B-424C-BCE6-84CCC7FA40DE}">
+<ds:datastoreItem xmlns:ds="http://schemas.openxmlformats.org/officeDocument/2006/customXml" ds:itemID="{27CCE6E1-A643-4538-B22B-F22CA73A0B7A}">
   <ds:schemaRefs>
     <ds:schemaRef ds:uri="http://schemas.openxmlformats.org/officeDocument/2006/bibliography"/>
   </ds:schemaRefs>

</xml_diff>

<commit_message>
Add of the E-R Schema
</commit_message>
<xml_diff>
--- a/ProgettoDB/Relazione.docx
+++ b/ProgettoDB/Relazione.docx
@@ -6433,20 +6433,16 @@
     <w:p>
       <w:pPr>
         <w:rPr>
-          <w:rFonts w:ascii="Bahnschrift" w:eastAsia="Bahnschrift" w:hAnsi="Bahnschrift" w:cs="Bahnschrift"/>
-        </w:rPr>
-      </w:pPr>
-      <w:r>
-        <w:rPr>
           <w:rFonts w:ascii="Bahnschrift" w:hAnsi="Bahnschrift"/>
           <w:b/>
           <w:bCs/>
           <w:sz w:val="40"/>
           <w:szCs w:val="40"/>
         </w:rPr>
-        <w:t>PROGETTAZIONE CONCETTUAL</w:t>
-      </w:r>
-      <w:r>
+      </w:pPr>
+    </w:p>
+    <w:p>
+      <w:pPr>
         <w:rPr>
           <w:rFonts w:ascii="Bahnschrift" w:hAnsi="Bahnschrift"/>
           <w:b/>
@@ -6454,6 +6450,110 @@
           <w:sz w:val="40"/>
           <w:szCs w:val="40"/>
         </w:rPr>
+      </w:pPr>
+    </w:p>
+    <w:p>
+      <w:pPr>
+        <w:rPr>
+          <w:rFonts w:ascii="Bahnschrift" w:hAnsi="Bahnschrift"/>
+          <w:b/>
+          <w:bCs/>
+          <w:sz w:val="40"/>
+          <w:szCs w:val="40"/>
+        </w:rPr>
+      </w:pPr>
+    </w:p>
+    <w:p>
+      <w:pPr>
+        <w:rPr>
+          <w:rFonts w:ascii="Bahnschrift" w:hAnsi="Bahnschrift"/>
+          <w:b/>
+          <w:bCs/>
+          <w:sz w:val="40"/>
+          <w:szCs w:val="40"/>
+        </w:rPr>
+      </w:pPr>
+    </w:p>
+    <w:p>
+      <w:pPr>
+        <w:rPr>
+          <w:rFonts w:ascii="Bahnschrift" w:hAnsi="Bahnschrift"/>
+          <w:b/>
+          <w:bCs/>
+          <w:sz w:val="40"/>
+          <w:szCs w:val="40"/>
+        </w:rPr>
+      </w:pPr>
+    </w:p>
+    <w:p>
+      <w:pPr>
+        <w:rPr>
+          <w:rFonts w:ascii="Bahnschrift" w:hAnsi="Bahnschrift"/>
+          <w:b/>
+          <w:bCs/>
+          <w:sz w:val="40"/>
+          <w:szCs w:val="40"/>
+        </w:rPr>
+      </w:pPr>
+    </w:p>
+    <w:p>
+      <w:pPr>
+        <w:rPr>
+          <w:rFonts w:ascii="Bahnschrift" w:hAnsi="Bahnschrift"/>
+          <w:b/>
+          <w:bCs/>
+          <w:sz w:val="40"/>
+          <w:szCs w:val="40"/>
+        </w:rPr>
+      </w:pPr>
+    </w:p>
+    <w:p>
+      <w:pPr>
+        <w:rPr>
+          <w:rFonts w:ascii="Bahnschrift" w:hAnsi="Bahnschrift"/>
+          <w:b/>
+          <w:bCs/>
+          <w:sz w:val="40"/>
+          <w:szCs w:val="40"/>
+        </w:rPr>
+      </w:pPr>
+    </w:p>
+    <w:p>
+      <w:pPr>
+        <w:rPr>
+          <w:rFonts w:ascii="Bahnschrift" w:hAnsi="Bahnschrift"/>
+          <w:b/>
+          <w:bCs/>
+          <w:sz w:val="40"/>
+          <w:szCs w:val="40"/>
+        </w:rPr>
+      </w:pPr>
+    </w:p>
+    <w:p>
+      <w:pPr>
+        <w:rPr>
+          <w:rFonts w:ascii="Bahnschrift" w:eastAsia="Bahnschrift" w:hAnsi="Bahnschrift" w:cs="Bahnschrift"/>
+        </w:rPr>
+      </w:pPr>
+      <w:r>
+        <w:rPr>
+          <w:rFonts w:ascii="Bahnschrift" w:hAnsi="Bahnschrift"/>
+          <w:b/>
+          <w:bCs/>
+          <w:sz w:val="40"/>
+          <w:szCs w:val="40"/>
+        </w:rPr>
+        <w:lastRenderedPageBreak/>
+        <w:t>PROGETTAZIONE CONCETTUAL</w:t>
+      </w:r>
+      <w:r>
+        <w:rPr>
+          <w:rFonts w:ascii="Bahnschrift" w:hAnsi="Bahnschrift"/>
+          <w:b/>
+          <w:bCs/>
+          <w:sz w:val="40"/>
+          <w:szCs w:val="40"/>
+        </w:rPr>
         <w:t>E</w:t>
       </w:r>
     </w:p>
@@ -6488,10 +6588,12 @@
           <w:bCs/>
           <w:sz w:val="32"/>
           <w:szCs w:val="32"/>
-          <w:u w:val="single"/>
-        </w:rPr>
-      </w:pPr>
-      <w:r>
+        </w:rPr>
+      </w:pPr>
+    </w:p>
+    <w:p>
+      <w:pPr>
+        <w:spacing w:line="240" w:lineRule="auto"/>
         <w:rPr>
           <w:rFonts w:ascii="Bahnschrift" w:hAnsi="Bahnschrift"/>
           <w:b/>
@@ -6499,11 +6601,369 @@
           <w:sz w:val="32"/>
           <w:szCs w:val="32"/>
         </w:rPr>
+      </w:pPr>
+    </w:p>
+    <w:p>
+      <w:pPr>
+        <w:spacing w:line="240" w:lineRule="auto"/>
+        <w:rPr>
+          <w:rFonts w:ascii="Bahnschrift" w:hAnsi="Bahnschrift"/>
+          <w:b/>
+          <w:bCs/>
+          <w:sz w:val="32"/>
+          <w:szCs w:val="32"/>
+        </w:rPr>
+      </w:pPr>
+    </w:p>
+    <w:p>
+      <w:pPr>
+        <w:spacing w:line="240" w:lineRule="auto"/>
+        <w:rPr>
+          <w:rFonts w:ascii="Bahnschrift" w:hAnsi="Bahnschrift"/>
+          <w:b/>
+          <w:bCs/>
+          <w:sz w:val="32"/>
+          <w:szCs w:val="32"/>
+        </w:rPr>
+      </w:pPr>
+    </w:p>
+    <w:p>
+      <w:pPr>
+        <w:spacing w:line="240" w:lineRule="auto"/>
+        <w:rPr>
+          <w:rFonts w:ascii="Bahnschrift" w:hAnsi="Bahnschrift"/>
+          <w:b/>
+          <w:bCs/>
+          <w:sz w:val="32"/>
+          <w:szCs w:val="32"/>
+        </w:rPr>
+      </w:pPr>
+    </w:p>
+    <w:p>
+      <w:pPr>
+        <w:spacing w:line="240" w:lineRule="auto"/>
+        <w:rPr>
+          <w:rFonts w:ascii="Bahnschrift" w:hAnsi="Bahnschrift"/>
+          <w:b/>
+          <w:bCs/>
+          <w:sz w:val="32"/>
+          <w:szCs w:val="32"/>
+        </w:rPr>
+      </w:pPr>
+    </w:p>
+    <w:p>
+      <w:pPr>
+        <w:spacing w:line="240" w:lineRule="auto"/>
+        <w:rPr>
+          <w:rFonts w:ascii="Bahnschrift" w:hAnsi="Bahnschrift"/>
+          <w:b/>
+          <w:bCs/>
+          <w:sz w:val="32"/>
+          <w:szCs w:val="32"/>
+        </w:rPr>
+      </w:pPr>
+    </w:p>
+    <w:p>
+      <w:pPr>
+        <w:spacing w:line="240" w:lineRule="auto"/>
+        <w:rPr>
+          <w:rFonts w:ascii="Bahnschrift" w:hAnsi="Bahnschrift"/>
+          <w:b/>
+          <w:bCs/>
+          <w:sz w:val="32"/>
+          <w:szCs w:val="32"/>
+        </w:rPr>
+      </w:pPr>
+    </w:p>
+    <w:p>
+      <w:pPr>
+        <w:spacing w:line="240" w:lineRule="auto"/>
+        <w:rPr>
+          <w:rFonts w:ascii="Bahnschrift" w:hAnsi="Bahnschrift"/>
+          <w:b/>
+          <w:bCs/>
+          <w:sz w:val="32"/>
+          <w:szCs w:val="32"/>
+        </w:rPr>
+      </w:pPr>
+    </w:p>
+    <w:p>
+      <w:pPr>
+        <w:spacing w:line="240" w:lineRule="auto"/>
+        <w:rPr>
+          <w:rFonts w:ascii="Bahnschrift" w:hAnsi="Bahnschrift"/>
+          <w:b/>
+          <w:bCs/>
+          <w:sz w:val="32"/>
+          <w:szCs w:val="32"/>
+        </w:rPr>
+      </w:pPr>
+    </w:p>
+    <w:p>
+      <w:pPr>
+        <w:spacing w:line="240" w:lineRule="auto"/>
+        <w:rPr>
+          <w:rFonts w:ascii="Bahnschrift" w:hAnsi="Bahnschrift"/>
+          <w:b/>
+          <w:bCs/>
+          <w:sz w:val="32"/>
+          <w:szCs w:val="32"/>
+        </w:rPr>
+      </w:pPr>
+    </w:p>
+    <w:p>
+      <w:pPr>
+        <w:spacing w:line="240" w:lineRule="auto"/>
+        <w:rPr>
+          <w:rFonts w:ascii="Bahnschrift" w:hAnsi="Bahnschrift"/>
+          <w:b/>
+          <w:bCs/>
+          <w:sz w:val="32"/>
+          <w:szCs w:val="32"/>
+        </w:rPr>
+      </w:pPr>
+    </w:p>
+    <w:p>
+      <w:pPr>
+        <w:spacing w:line="240" w:lineRule="auto"/>
+        <w:rPr>
+          <w:rFonts w:ascii="Bahnschrift" w:hAnsi="Bahnschrift"/>
+          <w:b/>
+          <w:bCs/>
+          <w:sz w:val="32"/>
+          <w:szCs w:val="32"/>
+        </w:rPr>
+      </w:pPr>
+    </w:p>
+    <w:p>
+      <w:pPr>
+        <w:spacing w:line="240" w:lineRule="auto"/>
+        <w:rPr>
+          <w:rFonts w:ascii="Bahnschrift" w:hAnsi="Bahnschrift"/>
+          <w:b/>
+          <w:bCs/>
+          <w:sz w:val="32"/>
+          <w:szCs w:val="32"/>
+        </w:rPr>
+      </w:pPr>
+    </w:p>
+    <w:p>
+      <w:pPr>
+        <w:spacing w:line="240" w:lineRule="auto"/>
+        <w:rPr>
+          <w:rFonts w:ascii="Bahnschrift" w:hAnsi="Bahnschrift"/>
+          <w:b/>
+          <w:bCs/>
+          <w:sz w:val="32"/>
+          <w:szCs w:val="32"/>
+        </w:rPr>
+      </w:pPr>
+    </w:p>
+    <w:p>
+      <w:pPr>
+        <w:spacing w:line="240" w:lineRule="auto"/>
+        <w:rPr>
+          <w:rFonts w:ascii="Bahnschrift" w:hAnsi="Bahnschrift"/>
+          <w:b/>
+          <w:bCs/>
+          <w:sz w:val="32"/>
+          <w:szCs w:val="32"/>
+        </w:rPr>
+      </w:pPr>
+    </w:p>
+    <w:p>
+      <w:pPr>
+        <w:spacing w:line="240" w:lineRule="auto"/>
+        <w:rPr>
+          <w:rFonts w:ascii="Bahnschrift" w:hAnsi="Bahnschrift"/>
+          <w:b/>
+          <w:bCs/>
+          <w:sz w:val="32"/>
+          <w:szCs w:val="32"/>
+        </w:rPr>
+      </w:pPr>
+    </w:p>
+    <w:p>
+      <w:pPr>
+        <w:spacing w:line="240" w:lineRule="auto"/>
+        <w:rPr>
+          <w:rFonts w:ascii="Bahnschrift" w:hAnsi="Bahnschrift"/>
+          <w:b/>
+          <w:bCs/>
+          <w:sz w:val="32"/>
+          <w:szCs w:val="32"/>
+        </w:rPr>
+      </w:pPr>
+    </w:p>
+    <w:p>
+      <w:pPr>
+        <w:spacing w:line="240" w:lineRule="auto"/>
+        <w:rPr>
+          <w:rFonts w:ascii="Bahnschrift" w:hAnsi="Bahnschrift"/>
+          <w:b/>
+          <w:bCs/>
+          <w:sz w:val="32"/>
+          <w:szCs w:val="32"/>
+        </w:rPr>
+      </w:pPr>
+    </w:p>
+    <w:p>
+      <w:pPr>
+        <w:spacing w:line="240" w:lineRule="auto"/>
+        <w:rPr>
+          <w:rFonts w:ascii="Bahnschrift" w:hAnsi="Bahnschrift"/>
+          <w:b/>
+          <w:bCs/>
+          <w:sz w:val="32"/>
+          <w:szCs w:val="32"/>
+        </w:rPr>
+      </w:pPr>
+    </w:p>
+    <w:p>
+      <w:pPr>
+        <w:spacing w:line="240" w:lineRule="auto"/>
+        <w:rPr>
+          <w:rFonts w:ascii="Bahnschrift" w:hAnsi="Bahnschrift"/>
+          <w:b/>
+          <w:bCs/>
+          <w:sz w:val="32"/>
+          <w:szCs w:val="32"/>
+        </w:rPr>
+      </w:pPr>
+    </w:p>
+    <w:p>
+      <w:pPr>
+        <w:spacing w:line="240" w:lineRule="auto"/>
+        <w:rPr>
+          <w:rFonts w:ascii="Bahnschrift" w:hAnsi="Bahnschrift"/>
+          <w:b/>
+          <w:bCs/>
+          <w:sz w:val="32"/>
+          <w:szCs w:val="32"/>
+        </w:rPr>
+      </w:pPr>
+    </w:p>
+    <w:p>
+      <w:pPr>
+        <w:spacing w:line="240" w:lineRule="auto"/>
+        <w:rPr>
+          <w:rFonts w:ascii="Bahnschrift" w:hAnsi="Bahnschrift"/>
+          <w:b/>
+          <w:bCs/>
+          <w:sz w:val="32"/>
+          <w:szCs w:val="32"/>
+        </w:rPr>
+      </w:pPr>
+    </w:p>
+    <w:p>
+      <w:pPr>
+        <w:spacing w:line="240" w:lineRule="auto"/>
+        <w:rPr>
+          <w:rFonts w:ascii="Bahnschrift" w:hAnsi="Bahnschrift"/>
+          <w:b/>
+          <w:bCs/>
+          <w:sz w:val="32"/>
+          <w:szCs w:val="32"/>
+        </w:rPr>
+      </w:pPr>
+    </w:p>
+    <w:p>
+      <w:pPr>
+        <w:spacing w:line="240" w:lineRule="auto"/>
+        <w:rPr>
+          <w:rFonts w:ascii="Bahnschrift" w:hAnsi="Bahnschrift"/>
+          <w:b/>
+          <w:bCs/>
+          <w:sz w:val="32"/>
+          <w:szCs w:val="32"/>
+        </w:rPr>
+      </w:pPr>
+      <w:r>
+        <w:rPr>
+          <w:b/>
+          <w:bCs/>
+          <w:noProof/>
+          <w:sz w:val="40"/>
+          <w:szCs w:val="40"/>
+        </w:rPr>
+        <w:lastRenderedPageBreak/>
+        <w:drawing>
+          <wp:anchor distT="0" distB="0" distL="114300" distR="114300" simplePos="0" relativeHeight="251659267" behindDoc="0" locked="0" layoutInCell="1" allowOverlap="1" wp14:anchorId="6C126DD7" wp14:editId="119243AB">
+            <wp:simplePos x="0" y="0"/>
+            <wp:positionH relativeFrom="column">
+              <wp:posOffset>-546100</wp:posOffset>
+            </wp:positionH>
+            <wp:positionV relativeFrom="paragraph">
+              <wp:posOffset>286902</wp:posOffset>
+            </wp:positionV>
+            <wp:extent cx="7155711" cy="7248104"/>
+            <wp:effectExtent l="0" t="0" r="7620" b="0"/>
+            <wp:wrapNone/>
+            <wp:docPr id="7" name="Immagine 7"/>
+            <wp:cNvGraphicFramePr>
+              <a:graphicFrameLocks xmlns:a="http://schemas.openxmlformats.org/drawingml/2006/main" noChangeAspect="1"/>
+            </wp:cNvGraphicFramePr>
+            <a:graphic xmlns:a="http://schemas.openxmlformats.org/drawingml/2006/main">
+              <a:graphicData uri="http://schemas.openxmlformats.org/drawingml/2006/picture">
+                <pic:pic xmlns:pic="http://schemas.openxmlformats.org/drawingml/2006/picture">
+                  <pic:nvPicPr>
+                    <pic:cNvPr id="7" name="Immagine 7"/>
+                    <pic:cNvPicPr/>
+                  </pic:nvPicPr>
+                  <pic:blipFill rotWithShape="1">
+                    <a:blip r:embed="rId9">
+                      <a:extLst>
+                        <a:ext uri="{28A0092B-C50C-407E-A947-70E740481C1C}">
+                          <a14:useLocalDpi xmlns:a14="http://schemas.microsoft.com/office/drawing/2010/main" val="0"/>
+                        </a:ext>
+                      </a:extLst>
+                    </a:blip>
+                    <a:srcRect t="17073" r="28450"/>
+                    <a:stretch/>
+                  </pic:blipFill>
+                  <pic:spPr bwMode="auto">
+                    <a:xfrm>
+                      <a:off x="0" y="0"/>
+                      <a:ext cx="7155711" cy="7248104"/>
+                    </a:xfrm>
+                    <a:prstGeom prst="rect">
+                      <a:avLst/>
+                    </a:prstGeom>
+                    <a:ln>
+                      <a:noFill/>
+                    </a:ln>
+                    <a:extLst>
+                      <a:ext uri="{53640926-AAD7-44D8-BBD7-CCE9431645EC}">
+                        <a14:shadowObscured xmlns:a14="http://schemas.microsoft.com/office/drawing/2010/main"/>
+                      </a:ext>
+                    </a:extLst>
+                  </pic:spPr>
+                </pic:pic>
+              </a:graphicData>
+            </a:graphic>
+            <wp14:sizeRelH relativeFrom="margin">
+              <wp14:pctWidth>0</wp14:pctWidth>
+            </wp14:sizeRelH>
+            <wp14:sizeRelV relativeFrom="margin">
+              <wp14:pctHeight>0</wp14:pctHeight>
+            </wp14:sizeRelV>
+          </wp:anchor>
+        </w:drawing>
+      </w:r>
+      <w:r>
+        <w:rPr>
+          <w:rFonts w:ascii="Bahnschrift" w:hAnsi="Bahnschrift"/>
+          <w:b/>
+          <w:bCs/>
+          <w:sz w:val="32"/>
+          <w:szCs w:val="32"/>
+        </w:rPr>
         <w:t>SCHEMA FINALE</w:t>
       </w:r>
     </w:p>
     <w:p>
       <w:pPr>
+        <w:spacing w:line="240" w:lineRule="auto"/>
         <w:rPr>
           <w:b/>
           <w:bCs/>
@@ -6711,10 +7171,83 @@
           <w:szCs w:val="40"/>
         </w:rPr>
       </w:pPr>
-    </w:p>
-    <w:p>
-      <w:pPr>
-        <w:rPr>
+      <w:r>
+        <w:rPr>
+          <w:b/>
+          <w:bCs/>
+          <w:noProof/>
+          <w:sz w:val="40"/>
+          <w:szCs w:val="40"/>
+        </w:rPr>
+        <w:lastRenderedPageBreak/>
+        <w:drawing>
+          <wp:anchor distT="0" distB="0" distL="114300" distR="114300" simplePos="0" relativeHeight="251660291" behindDoc="0" locked="0" layoutInCell="1" allowOverlap="1" wp14:anchorId="33E36CE9" wp14:editId="1CCAE519">
+            <wp:simplePos x="0" y="0"/>
+            <wp:positionH relativeFrom="column">
+              <wp:posOffset>-829753</wp:posOffset>
+            </wp:positionH>
+            <wp:positionV relativeFrom="paragraph">
+              <wp:posOffset>-742315</wp:posOffset>
+            </wp:positionV>
+            <wp:extent cx="7622275" cy="5348421"/>
+            <wp:effectExtent l="0" t="0" r="0" b="5080"/>
+            <wp:wrapNone/>
+            <wp:docPr id="8" name="Immagine 8"/>
+            <wp:cNvGraphicFramePr>
+              <a:graphicFrameLocks xmlns:a="http://schemas.openxmlformats.org/drawingml/2006/main" noChangeAspect="1"/>
+            </wp:cNvGraphicFramePr>
+            <a:graphic xmlns:a="http://schemas.openxmlformats.org/drawingml/2006/main">
+              <a:graphicData uri="http://schemas.openxmlformats.org/drawingml/2006/picture">
+                <pic:pic xmlns:pic="http://schemas.openxmlformats.org/drawingml/2006/picture">
+                  <pic:nvPicPr>
+                    <pic:cNvPr id="8" name="Immagine 8"/>
+                    <pic:cNvPicPr/>
+                  </pic:nvPicPr>
+                  <pic:blipFill rotWithShape="1">
+                    <a:blip r:embed="rId10">
+                      <a:extLst>
+                        <a:ext uri="{28A0092B-C50C-407E-A947-70E740481C1C}">
+                          <a14:useLocalDpi xmlns:a14="http://schemas.microsoft.com/office/drawing/2010/main" val="0"/>
+                        </a:ext>
+                      </a:extLst>
+                    </a:blip>
+                    <a:srcRect l="-2" t="2880" r="14163" b="28201"/>
+                    <a:stretch/>
+                  </pic:blipFill>
+                  <pic:spPr bwMode="auto">
+                    <a:xfrm>
+                      <a:off x="0" y="0"/>
+                      <a:ext cx="7622275" cy="5348421"/>
+                    </a:xfrm>
+                    <a:prstGeom prst="rect">
+                      <a:avLst/>
+                    </a:prstGeom>
+                    <a:ln>
+                      <a:noFill/>
+                    </a:ln>
+                    <a:extLst>
+                      <a:ext uri="{53640926-AAD7-44D8-BBD7-CCE9431645EC}">
+                        <a14:shadowObscured xmlns:a14="http://schemas.microsoft.com/office/drawing/2010/main"/>
+                      </a:ext>
+                    </a:extLst>
+                  </pic:spPr>
+                </pic:pic>
+              </a:graphicData>
+            </a:graphic>
+            <wp14:sizeRelH relativeFrom="margin">
+              <wp14:pctWidth>0</wp14:pctWidth>
+            </wp14:sizeRelH>
+            <wp14:sizeRelV relativeFrom="margin">
+              <wp14:pctHeight>0</wp14:pctHeight>
+            </wp14:sizeRelV>
+          </wp:anchor>
+        </w:drawing>
+      </w:r>
+    </w:p>
+    <w:p>
+      <w:pPr>
+        <w:rPr>
+          <w:rFonts w:ascii="Bahnschrift" w:hAnsi="Bahnschrift"/>
           <w:b/>
           <w:bCs/>
           <w:sz w:val="40"/>
@@ -6725,6 +7258,7 @@
     <w:p>
       <w:pPr>
         <w:rPr>
+          <w:rFonts w:ascii="Bahnschrift" w:hAnsi="Bahnschrift"/>
           <w:b/>
           <w:bCs/>
           <w:sz w:val="40"/>
@@ -6735,6 +7269,7 @@
     <w:p>
       <w:pPr>
         <w:rPr>
+          <w:rFonts w:ascii="Bahnschrift" w:hAnsi="Bahnschrift"/>
           <w:b/>
           <w:bCs/>
           <w:sz w:val="40"/>
@@ -6745,6 +7280,7 @@
     <w:p>
       <w:pPr>
         <w:rPr>
+          <w:rFonts w:ascii="Bahnschrift" w:hAnsi="Bahnschrift"/>
           <w:b/>
           <w:bCs/>
           <w:sz w:val="40"/>
@@ -6755,6 +7291,7 @@
     <w:p>
       <w:pPr>
         <w:rPr>
+          <w:rFonts w:ascii="Bahnschrift" w:hAnsi="Bahnschrift"/>
           <w:b/>
           <w:bCs/>
           <w:sz w:val="40"/>
@@ -6765,6 +7302,7 @@
     <w:p>
       <w:pPr>
         <w:rPr>
+          <w:rFonts w:ascii="Bahnschrift" w:hAnsi="Bahnschrift"/>
           <w:b/>
           <w:bCs/>
           <w:sz w:val="40"/>
@@ -6775,6 +7313,7 @@
     <w:p>
       <w:pPr>
         <w:rPr>
+          <w:rFonts w:ascii="Bahnschrift" w:hAnsi="Bahnschrift"/>
           <w:b/>
           <w:bCs/>
           <w:sz w:val="40"/>
@@ -6792,7 +7331,9 @@
           <w:szCs w:val="40"/>
         </w:rPr>
       </w:pPr>
-      <w:r>
+    </w:p>
+    <w:p>
+      <w:pPr>
         <w:rPr>
           <w:rFonts w:ascii="Bahnschrift" w:hAnsi="Bahnschrift"/>
           <w:b/>
@@ -6800,6 +7341,84 @@
           <w:sz w:val="40"/>
           <w:szCs w:val="40"/>
         </w:rPr>
+      </w:pPr>
+      <w:r>
+        <w:rPr>
+          <w:b/>
+          <w:bCs/>
+          <w:noProof/>
+          <w:sz w:val="40"/>
+          <w:szCs w:val="40"/>
+        </w:rPr>
+        <w:drawing>
+          <wp:inline distT="0" distB="0" distL="0" distR="0" wp14:anchorId="2368F3B5" wp14:editId="7405AFF8">
+            <wp:extent cx="5914390" cy="4816475"/>
+            <wp:effectExtent l="0" t="0" r="0" b="3175"/>
+            <wp:docPr id="6" name="Immagine 6"/>
+            <wp:cNvGraphicFramePr>
+              <a:graphicFrameLocks xmlns:a="http://schemas.openxmlformats.org/drawingml/2006/main" noChangeAspect="1"/>
+            </wp:cNvGraphicFramePr>
+            <a:graphic xmlns:a="http://schemas.openxmlformats.org/drawingml/2006/main">
+              <a:graphicData uri="http://schemas.openxmlformats.org/drawingml/2006/picture">
+                <pic:pic xmlns:pic="http://schemas.openxmlformats.org/drawingml/2006/picture">
+                  <pic:nvPicPr>
+                    <pic:cNvPr id="6" name="Immagine 6"/>
+                    <pic:cNvPicPr/>
+                  </pic:nvPicPr>
+                  <pic:blipFill rotWithShape="1">
+                    <a:blip r:embed="rId11">
+                      <a:extLst>
+                        <a:ext uri="{28A0092B-C50C-407E-A947-70E740481C1C}">
+                          <a14:useLocalDpi xmlns:a14="http://schemas.microsoft.com/office/drawing/2010/main" val="0"/>
+                        </a:ext>
+                      </a:extLst>
+                    </a:blip>
+                    <a:srcRect l="47461" b="27363"/>
+                    <a:stretch/>
+                  </pic:blipFill>
+                  <pic:spPr bwMode="auto">
+                    <a:xfrm>
+                      <a:off x="0" y="0"/>
+                      <a:ext cx="5914390" cy="4816475"/>
+                    </a:xfrm>
+                    <a:prstGeom prst="rect">
+                      <a:avLst/>
+                    </a:prstGeom>
+                    <a:ln>
+                      <a:noFill/>
+                    </a:ln>
+                    <a:extLst>
+                      <a:ext uri="{53640926-AAD7-44D8-BBD7-CCE9431645EC}">
+                        <a14:shadowObscured xmlns:a14="http://schemas.microsoft.com/office/drawing/2010/main"/>
+                      </a:ext>
+                    </a:extLst>
+                  </pic:spPr>
+                </pic:pic>
+              </a:graphicData>
+            </a:graphic>
+          </wp:inline>
+        </w:drawing>
+      </w:r>
+    </w:p>
+    <w:p>
+      <w:pPr>
+        <w:rPr>
+          <w:rFonts w:ascii="Bahnschrift" w:hAnsi="Bahnschrift"/>
+          <w:b/>
+          <w:bCs/>
+          <w:sz w:val="40"/>
+          <w:szCs w:val="40"/>
+        </w:rPr>
+      </w:pPr>
+      <w:r>
+        <w:rPr>
+          <w:rFonts w:ascii="Bahnschrift" w:hAnsi="Bahnschrift"/>
+          <w:b/>
+          <w:bCs/>
+          <w:sz w:val="40"/>
+          <w:szCs w:val="40"/>
+        </w:rPr>
+        <w:lastRenderedPageBreak/>
         <w:t>PROGETTAZIONE LOGICA</w:t>
       </w:r>
     </w:p>
@@ -9330,6 +9949,7 @@
           <w:sz w:val="32"/>
           <w:szCs w:val="40"/>
         </w:rPr>
+        <w:lastRenderedPageBreak/>
         <w:t>DESCRIZIONE DELLE OPERAZIONI PRINCIPALI E STIMA DELLA LORO FREQUENZA</w:t>
       </w:r>
     </w:p>
@@ -10290,6 +10910,27 @@
     </w:p>
     <w:p>
       <w:pPr>
+        <w:rPr>
+          <w:rFonts w:ascii="Bahnschrift" w:hAnsi="Bahnschrift"/>
+          <w:b/>
+          <w:bCs/>
+          <w:sz w:val="32"/>
+          <w:szCs w:val="40"/>
+        </w:rPr>
+      </w:pPr>
+      <w:r>
+        <w:rPr>
+          <w:rFonts w:ascii="Bahnschrift" w:hAnsi="Bahnschrift"/>
+          <w:b/>
+          <w:bCs/>
+          <w:sz w:val="32"/>
+          <w:szCs w:val="40"/>
+        </w:rPr>
+        <w:t>SCHEMI DI NAVIGAZIONE E TABELLE DEGLI ACCESSI</w:t>
+      </w:r>
+    </w:p>
+    <w:p>
+      <w:pPr>
         <w:spacing w:line="240" w:lineRule="auto"/>
         <w:rPr>
           <w:rFonts w:ascii="Bahnschrift Light" w:hAnsi="Bahnschrift Light"/>
@@ -10303,7 +10944,23 @@
           <w:sz w:val="24"/>
           <w:szCs w:val="24"/>
         </w:rPr>
-        <w:t>SCHEMI DI NAVIGAZIONE E TABELLE DEGLI ACCESSI</w:t>
+        <w:t xml:space="preserve">Sono riportate di seguito le tabelle degli accessi delle operazioni sopra riportate; inoltre, ove non risulti banale, sono stati inseriti i relativi schemi di navigazione. Al fine del calcolo </w:t>
+      </w:r>
+      <w:r>
+        <w:rPr>
+          <w:rFonts w:ascii="Bahnschrift Light" w:hAnsi="Bahnschrift Light"/>
+          <w:sz w:val="24"/>
+          <w:szCs w:val="24"/>
+        </w:rPr>
+        <w:t>dei</w:t>
+      </w:r>
+      <w:r>
+        <w:rPr>
+          <w:rFonts w:ascii="Bahnschrift Light" w:hAnsi="Bahnschrift Light"/>
+          <w:sz w:val="24"/>
+          <w:szCs w:val="24"/>
+        </w:rPr>
+        <w:t xml:space="preserve"> costi, si considerano di peso doppio gli accessi in scrittura rispetto a quelli di lettura</w:t>
       </w:r>
     </w:p>
     <w:p>
@@ -10311,33 +10968,28 @@
         <w:spacing w:line="240" w:lineRule="auto"/>
         <w:rPr>
           <w:rFonts w:ascii="Bahnschrift Light" w:hAnsi="Bahnschrift Light"/>
-          <w:sz w:val="24"/>
-          <w:szCs w:val="24"/>
-        </w:rPr>
-      </w:pPr>
-      <w:r>
-        <w:rPr>
-          <w:rFonts w:ascii="Bahnschrift Light" w:hAnsi="Bahnschrift Light"/>
-          <w:sz w:val="24"/>
-          <w:szCs w:val="24"/>
-        </w:rPr>
-        <w:t xml:space="preserve">Sono riportate di seguito le tabelle degli accessi delle operazioni sopra riportate; inoltre, ove non risulti banale, sono stati inseriti i relativi schemi di navigazione. Al fine del calcolo </w:t>
-      </w:r>
-      <w:r>
-        <w:rPr>
-          <w:rFonts w:ascii="Bahnschrift Light" w:hAnsi="Bahnschrift Light"/>
-          <w:sz w:val="24"/>
-          <w:szCs w:val="24"/>
-        </w:rPr>
-        <w:t>dei</w:t>
-      </w:r>
-      <w:r>
-        <w:rPr>
-          <w:rFonts w:ascii="Bahnschrift Light" w:hAnsi="Bahnschrift Light"/>
-          <w:sz w:val="24"/>
-          <w:szCs w:val="24"/>
-        </w:rPr>
-        <w:t xml:space="preserve"> costi, si considerano di peso doppio gli accessi in scrittura rispetto a quelli di lettura</w:t>
+          <w:b/>
+          <w:sz w:val="24"/>
+          <w:szCs w:val="24"/>
+        </w:rPr>
+      </w:pPr>
+      <w:r>
+        <w:rPr>
+          <w:rFonts w:ascii="Bahnschrift Light" w:hAnsi="Bahnschrift Light"/>
+          <w:b/>
+          <w:sz w:val="24"/>
+          <w:szCs w:val="24"/>
+        </w:rPr>
+        <w:t>OP1 –</w:t>
+      </w:r>
+      <w:r>
+        <w:rPr>
+          <w:rFonts w:ascii="Bahnschrift Light SemiCondensed" w:hAnsi="Bahnschrift Light SemiCondensed"/>
+          <w:b/>
+          <w:sz w:val="24"/>
+          <w:szCs w:val="24"/>
+        </w:rPr>
+        <w:t xml:space="preserve"> Inserimento di un’azienda in un padiglione</w:t>
       </w:r>
     </w:p>
     <w:p>
@@ -10357,7 +11009,7 @@
           <w:sz w:val="24"/>
           <w:szCs w:val="24"/>
         </w:rPr>
-        <w:t>OP1 –</w:t>
+        <w:t>OP2 –</w:t>
       </w:r>
       <w:r>
         <w:rPr>
@@ -10366,7 +11018,7 @@
           <w:sz w:val="24"/>
           <w:szCs w:val="24"/>
         </w:rPr>
-        <w:t xml:space="preserve"> Inserimento di un’azienda in un padiglione</w:t>
+        <w:t xml:space="preserve"> Registrare l’acquisto di biglietti con promozioni</w:t>
       </w:r>
     </w:p>
     <w:p>
@@ -10386,7 +11038,7 @@
           <w:sz w:val="24"/>
           <w:szCs w:val="24"/>
         </w:rPr>
-        <w:t>OP2 –</w:t>
+        <w:t>OP3 –</w:t>
       </w:r>
       <w:r>
         <w:rPr>
@@ -10395,56 +11047,65 @@
           <w:sz w:val="24"/>
           <w:szCs w:val="24"/>
         </w:rPr>
-        <w:t xml:space="preserve"> Registrare l’acquisto di biglietti con promozioni</w:t>
+        <w:t xml:space="preserve"> Ricerca dell’area bambini aperta</w:t>
       </w:r>
     </w:p>
     <w:p>
       <w:pPr>
         <w:spacing w:line="240" w:lineRule="auto"/>
         <w:rPr>
-          <w:rFonts w:ascii="Bahnschrift Light" w:hAnsi="Bahnschrift Light"/>
-          <w:b/>
-          <w:sz w:val="24"/>
-          <w:szCs w:val="24"/>
-        </w:rPr>
-      </w:pPr>
-      <w:r>
-        <w:rPr>
-          <w:rFonts w:ascii="Bahnschrift Light" w:hAnsi="Bahnschrift Light"/>
-          <w:b/>
-          <w:sz w:val="24"/>
-          <w:szCs w:val="24"/>
-        </w:rPr>
-        <w:t>OP3 –</w:t>
-      </w:r>
-      <w:r>
-        <w:rPr>
           <w:rFonts w:ascii="Bahnschrift Light SemiCondensed" w:hAnsi="Bahnschrift Light SemiCondensed"/>
           <w:b/>
           <w:sz w:val="24"/>
           <w:szCs w:val="24"/>
         </w:rPr>
-        <w:t xml:space="preserve"> Ricerca dell’area bambini aperta</w:t>
+      </w:pPr>
+      <w:r>
+        <w:rPr>
+          <w:rFonts w:ascii="Bahnschrift Light" w:hAnsi="Bahnschrift Light"/>
+          <w:b/>
+          <w:sz w:val="24"/>
+          <w:szCs w:val="24"/>
+        </w:rPr>
+        <w:t>OP4 –</w:t>
+      </w:r>
+      <w:r>
+        <w:rPr>
+          <w:rFonts w:ascii="Bahnschrift Light SemiCondensed" w:hAnsi="Bahnschrift Light SemiCondensed"/>
+          <w:b/>
+          <w:sz w:val="24"/>
+          <w:szCs w:val="24"/>
+        </w:rPr>
+        <w:t xml:space="preserve"> Padiglione più visitato per ogni giornata</w:t>
       </w:r>
     </w:p>
     <w:p>
       <w:pPr>
         <w:spacing w:line="240" w:lineRule="auto"/>
         <w:rPr>
+          <w:rFonts w:ascii="Bahnschrift Light" w:hAnsi="Bahnschrift Light"/>
+          <w:b/>
+          <w:sz w:val="24"/>
+          <w:szCs w:val="24"/>
+        </w:rPr>
+      </w:pPr>
+      <w:r>
+        <w:rPr>
+          <w:rFonts w:ascii="Bahnschrift Light" w:hAnsi="Bahnschrift Light"/>
+          <w:b/>
+          <w:sz w:val="24"/>
+          <w:szCs w:val="24"/>
+        </w:rPr>
+        <w:t xml:space="preserve">OP5 – </w:t>
+      </w:r>
+      <w:r>
+        <w:rPr>
           <w:rFonts w:ascii="Bahnschrift Light SemiCondensed" w:hAnsi="Bahnschrift Light SemiCondensed"/>
           <w:b/>
           <w:sz w:val="24"/>
           <w:szCs w:val="24"/>
         </w:rPr>
-      </w:pPr>
-      <w:r>
-        <w:rPr>
-          <w:rFonts w:ascii="Bahnschrift Light" w:hAnsi="Bahnschrift Light"/>
-          <w:b/>
-          <w:sz w:val="24"/>
-          <w:szCs w:val="24"/>
-        </w:rPr>
-        <w:t>OP4 –</w:t>
+        <w:t>Inserimento di un nuovo turno per personale</w:t>
       </w:r>
       <w:r>
         <w:rPr>
@@ -10453,7 +11114,7 @@
           <w:sz w:val="24"/>
           <w:szCs w:val="24"/>
         </w:rPr>
-        <w:t xml:space="preserve"> Padiglione più visitato per ogni giornata</w:t>
+        <w:t xml:space="preserve"> esistente</w:t>
       </w:r>
     </w:p>
     <w:p>
@@ -10473,7 +11134,7 @@
           <w:sz w:val="24"/>
           <w:szCs w:val="24"/>
         </w:rPr>
-        <w:t xml:space="preserve">OP5 – </w:t>
+        <w:t>OP6 –</w:t>
       </w:r>
       <w:r>
         <w:rPr>
@@ -10482,16 +11143,35 @@
           <w:sz w:val="24"/>
           <w:szCs w:val="24"/>
         </w:rPr>
-        <w:t>Inserimento di un nuovo turno per personale</w:t>
-      </w:r>
-      <w:r>
+        <w:t xml:space="preserve"> Controllare se ci sono spazi di esposizione vuoti</w:t>
+      </w:r>
+    </w:p>
+    <w:p>
+      <w:pPr>
         <w:rPr>
           <w:rFonts w:ascii="Bahnschrift Light SemiCondensed" w:hAnsi="Bahnschrift Light SemiCondensed"/>
           <w:b/>
           <w:sz w:val="24"/>
           <w:szCs w:val="24"/>
         </w:rPr>
-        <w:t xml:space="preserve"> esistente</w:t>
+      </w:pPr>
+      <w:r>
+        <w:rPr>
+          <w:rFonts w:ascii="Bahnschrift Light" w:hAnsi="Bahnschrift Light"/>
+          <w:b/>
+          <w:sz w:val="24"/>
+          <w:szCs w:val="24"/>
+        </w:rPr>
+        <w:t xml:space="preserve">OP7 – </w:t>
+      </w:r>
+      <w:r>
+        <w:rPr>
+          <w:rFonts w:ascii="Bahnschrift Light SemiCondensed" w:hAnsi="Bahnschrift Light SemiCondensed"/>
+          <w:b/>
+          <w:sz w:val="24"/>
+          <w:szCs w:val="24"/>
+        </w:rPr>
+        <w:t>Spostamento di un’esposizione in una posizione più favorevole se possibile</w:t>
       </w:r>
     </w:p>
     <w:p>
@@ -10511,7 +11191,7 @@
           <w:sz w:val="24"/>
           <w:szCs w:val="24"/>
         </w:rPr>
-        <w:t>OP6 –</w:t>
+        <w:t>OP8 –</w:t>
       </w:r>
       <w:r>
         <w:rPr>
@@ -10520,26 +11200,56 @@
           <w:sz w:val="24"/>
           <w:szCs w:val="24"/>
         </w:rPr>
-        <w:t xml:space="preserve"> Controllare se ci sono spazi di esposizione vuoti</w:t>
-      </w:r>
-    </w:p>
-    <w:p>
-      <w:pPr>
+        <w:t xml:space="preserve"> Mostrare i turni assegnati ad una persona che fa parte del personale</w:t>
+      </w:r>
+    </w:p>
+    <w:p>
+      <w:pPr>
+        <w:spacing w:line="240" w:lineRule="auto"/>
+        <w:rPr>
+          <w:rFonts w:ascii="Bahnschrift Light" w:hAnsi="Bahnschrift Light"/>
+          <w:b/>
+          <w:sz w:val="24"/>
+          <w:szCs w:val="24"/>
+        </w:rPr>
+      </w:pPr>
+      <w:r>
+        <w:rPr>
+          <w:rFonts w:ascii="Bahnschrift Light" w:hAnsi="Bahnschrift Light"/>
+          <w:b/>
+          <w:sz w:val="24"/>
+          <w:szCs w:val="24"/>
+        </w:rPr>
+        <w:t>OP9 –</w:t>
+      </w:r>
+      <w:r>
         <w:rPr>
           <w:rFonts w:ascii="Bahnschrift Light SemiCondensed" w:hAnsi="Bahnschrift Light SemiCondensed"/>
           <w:b/>
           <w:sz w:val="24"/>
           <w:szCs w:val="24"/>
         </w:rPr>
-      </w:pPr>
-      <w:r>
-        <w:rPr>
-          <w:rFonts w:ascii="Bahnschrift Light" w:hAnsi="Bahnschrift Light"/>
-          <w:b/>
-          <w:sz w:val="24"/>
-          <w:szCs w:val="24"/>
-        </w:rPr>
-        <w:t xml:space="preserve">OP7 – </w:t>
+        <w:t xml:space="preserve"> Ricercare tutti i biglietti associati ad un visitatore</w:t>
+      </w:r>
+    </w:p>
+    <w:p>
+      <w:pPr>
+        <w:spacing w:line="240" w:lineRule="auto"/>
+        <w:rPr>
+          <w:rFonts w:ascii="Bahnschrift Light" w:hAnsi="Bahnschrift Light"/>
+          <w:b/>
+          <w:sz w:val="24"/>
+          <w:szCs w:val="24"/>
+        </w:rPr>
+      </w:pPr>
+      <w:r>
+        <w:rPr>
+          <w:rFonts w:ascii="Bahnschrift Light" w:hAnsi="Bahnschrift Light"/>
+          <w:b/>
+          <w:sz w:val="24"/>
+          <w:szCs w:val="24"/>
+        </w:rPr>
+        <w:t>OP10 –</w:t>
       </w:r>
       <w:r>
         <w:rPr>
@@ -10548,7 +11258,7 @@
           <w:sz w:val="24"/>
           <w:szCs w:val="24"/>
         </w:rPr>
-        <w:t>Spostamento di un’esposizione in una posizione più favorevole se possibile</w:t>
+        <w:t>Ottenere la lista dei prodotti esposti in ogni padiglione</w:t>
       </w:r>
     </w:p>
     <w:p>
@@ -10568,7 +11278,7 @@
           <w:sz w:val="24"/>
           <w:szCs w:val="24"/>
         </w:rPr>
-        <w:t>OP8 –</w:t>
+        <w:t xml:space="preserve">OP11 – </w:t>
       </w:r>
       <w:r>
         <w:rPr>
@@ -10577,65 +11287,57 @@
           <w:sz w:val="24"/>
           <w:szCs w:val="24"/>
         </w:rPr>
-        <w:t xml:space="preserve"> Mostrare i turni assegnati ad una persona che fa parte del personale</w:t>
+        <w:t>Sapere quale specializzazione è associata a ciascun padiglione</w:t>
       </w:r>
     </w:p>
     <w:p>
       <w:pPr>
         <w:spacing w:line="240" w:lineRule="auto"/>
         <w:rPr>
-          <w:rFonts w:ascii="Bahnschrift Light" w:hAnsi="Bahnschrift Light"/>
-          <w:b/>
-          <w:sz w:val="24"/>
-          <w:szCs w:val="24"/>
-        </w:rPr>
-      </w:pPr>
-      <w:r>
-        <w:rPr>
-          <w:rFonts w:ascii="Bahnschrift Light" w:hAnsi="Bahnschrift Light"/>
-          <w:b/>
-          <w:sz w:val="24"/>
-          <w:szCs w:val="24"/>
-        </w:rPr>
-        <w:t>OP9 –</w:t>
-      </w:r>
-      <w:r>
-        <w:rPr>
           <w:rFonts w:ascii="Bahnschrift Light SemiCondensed" w:hAnsi="Bahnschrift Light SemiCondensed"/>
           <w:b/>
           <w:sz w:val="24"/>
           <w:szCs w:val="24"/>
         </w:rPr>
-        <w:t xml:space="preserve"> Ricercare tutti i biglietti associati ad un visitatore</w:t>
+      </w:pPr>
+      <w:r>
+        <w:rPr>
+          <w:rFonts w:ascii="Bahnschrift Light" w:hAnsi="Bahnschrift Light"/>
+          <w:b/>
+          <w:sz w:val="24"/>
+          <w:szCs w:val="24"/>
+        </w:rPr>
+        <w:t xml:space="preserve">OP12 – </w:t>
+      </w:r>
+      <w:r>
+        <w:rPr>
+          <w:rFonts w:ascii="Bahnschrift Light SemiCondensed" w:hAnsi="Bahnschrift Light SemiCondensed"/>
+          <w:b/>
+          <w:sz w:val="24"/>
+          <w:szCs w:val="24"/>
+        </w:rPr>
+        <w:t>Rimozione di un’azienda da un padiglione</w:t>
       </w:r>
     </w:p>
     <w:p>
       <w:pPr>
         <w:spacing w:line="240" w:lineRule="auto"/>
         <w:rPr>
-          <w:rFonts w:ascii="Bahnschrift Light" w:hAnsi="Bahnschrift Light"/>
-          <w:b/>
-          <w:sz w:val="24"/>
-          <w:szCs w:val="24"/>
-        </w:rPr>
-      </w:pPr>
-      <w:r>
-        <w:rPr>
-          <w:rFonts w:ascii="Bahnschrift Light" w:hAnsi="Bahnschrift Light"/>
-          <w:b/>
-          <w:sz w:val="24"/>
-          <w:szCs w:val="24"/>
-        </w:rPr>
-        <w:t>OP10 –</w:t>
-      </w:r>
-      <w:r>
-        <w:rPr>
           <w:rFonts w:ascii="Bahnschrift Light SemiCondensed" w:hAnsi="Bahnschrift Light SemiCondensed"/>
           <w:b/>
           <w:sz w:val="24"/>
           <w:szCs w:val="24"/>
         </w:rPr>
-        <w:t>Ottenere la lista dei prodotti esposti in ogni padiglione</w:t>
+      </w:pPr>
+      <w:r>
+        <w:rPr>
+          <w:rFonts w:ascii="Bahnschrift Light SemiCondensed" w:hAnsi="Bahnschrift Light SemiCondensed"/>
+          <w:b/>
+          <w:sz w:val="24"/>
+          <w:szCs w:val="24"/>
+        </w:rPr>
+        <w:lastRenderedPageBreak/>
+        <w:t>0P13 – Inserimento di un nuovo personale</w:t>
       </w:r>
     </w:p>
     <w:p>
@@ -10650,92 +11352,43 @@
       </w:pPr>
       <w:r>
         <w:rPr>
-          <w:rFonts w:ascii="Bahnschrift Light" w:hAnsi="Bahnschrift Light"/>
-          <w:b/>
-          <w:sz w:val="24"/>
-          <w:szCs w:val="24"/>
-        </w:rPr>
-        <w:t xml:space="preserve">OP11 – </w:t>
-      </w:r>
-      <w:r>
-        <w:rPr>
           <w:rFonts w:ascii="Bahnschrift Light SemiCondensed" w:hAnsi="Bahnschrift Light SemiCondensed"/>
           <w:b/>
           <w:sz w:val="24"/>
           <w:szCs w:val="24"/>
         </w:rPr>
-        <w:t>Sapere quale specializzazione è associata a ciascun padiglione</w:t>
+        <w:t>OP14 – Saldo totale ordine</w:t>
       </w:r>
     </w:p>
     <w:p>
       <w:pPr>
         <w:spacing w:line="240" w:lineRule="auto"/>
         <w:rPr>
-          <w:rFonts w:ascii="Bahnschrift Light SemiCondensed" w:hAnsi="Bahnschrift Light SemiCondensed"/>
-          <w:b/>
-          <w:sz w:val="24"/>
-          <w:szCs w:val="24"/>
-        </w:rPr>
-      </w:pPr>
-      <w:r>
-        <w:rPr>
-          <w:rFonts w:ascii="Bahnschrift Light" w:hAnsi="Bahnschrift Light"/>
-          <w:b/>
-          <w:sz w:val="24"/>
-          <w:szCs w:val="24"/>
-        </w:rPr>
-        <w:lastRenderedPageBreak/>
-        <w:t xml:space="preserve">OP12 – </w:t>
-      </w:r>
-      <w:r>
-        <w:rPr>
-          <w:rFonts w:ascii="Bahnschrift Light SemiCondensed" w:hAnsi="Bahnschrift Light SemiCondensed"/>
-          <w:b/>
-          <w:sz w:val="24"/>
-          <w:szCs w:val="24"/>
-        </w:rPr>
-        <w:t>Rimozione di un’azienda da un padiglione</w:t>
-      </w:r>
+          <w:rFonts w:ascii="Bahnschrift Light" w:hAnsi="Bahnschrift Light"/>
+          <w:sz w:val="24"/>
+          <w:szCs w:val="24"/>
+        </w:rPr>
+      </w:pPr>
     </w:p>
     <w:p>
       <w:pPr>
         <w:spacing w:line="240" w:lineRule="auto"/>
         <w:rPr>
-          <w:rFonts w:ascii="Bahnschrift Light SemiCondensed" w:hAnsi="Bahnschrift Light SemiCondensed"/>
-          <w:b/>
-          <w:sz w:val="24"/>
-          <w:szCs w:val="24"/>
-        </w:rPr>
-      </w:pPr>
-      <w:r>
-        <w:rPr>
-          <w:rFonts w:ascii="Bahnschrift Light SemiCondensed" w:hAnsi="Bahnschrift Light SemiCondensed"/>
-          <w:b/>
-          <w:sz w:val="24"/>
-          <w:szCs w:val="24"/>
-        </w:rPr>
-        <w:t>0P13 – Inserimento di un nuovo personale</w:t>
-      </w:r>
+          <w:rFonts w:ascii="Bahnschrift Light" w:hAnsi="Bahnschrift Light"/>
+          <w:sz w:val="24"/>
+          <w:szCs w:val="24"/>
+        </w:rPr>
+      </w:pPr>
     </w:p>
     <w:p>
       <w:pPr>
         <w:spacing w:line="240" w:lineRule="auto"/>
         <w:rPr>
           <w:rFonts w:ascii="Bahnschrift Light" w:hAnsi="Bahnschrift Light"/>
-          <w:b/>
-          <w:sz w:val="24"/>
-          <w:szCs w:val="24"/>
-        </w:rPr>
-      </w:pPr>
-      <w:r>
-        <w:rPr>
-          <w:rFonts w:ascii="Bahnschrift Light SemiCondensed" w:hAnsi="Bahnschrift Light SemiCondensed"/>
-          <w:b/>
-          <w:sz w:val="24"/>
-          <w:szCs w:val="24"/>
-        </w:rPr>
-        <w:t>OP14 – Saldo totale ordine</w:t>
-      </w:r>
+          <w:sz w:val="24"/>
+          <w:szCs w:val="24"/>
+        </w:rPr>
+      </w:pPr>
     </w:p>
     <w:p>
       <w:pPr>
@@ -11011,36 +11664,20 @@
       <w:pPr>
         <w:spacing w:line="240" w:lineRule="auto"/>
         <w:rPr>
-          <w:rFonts w:ascii="Bahnschrift Light" w:hAnsi="Bahnschrift Light"/>
-          <w:sz w:val="24"/>
-          <w:szCs w:val="24"/>
-        </w:rPr>
-      </w:pPr>
-    </w:p>
-    <w:p>
-      <w:pPr>
-        <w:spacing w:line="240" w:lineRule="auto"/>
-        <w:rPr>
-          <w:rFonts w:ascii="Bahnschrift Light" w:hAnsi="Bahnschrift Light"/>
-          <w:sz w:val="24"/>
-          <w:szCs w:val="24"/>
-        </w:rPr>
-      </w:pPr>
-    </w:p>
-    <w:p>
-      <w:pPr>
-        <w:spacing w:line="240" w:lineRule="auto"/>
-        <w:rPr>
-          <w:rFonts w:ascii="Bahnschrift Light" w:hAnsi="Bahnschrift Light"/>
-          <w:sz w:val="24"/>
-          <w:szCs w:val="24"/>
-        </w:rPr>
-      </w:pPr>
-      <w:r>
-        <w:rPr>
-          <w:rFonts w:ascii="Bahnschrift Light" w:hAnsi="Bahnschrift Light"/>
-          <w:sz w:val="24"/>
-          <w:szCs w:val="24"/>
+          <w:rFonts w:ascii="Bahnschrift" w:hAnsi="Bahnschrift"/>
+          <w:b/>
+          <w:bCs/>
+          <w:sz w:val="32"/>
+          <w:szCs w:val="40"/>
+        </w:rPr>
+      </w:pPr>
+      <w:r>
+        <w:rPr>
+          <w:rFonts w:ascii="Bahnschrift" w:hAnsi="Bahnschrift"/>
+          <w:b/>
+          <w:bCs/>
+          <w:sz w:val="32"/>
+          <w:szCs w:val="40"/>
         </w:rPr>
         <w:lastRenderedPageBreak/>
         <w:t>RAFFINAMENTO DELLO SCHEMA</w:t>
@@ -11430,37 +12067,22 @@
       <w:pPr>
         <w:spacing w:line="240" w:lineRule="auto"/>
         <w:rPr>
-          <w:rFonts w:ascii="Bahnschrift Light" w:hAnsi="Bahnschrift Light"/>
-          <w:sz w:val="24"/>
-          <w:szCs w:val="24"/>
-        </w:rPr>
-      </w:pPr>
-    </w:p>
-    <w:p>
-      <w:pPr>
-        <w:spacing w:line="240" w:lineRule="auto"/>
-        <w:rPr>
-          <w:rFonts w:ascii="Bahnschrift Light" w:hAnsi="Bahnschrift Light"/>
-          <w:sz w:val="24"/>
-          <w:szCs w:val="24"/>
-        </w:rPr>
-      </w:pPr>
-    </w:p>
-    <w:p>
-      <w:pPr>
-        <w:spacing w:line="240" w:lineRule="auto"/>
-        <w:rPr>
-          <w:rFonts w:ascii="Bahnschrift Light" w:hAnsi="Bahnschrift Light"/>
-          <w:sz w:val="24"/>
-          <w:szCs w:val="24"/>
-        </w:rPr>
-      </w:pPr>
-      <w:r>
-        <w:rPr>
-          <w:rFonts w:ascii="Bahnschrift Light" w:hAnsi="Bahnschrift Light"/>
-          <w:sz w:val="24"/>
-          <w:szCs w:val="24"/>
-        </w:rPr>
+          <w:rFonts w:ascii="Bahnschrift" w:hAnsi="Bahnschrift"/>
+          <w:b/>
+          <w:bCs/>
+          <w:sz w:val="32"/>
+          <w:szCs w:val="40"/>
+        </w:rPr>
+      </w:pPr>
+      <w:r>
+        <w:rPr>
+          <w:rFonts w:ascii="Bahnschrift" w:hAnsi="Bahnschrift"/>
+          <w:b/>
+          <w:bCs/>
+          <w:sz w:val="32"/>
+          <w:szCs w:val="40"/>
+        </w:rPr>
+        <w:lastRenderedPageBreak/>
         <w:t>ANALISI DELLE RIDONDANZE</w:t>
       </w:r>
     </w:p>
@@ -12397,6 +13019,59 @@
     </w:p>
     <w:p>
       <w:pPr>
+        <w:autoSpaceDE w:val="0"/>
+        <w:autoSpaceDN w:val="0"/>
+        <w:adjustRightInd w:val="0"/>
+        <w:spacing w:after="0" w:line="240" w:lineRule="auto"/>
+        <w:rPr>
+          <w:rFonts w:ascii="Bahnschrift Light SemiCondensed" w:hAnsi="Bahnschrift Light SemiCondensed"/>
+          <w:sz w:val="24"/>
+          <w:szCs w:val="24"/>
+        </w:rPr>
+      </w:pPr>
+      <w:r>
+        <w:rPr>
+          <w:noProof/>
+        </w:rPr>
+        <w:drawing>
+          <wp:inline distT="0" distB="0" distL="0" distR="0" wp14:anchorId="2CBDF03B" wp14:editId="28E188BB">
+            <wp:extent cx="5914390" cy="2921000"/>
+            <wp:effectExtent l="0" t="0" r="0" b="0"/>
+            <wp:docPr id="2" name="Immagine 2"/>
+            <wp:cNvGraphicFramePr>
+              <a:graphicFrameLocks xmlns:a="http://schemas.openxmlformats.org/drawingml/2006/main" noChangeAspect="1"/>
+            </wp:cNvGraphicFramePr>
+            <a:graphic xmlns:a="http://schemas.openxmlformats.org/drawingml/2006/main">
+              <a:graphicData uri="http://schemas.openxmlformats.org/drawingml/2006/picture">
+                <pic:pic xmlns:pic="http://schemas.openxmlformats.org/drawingml/2006/picture">
+                  <pic:nvPicPr>
+                    <pic:cNvPr id="1" name=""/>
+                    <pic:cNvPicPr/>
+                  </pic:nvPicPr>
+                  <pic:blipFill>
+                    <a:blip r:embed="rId12"/>
+                    <a:stretch>
+                      <a:fillRect/>
+                    </a:stretch>
+                  </pic:blipFill>
+                  <pic:spPr>
+                    <a:xfrm>
+                      <a:off x="0" y="0"/>
+                      <a:ext cx="5914390" cy="2921000"/>
+                    </a:xfrm>
+                    <a:prstGeom prst="rect">
+                      <a:avLst/>
+                    </a:prstGeom>
+                  </pic:spPr>
+                </pic:pic>
+              </a:graphicData>
+            </a:graphic>
+          </wp:inline>
+        </w:drawing>
+      </w:r>
+    </w:p>
+    <w:p>
+      <w:pPr>
         <w:spacing w:line="240" w:lineRule="auto"/>
         <w:rPr>
           <w:rFonts w:ascii="Bahnschrift Light SemiCondensed" w:hAnsi="Bahnschrift Light SemiCondensed"/>
@@ -12510,6 +13185,26 @@
         </w:rPr>
         <w:t xml:space="preserve"> bastano solo due scritture.</w:t>
       </w:r>
+    </w:p>
+    <w:p>
+      <w:pPr>
+        <w:spacing w:line="240" w:lineRule="auto"/>
+        <w:rPr>
+          <w:rFonts w:ascii="Bahnschrift Light SemiCondensed" w:hAnsi="Bahnschrift Light SemiCondensed"/>
+          <w:sz w:val="24"/>
+          <w:szCs w:val="24"/>
+        </w:rPr>
+      </w:pPr>
+    </w:p>
+    <w:p>
+      <w:pPr>
+        <w:spacing w:line="240" w:lineRule="auto"/>
+        <w:rPr>
+          <w:rFonts w:ascii="Bahnschrift Light SemiCondensed" w:hAnsi="Bahnschrift Light SemiCondensed"/>
+          <w:sz w:val="24"/>
+          <w:szCs w:val="24"/>
+        </w:rPr>
+      </w:pPr>
     </w:p>
     <w:tbl>
       <w:tblPr>
@@ -12547,6 +13242,7 @@
                 <w:sz w:val="24"/>
                 <w:szCs w:val="24"/>
               </w:rPr>
+              <w:lastRenderedPageBreak/>
               <w:t>Concetto</w:t>
             </w:r>
           </w:p>
@@ -13472,7 +14168,6 @@
           <w:sz w:val="24"/>
           <w:szCs w:val="24"/>
         </w:rPr>
-        <w:lastRenderedPageBreak/>
         <w:t>OP</w:t>
       </w:r>
       <w:r>
@@ -14273,8 +14968,8 @@
       </w:pPr>
     </w:p>
     <w:sectPr>
-      <w:headerReference w:type="default" r:id="rId9"/>
-      <w:footerReference w:type="default" r:id="rId10"/>
+      <w:headerReference w:type="default" r:id="rId13"/>
+      <w:footerReference w:type="default" r:id="rId14"/>
       <w:pgSz w:w="11906" w:h="16838"/>
       <w:pgMar w:top="1296" w:right="1296" w:bottom="1296" w:left="1296" w:header="680" w:footer="113" w:gutter="0"/>
       <w:cols w:space="720"/>

</xml_diff>

<commit_message>
Aggiunta del dettaglio dello schema E-R
</commit_message>
<xml_diff>
--- a/ProgettoDB/Relazione.docx
+++ b/ProgettoDB/Relazione.docx
@@ -12,6 +12,8 @@
           <w:szCs w:val="44"/>
         </w:rPr>
       </w:pPr>
+      <w:bookmarkStart w:id="0" w:name="_Hlk106029807"/>
+      <w:bookmarkEnd w:id="0"/>
       <w:r>
         <w:rPr>
           <w:b/>
@@ -464,7 +466,7 @@
               </wp:anchor>
             </w:drawing>
           </mc:Choice>
-          <mc:Fallback xmlns:asvg="http://schemas.microsoft.com/office/drawing/2016/SVG/main" xmlns:a14="http://schemas.microsoft.com/office/drawing/2010/main" xmlns:pic="http://schemas.openxmlformats.org/drawingml/2006/picture" xmlns:a="http://schemas.openxmlformats.org/drawingml/2006/main">
+          <mc:Fallback xmlns:a="http://schemas.openxmlformats.org/drawingml/2006/main" xmlns:pic="http://schemas.openxmlformats.org/drawingml/2006/picture" xmlns:a14="http://schemas.microsoft.com/office/drawing/2010/main" xmlns:asvg="http://schemas.microsoft.com/office/drawing/2016/SVG/main">
             <w:pict w14:anchorId="51313773">
               <v:rect id="Rettangolo 45" style="position:absolute;margin-left:455.3pt;margin-top:39.45pt;width:20.4pt;height:22.55pt;z-index:251660288;visibility:visible;mso-wrap-style:square;mso-wrap-distance-left:9pt;mso-wrap-distance-top:0;mso-wrap-distance-right:9pt;mso-wrap-distance-bottom:0;mso-position-horizontal:absolute;mso-position-horizontal-relative:text;mso-position-vertical:absolute;mso-position-vertical-relative:text;v-text-anchor:middle" o:spid="_x0000_s1026" fillcolor="white [3212]" stroked="f" strokeweight="1pt" w14:anchorId="39A621C8" o:gfxdata="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"/>
             </w:pict>
@@ -919,7 +921,7 @@
               </wp:anchor>
             </w:drawing>
           </mc:Choice>
-          <mc:Fallback xmlns:asvg="http://schemas.microsoft.com/office/drawing/2016/SVG/main" xmlns:a14="http://schemas.microsoft.com/office/drawing/2010/main" xmlns:pic="http://schemas.openxmlformats.org/drawingml/2006/picture" xmlns:a="http://schemas.openxmlformats.org/drawingml/2006/main">
+          <mc:Fallback xmlns:a="http://schemas.openxmlformats.org/drawingml/2006/main" xmlns:pic="http://schemas.openxmlformats.org/drawingml/2006/picture" xmlns:a14="http://schemas.microsoft.com/office/drawing/2010/main" xmlns:asvg="http://schemas.microsoft.com/office/drawing/2016/SVG/main">
             <w:pict w14:anchorId="13DD1331">
               <v:rect id="Rettangolo 46" style="position:absolute;margin-left:453.5pt;margin-top:44.05pt;width:20.4pt;height:22.55pt;z-index:251662336;visibility:visible;mso-wrap-style:square;mso-wrap-distance-left:9pt;mso-wrap-distance-top:0;mso-wrap-distance-right:9pt;mso-wrap-distance-bottom:0;mso-position-horizontal:absolute;mso-position-horizontal-relative:text;mso-position-vertical:absolute;mso-position-vertical-relative:text;v-text-anchor:middle" o:spid="_x0000_s1026" fillcolor="white [3212]" stroked="f" strokeweight="1pt" w14:anchorId="47EC2501" o:gfxdata="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"/>
             </w:pict>
@@ -6583,6 +6585,862 @@
       <w:pPr>
         <w:spacing w:line="240" w:lineRule="auto"/>
         <w:rPr>
+          <w:rFonts w:ascii="Bahnschrift Light" w:hAnsi="Bahnschrift Light"/>
+          <w:sz w:val="24"/>
+          <w:szCs w:val="24"/>
+        </w:rPr>
+      </w:pPr>
+      <w:r>
+        <w:rPr>
+          <w:noProof/>
+        </w:rPr>
+        <w:drawing>
+          <wp:anchor distT="0" distB="0" distL="114300" distR="114300" simplePos="0" relativeHeight="251661315" behindDoc="0" locked="0" layoutInCell="1" allowOverlap="1" wp14:anchorId="1440B5E0" wp14:editId="635B4683">
+            <wp:simplePos x="0" y="0"/>
+            <wp:positionH relativeFrom="column">
+              <wp:posOffset>-3810</wp:posOffset>
+            </wp:positionH>
+            <wp:positionV relativeFrom="paragraph">
+              <wp:posOffset>1203325</wp:posOffset>
+            </wp:positionV>
+            <wp:extent cx="6103620" cy="3443605"/>
+            <wp:effectExtent l="0" t="0" r="0" b="4445"/>
+            <wp:wrapThrough wrapText="bothSides">
+              <wp:wrapPolygon edited="0">
+                <wp:start x="0" y="0"/>
+                <wp:lineTo x="0" y="21508"/>
+                <wp:lineTo x="21506" y="21508"/>
+                <wp:lineTo x="21506" y="0"/>
+                <wp:lineTo x="0" y="0"/>
+              </wp:wrapPolygon>
+            </wp:wrapThrough>
+            <wp:docPr id="3" name="Immagine 3"/>
+            <wp:cNvGraphicFramePr>
+              <a:graphicFrameLocks xmlns:a="http://schemas.openxmlformats.org/drawingml/2006/main" noChangeAspect="1"/>
+            </wp:cNvGraphicFramePr>
+            <a:graphic xmlns:a="http://schemas.openxmlformats.org/drawingml/2006/main">
+              <a:graphicData uri="http://schemas.openxmlformats.org/drawingml/2006/picture">
+                <pic:pic xmlns:pic="http://schemas.openxmlformats.org/drawingml/2006/picture">
+                  <pic:nvPicPr>
+                    <pic:cNvPr id="1" name=""/>
+                    <pic:cNvPicPr/>
+                  </pic:nvPicPr>
+                  <pic:blipFill>
+                    <a:blip r:embed="rId9">
+                      <a:extLst>
+                        <a:ext uri="{28A0092B-C50C-407E-A947-70E740481C1C}">
+                          <a14:useLocalDpi xmlns:a14="http://schemas.microsoft.com/office/drawing/2010/main" val="0"/>
+                        </a:ext>
+                      </a:extLst>
+                    </a:blip>
+                    <a:stretch>
+                      <a:fillRect/>
+                    </a:stretch>
+                  </pic:blipFill>
+                  <pic:spPr>
+                    <a:xfrm>
+                      <a:off x="0" y="0"/>
+                      <a:ext cx="6103620" cy="3443605"/>
+                    </a:xfrm>
+                    <a:prstGeom prst="rect">
+                      <a:avLst/>
+                    </a:prstGeom>
+                  </pic:spPr>
+                </pic:pic>
+              </a:graphicData>
+            </a:graphic>
+            <wp14:sizeRelH relativeFrom="margin">
+              <wp14:pctWidth>0</wp14:pctWidth>
+            </wp14:sizeRelH>
+          </wp:anchor>
+        </w:drawing>
+      </w:r>
+      <w:r>
+        <w:rPr>
+          <w:rFonts w:ascii="Bahnschrift Light" w:hAnsi="Bahnschrift Light"/>
+          <w:sz w:val="24"/>
+          <w:szCs w:val="24"/>
+        </w:rPr>
+        <w:t xml:space="preserve">Le entità di </w:t>
+      </w:r>
+      <w:r>
+        <w:rPr>
+          <w:rFonts w:ascii="Bahnschrift Light" w:hAnsi="Bahnschrift Light"/>
+          <w:b/>
+          <w:bCs/>
+          <w:sz w:val="24"/>
+          <w:szCs w:val="24"/>
+        </w:rPr>
+        <w:t>personale</w:t>
+      </w:r>
+      <w:r>
+        <w:rPr>
+          <w:rFonts w:ascii="Bahnschrift Light" w:hAnsi="Bahnschrift Light"/>
+          <w:sz w:val="24"/>
+          <w:szCs w:val="24"/>
+        </w:rPr>
+        <w:t xml:space="preserve"> e </w:t>
+      </w:r>
+      <w:r>
+        <w:rPr>
+          <w:rFonts w:ascii="Bahnschrift Light" w:hAnsi="Bahnschrift Light"/>
+          <w:b/>
+          <w:bCs/>
+          <w:sz w:val="24"/>
+          <w:szCs w:val="24"/>
+        </w:rPr>
+        <w:t>visitatore</w:t>
+      </w:r>
+      <w:r>
+        <w:rPr>
+          <w:rFonts w:ascii="Bahnschrift Light" w:hAnsi="Bahnschrift Light"/>
+          <w:sz w:val="24"/>
+          <w:szCs w:val="24"/>
+        </w:rPr>
+        <w:t xml:space="preserve"> sono la generalizzazione di una entità </w:t>
+      </w:r>
+      <w:r>
+        <w:rPr>
+          <w:rFonts w:ascii="Bahnschrift Light" w:hAnsi="Bahnschrift Light"/>
+          <w:b/>
+          <w:bCs/>
+          <w:sz w:val="24"/>
+          <w:szCs w:val="24"/>
+        </w:rPr>
+        <w:t>persona</w:t>
+      </w:r>
+      <w:r>
+        <w:rPr>
+          <w:rFonts w:ascii="Bahnschrift Light" w:hAnsi="Bahnschrift Light"/>
+          <w:sz w:val="24"/>
+          <w:szCs w:val="24"/>
+        </w:rPr>
+        <w:t>, inoltre,</w:t>
+      </w:r>
+      <w:r>
+        <w:rPr>
+          <w:rFonts w:ascii="Bahnschrift Light" w:hAnsi="Bahnschrift Light"/>
+          <w:sz w:val="24"/>
+          <w:szCs w:val="24"/>
+        </w:rPr>
+        <w:t xml:space="preserve"> le entità di </w:t>
+      </w:r>
+      <w:r>
+        <w:rPr>
+          <w:rFonts w:ascii="Bahnschrift Light" w:hAnsi="Bahnschrift Light"/>
+          <w:b/>
+          <w:bCs/>
+          <w:sz w:val="24"/>
+          <w:szCs w:val="24"/>
+        </w:rPr>
+        <w:t>sicurezza</w:t>
+      </w:r>
+      <w:r>
+        <w:rPr>
+          <w:rFonts w:ascii="Bahnschrift Light" w:hAnsi="Bahnschrift Light"/>
+          <w:sz w:val="24"/>
+          <w:szCs w:val="24"/>
+        </w:rPr>
+        <w:t xml:space="preserve">, </w:t>
+      </w:r>
+      <w:r>
+        <w:rPr>
+          <w:rFonts w:ascii="Bahnschrift Light" w:hAnsi="Bahnschrift Light"/>
+          <w:b/>
+          <w:bCs/>
+          <w:sz w:val="24"/>
+          <w:szCs w:val="24"/>
+        </w:rPr>
+        <w:t>addetto pulizia</w:t>
+      </w:r>
+      <w:r>
+        <w:rPr>
+          <w:rFonts w:ascii="Bahnschrift Light" w:hAnsi="Bahnschrift Light"/>
+          <w:sz w:val="24"/>
+          <w:szCs w:val="24"/>
+        </w:rPr>
+        <w:t xml:space="preserve"> e </w:t>
+      </w:r>
+      <w:r>
+        <w:rPr>
+          <w:rFonts w:ascii="Bahnschrift Light" w:hAnsi="Bahnschrift Light"/>
+          <w:b/>
+          <w:bCs/>
+          <w:sz w:val="24"/>
+          <w:szCs w:val="24"/>
+        </w:rPr>
+        <w:t>addetto biglietteria</w:t>
+      </w:r>
+      <w:r>
+        <w:rPr>
+          <w:rFonts w:ascii="Bahnschrift Light" w:hAnsi="Bahnschrift Light"/>
+          <w:sz w:val="24"/>
+          <w:szCs w:val="24"/>
+        </w:rPr>
+        <w:t xml:space="preserve"> sono generalizzazione dell’entità </w:t>
+      </w:r>
+      <w:r>
+        <w:rPr>
+          <w:rFonts w:ascii="Bahnschrift Light" w:hAnsi="Bahnschrift Light"/>
+          <w:b/>
+          <w:bCs/>
+          <w:sz w:val="24"/>
+          <w:szCs w:val="24"/>
+        </w:rPr>
+        <w:t>personale</w:t>
+      </w:r>
+      <w:r>
+        <w:rPr>
+          <w:rFonts w:ascii="Bahnschrift Light" w:hAnsi="Bahnschrift Light"/>
+          <w:sz w:val="24"/>
+          <w:szCs w:val="24"/>
+        </w:rPr>
+        <w:t xml:space="preserve">. Tutte queste entità sono identificate tramite il codice fiscale che si trova nell’entità </w:t>
+      </w:r>
+      <w:r>
+        <w:rPr>
+          <w:rFonts w:ascii="Bahnschrift Light" w:hAnsi="Bahnschrift Light"/>
+          <w:b/>
+          <w:bCs/>
+          <w:sz w:val="24"/>
+          <w:szCs w:val="24"/>
+        </w:rPr>
+        <w:t>persona</w:t>
+      </w:r>
+      <w:r>
+        <w:rPr>
+          <w:rFonts w:ascii="Bahnschrift Light" w:hAnsi="Bahnschrift Light"/>
+          <w:sz w:val="24"/>
+          <w:szCs w:val="24"/>
+        </w:rPr>
+        <w:t>.</w:t>
+      </w:r>
+      <w:r>
+        <w:rPr>
+          <w:rFonts w:ascii="Bahnschrift Light" w:hAnsi="Bahnschrift Light"/>
+          <w:sz w:val="24"/>
+          <w:szCs w:val="24"/>
+        </w:rPr>
+        <w:t xml:space="preserve"> Dall’analisi</w:t>
+      </w:r>
+      <w:r>
+        <w:rPr>
+          <w:rFonts w:ascii="Bahnschrift Light" w:hAnsi="Bahnschrift Light"/>
+          <w:sz w:val="24"/>
+          <w:szCs w:val="24"/>
+        </w:rPr>
+        <w:t xml:space="preserve"> del dominio </w:t>
+      </w:r>
+      <w:r>
+        <w:rPr>
+          <w:rFonts w:ascii="Bahnschrift Light" w:hAnsi="Bahnschrift Light"/>
+          <w:sz w:val="24"/>
+          <w:szCs w:val="24"/>
+        </w:rPr>
+        <w:t xml:space="preserve">abbiamo </w:t>
+      </w:r>
+      <w:r>
+        <w:rPr>
+          <w:rFonts w:ascii="Bahnschrift Light" w:hAnsi="Bahnschrift Light"/>
+          <w:sz w:val="24"/>
+          <w:szCs w:val="24"/>
+        </w:rPr>
+        <w:t xml:space="preserve">che ogni categoria del </w:t>
+      </w:r>
+      <w:r>
+        <w:rPr>
+          <w:rFonts w:ascii="Bahnschrift Light" w:hAnsi="Bahnschrift Light"/>
+          <w:sz w:val="24"/>
+          <w:szCs w:val="24"/>
+        </w:rPr>
+        <w:t xml:space="preserve">personale </w:t>
+      </w:r>
+      <w:r>
+        <w:rPr>
+          <w:rFonts w:ascii="Bahnschrift Light" w:hAnsi="Bahnschrift Light"/>
+          <w:sz w:val="24"/>
+          <w:szCs w:val="24"/>
+        </w:rPr>
+        <w:t xml:space="preserve">può avere da uno a più </w:t>
+      </w:r>
+      <w:r>
+        <w:rPr>
+          <w:rFonts w:ascii="Bahnschrift Light" w:hAnsi="Bahnschrift Light"/>
+          <w:b/>
+          <w:bCs/>
+          <w:sz w:val="24"/>
+          <w:szCs w:val="24"/>
+        </w:rPr>
+        <w:t>turni</w:t>
+      </w:r>
+      <w:r>
+        <w:rPr>
+          <w:rFonts w:ascii="Bahnschrift Light" w:hAnsi="Bahnschrift Light"/>
+          <w:sz w:val="24"/>
+          <w:szCs w:val="24"/>
+        </w:rPr>
+        <w:t xml:space="preserve"> che vengono identificati da un </w:t>
+      </w:r>
+      <w:proofErr w:type="spellStart"/>
+      <w:r>
+        <w:rPr>
+          <w:rFonts w:ascii="Bahnschrift Light" w:hAnsi="Bahnschrift Light"/>
+          <w:sz w:val="24"/>
+          <w:szCs w:val="24"/>
+        </w:rPr>
+        <w:t>IdTurno</w:t>
+      </w:r>
+      <w:proofErr w:type="spellEnd"/>
+      <w:r>
+        <w:rPr>
+          <w:rFonts w:ascii="Bahnschrift Light" w:hAnsi="Bahnschrift Light"/>
+          <w:sz w:val="24"/>
+          <w:szCs w:val="24"/>
+        </w:rPr>
+        <w:t>.</w:t>
+      </w:r>
+      <w:r>
+        <w:rPr>
+          <w:rFonts w:ascii="Bahnschrift Light" w:hAnsi="Bahnschrift Light"/>
+          <w:sz w:val="24"/>
+          <w:szCs w:val="24"/>
+        </w:rPr>
+        <w:t xml:space="preserve"> </w:t>
+      </w:r>
+    </w:p>
+    <w:p>
+      <w:pPr>
+        <w:rPr>
+          <w:rFonts w:ascii="Bahnschrift Light" w:hAnsi="Bahnschrift Light"/>
+          <w:sz w:val="24"/>
+          <w:szCs w:val="24"/>
+        </w:rPr>
+      </w:pPr>
+      <w:r>
+        <w:rPr>
+          <w:noProof/>
+        </w:rPr>
+        <w:drawing>
+          <wp:anchor distT="0" distB="0" distL="114300" distR="114300" simplePos="0" relativeHeight="251662339" behindDoc="0" locked="0" layoutInCell="1" allowOverlap="1" wp14:anchorId="3109D5F3" wp14:editId="7AFFD056">
+            <wp:simplePos x="0" y="0"/>
+            <wp:positionH relativeFrom="column">
+              <wp:posOffset>3107558</wp:posOffset>
+            </wp:positionH>
+            <wp:positionV relativeFrom="paragraph">
+              <wp:posOffset>3334550</wp:posOffset>
+            </wp:positionV>
+            <wp:extent cx="3439735" cy="3728852"/>
+            <wp:effectExtent l="0" t="0" r="8890" b="5080"/>
+            <wp:wrapThrough wrapText="bothSides">
+              <wp:wrapPolygon edited="0">
+                <wp:start x="0" y="0"/>
+                <wp:lineTo x="0" y="21519"/>
+                <wp:lineTo x="21536" y="21519"/>
+                <wp:lineTo x="21536" y="0"/>
+                <wp:lineTo x="0" y="0"/>
+              </wp:wrapPolygon>
+            </wp:wrapThrough>
+            <wp:docPr id="4" name="Immagine 4"/>
+            <wp:cNvGraphicFramePr>
+              <a:graphicFrameLocks xmlns:a="http://schemas.openxmlformats.org/drawingml/2006/main" noChangeAspect="1"/>
+            </wp:cNvGraphicFramePr>
+            <a:graphic xmlns:a="http://schemas.openxmlformats.org/drawingml/2006/main">
+              <a:graphicData uri="http://schemas.openxmlformats.org/drawingml/2006/picture">
+                <pic:pic xmlns:pic="http://schemas.openxmlformats.org/drawingml/2006/picture">
+                  <pic:nvPicPr>
+                    <pic:cNvPr id="1" name=""/>
+                    <pic:cNvPicPr/>
+                  </pic:nvPicPr>
+                  <pic:blipFill>
+                    <a:blip r:embed="rId10">
+                      <a:extLst>
+                        <a:ext uri="{28A0092B-C50C-407E-A947-70E740481C1C}">
+                          <a14:useLocalDpi xmlns:a14="http://schemas.microsoft.com/office/drawing/2010/main" val="0"/>
+                        </a:ext>
+                      </a:extLst>
+                    </a:blip>
+                    <a:stretch>
+                      <a:fillRect/>
+                    </a:stretch>
+                  </pic:blipFill>
+                  <pic:spPr>
+                    <a:xfrm>
+                      <a:off x="0" y="0"/>
+                      <a:ext cx="3439735" cy="3728852"/>
+                    </a:xfrm>
+                    <a:prstGeom prst="rect">
+                      <a:avLst/>
+                    </a:prstGeom>
+                  </pic:spPr>
+                </pic:pic>
+              </a:graphicData>
+            </a:graphic>
+            <wp14:sizeRelH relativeFrom="margin">
+              <wp14:pctWidth>0</wp14:pctWidth>
+            </wp14:sizeRelH>
+            <wp14:sizeRelV relativeFrom="margin">
+              <wp14:pctHeight>0</wp14:pctHeight>
+            </wp14:sizeRelV>
+          </wp:anchor>
+        </w:drawing>
+      </w:r>
+      <w:r>
+        <w:rPr>
+          <w:rFonts w:ascii="Bahnschrift Light" w:hAnsi="Bahnschrift Light"/>
+          <w:sz w:val="24"/>
+          <w:szCs w:val="24"/>
+        </w:rPr>
+        <w:t xml:space="preserve">In ogni padiglione </w:t>
+      </w:r>
+      <w:r>
+        <w:rPr>
+          <w:rFonts w:ascii="Bahnschrift Light" w:hAnsi="Bahnschrift Light"/>
+          <w:sz w:val="24"/>
+          <w:szCs w:val="24"/>
+        </w:rPr>
+        <w:t>h</w:t>
+      </w:r>
+      <w:r>
+        <w:rPr>
+          <w:rFonts w:ascii="Bahnschrift Light" w:hAnsi="Bahnschrift Light"/>
+          <w:sz w:val="24"/>
+          <w:szCs w:val="24"/>
+        </w:rPr>
+        <w:t>a 0 a N turni del personale</w:t>
+      </w:r>
+      <w:r>
+        <w:rPr>
+          <w:rFonts w:ascii="Bahnschrift Light" w:hAnsi="Bahnschrift Light"/>
+          <w:sz w:val="24"/>
+          <w:szCs w:val="24"/>
+        </w:rPr>
+        <w:t xml:space="preserve"> dato che gli addetti alla biglietteria non dipendono dal padiglione. Ogni </w:t>
+      </w:r>
+      <w:r>
+        <w:rPr>
+          <w:rFonts w:ascii="Bahnschrift Light" w:hAnsi="Bahnschrift Light"/>
+          <w:b/>
+          <w:bCs/>
+          <w:sz w:val="24"/>
+          <w:szCs w:val="24"/>
+        </w:rPr>
+        <w:t>padiglione</w:t>
+      </w:r>
+      <w:r>
+        <w:rPr>
+          <w:rFonts w:ascii="Bahnschrift Light" w:hAnsi="Bahnschrift Light"/>
+          <w:sz w:val="24"/>
+          <w:szCs w:val="24"/>
+        </w:rPr>
+        <w:t xml:space="preserve"> viene identificato da un codice padiglione</w:t>
+      </w:r>
+      <w:r>
+        <w:rPr>
+          <w:rFonts w:ascii="Bahnschrift Light" w:hAnsi="Bahnschrift Light"/>
+          <w:sz w:val="24"/>
+          <w:szCs w:val="24"/>
+        </w:rPr>
+        <w:t xml:space="preserve">, inoltre ha un orario di apertura/chiusura dato che ogni addetto della pulizia effettua il suo </w:t>
+      </w:r>
+      <w:r>
+        <w:rPr>
+          <w:rFonts w:ascii="Bahnschrift Light" w:hAnsi="Bahnschrift Light"/>
+          <w:b/>
+          <w:bCs/>
+          <w:sz w:val="24"/>
+          <w:szCs w:val="24"/>
+        </w:rPr>
+        <w:t>turno</w:t>
+      </w:r>
+      <w:r>
+        <w:rPr>
+          <w:rFonts w:ascii="Bahnschrift Light" w:hAnsi="Bahnschrift Light"/>
+          <w:sz w:val="24"/>
+          <w:szCs w:val="24"/>
+        </w:rPr>
+        <w:t xml:space="preserve"> alla chiusura di ogni </w:t>
+      </w:r>
+      <w:r>
+        <w:rPr>
+          <w:rFonts w:ascii="Bahnschrift Light" w:hAnsi="Bahnschrift Light"/>
+          <w:b/>
+          <w:bCs/>
+          <w:sz w:val="24"/>
+          <w:szCs w:val="24"/>
+        </w:rPr>
+        <w:t>padiglione</w:t>
+      </w:r>
+      <w:r>
+        <w:rPr>
+          <w:rFonts w:ascii="Bahnschrift Light" w:hAnsi="Bahnschrift Light"/>
+          <w:sz w:val="24"/>
+          <w:szCs w:val="24"/>
+        </w:rPr>
+        <w:t xml:space="preserve">. Abbiamo anche gli attributi che ci dicono quanti spazi </w:t>
+      </w:r>
+      <w:r>
+        <w:rPr>
+          <w:rFonts w:ascii="Bahnschrift Light" w:hAnsi="Bahnschrift Light"/>
+          <w:sz w:val="24"/>
+          <w:szCs w:val="24"/>
+        </w:rPr>
+        <w:t xml:space="preserve">ha in totale il </w:t>
+      </w:r>
+      <w:r>
+        <w:rPr>
+          <w:rFonts w:ascii="Bahnschrift Light" w:hAnsi="Bahnschrift Light"/>
+          <w:b/>
+          <w:bCs/>
+          <w:sz w:val="24"/>
+          <w:szCs w:val="24"/>
+        </w:rPr>
+        <w:t>padiglione</w:t>
+      </w:r>
+      <w:r>
+        <w:rPr>
+          <w:rFonts w:ascii="Bahnschrift Light" w:hAnsi="Bahnschrift Light"/>
+          <w:sz w:val="24"/>
+          <w:szCs w:val="24"/>
+        </w:rPr>
+        <w:t xml:space="preserve"> e quanti di essi sono occupati dalle </w:t>
+      </w:r>
+      <w:r>
+        <w:rPr>
+          <w:rFonts w:ascii="Bahnschrift Light" w:hAnsi="Bahnschrift Light"/>
+          <w:b/>
+          <w:bCs/>
+          <w:sz w:val="24"/>
+          <w:szCs w:val="24"/>
+        </w:rPr>
+        <w:t>aziende</w:t>
+      </w:r>
+      <w:r>
+        <w:rPr>
+          <w:rFonts w:ascii="Bahnschrift Light" w:hAnsi="Bahnschrift Light"/>
+          <w:sz w:val="24"/>
+          <w:szCs w:val="24"/>
+        </w:rPr>
+        <w:t xml:space="preserve"> per poter vedere dove esse sono interessate ad investire.</w:t>
+      </w:r>
+      <w:r>
+        <w:rPr>
+          <w:rFonts w:ascii="Bahnschrift Light" w:hAnsi="Bahnschrift Light"/>
+          <w:sz w:val="24"/>
+          <w:szCs w:val="24"/>
+        </w:rPr>
+        <w:t xml:space="preserve"> </w:t>
+      </w:r>
+    </w:p>
+    <w:p>
+      <w:pPr>
+        <w:rPr>
+          <w:rFonts w:ascii="Bahnschrift Light" w:hAnsi="Bahnschrift Light"/>
+          <w:sz w:val="24"/>
+          <w:szCs w:val="24"/>
+        </w:rPr>
+      </w:pPr>
+      <w:r>
+        <w:rPr>
+          <w:rFonts w:ascii="Bahnschrift Light" w:hAnsi="Bahnschrift Light"/>
+          <w:sz w:val="24"/>
+          <w:szCs w:val="24"/>
+        </w:rPr>
+        <w:t xml:space="preserve">Abbiamo anche un attributo sul giorno dell’apertura dell’area bambino dato che a turno essa viene aperta in un </w:t>
+      </w:r>
+      <w:r>
+        <w:rPr>
+          <w:rFonts w:ascii="Bahnschrift Light" w:hAnsi="Bahnschrift Light"/>
+          <w:b/>
+          <w:bCs/>
+          <w:sz w:val="24"/>
+          <w:szCs w:val="24"/>
+        </w:rPr>
+        <w:t>padiglione</w:t>
+      </w:r>
+      <w:r>
+        <w:rPr>
+          <w:rFonts w:ascii="Bahnschrift Light" w:hAnsi="Bahnschrift Light"/>
+          <w:sz w:val="24"/>
+          <w:szCs w:val="24"/>
+        </w:rPr>
+        <w:t xml:space="preserve"> diverso a seconda del </w:t>
+      </w:r>
+      <w:r>
+        <w:rPr>
+          <w:rFonts w:ascii="Bahnschrift Light" w:hAnsi="Bahnschrift Light"/>
+          <w:b/>
+          <w:bCs/>
+          <w:sz w:val="24"/>
+          <w:szCs w:val="24"/>
+        </w:rPr>
+        <w:t>giorno</w:t>
+      </w:r>
+      <w:r>
+        <w:rPr>
+          <w:rFonts w:ascii="Bahnschrift Light" w:hAnsi="Bahnschrift Light"/>
+          <w:sz w:val="24"/>
+          <w:szCs w:val="24"/>
+        </w:rPr>
+        <w:t>.</w:t>
+      </w:r>
+    </w:p>
+    <w:p>
+      <w:pPr>
+        <w:rPr>
+          <w:rFonts w:ascii="Bahnschrift Light" w:hAnsi="Bahnschrift Light"/>
+          <w:sz w:val="24"/>
+          <w:szCs w:val="24"/>
+        </w:rPr>
+      </w:pPr>
+    </w:p>
+    <w:p>
+      <w:pPr>
+        <w:rPr>
+          <w:rFonts w:ascii="Bahnschrift Light" w:hAnsi="Bahnschrift Light"/>
+          <w:sz w:val="24"/>
+          <w:szCs w:val="24"/>
+        </w:rPr>
+      </w:pPr>
+      <w:r>
+        <w:rPr>
+          <w:rFonts w:ascii="Bahnschrift Light" w:hAnsi="Bahnschrift Light"/>
+          <w:sz w:val="24"/>
+          <w:szCs w:val="24"/>
+        </w:rPr>
+        <w:lastRenderedPageBreak/>
+        <w:t xml:space="preserve">In ogni </w:t>
+      </w:r>
+      <w:r>
+        <w:rPr>
+          <w:rFonts w:ascii="Bahnschrift Light" w:hAnsi="Bahnschrift Light"/>
+          <w:b/>
+          <w:bCs/>
+          <w:sz w:val="24"/>
+          <w:szCs w:val="24"/>
+        </w:rPr>
+        <w:t>padiglione</w:t>
+      </w:r>
+      <w:r>
+        <w:rPr>
+          <w:rFonts w:ascii="Bahnschrift Light" w:hAnsi="Bahnschrift Light"/>
+          <w:sz w:val="24"/>
+          <w:szCs w:val="24"/>
+        </w:rPr>
+        <w:t xml:space="preserve"> possono partecipare tantissime </w:t>
+      </w:r>
+      <w:r>
+        <w:rPr>
+          <w:rFonts w:ascii="Bahnschrift Light" w:hAnsi="Bahnschrift Light"/>
+          <w:b/>
+          <w:bCs/>
+          <w:sz w:val="24"/>
+          <w:szCs w:val="24"/>
+        </w:rPr>
+        <w:t>aziende</w:t>
+      </w:r>
+      <w:r>
+        <w:rPr>
+          <w:rFonts w:ascii="Bahnschrift Light" w:hAnsi="Bahnschrift Light"/>
+          <w:sz w:val="24"/>
+          <w:szCs w:val="24"/>
+        </w:rPr>
+        <w:t xml:space="preserve"> che possono portare massimo 3 </w:t>
+      </w:r>
+      <w:r>
+        <w:rPr>
+          <w:rFonts w:ascii="Bahnschrift Light" w:hAnsi="Bahnschrift Light"/>
+          <w:b/>
+          <w:bCs/>
+          <w:sz w:val="24"/>
+          <w:szCs w:val="24"/>
+        </w:rPr>
+        <w:t>prodotti</w:t>
+      </w:r>
+      <w:r>
+        <w:rPr>
+          <w:rFonts w:ascii="Bahnschrift Light" w:hAnsi="Bahnschrift Light"/>
+          <w:sz w:val="24"/>
+          <w:szCs w:val="24"/>
+        </w:rPr>
+        <w:t xml:space="preserve"> e che possono occupare</w:t>
+      </w:r>
+      <w:r>
+        <w:rPr>
+          <w:rFonts w:ascii="Bahnschrift Light" w:hAnsi="Bahnschrift Light"/>
+          <w:sz w:val="24"/>
+          <w:szCs w:val="24"/>
+        </w:rPr>
+        <w:t xml:space="preserve"> massimo</w:t>
+      </w:r>
+      <w:r>
+        <w:rPr>
+          <w:rFonts w:ascii="Bahnschrift Light" w:hAnsi="Bahnschrift Light"/>
+          <w:sz w:val="24"/>
+          <w:szCs w:val="24"/>
+        </w:rPr>
+        <w:t xml:space="preserve"> 4 </w:t>
+      </w:r>
+      <w:r>
+        <w:rPr>
+          <w:rFonts w:ascii="Bahnschrift Light" w:hAnsi="Bahnschrift Light"/>
+          <w:b/>
+          <w:bCs/>
+          <w:sz w:val="24"/>
+          <w:szCs w:val="24"/>
+        </w:rPr>
+        <w:t>spazi di esposizione</w:t>
+      </w:r>
+      <w:r>
+        <w:rPr>
+          <w:rFonts w:ascii="Bahnschrift Light" w:hAnsi="Bahnschrift Light"/>
+          <w:sz w:val="24"/>
+          <w:szCs w:val="24"/>
+        </w:rPr>
+        <w:t>.</w:t>
+      </w:r>
+      <w:r>
+        <w:rPr>
+          <w:rFonts w:ascii="Bahnschrift Light" w:hAnsi="Bahnschrift Light"/>
+          <w:sz w:val="24"/>
+          <w:szCs w:val="24"/>
+        </w:rPr>
+        <w:t xml:space="preserve"> Ogni </w:t>
+      </w:r>
+      <w:r>
+        <w:rPr>
+          <w:rFonts w:ascii="Bahnschrift Light" w:hAnsi="Bahnschrift Light"/>
+          <w:b/>
+          <w:bCs/>
+          <w:sz w:val="24"/>
+          <w:szCs w:val="24"/>
+        </w:rPr>
+        <w:t>azienda</w:t>
+      </w:r>
+      <w:r>
+        <w:rPr>
+          <w:rFonts w:ascii="Bahnschrift Light" w:hAnsi="Bahnschrift Light"/>
+          <w:sz w:val="24"/>
+          <w:szCs w:val="24"/>
+        </w:rPr>
+        <w:t xml:space="preserve"> è identificata da un codice azienda dato che potremmo avere più aziend</w:t>
+      </w:r>
+      <w:r>
+        <w:rPr>
+          <w:rFonts w:ascii="Bahnschrift Light" w:hAnsi="Bahnschrift Light"/>
+          <w:sz w:val="24"/>
+          <w:szCs w:val="24"/>
+        </w:rPr>
+        <w:t>e</w:t>
+      </w:r>
+      <w:r>
+        <w:rPr>
+          <w:rFonts w:ascii="Bahnschrift Light" w:hAnsi="Bahnschrift Light"/>
+          <w:sz w:val="24"/>
+          <w:szCs w:val="24"/>
+        </w:rPr>
+        <w:t xml:space="preserve"> con la stessa denominazione. </w:t>
+      </w:r>
+      <w:r>
+        <w:rPr>
+          <w:rFonts w:ascii="Bahnschrift Light" w:hAnsi="Bahnschrift Light"/>
+          <w:sz w:val="24"/>
+          <w:szCs w:val="24"/>
+        </w:rPr>
+        <w:t>Inoltre,</w:t>
+      </w:r>
+      <w:r>
+        <w:rPr>
+          <w:rFonts w:ascii="Bahnschrift Light" w:hAnsi="Bahnschrift Light"/>
+          <w:sz w:val="24"/>
+          <w:szCs w:val="24"/>
+        </w:rPr>
+        <w:t xml:space="preserve"> ogni </w:t>
+      </w:r>
+      <w:r>
+        <w:rPr>
+          <w:rFonts w:ascii="Bahnschrift Light" w:hAnsi="Bahnschrift Light"/>
+          <w:b/>
+          <w:bCs/>
+          <w:sz w:val="24"/>
+          <w:szCs w:val="24"/>
+        </w:rPr>
+        <w:t>azienda</w:t>
+      </w:r>
+      <w:r>
+        <w:rPr>
+          <w:rFonts w:ascii="Bahnschrift Light" w:hAnsi="Bahnschrift Light"/>
+          <w:sz w:val="24"/>
+          <w:szCs w:val="24"/>
+        </w:rPr>
+        <w:t xml:space="preserve"> può avere una sola specializzazione </w:t>
+      </w:r>
+      <w:r>
+        <w:rPr>
+          <w:rFonts w:ascii="Bahnschrift Light" w:hAnsi="Bahnschrift Light"/>
+          <w:sz w:val="24"/>
+          <w:szCs w:val="24"/>
+        </w:rPr>
+        <w:t xml:space="preserve">per accedere al </w:t>
+      </w:r>
+      <w:r>
+        <w:rPr>
+          <w:rFonts w:ascii="Bahnschrift Light" w:hAnsi="Bahnschrift Light"/>
+          <w:b/>
+          <w:bCs/>
+          <w:sz w:val="24"/>
+          <w:szCs w:val="24"/>
+        </w:rPr>
+        <w:t>padiglione</w:t>
+      </w:r>
+      <w:r>
+        <w:rPr>
+          <w:rFonts w:ascii="Bahnschrift Light" w:hAnsi="Bahnschrift Light"/>
+          <w:sz w:val="24"/>
+          <w:szCs w:val="24"/>
+        </w:rPr>
+        <w:t xml:space="preserve"> d’interesse. Uno </w:t>
+      </w:r>
+      <w:r>
+        <w:rPr>
+          <w:rFonts w:ascii="Bahnschrift Light" w:hAnsi="Bahnschrift Light"/>
+          <w:b/>
+          <w:bCs/>
+          <w:sz w:val="24"/>
+          <w:szCs w:val="24"/>
+        </w:rPr>
+        <w:t>spazio di esposizione</w:t>
+      </w:r>
+      <w:r>
+        <w:rPr>
+          <w:rFonts w:ascii="Bahnschrift Light" w:hAnsi="Bahnschrift Light"/>
+          <w:sz w:val="24"/>
+          <w:szCs w:val="24"/>
+        </w:rPr>
+        <w:t xml:space="preserve"> viene identificato invece da un attributo composto </w:t>
+      </w:r>
+      <w:proofErr w:type="spellStart"/>
+      <w:r>
+        <w:rPr>
+          <w:rFonts w:ascii="Bahnschrift Light" w:hAnsi="Bahnschrift Light"/>
+          <w:sz w:val="24"/>
+          <w:szCs w:val="24"/>
+        </w:rPr>
+        <w:t>IdSpazio</w:t>
+      </w:r>
+      <w:proofErr w:type="spellEnd"/>
+      <w:r>
+        <w:rPr>
+          <w:rFonts w:ascii="Bahnschrift Light" w:hAnsi="Bahnschrift Light"/>
+          <w:sz w:val="24"/>
+          <w:szCs w:val="24"/>
+        </w:rPr>
+        <w:t xml:space="preserve"> che comprende la combinazione lettera- numero (es A1, A2…).</w:t>
+      </w:r>
+    </w:p>
+    <w:p>
+      <w:pPr>
+        <w:spacing w:line="240" w:lineRule="auto"/>
+        <w:rPr>
           <w:rFonts w:ascii="Bahnschrift" w:hAnsi="Bahnschrift"/>
           <w:b/>
           <w:bCs/>
@@ -6590,6 +7448,46 @@
           <w:szCs w:val="32"/>
         </w:rPr>
       </w:pPr>
+      <w:r>
+        <w:rPr>
+          <w:noProof/>
+        </w:rPr>
+        <w:drawing>
+          <wp:inline distT="0" distB="0" distL="0" distR="0" wp14:anchorId="0231A7F5" wp14:editId="5352DF55">
+            <wp:extent cx="5914390" cy="5319395"/>
+            <wp:effectExtent l="0" t="0" r="0" b="0"/>
+            <wp:docPr id="5" name="Immagine 5"/>
+            <wp:cNvGraphicFramePr>
+              <a:graphicFrameLocks xmlns:a="http://schemas.openxmlformats.org/drawingml/2006/main" noChangeAspect="1"/>
+            </wp:cNvGraphicFramePr>
+            <a:graphic xmlns:a="http://schemas.openxmlformats.org/drawingml/2006/main">
+              <a:graphicData uri="http://schemas.openxmlformats.org/drawingml/2006/picture">
+                <pic:pic xmlns:pic="http://schemas.openxmlformats.org/drawingml/2006/picture">
+                  <pic:nvPicPr>
+                    <pic:cNvPr id="1" name=""/>
+                    <pic:cNvPicPr/>
+                  </pic:nvPicPr>
+                  <pic:blipFill>
+                    <a:blip r:embed="rId11"/>
+                    <a:stretch>
+                      <a:fillRect/>
+                    </a:stretch>
+                  </pic:blipFill>
+                  <pic:spPr>
+                    <a:xfrm>
+                      <a:off x="0" y="0"/>
+                      <a:ext cx="5914390" cy="5319395"/>
+                    </a:xfrm>
+                    <a:prstGeom prst="rect">
+                      <a:avLst/>
+                    </a:prstGeom>
+                  </pic:spPr>
+                </pic:pic>
+              </a:graphicData>
+            </a:graphic>
+          </wp:inline>
+        </w:drawing>
+      </w:r>
     </w:p>
     <w:p>
       <w:pPr>
@@ -6602,6 +7500,84 @@
           <w:szCs w:val="32"/>
         </w:rPr>
       </w:pPr>
+      <w:r>
+        <w:rPr>
+          <w:rFonts w:ascii="Bahnschrift Light" w:hAnsi="Bahnschrift Light"/>
+          <w:sz w:val="24"/>
+          <w:szCs w:val="24"/>
+        </w:rPr>
+        <w:t xml:space="preserve">Ogni </w:t>
+      </w:r>
+      <w:r>
+        <w:rPr>
+          <w:rFonts w:ascii="Bahnschrift Light" w:hAnsi="Bahnschrift Light"/>
+          <w:b/>
+          <w:bCs/>
+          <w:sz w:val="24"/>
+          <w:szCs w:val="24"/>
+        </w:rPr>
+        <w:t>padiglione</w:t>
+      </w:r>
+      <w:r>
+        <w:rPr>
+          <w:rFonts w:ascii="Bahnschrift Light" w:hAnsi="Bahnschrift Light"/>
+          <w:sz w:val="24"/>
+          <w:szCs w:val="24"/>
+        </w:rPr>
+        <w:t xml:space="preserve"> può avere da 1 a N </w:t>
+      </w:r>
+      <w:r>
+        <w:rPr>
+          <w:rFonts w:ascii="Bahnschrift Light" w:hAnsi="Bahnschrift Light"/>
+          <w:b/>
+          <w:bCs/>
+          <w:sz w:val="24"/>
+          <w:szCs w:val="24"/>
+        </w:rPr>
+        <w:t>visitatori</w:t>
+      </w:r>
+      <w:r>
+        <w:rPr>
+          <w:rFonts w:ascii="Bahnschrift Light" w:hAnsi="Bahnschrift Light"/>
+          <w:sz w:val="24"/>
+          <w:szCs w:val="24"/>
+        </w:rPr>
+        <w:t xml:space="preserve"> </w:t>
+      </w:r>
+      <w:r>
+        <w:rPr>
+          <w:rFonts w:ascii="Bahnschrift Light" w:hAnsi="Bahnschrift Light"/>
+          <w:sz w:val="24"/>
+          <w:szCs w:val="24"/>
+        </w:rPr>
+        <w:t xml:space="preserve">in modo da riuscire a capire quale </w:t>
+      </w:r>
+      <w:r>
+        <w:rPr>
+          <w:rFonts w:ascii="Bahnschrift Light" w:hAnsi="Bahnschrift Light"/>
+          <w:b/>
+          <w:bCs/>
+          <w:sz w:val="24"/>
+          <w:szCs w:val="24"/>
+        </w:rPr>
+        <w:t>padiglione</w:t>
+      </w:r>
+      <w:r>
+        <w:rPr>
+          <w:rFonts w:ascii="Bahnschrift Light" w:hAnsi="Bahnschrift Light"/>
+          <w:sz w:val="24"/>
+          <w:szCs w:val="24"/>
+        </w:rPr>
+        <w:t xml:space="preserve"> è più v</w:t>
+      </w:r>
+      <w:r>
+        <w:rPr>
+          <w:rFonts w:ascii="Bahnschrift Light" w:hAnsi="Bahnschrift Light"/>
+          <w:sz w:val="24"/>
+          <w:szCs w:val="24"/>
+        </w:rPr>
+        <w:t>isitato e quale invece non ha avuto successo.</w:t>
+      </w:r>
     </w:p>
     <w:p>
       <w:pPr>
@@ -6614,14 +7590,74 @@
           <w:szCs w:val="32"/>
         </w:rPr>
       </w:pPr>
-    </w:p>
-    <w:p>
-      <w:pPr>
-        <w:spacing w:line="240" w:lineRule="auto"/>
+      <w:r>
+        <w:rPr>
+          <w:noProof/>
+        </w:rPr>
+        <w:lastRenderedPageBreak/>
+        <w:drawing>
+          <wp:anchor distT="0" distB="0" distL="114300" distR="114300" simplePos="0" relativeHeight="251663363" behindDoc="0" locked="0" layoutInCell="1" allowOverlap="1" wp14:anchorId="705ED5FF" wp14:editId="44DC14A1">
+            <wp:simplePos x="0" y="0"/>
+            <wp:positionH relativeFrom="column">
+              <wp:posOffset>3976</wp:posOffset>
+            </wp:positionH>
+            <wp:positionV relativeFrom="paragraph">
+              <wp:posOffset>3976</wp:posOffset>
+            </wp:positionV>
+            <wp:extent cx="5514975" cy="2124075"/>
+            <wp:effectExtent l="0" t="0" r="9525" b="9525"/>
+            <wp:wrapThrough wrapText="bothSides">
+              <wp:wrapPolygon edited="0">
+                <wp:start x="0" y="0"/>
+                <wp:lineTo x="0" y="21503"/>
+                <wp:lineTo x="21563" y="21503"/>
+                <wp:lineTo x="21563" y="0"/>
+                <wp:lineTo x="0" y="0"/>
+              </wp:wrapPolygon>
+            </wp:wrapThrough>
+            <wp:docPr id="9" name="Immagine 9"/>
+            <wp:cNvGraphicFramePr>
+              <a:graphicFrameLocks xmlns:a="http://schemas.openxmlformats.org/drawingml/2006/main" noChangeAspect="1"/>
+            </wp:cNvGraphicFramePr>
+            <a:graphic xmlns:a="http://schemas.openxmlformats.org/drawingml/2006/main">
+              <a:graphicData uri="http://schemas.openxmlformats.org/drawingml/2006/picture">
+                <pic:pic xmlns:pic="http://schemas.openxmlformats.org/drawingml/2006/picture">
+                  <pic:nvPicPr>
+                    <pic:cNvPr id="1" name=""/>
+                    <pic:cNvPicPr/>
+                  </pic:nvPicPr>
+                  <pic:blipFill>
+                    <a:blip r:embed="rId12">
+                      <a:extLst>
+                        <a:ext uri="{28A0092B-C50C-407E-A947-70E740481C1C}">
+                          <a14:useLocalDpi xmlns:a14="http://schemas.microsoft.com/office/drawing/2010/main" val="0"/>
+                        </a:ext>
+                      </a:extLst>
+                    </a:blip>
+                    <a:stretch>
+                      <a:fillRect/>
+                    </a:stretch>
+                  </pic:blipFill>
+                  <pic:spPr>
+                    <a:xfrm>
+                      <a:off x="0" y="0"/>
+                      <a:ext cx="5514975" cy="2124075"/>
+                    </a:xfrm>
+                    <a:prstGeom prst="rect">
+                      <a:avLst/>
+                    </a:prstGeom>
+                  </pic:spPr>
+                </pic:pic>
+              </a:graphicData>
+            </a:graphic>
+          </wp:anchor>
+        </w:drawing>
+      </w:r>
+    </w:p>
+    <w:p>
+      <w:pPr>
         <w:rPr>
           <w:rFonts w:ascii="Bahnschrift" w:hAnsi="Bahnschrift"/>
-          <w:b/>
-          <w:bCs/>
           <w:sz w:val="32"/>
           <w:szCs w:val="32"/>
         </w:rPr>
@@ -6629,11 +7665,8 @@
     </w:p>
     <w:p>
       <w:pPr>
-        <w:spacing w:line="240" w:lineRule="auto"/>
         <w:rPr>
           <w:rFonts w:ascii="Bahnschrift" w:hAnsi="Bahnschrift"/>
-          <w:b/>
-          <w:bCs/>
           <w:sz w:val="32"/>
           <w:szCs w:val="32"/>
         </w:rPr>
@@ -6641,11 +7674,8 @@
     </w:p>
     <w:p>
       <w:pPr>
-        <w:spacing w:line="240" w:lineRule="auto"/>
         <w:rPr>
           <w:rFonts w:ascii="Bahnschrift" w:hAnsi="Bahnschrift"/>
-          <w:b/>
-          <w:bCs/>
           <w:sz w:val="32"/>
           <w:szCs w:val="32"/>
         </w:rPr>
@@ -6653,11 +7683,8 @@
     </w:p>
     <w:p>
       <w:pPr>
-        <w:spacing w:line="240" w:lineRule="auto"/>
         <w:rPr>
           <w:rFonts w:ascii="Bahnschrift" w:hAnsi="Bahnschrift"/>
-          <w:b/>
-          <w:bCs/>
           <w:sz w:val="32"/>
           <w:szCs w:val="32"/>
         </w:rPr>
@@ -6665,75 +7692,190 @@
     </w:p>
     <w:p>
       <w:pPr>
-        <w:spacing w:line="240" w:lineRule="auto"/>
         <w:rPr>
           <w:rFonts w:ascii="Bahnschrift" w:hAnsi="Bahnschrift"/>
-          <w:b/>
-          <w:bCs/>
           <w:sz w:val="32"/>
           <w:szCs w:val="32"/>
         </w:rPr>
       </w:pPr>
+      <w:r>
+        <w:rPr>
+          <w:noProof/>
+        </w:rPr>
+        <w:drawing>
+          <wp:anchor distT="0" distB="0" distL="114300" distR="114300" simplePos="0" relativeHeight="251664387" behindDoc="0" locked="0" layoutInCell="1" allowOverlap="1" wp14:anchorId="43C107BF" wp14:editId="3E0B258F">
+            <wp:simplePos x="0" y="0"/>
+            <wp:positionH relativeFrom="column">
+              <wp:posOffset>-727710</wp:posOffset>
+            </wp:positionH>
+            <wp:positionV relativeFrom="paragraph">
+              <wp:posOffset>323906</wp:posOffset>
+            </wp:positionV>
+            <wp:extent cx="4886325" cy="5210175"/>
+            <wp:effectExtent l="0" t="0" r="9525" b="9525"/>
+            <wp:wrapThrough wrapText="bothSides">
+              <wp:wrapPolygon edited="0">
+                <wp:start x="0" y="0"/>
+                <wp:lineTo x="0" y="21561"/>
+                <wp:lineTo x="21558" y="21561"/>
+                <wp:lineTo x="21558" y="0"/>
+                <wp:lineTo x="0" y="0"/>
+              </wp:wrapPolygon>
+            </wp:wrapThrough>
+            <wp:docPr id="10" name="Immagine 10"/>
+            <wp:cNvGraphicFramePr>
+              <a:graphicFrameLocks xmlns:a="http://schemas.openxmlformats.org/drawingml/2006/main" noChangeAspect="1"/>
+            </wp:cNvGraphicFramePr>
+            <a:graphic xmlns:a="http://schemas.openxmlformats.org/drawingml/2006/main">
+              <a:graphicData uri="http://schemas.openxmlformats.org/drawingml/2006/picture">
+                <pic:pic xmlns:pic="http://schemas.openxmlformats.org/drawingml/2006/picture">
+                  <pic:nvPicPr>
+                    <pic:cNvPr id="1" name=""/>
+                    <pic:cNvPicPr/>
+                  </pic:nvPicPr>
+                  <pic:blipFill>
+                    <a:blip r:embed="rId13">
+                      <a:extLst>
+                        <a:ext uri="{28A0092B-C50C-407E-A947-70E740481C1C}">
+                          <a14:useLocalDpi xmlns:a14="http://schemas.microsoft.com/office/drawing/2010/main" val="0"/>
+                        </a:ext>
+                      </a:extLst>
+                    </a:blip>
+                    <a:stretch>
+                      <a:fillRect/>
+                    </a:stretch>
+                  </pic:blipFill>
+                  <pic:spPr>
+                    <a:xfrm>
+                      <a:off x="0" y="0"/>
+                      <a:ext cx="4886325" cy="5210175"/>
+                    </a:xfrm>
+                    <a:prstGeom prst="rect">
+                      <a:avLst/>
+                    </a:prstGeom>
+                  </pic:spPr>
+                </pic:pic>
+              </a:graphicData>
+            </a:graphic>
+          </wp:anchor>
+        </w:drawing>
+      </w:r>
     </w:p>
     <w:p>
       <w:pPr>
         <w:spacing w:line="240" w:lineRule="auto"/>
         <w:rPr>
-          <w:rFonts w:ascii="Bahnschrift" w:hAnsi="Bahnschrift"/>
+          <w:rFonts w:ascii="Bahnschrift Light" w:hAnsi="Bahnschrift Light"/>
+          <w:sz w:val="24"/>
+          <w:szCs w:val="24"/>
+        </w:rPr>
+      </w:pPr>
+      <w:r>
+        <w:rPr>
+          <w:rFonts w:ascii="Bahnschrift Light" w:hAnsi="Bahnschrift Light"/>
+          <w:sz w:val="24"/>
+          <w:szCs w:val="24"/>
+        </w:rPr>
+        <w:t xml:space="preserve">Ogni </w:t>
+      </w:r>
+      <w:r>
+        <w:rPr>
+          <w:rFonts w:ascii="Bahnschrift Light" w:hAnsi="Bahnschrift Light"/>
           <w:b/>
           <w:bCs/>
-          <w:sz w:val="32"/>
-          <w:szCs w:val="32"/>
-        </w:rPr>
-      </w:pPr>
-    </w:p>
-    <w:p>
-      <w:pPr>
-        <w:spacing w:line="240" w:lineRule="auto"/>
-        <w:rPr>
-          <w:rFonts w:ascii="Bahnschrift" w:hAnsi="Bahnschrift"/>
+          <w:sz w:val="24"/>
+          <w:szCs w:val="24"/>
+        </w:rPr>
+        <w:t>visitatore</w:t>
+      </w:r>
+      <w:r>
+        <w:rPr>
+          <w:rFonts w:ascii="Bahnschrift Light" w:hAnsi="Bahnschrift Light"/>
+          <w:sz w:val="24"/>
+          <w:szCs w:val="24"/>
+        </w:rPr>
+        <w:t xml:space="preserve"> effettua</w:t>
+      </w:r>
+      <w:r>
+        <w:rPr>
+          <w:rFonts w:ascii="Bahnschrift Light" w:hAnsi="Bahnschrift Light"/>
+          <w:sz w:val="24"/>
+          <w:szCs w:val="24"/>
+        </w:rPr>
+        <w:t xml:space="preserve">re tanti </w:t>
+      </w:r>
+      <w:r>
+        <w:rPr>
+          <w:rFonts w:ascii="Bahnschrift Light" w:hAnsi="Bahnschrift Light"/>
           <w:b/>
           <w:bCs/>
-          <w:sz w:val="32"/>
-          <w:szCs w:val="32"/>
-        </w:rPr>
-      </w:pPr>
-    </w:p>
-    <w:p>
-      <w:pPr>
-        <w:spacing w:line="240" w:lineRule="auto"/>
-        <w:rPr>
-          <w:rFonts w:ascii="Bahnschrift" w:hAnsi="Bahnschrift"/>
+          <w:sz w:val="24"/>
+          <w:szCs w:val="24"/>
+        </w:rPr>
+        <w:t>ordini</w:t>
+      </w:r>
+      <w:r>
+        <w:rPr>
+          <w:rFonts w:ascii="Bahnschrift Light" w:hAnsi="Bahnschrift Light"/>
+          <w:sz w:val="24"/>
+          <w:szCs w:val="24"/>
+        </w:rPr>
+        <w:t xml:space="preserve"> e scegliere tra i diversi tipi di </w:t>
+      </w:r>
+      <w:r>
+        <w:rPr>
+          <w:rFonts w:ascii="Bahnschrift Light" w:hAnsi="Bahnschrift Light"/>
           <w:b/>
           <w:bCs/>
-          <w:sz w:val="32"/>
-          <w:szCs w:val="32"/>
-        </w:rPr>
-      </w:pPr>
-    </w:p>
-    <w:p>
-      <w:pPr>
-        <w:spacing w:line="240" w:lineRule="auto"/>
-        <w:rPr>
-          <w:rFonts w:ascii="Bahnschrift" w:hAnsi="Bahnschrift"/>
+          <w:sz w:val="24"/>
+          <w:szCs w:val="24"/>
+        </w:rPr>
+        <w:t>biglietti</w:t>
+      </w:r>
+      <w:r>
+        <w:rPr>
+          <w:rFonts w:ascii="Bahnschrift Light" w:hAnsi="Bahnschrift Light"/>
+          <w:sz w:val="24"/>
+          <w:szCs w:val="24"/>
+        </w:rPr>
+        <w:t xml:space="preserve"> disponibili. Ogni </w:t>
+      </w:r>
+      <w:r>
+        <w:rPr>
+          <w:rFonts w:ascii="Bahnschrift Light" w:hAnsi="Bahnschrift Light"/>
           <w:b/>
           <w:bCs/>
-          <w:sz w:val="32"/>
-          <w:szCs w:val="32"/>
-        </w:rPr>
-      </w:pPr>
-    </w:p>
-    <w:p>
-      <w:pPr>
-        <w:spacing w:line="240" w:lineRule="auto"/>
-        <w:rPr>
-          <w:rFonts w:ascii="Bahnschrift" w:hAnsi="Bahnschrift"/>
+          <w:sz w:val="24"/>
+          <w:szCs w:val="24"/>
+        </w:rPr>
+        <w:t>ordine</w:t>
+      </w:r>
+      <w:r>
+        <w:rPr>
+          <w:rFonts w:ascii="Bahnschrift Light" w:hAnsi="Bahnschrift Light"/>
+          <w:sz w:val="24"/>
+          <w:szCs w:val="24"/>
+        </w:rPr>
+        <w:t xml:space="preserve"> è identificato da un codice e contiene il giorno e il saldo totale che è calcolato dal prezzo del biglietto scelto e dalla </w:t>
+      </w:r>
+      <w:r>
+        <w:rPr>
+          <w:rFonts w:ascii="Bahnschrift Light" w:hAnsi="Bahnschrift Light"/>
           <w:b/>
           <w:bCs/>
-          <w:sz w:val="32"/>
-          <w:szCs w:val="32"/>
-        </w:rPr>
-      </w:pPr>
+          <w:sz w:val="24"/>
+          <w:szCs w:val="24"/>
+        </w:rPr>
+        <w:t>promozione</w:t>
+      </w:r>
+      <w:r>
+        <w:rPr>
+          <w:rFonts w:ascii="Bahnschrift Light" w:hAnsi="Bahnschrift Light"/>
+          <w:sz w:val="24"/>
+          <w:szCs w:val="24"/>
+        </w:rPr>
+        <w:t xml:space="preserve"> avente. Il biglietto può essere giornaliero oppure essere valido in più giorni.</w:t>
+      </w:r>
     </w:p>
     <w:p>
       <w:pPr>
@@ -6911,7 +8053,7 @@
                     <pic:cNvPicPr/>
                   </pic:nvPicPr>
                   <pic:blipFill rotWithShape="1">
-                    <a:blip r:embed="rId9">
+                    <a:blip r:embed="rId14">
                       <a:extLst>
                         <a:ext uri="{28A0092B-C50C-407E-A947-70E740481C1C}">
                           <a14:useLocalDpi xmlns:a14="http://schemas.microsoft.com/office/drawing/2010/main" val="0"/>
@@ -7204,7 +8346,7 @@
                     <pic:cNvPicPr/>
                   </pic:nvPicPr>
                   <pic:blipFill rotWithShape="1">
-                    <a:blip r:embed="rId10">
+                    <a:blip r:embed="rId15">
                       <a:extLst>
                         <a:ext uri="{28A0092B-C50C-407E-A947-70E740481C1C}">
                           <a14:useLocalDpi xmlns:a14="http://schemas.microsoft.com/office/drawing/2010/main" val="0"/>
@@ -7366,7 +8508,7 @@
                     <pic:cNvPicPr/>
                   </pic:nvPicPr>
                   <pic:blipFill rotWithShape="1">
-                    <a:blip r:embed="rId11">
+                    <a:blip r:embed="rId16">
                       <a:extLst>
                         <a:ext uri="{28A0092B-C50C-407E-A947-70E740481C1C}">
                           <a14:useLocalDpi xmlns:a14="http://schemas.microsoft.com/office/drawing/2010/main" val="0"/>
@@ -13049,7 +14191,7 @@
                     <pic:cNvPicPr/>
                   </pic:nvPicPr>
                   <pic:blipFill>
-                    <a:blip r:embed="rId12"/>
+                    <a:blip r:embed="rId17"/>
                     <a:stretch>
                       <a:fillRect/>
                     </a:stretch>
@@ -14968,8 +16110,8 @@
       </w:pPr>
     </w:p>
     <w:sectPr>
-      <w:headerReference w:type="default" r:id="rId13"/>
-      <w:footerReference w:type="default" r:id="rId14"/>
+      <w:headerReference w:type="default" r:id="rId18"/>
+      <w:footerReference w:type="default" r:id="rId19"/>
       <w:pgSz w:w="11906" w:h="16838"/>
       <w:pgMar w:top="1296" w:right="1296" w:bottom="1296" w:left="1296" w:header="680" w:footer="113" w:gutter="0"/>
       <w:cols w:space="720"/>

</xml_diff>

<commit_message>
Traduzione di entità e associazioni in relazioni
</commit_message>
<xml_diff>
--- a/ProgettoDB/Relazione.docx
+++ b/ProgettoDB/Relazione.docx
@@ -19158,8 +19158,6 @@
           <w:szCs w:val="40"/>
         </w:rPr>
       </w:pPr>
-      <w:bookmarkStart w:id="1" w:name="_GoBack"/>
-      <w:bookmarkEnd w:id="1"/>
       <w:r>
         <w:rPr>
           <w:rFonts w:ascii="Bahnschrift" w:hAnsi="Bahnschrift"/>
@@ -22610,221 +22608,1122 @@
       <w:pPr>
         <w:spacing w:line="240" w:lineRule="auto"/>
         <w:rPr>
+          <w:color w:val="282C33"/>
+        </w:rPr>
+      </w:pPr>
+      <w:r>
+        <w:rPr>
+          <w:color w:val="282C33"/>
+          <w:sz w:val="28"/>
+          <w:szCs w:val="28"/>
+        </w:rPr>
+        <w:t>VISITATORI (Nome, Cognome,</w:t>
+      </w:r>
+      <w:r>
+        <w:rPr>
+          <w:color w:val="282C33"/>
+          <w:sz w:val="28"/>
+          <w:szCs w:val="28"/>
+        </w:rPr>
+        <w:t xml:space="preserve"> </w:t>
+      </w:r>
+      <w:r>
+        <w:rPr>
+          <w:color w:val="282C33"/>
+          <w:sz w:val="28"/>
+          <w:szCs w:val="28"/>
+        </w:rPr>
+        <w:t>CodiceFiscale, DataNascita, Sesso)</w:t>
+      </w:r>
+      <w:r>
+        <w:rPr>
+          <w:color w:val="282C33"/>
+        </w:rPr>
+        <w:t xml:space="preserve"> </w:t>
+      </w:r>
+    </w:p>
+    <w:p>
+      <w:pPr>
+        <w:spacing w:line="240" w:lineRule="auto"/>
+        <w:rPr>
+          <w:color w:val="282C33"/>
+          <w:sz w:val="28"/>
+          <w:szCs w:val="28"/>
+        </w:rPr>
+      </w:pPr>
+      <w:r>
+        <w:rPr>
+          <w:color w:val="282C33"/>
+          <w:sz w:val="28"/>
+          <w:szCs w:val="28"/>
+        </w:rPr>
+        <w:t>ORDINI</w:t>
+      </w:r>
+      <w:r>
+        <w:rPr>
+          <w:color w:val="282C33"/>
+          <w:sz w:val="28"/>
+          <w:szCs w:val="28"/>
+        </w:rPr>
+        <w:t xml:space="preserve"> </w:t>
+      </w:r>
+      <w:r>
+        <w:rPr>
+          <w:color w:val="282C33"/>
+          <w:sz w:val="28"/>
+          <w:szCs w:val="28"/>
+        </w:rPr>
+        <w:t>(</w:t>
+      </w:r>
+      <w:r>
+        <w:rPr>
+          <w:color w:val="282C33"/>
+          <w:sz w:val="28"/>
+          <w:szCs w:val="28"/>
+          <w:u w:val="single"/>
+        </w:rPr>
+        <w:t>CodiceOrdine</w:t>
+      </w:r>
+      <w:r>
+        <w:rPr>
+          <w:color w:val="282C33"/>
+          <w:sz w:val="28"/>
+          <w:szCs w:val="28"/>
+        </w:rPr>
+        <w:t>,</w:t>
+      </w:r>
+      <w:r>
+        <w:rPr>
+          <w:color w:val="282C33"/>
+          <w:sz w:val="28"/>
+          <w:szCs w:val="28"/>
+        </w:rPr>
+        <w:t xml:space="preserve"> </w:t>
+      </w:r>
+      <w:r>
+        <w:rPr>
+          <w:color w:val="282C33"/>
+          <w:sz w:val="28"/>
+          <w:szCs w:val="28"/>
+        </w:rPr>
+        <w:t>Giorno,</w:t>
+      </w:r>
+      <w:r>
+        <w:rPr>
+          <w:color w:val="282C33"/>
+          <w:sz w:val="28"/>
+          <w:szCs w:val="28"/>
+        </w:rPr>
+        <w:t xml:space="preserve"> </w:t>
+      </w:r>
+      <w:r>
+        <w:rPr>
+          <w:color w:val="282C33"/>
+          <w:sz w:val="28"/>
+          <w:szCs w:val="28"/>
+        </w:rPr>
+        <w:t>SaldoTotale,</w:t>
+      </w:r>
+      <w:r>
+        <w:rPr>
+          <w:color w:val="282C33"/>
+          <w:sz w:val="28"/>
+          <w:szCs w:val="28"/>
+        </w:rPr>
+        <w:t xml:space="preserve"> </w:t>
+      </w:r>
+      <w:r>
+        <w:rPr>
+          <w:color w:val="282C33"/>
+          <w:sz w:val="28"/>
+          <w:szCs w:val="28"/>
+        </w:rPr>
+        <w:t>CodicePromozione:</w:t>
+      </w:r>
+      <w:r>
+        <w:rPr>
+          <w:color w:val="282C33"/>
+          <w:sz w:val="28"/>
+          <w:szCs w:val="28"/>
+        </w:rPr>
+        <w:t xml:space="preserve"> </w:t>
+      </w:r>
+      <w:r>
+        <w:rPr>
+          <w:color w:val="282C33"/>
+          <w:sz w:val="28"/>
+          <w:szCs w:val="28"/>
+        </w:rPr>
+        <w:t>Promozioni)</w:t>
+      </w:r>
+    </w:p>
+    <w:p>
+      <w:pPr>
+        <w:spacing w:line="240" w:lineRule="auto"/>
+        <w:rPr>
+          <w:color w:val="282C33"/>
+        </w:rPr>
+      </w:pPr>
+      <w:r>
+        <w:rPr>
+          <w:color w:val="282C33"/>
+          <w:sz w:val="28"/>
+          <w:szCs w:val="28"/>
+        </w:rPr>
+        <w:t>VISITATORI_ORDINE_BIGLIETTO</w:t>
+      </w:r>
+      <w:r>
+        <w:rPr>
+          <w:color w:val="282C33"/>
+          <w:sz w:val="28"/>
+          <w:szCs w:val="28"/>
+        </w:rPr>
+        <w:t xml:space="preserve"> </w:t>
+      </w:r>
+      <w:r>
+        <w:rPr>
+          <w:color w:val="282C33"/>
+          <w:sz w:val="28"/>
+          <w:szCs w:val="28"/>
+        </w:rPr>
+        <w:t>(</w:t>
+      </w:r>
+      <w:r>
+        <w:rPr>
+          <w:color w:val="282C33"/>
+          <w:sz w:val="28"/>
+          <w:szCs w:val="28"/>
+          <w:u w:val="single"/>
+        </w:rPr>
+        <w:t>CodiceFiscale</w:t>
+      </w:r>
+      <w:r>
+        <w:rPr>
+          <w:color w:val="282C33"/>
+          <w:sz w:val="28"/>
+          <w:szCs w:val="28"/>
+        </w:rPr>
+        <w:t xml:space="preserve">: Visitatori, </w:t>
+      </w:r>
+      <w:r>
+        <w:rPr>
+          <w:color w:val="282C33"/>
+          <w:sz w:val="28"/>
+          <w:szCs w:val="28"/>
+          <w:u w:val="single"/>
+        </w:rPr>
+        <w:t>CodiceOrdine</w:t>
+      </w:r>
+      <w:r>
+        <w:rPr>
+          <w:color w:val="282C33"/>
+          <w:sz w:val="28"/>
+          <w:szCs w:val="28"/>
+        </w:rPr>
+        <w:t>:</w:t>
+      </w:r>
+      <w:r>
+        <w:rPr>
+          <w:color w:val="282C33"/>
+          <w:sz w:val="28"/>
+          <w:szCs w:val="28"/>
+        </w:rPr>
+        <w:t xml:space="preserve"> </w:t>
+      </w:r>
+      <w:r>
+        <w:rPr>
+          <w:color w:val="282C33"/>
+          <w:sz w:val="28"/>
+          <w:szCs w:val="28"/>
+        </w:rPr>
+        <w:t>Ordini,</w:t>
+      </w:r>
+      <w:r>
+        <w:rPr>
+          <w:color w:val="282C33"/>
+          <w:sz w:val="28"/>
+          <w:szCs w:val="28"/>
+        </w:rPr>
+        <w:t xml:space="preserve"> </w:t>
+      </w:r>
+      <w:r>
+        <w:rPr>
+          <w:color w:val="282C33"/>
+          <w:sz w:val="28"/>
+          <w:szCs w:val="28"/>
+          <w:u w:val="single"/>
+        </w:rPr>
+        <w:t>CodiceBiglietto</w:t>
+      </w:r>
+      <w:r>
+        <w:rPr>
+          <w:color w:val="282C33"/>
+          <w:sz w:val="28"/>
+          <w:szCs w:val="28"/>
+        </w:rPr>
+        <w:t>: Biglietti,</w:t>
+      </w:r>
+      <w:r>
+        <w:rPr>
+          <w:color w:val="282C33"/>
+          <w:sz w:val="28"/>
+          <w:szCs w:val="28"/>
+        </w:rPr>
+        <w:t xml:space="preserve"> </w:t>
+      </w:r>
+      <w:r>
+        <w:rPr>
+          <w:color w:val="282C33"/>
+          <w:sz w:val="28"/>
+          <w:szCs w:val="28"/>
+        </w:rPr>
+        <w:t>Data*:</w:t>
+      </w:r>
+      <w:r>
+        <w:rPr>
+          <w:color w:val="282C33"/>
+          <w:sz w:val="28"/>
+          <w:szCs w:val="28"/>
+        </w:rPr>
+        <w:t xml:space="preserve"> </w:t>
+      </w:r>
+      <w:r>
+        <w:rPr>
+          <w:color w:val="282C33"/>
+          <w:sz w:val="28"/>
+          <w:szCs w:val="28"/>
+        </w:rPr>
+        <w:t>Biglietti)</w:t>
+      </w:r>
+      <w:r>
+        <w:rPr>
+          <w:color w:val="282C33"/>
+        </w:rPr>
+        <w:t xml:space="preserve"> </w:t>
+      </w:r>
+    </w:p>
+    <w:p>
+      <w:pPr>
+        <w:spacing w:line="240" w:lineRule="auto"/>
+        <w:rPr>
+          <w:color w:val="282C33"/>
+          <w:sz w:val="28"/>
+          <w:szCs w:val="28"/>
+        </w:rPr>
+      </w:pPr>
+      <w:r>
+        <w:rPr>
+          <w:color w:val="282C33"/>
+          <w:sz w:val="28"/>
+          <w:szCs w:val="28"/>
+        </w:rPr>
+        <w:t>BIGLIETTI (</w:t>
+      </w:r>
+      <w:r>
+        <w:rPr>
+          <w:color w:val="282C33"/>
+          <w:sz w:val="28"/>
+          <w:szCs w:val="28"/>
+          <w:u w:val="single"/>
+        </w:rPr>
+        <w:t>CodiceBiglietto</w:t>
+      </w:r>
+      <w:r>
+        <w:rPr>
+          <w:color w:val="282C33"/>
+          <w:sz w:val="28"/>
+          <w:szCs w:val="28"/>
+        </w:rPr>
+        <w:t>, Prezzo, Descrizione)</w:t>
+      </w:r>
+    </w:p>
+    <w:p>
+      <w:pPr>
+        <w:spacing w:line="240" w:lineRule="auto"/>
+        <w:rPr>
+          <w:color w:val="282C33"/>
+          <w:sz w:val="28"/>
+          <w:szCs w:val="28"/>
+        </w:rPr>
+      </w:pPr>
+      <w:r>
+        <w:rPr>
+          <w:color w:val="282C33"/>
+          <w:sz w:val="28"/>
+          <w:szCs w:val="28"/>
+        </w:rPr>
+        <w:t>BIGLIETTI_</w:t>
+      </w:r>
+      <w:r>
+        <w:rPr>
+          <w:color w:val="282C33"/>
+          <w:sz w:val="28"/>
+          <w:szCs w:val="28"/>
+        </w:rPr>
+        <w:t>GIORNI (</w:t>
+      </w:r>
+      <w:r>
+        <w:rPr>
+          <w:color w:val="282C33"/>
+          <w:sz w:val="28"/>
+          <w:szCs w:val="28"/>
+          <w:u w:val="single"/>
+        </w:rPr>
+        <w:t>CodiceBiglietto</w:t>
+      </w:r>
+      <w:r>
+        <w:rPr>
+          <w:color w:val="282C33"/>
+          <w:sz w:val="28"/>
+          <w:szCs w:val="28"/>
+        </w:rPr>
+        <w:t>:</w:t>
+      </w:r>
+      <w:r>
+        <w:rPr>
+          <w:color w:val="282C33"/>
+          <w:sz w:val="28"/>
+          <w:szCs w:val="28"/>
+        </w:rPr>
+        <w:t xml:space="preserve"> </w:t>
+      </w:r>
+      <w:r>
+        <w:rPr>
+          <w:color w:val="282C33"/>
+          <w:sz w:val="28"/>
+          <w:szCs w:val="28"/>
+        </w:rPr>
+        <w:t xml:space="preserve">Biglietti, </w:t>
+      </w:r>
+      <w:r>
+        <w:rPr>
+          <w:color w:val="282C33"/>
+          <w:sz w:val="28"/>
+          <w:szCs w:val="28"/>
+          <w:u w:val="single"/>
+        </w:rPr>
+        <w:t>Data</w:t>
+      </w:r>
+      <w:r>
+        <w:rPr>
+          <w:color w:val="282C33"/>
+          <w:sz w:val="28"/>
+          <w:szCs w:val="28"/>
+        </w:rPr>
+        <w:t>: Giorni)</w:t>
+      </w:r>
+    </w:p>
+    <w:p>
+      <w:pPr>
+        <w:spacing w:line="240" w:lineRule="auto"/>
+        <w:rPr>
+          <w:color w:val="282C33"/>
+        </w:rPr>
+      </w:pPr>
+      <w:r>
+        <w:rPr>
+          <w:color w:val="282C33"/>
+          <w:sz w:val="28"/>
+          <w:szCs w:val="28"/>
+        </w:rPr>
+        <w:t>GIORNI</w:t>
+      </w:r>
+      <w:r>
+        <w:rPr>
+          <w:color w:val="282C33"/>
+          <w:sz w:val="28"/>
+          <w:szCs w:val="28"/>
+        </w:rPr>
+        <w:t xml:space="preserve"> </w:t>
+      </w:r>
+      <w:r>
+        <w:rPr>
+          <w:color w:val="282C33"/>
+          <w:sz w:val="28"/>
+          <w:szCs w:val="28"/>
+        </w:rPr>
+        <w:t>(</w:t>
+      </w:r>
+      <w:r>
+        <w:rPr>
+          <w:color w:val="282C33"/>
+          <w:sz w:val="28"/>
+          <w:szCs w:val="28"/>
+          <w:u w:val="single"/>
+        </w:rPr>
+        <w:t>Data</w:t>
+      </w:r>
+      <w:r>
+        <w:rPr>
+          <w:color w:val="282C33"/>
+          <w:sz w:val="28"/>
+          <w:szCs w:val="28"/>
+        </w:rPr>
+        <w:t>,</w:t>
+      </w:r>
+      <w:r>
+        <w:rPr>
+          <w:color w:val="282C33"/>
+          <w:sz w:val="28"/>
+          <w:szCs w:val="28"/>
+        </w:rPr>
+        <w:t xml:space="preserve"> </w:t>
+      </w:r>
+      <w:r>
+        <w:rPr>
+          <w:color w:val="282C33"/>
+          <w:sz w:val="28"/>
+          <w:szCs w:val="28"/>
+        </w:rPr>
+        <w:t>Descrizione*)</w:t>
+      </w:r>
+      <w:r>
+        <w:rPr>
+          <w:color w:val="282C33"/>
+        </w:rPr>
+        <w:t xml:space="preserve"> </w:t>
+      </w:r>
+    </w:p>
+    <w:p>
+      <w:pPr>
+        <w:spacing w:line="240" w:lineRule="auto"/>
+        <w:rPr>
+          <w:color w:val="282C33"/>
+        </w:rPr>
+      </w:pPr>
+      <w:r>
+        <w:rPr>
+          <w:color w:val="282C33"/>
+          <w:sz w:val="28"/>
+          <w:szCs w:val="28"/>
+        </w:rPr>
+        <w:t>PROMOZIONI (</w:t>
+      </w:r>
+      <w:r>
+        <w:rPr>
+          <w:color w:val="282C33"/>
+          <w:sz w:val="28"/>
+          <w:szCs w:val="28"/>
+          <w:u w:val="single"/>
+        </w:rPr>
+        <w:t>CodicePromozione</w:t>
+      </w:r>
+      <w:r>
+        <w:rPr>
+          <w:color w:val="282C33"/>
+          <w:sz w:val="28"/>
+          <w:szCs w:val="28"/>
+        </w:rPr>
+        <w:t>, Sconto, Descrizione)</w:t>
+      </w:r>
+      <w:r>
+        <w:rPr>
+          <w:color w:val="282C33"/>
+        </w:rPr>
+        <w:t xml:space="preserve"> </w:t>
+      </w:r>
+    </w:p>
+    <w:p>
+      <w:pPr>
+        <w:spacing w:line="240" w:lineRule="auto"/>
+        <w:rPr>
+          <w:rFonts w:ascii="Tahoma" w:hAnsi="Tahoma" w:cs="Tahoma"/>
+          <w:color w:val="282C33"/>
+          <w:sz w:val="28"/>
+          <w:szCs w:val="28"/>
+        </w:rPr>
+      </w:pPr>
+      <w:r>
+        <w:rPr>
+          <w:color w:val="282C33"/>
+          <w:sz w:val="28"/>
+          <w:szCs w:val="28"/>
+        </w:rPr>
+        <w:t>PADIGLIONI (</w:t>
+      </w:r>
+      <w:r>
+        <w:rPr>
+          <w:color w:val="282C33"/>
+          <w:sz w:val="28"/>
+          <w:szCs w:val="28"/>
+          <w:u w:val="single"/>
+        </w:rPr>
+        <w:t>CodicePadig</w:t>
+      </w:r>
+      <w:r>
+        <w:rPr>
+          <w:color w:val="282C33"/>
+          <w:sz w:val="28"/>
+          <w:szCs w:val="28"/>
+          <w:u w:val="single"/>
+        </w:rPr>
+        <w:t>l</w:t>
+      </w:r>
+      <w:r>
+        <w:rPr>
+          <w:color w:val="282C33"/>
+          <w:sz w:val="28"/>
+          <w:szCs w:val="28"/>
+          <w:u w:val="single"/>
+        </w:rPr>
+        <w:t>ione</w:t>
+      </w:r>
+      <w:r>
+        <w:rPr>
+          <w:color w:val="282C33"/>
+          <w:sz w:val="28"/>
+          <w:szCs w:val="28"/>
+        </w:rPr>
+        <w:t>, Numero Spazi Esposizione,</w:t>
+      </w:r>
+      <w:r>
+        <w:rPr>
+          <w:color w:val="282C33"/>
+          <w:sz w:val="28"/>
+          <w:szCs w:val="28"/>
+        </w:rPr>
+        <w:t xml:space="preserve"> </w:t>
+      </w:r>
+      <w:r>
+        <w:rPr>
+          <w:color w:val="282C33"/>
+          <w:sz w:val="28"/>
+          <w:szCs w:val="28"/>
+        </w:rPr>
+        <w:t xml:space="preserve">Specializzazione Richiesta, Giorno Apertura Area Bambino, Orario </w:t>
+      </w:r>
+      <w:r>
+        <w:rPr>
+          <w:color w:val="282C33"/>
+          <w:sz w:val="28"/>
+          <w:szCs w:val="28"/>
+        </w:rPr>
+        <w:t>A</w:t>
+      </w:r>
+      <w:r>
+        <w:rPr>
+          <w:color w:val="282C33"/>
+          <w:sz w:val="28"/>
+          <w:szCs w:val="28"/>
+        </w:rPr>
+        <w:t>pertura, Orario Chiusura, Numero Spazi Occupati)</w:t>
+      </w:r>
+    </w:p>
+    <w:p>
+      <w:pPr>
+        <w:spacing w:line="240" w:lineRule="auto"/>
+        <w:rPr>
+          <w:color w:val="282C33"/>
+          <w:sz w:val="28"/>
+          <w:szCs w:val="28"/>
+        </w:rPr>
+      </w:pPr>
+      <w:r>
+        <w:rPr>
+          <w:color w:val="282C33"/>
+          <w:sz w:val="28"/>
+          <w:szCs w:val="28"/>
+        </w:rPr>
+        <w:t>PADIGLIONI_</w:t>
+      </w:r>
+      <w:r>
+        <w:rPr>
+          <w:color w:val="282C33"/>
+          <w:sz w:val="28"/>
+          <w:szCs w:val="28"/>
+        </w:rPr>
+        <w:t>VISITATORI (</w:t>
+      </w:r>
+      <w:r>
+        <w:rPr>
+          <w:color w:val="282C33"/>
+          <w:sz w:val="28"/>
+          <w:szCs w:val="28"/>
+          <w:u w:val="single"/>
+        </w:rPr>
+        <w:t>CodicePadiglione</w:t>
+      </w:r>
+      <w:r>
+        <w:rPr>
+          <w:color w:val="282C33"/>
+          <w:sz w:val="28"/>
+          <w:szCs w:val="28"/>
+        </w:rPr>
+        <w:t xml:space="preserve">: Padiglioni, </w:t>
+      </w:r>
+      <w:r>
+        <w:rPr>
+          <w:color w:val="282C33"/>
+          <w:sz w:val="28"/>
+          <w:szCs w:val="28"/>
+          <w:u w:val="single"/>
+        </w:rPr>
+        <w:t>CodiceFiscale</w:t>
+      </w:r>
+      <w:r>
+        <w:rPr>
+          <w:color w:val="282C33"/>
+          <w:sz w:val="28"/>
+          <w:szCs w:val="28"/>
+        </w:rPr>
+        <w:t>: Visitatori)</w:t>
+      </w:r>
+    </w:p>
+    <w:p>
+      <w:pPr>
+        <w:spacing w:line="240" w:lineRule="auto"/>
+        <w:rPr>
+          <w:rFonts w:ascii="Tahoma" w:hAnsi="Tahoma" w:cs="Tahoma"/>
+          <w:color w:val="282C33"/>
+          <w:sz w:val="28"/>
+          <w:szCs w:val="28"/>
+        </w:rPr>
+      </w:pPr>
+      <w:r>
+        <w:rPr>
+          <w:color w:val="282C33"/>
+        </w:rPr>
+        <w:t xml:space="preserve"> </w:t>
+      </w:r>
+      <w:r>
+        <w:rPr>
+          <w:color w:val="282C33"/>
+          <w:sz w:val="28"/>
+          <w:szCs w:val="28"/>
+        </w:rPr>
+        <w:t>SPAZI DI ESPOSIZIONE (</w:t>
+      </w:r>
+      <w:r>
+        <w:rPr>
+          <w:color w:val="282C33"/>
+          <w:sz w:val="28"/>
+          <w:szCs w:val="28"/>
+          <w:u w:val="single"/>
+        </w:rPr>
+        <w:t>Lettera</w:t>
+      </w:r>
+      <w:r>
+        <w:rPr>
+          <w:color w:val="282C33"/>
+          <w:sz w:val="28"/>
+          <w:szCs w:val="28"/>
+        </w:rPr>
+        <w:t>,</w:t>
+      </w:r>
+      <w:r>
+        <w:rPr>
+          <w:color w:val="282C33"/>
+          <w:sz w:val="28"/>
+          <w:szCs w:val="28"/>
+        </w:rPr>
+        <w:t xml:space="preserve"> </w:t>
+      </w:r>
+      <w:r>
+        <w:rPr>
+          <w:color w:val="282C33"/>
+          <w:sz w:val="28"/>
+          <w:szCs w:val="28"/>
+          <w:u w:val="single"/>
+        </w:rPr>
+        <w:t>Numero</w:t>
+      </w:r>
+      <w:r>
+        <w:rPr>
+          <w:color w:val="282C33"/>
+          <w:sz w:val="28"/>
+          <w:szCs w:val="28"/>
+        </w:rPr>
+        <w:t>)</w:t>
+      </w:r>
+    </w:p>
+    <w:p>
+      <w:pPr>
+        <w:spacing w:line="240" w:lineRule="auto"/>
+        <w:rPr>
+          <w:color w:val="282C33"/>
+        </w:rPr>
+      </w:pPr>
+      <w:r>
+        <w:rPr>
+          <w:color w:val="282C33"/>
+          <w:sz w:val="28"/>
+          <w:szCs w:val="28"/>
+        </w:rPr>
+        <w:t>AZIENDE_SPAZI DI ESPOSIZIONE</w:t>
+      </w:r>
+      <w:r>
+        <w:rPr>
+          <w:color w:val="282C33"/>
+          <w:sz w:val="28"/>
+          <w:szCs w:val="28"/>
+        </w:rPr>
+        <w:t xml:space="preserve"> </w:t>
+      </w:r>
+      <w:r>
+        <w:rPr>
+          <w:color w:val="282C33"/>
+          <w:sz w:val="28"/>
+          <w:szCs w:val="28"/>
+        </w:rPr>
+        <w:t>(</w:t>
+      </w:r>
+      <w:r>
+        <w:rPr>
+          <w:color w:val="282C33"/>
+          <w:sz w:val="28"/>
+          <w:szCs w:val="28"/>
+          <w:u w:val="single"/>
+        </w:rPr>
+        <w:t>Lettera</w:t>
+      </w:r>
+      <w:r>
+        <w:rPr>
+          <w:color w:val="282C33"/>
+          <w:sz w:val="28"/>
+          <w:szCs w:val="28"/>
+        </w:rPr>
+        <w:t xml:space="preserve">: Spazi di Esposizione, </w:t>
+      </w:r>
+      <w:r>
+        <w:rPr>
+          <w:color w:val="282C33"/>
+          <w:sz w:val="28"/>
+          <w:szCs w:val="28"/>
+          <w:u w:val="single"/>
+        </w:rPr>
+        <w:t>Numero</w:t>
+      </w:r>
+      <w:r>
+        <w:rPr>
+          <w:color w:val="282C33"/>
+          <w:sz w:val="28"/>
+          <w:szCs w:val="28"/>
+        </w:rPr>
+        <w:t xml:space="preserve">: Spazi di Esposizione, </w:t>
+      </w:r>
+      <w:r>
+        <w:rPr>
+          <w:color w:val="282C33"/>
+          <w:sz w:val="28"/>
+          <w:szCs w:val="28"/>
+          <w:u w:val="single"/>
+        </w:rPr>
+        <w:t>CodiceAzienda</w:t>
+      </w:r>
+      <w:r>
+        <w:rPr>
+          <w:color w:val="282C33"/>
+          <w:sz w:val="28"/>
+          <w:szCs w:val="28"/>
+        </w:rPr>
+        <w:t>: Aziende)</w:t>
+      </w:r>
+      <w:r>
+        <w:rPr>
+          <w:color w:val="282C33"/>
+        </w:rPr>
+        <w:t xml:space="preserve"> </w:t>
+      </w:r>
+    </w:p>
+    <w:p>
+      <w:pPr>
+        <w:spacing w:line="240" w:lineRule="auto"/>
+        <w:rPr>
+          <w:color w:val="282C33"/>
+        </w:rPr>
+      </w:pPr>
+      <w:r>
+        <w:rPr>
+          <w:color w:val="282C33"/>
+          <w:sz w:val="28"/>
+          <w:szCs w:val="28"/>
+        </w:rPr>
+        <w:t>PRODOTTI (</w:t>
+      </w:r>
+      <w:r>
+        <w:rPr>
+          <w:color w:val="282C33"/>
+          <w:sz w:val="28"/>
+          <w:szCs w:val="28"/>
+          <w:u w:val="single"/>
+        </w:rPr>
+        <w:t>CodiceProdotto</w:t>
+      </w:r>
+      <w:r>
+        <w:rPr>
+          <w:color w:val="282C33"/>
+          <w:sz w:val="28"/>
+          <w:szCs w:val="28"/>
+        </w:rPr>
+        <w:t xml:space="preserve">, </w:t>
+      </w:r>
+      <w:r>
+        <w:rPr>
+          <w:color w:val="282C33"/>
+          <w:sz w:val="28"/>
+          <w:szCs w:val="28"/>
+          <w:u w:val="single"/>
+        </w:rPr>
+        <w:t>Nome</w:t>
+      </w:r>
+      <w:r>
+        <w:rPr>
+          <w:color w:val="282C33"/>
+          <w:sz w:val="28"/>
+          <w:szCs w:val="28"/>
+        </w:rPr>
+        <w:t>, Prezzo, Descrizione,</w:t>
+      </w:r>
+      <w:r>
+        <w:rPr>
+          <w:color w:val="282C33"/>
+          <w:sz w:val="28"/>
+          <w:szCs w:val="28"/>
+        </w:rPr>
+        <w:t xml:space="preserve"> </w:t>
+      </w:r>
+      <w:r>
+        <w:rPr>
+          <w:color w:val="282C33"/>
+          <w:sz w:val="28"/>
+          <w:szCs w:val="28"/>
+          <w:u w:val="single"/>
+        </w:rPr>
+        <w:t>CodiceAzienda</w:t>
+      </w:r>
+      <w:r>
+        <w:rPr>
+          <w:color w:val="282C33"/>
+          <w:sz w:val="28"/>
+          <w:szCs w:val="28"/>
+        </w:rPr>
+        <w:t>: Aziende)</w:t>
+      </w:r>
+      <w:r>
+        <w:rPr>
+          <w:color w:val="282C33"/>
+        </w:rPr>
+        <w:t xml:space="preserve"> </w:t>
+      </w:r>
+    </w:p>
+    <w:p>
+      <w:pPr>
+        <w:spacing w:line="240" w:lineRule="auto"/>
+        <w:rPr>
+          <w:color w:val="282C33"/>
+        </w:rPr>
+      </w:pPr>
+      <w:r>
+        <w:rPr>
+          <w:color w:val="282C33"/>
+          <w:sz w:val="28"/>
+          <w:szCs w:val="28"/>
+        </w:rPr>
+        <w:t>AZIENDE (</w:t>
+      </w:r>
+      <w:r>
+        <w:rPr>
+          <w:color w:val="282C33"/>
+          <w:sz w:val="28"/>
+          <w:szCs w:val="28"/>
+          <w:u w:val="single"/>
+        </w:rPr>
+        <w:t>CodiceAzienda</w:t>
+      </w:r>
+      <w:r>
+        <w:rPr>
+          <w:color w:val="282C33"/>
+          <w:sz w:val="28"/>
+          <w:szCs w:val="28"/>
+        </w:rPr>
+        <w:t>,</w:t>
+      </w:r>
+      <w:r>
+        <w:rPr>
+          <w:color w:val="282C33"/>
+          <w:sz w:val="28"/>
+          <w:szCs w:val="28"/>
+        </w:rPr>
+        <w:t xml:space="preserve"> </w:t>
+      </w:r>
+      <w:r>
+        <w:rPr>
+          <w:color w:val="282C33"/>
+          <w:sz w:val="28"/>
+          <w:szCs w:val="28"/>
+        </w:rPr>
+        <w:t xml:space="preserve">Denominazione, </w:t>
+      </w:r>
+      <w:r>
+        <w:rPr>
+          <w:color w:val="282C33"/>
+          <w:sz w:val="28"/>
+          <w:szCs w:val="28"/>
+        </w:rPr>
+        <w:t>Specializzazione, Rappresentante</w:t>
+      </w:r>
+      <w:r>
+        <w:rPr>
+          <w:color w:val="282C33"/>
+          <w:sz w:val="28"/>
+          <w:szCs w:val="28"/>
+        </w:rPr>
+        <w:t>, CodicePadiglione: Padiglioni)</w:t>
+      </w:r>
+      <w:r>
+        <w:rPr>
+          <w:color w:val="282C33"/>
+        </w:rPr>
+        <w:t xml:space="preserve"> </w:t>
+      </w:r>
+    </w:p>
+    <w:p>
+      <w:pPr>
+        <w:spacing w:line="240" w:lineRule="auto"/>
+        <w:rPr>
+          <w:color w:val="282C33"/>
+        </w:rPr>
+      </w:pPr>
+      <w:r>
+        <w:rPr>
+          <w:color w:val="282C33"/>
+          <w:sz w:val="28"/>
+          <w:szCs w:val="28"/>
+        </w:rPr>
+        <w:t>PERSONALE (Nome, Cognome,</w:t>
+      </w:r>
+      <w:r>
+        <w:rPr>
+          <w:color w:val="282C33"/>
+          <w:sz w:val="28"/>
+          <w:szCs w:val="28"/>
+        </w:rPr>
+        <w:t xml:space="preserve"> </w:t>
+      </w:r>
+      <w:r>
+        <w:rPr>
+          <w:color w:val="282C33"/>
+          <w:sz w:val="28"/>
+          <w:szCs w:val="28"/>
+          <w:u w:val="single"/>
+        </w:rPr>
+        <w:t>CodiceFiscale</w:t>
+      </w:r>
+      <w:r>
+        <w:rPr>
+          <w:color w:val="282C33"/>
+          <w:sz w:val="28"/>
+          <w:szCs w:val="28"/>
+        </w:rPr>
+        <w:t>, DataNascita, Sesso,</w:t>
+      </w:r>
+      <w:r>
+        <w:rPr>
+          <w:color w:val="282C33"/>
+          <w:sz w:val="28"/>
+          <w:szCs w:val="28"/>
+        </w:rPr>
+        <w:t xml:space="preserve"> </w:t>
+      </w:r>
+      <w:r>
+        <w:rPr>
+          <w:color w:val="282C33"/>
+          <w:sz w:val="28"/>
+          <w:szCs w:val="28"/>
+        </w:rPr>
+        <w:t>Email, Telefono)</w:t>
+      </w:r>
+      <w:r>
+        <w:rPr>
+          <w:color w:val="282C33"/>
+        </w:rPr>
+        <w:t xml:space="preserve"> </w:t>
+      </w:r>
+    </w:p>
+    <w:p>
+      <w:pPr>
+        <w:spacing w:line="240" w:lineRule="auto"/>
+        <w:rPr>
           <w:rFonts w:ascii="Bahnschrift Light SemiCondensed" w:hAnsi="Bahnschrift Light SemiCondensed"/>
           <w:sz w:val="24"/>
           <w:szCs w:val="24"/>
         </w:rPr>
       </w:pPr>
-    </w:p>
-    <w:p>
-      <w:pPr>
-        <w:spacing w:line="240" w:lineRule="auto"/>
-        <w:rPr>
-          <w:rFonts w:ascii="Bahnschrift Light SemiCondensed" w:hAnsi="Bahnschrift Light SemiCondensed"/>
-          <w:sz w:val="24"/>
-          <w:szCs w:val="24"/>
-        </w:rPr>
-      </w:pPr>
-    </w:p>
-    <w:p>
-      <w:pPr>
-        <w:spacing w:line="240" w:lineRule="auto"/>
-        <w:rPr>
-          <w:rFonts w:ascii="Bahnschrift Light SemiCondensed" w:hAnsi="Bahnschrift Light SemiCondensed"/>
-          <w:sz w:val="24"/>
-          <w:szCs w:val="24"/>
-        </w:rPr>
-      </w:pPr>
-    </w:p>
-    <w:p>
-      <w:pPr>
-        <w:spacing w:line="240" w:lineRule="auto"/>
-        <w:rPr>
-          <w:rFonts w:ascii="Bahnschrift Light SemiCondensed" w:hAnsi="Bahnschrift Light SemiCondensed"/>
-          <w:sz w:val="24"/>
-          <w:szCs w:val="24"/>
-        </w:rPr>
-      </w:pPr>
-    </w:p>
-    <w:p>
-      <w:pPr>
-        <w:spacing w:line="240" w:lineRule="auto"/>
-        <w:rPr>
-          <w:rFonts w:ascii="Bahnschrift Light SemiCondensed" w:hAnsi="Bahnschrift Light SemiCondensed"/>
-          <w:sz w:val="24"/>
-          <w:szCs w:val="24"/>
-        </w:rPr>
-      </w:pPr>
-    </w:p>
-    <w:p>
-      <w:pPr>
-        <w:spacing w:line="240" w:lineRule="auto"/>
-        <w:rPr>
-          <w:rFonts w:ascii="Bahnschrift Light SemiCondensed" w:hAnsi="Bahnschrift Light SemiCondensed"/>
-          <w:sz w:val="24"/>
-          <w:szCs w:val="24"/>
-        </w:rPr>
-      </w:pPr>
-    </w:p>
-    <w:p>
-      <w:pPr>
-        <w:spacing w:line="240" w:lineRule="auto"/>
-        <w:rPr>
-          <w:rFonts w:ascii="Bahnschrift Light SemiCondensed" w:hAnsi="Bahnschrift Light SemiCondensed"/>
-          <w:sz w:val="24"/>
-          <w:szCs w:val="24"/>
-        </w:rPr>
-      </w:pPr>
-    </w:p>
-    <w:p>
-      <w:pPr>
-        <w:spacing w:line="240" w:lineRule="auto"/>
-        <w:rPr>
-          <w:rFonts w:ascii="Bahnschrift Light SemiCondensed" w:hAnsi="Bahnschrift Light SemiCondensed"/>
-          <w:sz w:val="24"/>
-          <w:szCs w:val="24"/>
-        </w:rPr>
-      </w:pPr>
-    </w:p>
-    <w:p>
-      <w:pPr>
-        <w:spacing w:line="240" w:lineRule="auto"/>
-        <w:rPr>
-          <w:rFonts w:ascii="Bahnschrift Light SemiCondensed" w:hAnsi="Bahnschrift Light SemiCondensed"/>
-          <w:sz w:val="24"/>
-          <w:szCs w:val="24"/>
-        </w:rPr>
-      </w:pPr>
-    </w:p>
-    <w:p>
-      <w:pPr>
-        <w:spacing w:line="240" w:lineRule="auto"/>
-        <w:rPr>
-          <w:rFonts w:ascii="Bahnschrift Light SemiCondensed" w:hAnsi="Bahnschrift Light SemiCondensed"/>
-          <w:sz w:val="24"/>
-          <w:szCs w:val="24"/>
-        </w:rPr>
-      </w:pPr>
-    </w:p>
-    <w:p>
-      <w:pPr>
-        <w:spacing w:line="240" w:lineRule="auto"/>
-        <w:rPr>
-          <w:rFonts w:ascii="Bahnschrift Light SemiCondensed" w:hAnsi="Bahnschrift Light SemiCondensed"/>
-          <w:sz w:val="24"/>
-          <w:szCs w:val="24"/>
-        </w:rPr>
-      </w:pPr>
-    </w:p>
-    <w:p>
-      <w:pPr>
-        <w:spacing w:line="240" w:lineRule="auto"/>
-        <w:rPr>
-          <w:rFonts w:ascii="Bahnschrift Light SemiCondensed" w:hAnsi="Bahnschrift Light SemiCondensed"/>
-          <w:sz w:val="24"/>
-          <w:szCs w:val="24"/>
-        </w:rPr>
-      </w:pPr>
-    </w:p>
-    <w:p>
-      <w:pPr>
-        <w:spacing w:line="240" w:lineRule="auto"/>
-        <w:rPr>
-          <w:rFonts w:ascii="Bahnschrift Light SemiCondensed" w:hAnsi="Bahnschrift Light SemiCondensed"/>
-          <w:sz w:val="24"/>
-          <w:szCs w:val="24"/>
-        </w:rPr>
-      </w:pPr>
-    </w:p>
-    <w:p>
-      <w:pPr>
-        <w:spacing w:line="240" w:lineRule="auto"/>
-        <w:rPr>
-          <w:rFonts w:ascii="Bahnschrift Light SemiCondensed" w:hAnsi="Bahnschrift Light SemiCondensed"/>
-          <w:sz w:val="24"/>
-          <w:szCs w:val="24"/>
-        </w:rPr>
-      </w:pPr>
-    </w:p>
-    <w:p>
-      <w:pPr>
-        <w:spacing w:line="240" w:lineRule="auto"/>
-        <w:rPr>
-          <w:rFonts w:ascii="Bahnschrift Light SemiCondensed" w:hAnsi="Bahnschrift Light SemiCondensed"/>
-          <w:sz w:val="24"/>
-          <w:szCs w:val="24"/>
-        </w:rPr>
-      </w:pPr>
-    </w:p>
-    <w:p>
-      <w:pPr>
-        <w:spacing w:line="240" w:lineRule="auto"/>
-        <w:rPr>
-          <w:rFonts w:ascii="Bahnschrift Light SemiCondensed" w:hAnsi="Bahnschrift Light SemiCondensed"/>
-          <w:sz w:val="24"/>
-          <w:szCs w:val="24"/>
-        </w:rPr>
-      </w:pPr>
-    </w:p>
-    <w:p>
-      <w:pPr>
-        <w:spacing w:line="240" w:lineRule="auto"/>
-        <w:rPr>
-          <w:rFonts w:ascii="Bahnschrift Light SemiCondensed" w:hAnsi="Bahnschrift Light SemiCondensed"/>
-          <w:sz w:val="24"/>
-          <w:szCs w:val="24"/>
-        </w:rPr>
-      </w:pPr>
-    </w:p>
-    <w:p>
-      <w:pPr>
-        <w:spacing w:line="240" w:lineRule="auto"/>
-        <w:rPr>
-          <w:rFonts w:ascii="Bahnschrift Light SemiCondensed" w:hAnsi="Bahnschrift Light SemiCondensed"/>
-          <w:sz w:val="24"/>
-          <w:szCs w:val="24"/>
-        </w:rPr>
-      </w:pPr>
-    </w:p>
-    <w:p>
-      <w:pPr>
-        <w:spacing w:line="240" w:lineRule="auto"/>
-        <w:rPr>
-          <w:rFonts w:ascii="Bahnschrift Light SemiCondensed" w:hAnsi="Bahnschrift Light SemiCondensed"/>
-          <w:sz w:val="24"/>
-          <w:szCs w:val="24"/>
-        </w:rPr>
-      </w:pPr>
-    </w:p>
-    <w:p>
-      <w:pPr>
-        <w:spacing w:line="240" w:lineRule="auto"/>
-        <w:rPr>
-          <w:rFonts w:ascii="Bahnschrift Light SemiCondensed" w:hAnsi="Bahnschrift Light SemiCondensed"/>
-          <w:sz w:val="24"/>
-          <w:szCs w:val="24"/>
-        </w:rPr>
-      </w:pPr>
-    </w:p>
-    <w:p>
-      <w:pPr>
-        <w:spacing w:line="240" w:lineRule="auto"/>
-        <w:rPr>
-          <w:rFonts w:ascii="Bahnschrift Light SemiCondensed" w:hAnsi="Bahnschrift Light SemiCondensed"/>
-          <w:sz w:val="24"/>
-          <w:szCs w:val="24"/>
-        </w:rPr>
-      </w:pPr>
-    </w:p>
-    <w:p>
-      <w:pPr>
-        <w:spacing w:line="240" w:lineRule="auto"/>
-        <w:rPr>
-          <w:rFonts w:ascii="Bahnschrift Light SemiCondensed" w:hAnsi="Bahnschrift Light SemiCondensed"/>
-          <w:sz w:val="24"/>
-          <w:szCs w:val="24"/>
-        </w:rPr>
-      </w:pPr>
+      <w:r>
+        <w:rPr>
+          <w:color w:val="282C33"/>
+          <w:sz w:val="28"/>
+          <w:szCs w:val="28"/>
+        </w:rPr>
+        <w:t>TURNI (</w:t>
+      </w:r>
+      <w:r>
+        <w:rPr>
+          <w:color w:val="282C33"/>
+          <w:sz w:val="28"/>
+          <w:szCs w:val="28"/>
+          <w:u w:val="single"/>
+        </w:rPr>
+        <w:t>IDTurno</w:t>
+      </w:r>
+      <w:bookmarkStart w:id="1" w:name="_GoBack"/>
+      <w:bookmarkEnd w:id="1"/>
+      <w:r>
+        <w:rPr>
+          <w:color w:val="282C33"/>
+          <w:sz w:val="28"/>
+          <w:szCs w:val="28"/>
+        </w:rPr>
+        <w:t>, Giorno, Orario,</w:t>
+      </w:r>
+      <w:r>
+        <w:rPr>
+          <w:color w:val="282C33"/>
+          <w:sz w:val="28"/>
+          <w:szCs w:val="28"/>
+        </w:rPr>
+        <w:t xml:space="preserve"> </w:t>
+      </w:r>
+      <w:r>
+        <w:rPr>
+          <w:color w:val="282C33"/>
+          <w:sz w:val="28"/>
+          <w:szCs w:val="28"/>
+        </w:rPr>
+        <w:t>CodiceFiscale:</w:t>
+      </w:r>
+      <w:r>
+        <w:rPr>
+          <w:color w:val="282C33"/>
+          <w:sz w:val="28"/>
+          <w:szCs w:val="28"/>
+        </w:rPr>
+        <w:t xml:space="preserve"> </w:t>
+      </w:r>
+      <w:r>
+        <w:rPr>
+          <w:color w:val="282C33"/>
+          <w:sz w:val="28"/>
+          <w:szCs w:val="28"/>
+        </w:rPr>
+        <w:t>Personale, CodicePadiglione*:</w:t>
+      </w:r>
+      <w:r>
+        <w:rPr>
+          <w:color w:val="282C33"/>
+          <w:sz w:val="28"/>
+          <w:szCs w:val="28"/>
+        </w:rPr>
+        <w:t xml:space="preserve"> </w:t>
+      </w:r>
+      <w:r>
+        <w:rPr>
+          <w:color w:val="282C33"/>
+          <w:sz w:val="28"/>
+          <w:szCs w:val="28"/>
+        </w:rPr>
+        <w:t>Padiglioni)</w:t>
+      </w:r>
     </w:p>
     <w:p>
       <w:pPr>
@@ -26978,7 +27877,7 @@
 </file>
 
 <file path=customXml/itemProps1.xml><?xml version="1.0" encoding="utf-8"?>
-<ds:datastoreItem xmlns:ds="http://schemas.openxmlformats.org/officeDocument/2006/customXml" ds:itemID="{F4B8244E-D3A0-4428-AB33-B08717A83EB5}">
+<ds:datastoreItem xmlns:ds="http://schemas.openxmlformats.org/officeDocument/2006/customXml" ds:itemID="{BC38DC8C-DA50-48BB-871B-D8063F0E4DFA}">
   <ds:schemaRefs>
     <ds:schemaRef ds:uri="http://schemas.openxmlformats.org/officeDocument/2006/bibliography"/>
   </ds:schemaRefs>

</xml_diff>

<commit_message>
Sql of operation 1 and 2
</commit_message>
<xml_diff>
--- a/ProgettoDB/Relazione.docx
+++ b/ProgettoDB/Relazione.docx
@@ -466,7 +466,7 @@
               </wp:anchor>
             </w:drawing>
           </mc:Choice>
-          <mc:Fallback xmlns:oel="http://schemas.microsoft.com/office/2019/extlst" xmlns:w16cex="http://schemas.microsoft.com/office/word/2018/wordml/cex" xmlns:w16="http://schemas.microsoft.com/office/word/2018/wordml" xmlns:w16sdtdh="http://schemas.microsoft.com/office/word/2020/wordml/sdtdatahash" xmlns:a="http://schemas.openxmlformats.org/drawingml/2006/main" xmlns:pic="http://schemas.openxmlformats.org/drawingml/2006/picture" xmlns:a14="http://schemas.microsoft.com/office/drawing/2010/main" xmlns:asvg="http://schemas.microsoft.com/office/drawing/2016/SVG/main">
+          <mc:Fallback xmlns:asvg="http://schemas.microsoft.com/office/drawing/2016/SVG/main" xmlns:a14="http://schemas.microsoft.com/office/drawing/2010/main" xmlns:pic="http://schemas.openxmlformats.org/drawingml/2006/picture" xmlns:a="http://schemas.openxmlformats.org/drawingml/2006/main" xmlns:w16sdtdh="http://schemas.microsoft.com/office/word/2020/wordml/sdtdatahash" xmlns:w16="http://schemas.microsoft.com/office/word/2018/wordml" xmlns:w16cex="http://schemas.microsoft.com/office/word/2018/wordml/cex" xmlns:oel="http://schemas.microsoft.com/office/2019/extlst">
             <w:pict w14:anchorId="51313773">
               <v:rect id="Rettangolo 45" style="position:absolute;margin-left:455.3pt;margin-top:39.45pt;width:20.4pt;height:22.55pt;z-index:251660288;visibility:visible;mso-wrap-style:square;mso-wrap-distance-left:9pt;mso-wrap-distance-top:0;mso-wrap-distance-right:9pt;mso-wrap-distance-bottom:0;mso-position-horizontal:absolute;mso-position-horizontal-relative:text;mso-position-vertical:absolute;mso-position-vertical-relative:text;v-text-anchor:middle" o:spid="_x0000_s1026" fillcolor="white [3212]" stroked="f" strokeweight="1pt" w14:anchorId="39A621C8" o:gfxdata="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"/>
             </w:pict>
@@ -635,7 +635,6 @@
         <w:rPr>
           <w:rFonts w:ascii="Bahnschrift" w:eastAsia="Bahnschrift" w:hAnsi="Bahnschrift" w:cs="Bahnschrift"/>
         </w:rPr>
-        <w:lastRenderedPageBreak/>
         <w:t>Schema Scheletro.............................................................................................................................</w:t>
       </w:r>
       <w:r>
@@ -922,7 +921,7 @@
               </wp:anchor>
             </w:drawing>
           </mc:Choice>
-          <mc:Fallback xmlns:oel="http://schemas.microsoft.com/office/2019/extlst" xmlns:w16cex="http://schemas.microsoft.com/office/word/2018/wordml/cex" xmlns:w16="http://schemas.microsoft.com/office/word/2018/wordml" xmlns:w16sdtdh="http://schemas.microsoft.com/office/word/2020/wordml/sdtdatahash" xmlns:a="http://schemas.openxmlformats.org/drawingml/2006/main" xmlns:pic="http://schemas.openxmlformats.org/drawingml/2006/picture" xmlns:a14="http://schemas.microsoft.com/office/drawing/2010/main" xmlns:asvg="http://schemas.microsoft.com/office/drawing/2016/SVG/main">
+          <mc:Fallback xmlns:asvg="http://schemas.microsoft.com/office/drawing/2016/SVG/main" xmlns:a14="http://schemas.microsoft.com/office/drawing/2010/main" xmlns:pic="http://schemas.openxmlformats.org/drawingml/2006/picture" xmlns:a="http://schemas.openxmlformats.org/drawingml/2006/main" xmlns:w16sdtdh="http://schemas.microsoft.com/office/word/2020/wordml/sdtdatahash" xmlns:w16="http://schemas.microsoft.com/office/word/2018/wordml" xmlns:w16cex="http://schemas.microsoft.com/office/word/2018/wordml/cex" xmlns:oel="http://schemas.microsoft.com/office/2019/extlst">
             <w:pict w14:anchorId="13DD1331">
               <v:rect id="Rettangolo 46" style="position:absolute;margin-left:453.5pt;margin-top:44.05pt;width:20.4pt;height:22.55pt;z-index:251662336;visibility:visible;mso-wrap-style:square;mso-wrap-distance-left:9pt;mso-wrap-distance-top:0;mso-wrap-distance-right:9pt;mso-wrap-distance-bottom:0;mso-position-horizontal:absolute;mso-position-horizontal-relative:text;mso-position-vertical:absolute;mso-position-vertical-relative:text;v-text-anchor:middle" o:spid="_x0000_s1026" fillcolor="white [3212]" stroked="f" strokeweight="1pt" w14:anchorId="47EC2501" o:gfxdata="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"/>
             </w:pict>
@@ -984,7 +983,6 @@
           <w:sz w:val="40"/>
           <w:szCs w:val="40"/>
         </w:rPr>
-        <w:lastRenderedPageBreak/>
         <w:t>ANALISI DEI REQUISITI</w:t>
       </w:r>
     </w:p>
@@ -1558,16 +1556,7 @@
           <w:sz w:val="24"/>
           <w:szCs w:val="24"/>
         </w:rPr>
-        <w:t xml:space="preserve">esposizione. Le aziende potranno esporre un numero massimo di prodotti </w:t>
-      </w:r>
-      <w:r>
-        <w:rPr>
-          <w:rFonts w:ascii="Bahnschrift Light" w:hAnsi="Bahnschrift Light"/>
-          <w:sz w:val="24"/>
-          <w:szCs w:val="24"/>
-        </w:rPr>
-        <w:lastRenderedPageBreak/>
-        <w:t xml:space="preserve">a seconda del padiglione in </w:t>
+        <w:t xml:space="preserve">esposizione. Le aziende potranno esporre un numero massimo di prodotti a seconda del padiglione in </w:t>
       </w:r>
       <w:r>
         <w:rPr>
@@ -1704,6 +1693,7 @@
           <w:sz w:val="24"/>
           <w:szCs w:val="24"/>
         </w:rPr>
+        <w:lastRenderedPageBreak/>
         <w:t>Esempio di organizzazione di</w:t>
       </w:r>
       <w:r>
@@ -3310,7 +3300,6 @@
                 <w:sz w:val="24"/>
                 <w:lang w:eastAsia="it-IT"/>
               </w:rPr>
-              <w:lastRenderedPageBreak/>
               <w:t>Persona</w:t>
             </w:r>
           </w:p>
@@ -5813,6 +5802,7 @@
           <w:sz w:val="24"/>
           <w:szCs w:val="24"/>
         </w:rPr>
+        <w:lastRenderedPageBreak/>
         <w:t>Un’</w:t>
       </w:r>
       <w:r>
@@ -6516,6 +6506,7 @@
           <w:sz w:val="40"/>
           <w:szCs w:val="40"/>
         </w:rPr>
+        <w:lastRenderedPageBreak/>
         <w:t>PROGETTAZIONE CONCETTUAL</w:t>
       </w:r>
       <w:r>
@@ -7064,7 +7055,6 @@
           <w:sz w:val="24"/>
           <w:szCs w:val="24"/>
         </w:rPr>
-        <w:lastRenderedPageBreak/>
         <w:t>padiglione</w:t>
       </w:r>
       <w:r>
@@ -7178,6 +7168,7 @@
           <w:sz w:val="24"/>
           <w:szCs w:val="24"/>
         </w:rPr>
+        <w:lastRenderedPageBreak/>
         <w:t xml:space="preserve">In ogni </w:t>
       </w:r>
       <w:r>
@@ -7422,7 +7413,6 @@
         <w:rPr>
           <w:noProof/>
         </w:rPr>
-        <w:lastRenderedPageBreak/>
         <w:drawing>
           <wp:inline distT="0" distB="0" distL="0" distR="0" wp14:anchorId="0231A7F5" wp14:editId="5352DF55">
             <wp:extent cx="5914390" cy="5319395"/>
@@ -7565,6 +7555,7 @@
         <w:rPr>
           <w:noProof/>
         </w:rPr>
+        <w:lastRenderedPageBreak/>
         <w:drawing>
           <wp:anchor distT="0" distB="0" distL="114300" distR="114300" simplePos="0" relativeHeight="251663363" behindDoc="0" locked="0" layoutInCell="1" allowOverlap="1" wp14:anchorId="705ED5FF" wp14:editId="44DC14A1">
             <wp:simplePos x="0" y="0"/>
@@ -7672,7 +7663,6 @@
         <w:rPr>
           <w:noProof/>
         </w:rPr>
-        <w:lastRenderedPageBreak/>
         <w:drawing>
           <wp:anchor distT="0" distB="0" distL="114300" distR="114300" simplePos="0" relativeHeight="251664387" behindDoc="0" locked="0" layoutInCell="1" allowOverlap="1" wp14:anchorId="43C107BF" wp14:editId="3E0B258F">
             <wp:simplePos x="0" y="0"/>
@@ -7999,6 +7989,7 @@
           <w:sz w:val="40"/>
           <w:szCs w:val="40"/>
         </w:rPr>
+        <w:lastRenderedPageBreak/>
         <w:drawing>
           <wp:anchor distT="0" distB="0" distL="114300" distR="114300" simplePos="0" relativeHeight="251659267" behindDoc="0" locked="0" layoutInCell="1" allowOverlap="1" wp14:anchorId="6C126DD7" wp14:editId="119243AB">
             <wp:simplePos x="0" y="0"/>
@@ -8291,6 +8282,7 @@
           <w:sz w:val="40"/>
           <w:szCs w:val="40"/>
         </w:rPr>
+        <w:lastRenderedPageBreak/>
         <w:drawing>
           <wp:anchor distT="0" distB="0" distL="114300" distR="114300" simplePos="0" relativeHeight="251660291" behindDoc="0" locked="0" layoutInCell="1" allowOverlap="1" wp14:anchorId="33E36CE9" wp14:editId="1CCAE519">
             <wp:simplePos x="0" y="0"/>
@@ -8461,7 +8453,6 @@
           <w:sz w:val="40"/>
           <w:szCs w:val="40"/>
         </w:rPr>
-        <w:lastRenderedPageBreak/>
         <w:drawing>
           <wp:inline distT="0" distB="0" distL="0" distR="0" wp14:anchorId="2368F3B5" wp14:editId="7405AFF8">
             <wp:extent cx="5914390" cy="4816475"/>
@@ -8530,6 +8521,7 @@
           <w:sz w:val="40"/>
           <w:szCs w:val="40"/>
         </w:rPr>
+        <w:lastRenderedPageBreak/>
         <w:t>PROGETTAZIONE LOGICA</w:t>
       </w:r>
     </w:p>
@@ -9590,7 +9582,6 @@
                 <w:sz w:val="24"/>
                 <w:szCs w:val="24"/>
               </w:rPr>
-              <w:lastRenderedPageBreak/>
               <w:t>Dimensione</w:t>
             </w:r>
           </w:p>
@@ -11069,6 +11060,7 @@
           <w:sz w:val="32"/>
           <w:szCs w:val="40"/>
         </w:rPr>
+        <w:lastRenderedPageBreak/>
         <w:t>DESCRIZIONE DELLE OPERAZIONI PRINCIPALI E STIMA DELLA LORO FREQUENZA</w:t>
       </w:r>
     </w:p>
@@ -11370,7 +11362,6 @@
                 <w:sz w:val="24"/>
                 <w:szCs w:val="24"/>
               </w:rPr>
-              <w:lastRenderedPageBreak/>
               <w:t>IV.</w:t>
             </w:r>
             <w:r>
@@ -13098,6 +13089,7 @@
           <w:sz w:val="24"/>
           <w:szCs w:val="24"/>
         </w:rPr>
+        <w:lastRenderedPageBreak/>
         <w:t>OP2 –</w:t>
       </w:r>
       <w:r>
@@ -13224,7 +13216,6 @@
                 <w:sz w:val="24"/>
                 <w:szCs w:val="24"/>
               </w:rPr>
-              <w:lastRenderedPageBreak/>
               <w:t>Concetto</w:t>
             </w:r>
           </w:p>
@@ -14226,6 +14217,7 @@
           <w:sz w:val="24"/>
           <w:szCs w:val="24"/>
         </w:rPr>
+        <w:lastRenderedPageBreak/>
         <w:t>OP4 –</w:t>
       </w:r>
       <w:r>
@@ -15920,7 +15912,6 @@
                 <w:sz w:val="24"/>
                 <w:szCs w:val="24"/>
               </w:rPr>
-              <w:lastRenderedPageBreak/>
               <w:t xml:space="preserve">Totale: </w:t>
             </w:r>
             <w:r>
@@ -16578,6 +16569,7 @@
         <w:rPr>
           <w:noProof/>
         </w:rPr>
+        <w:lastRenderedPageBreak/>
         <w:drawing>
           <wp:inline distT="0" distB="0" distL="0" distR="0" wp14:anchorId="47BEABA7" wp14:editId="2594A827">
             <wp:extent cx="4324350" cy="5800725"/>
@@ -17642,6 +17634,7 @@
                 <w:sz w:val="24"/>
                 <w:szCs w:val="24"/>
               </w:rPr>
+              <w:lastRenderedPageBreak/>
               <w:t>Concetto</w:t>
             </w:r>
           </w:p>
@@ -18087,7 +18080,6 @@
                 <w:sz w:val="24"/>
                 <w:szCs w:val="24"/>
               </w:rPr>
-              <w:lastRenderedPageBreak/>
               <w:t>Concetto</w:t>
             </w:r>
           </w:p>
@@ -19166,6 +19158,7 @@
           <w:sz w:val="32"/>
           <w:szCs w:val="40"/>
         </w:rPr>
+        <w:lastRenderedPageBreak/>
         <w:t>RAFFINAMENTO DELLO SCHEMA</w:t>
       </w:r>
     </w:p>
@@ -19596,95 +19589,7 @@
           <w:sz w:val="24"/>
           <w:szCs w:val="24"/>
         </w:rPr>
-        <w:t xml:space="preserve"> </w:t>
-      </w:r>
-      <w:r>
-        <w:rPr>
-          <w:rFonts w:ascii="Bahnschrift Light" w:hAnsi="Bahnschrift Light"/>
-          <w:sz w:val="24"/>
-          <w:szCs w:val="24"/>
-        </w:rPr>
-        <w:t xml:space="preserve">reificata importando </w:t>
-      </w:r>
-      <w:r>
-        <w:rPr>
-          <w:rFonts w:ascii="Bahnschrift Light" w:hAnsi="Bahnschrift Light"/>
-          <w:sz w:val="24"/>
-          <w:szCs w:val="24"/>
-        </w:rPr>
-        <w:t>CodicePadiglione</w:t>
-      </w:r>
-      <w:r>
-        <w:rPr>
-          <w:rFonts w:ascii="Bahnschrift Light" w:hAnsi="Bahnschrift Light"/>
-          <w:sz w:val="24"/>
-          <w:szCs w:val="24"/>
-        </w:rPr>
-        <w:t xml:space="preserve"> da </w:t>
-      </w:r>
-      <w:r>
-        <w:rPr>
-          <w:rFonts w:ascii="Bahnschrift Light" w:hAnsi="Bahnschrift Light"/>
-          <w:sz w:val="24"/>
-          <w:szCs w:val="24"/>
-        </w:rPr>
-        <w:t>Padiglione</w:t>
-      </w:r>
-      <w:r>
-        <w:rPr>
-          <w:rFonts w:ascii="Bahnschrift Light" w:hAnsi="Bahnschrift Light"/>
-          <w:sz w:val="24"/>
-          <w:szCs w:val="24"/>
-        </w:rPr>
-        <w:t xml:space="preserve"> e </w:t>
-      </w:r>
-      <w:r>
-        <w:rPr>
-          <w:rFonts w:ascii="Bahnschrift Light" w:hAnsi="Bahnschrift Light"/>
-          <w:sz w:val="24"/>
-          <w:szCs w:val="24"/>
-        </w:rPr>
-        <w:t>CodiceFiscale</w:t>
-      </w:r>
-      <w:r>
-        <w:rPr>
-          <w:rFonts w:ascii="Bahnschrift Light" w:hAnsi="Bahnschrift Light"/>
-          <w:sz w:val="24"/>
-          <w:szCs w:val="24"/>
-        </w:rPr>
-        <w:t xml:space="preserve"> da </w:t>
-      </w:r>
-      <w:r>
-        <w:rPr>
-          <w:rFonts w:ascii="Bahnschrift Light" w:hAnsi="Bahnschrift Light"/>
-          <w:sz w:val="24"/>
-          <w:szCs w:val="24"/>
-        </w:rPr>
-        <w:t>Visitatore</w:t>
-      </w:r>
-      <w:r>
-        <w:rPr>
-          <w:rFonts w:ascii="Bahnschrift Light" w:hAnsi="Bahnschrift Light"/>
-          <w:sz w:val="24"/>
-          <w:szCs w:val="24"/>
-        </w:rPr>
-        <w:t xml:space="preserve"> chiamand</w:t>
-      </w:r>
-      <w:r>
-        <w:rPr>
-          <w:rFonts w:ascii="Bahnschrift Light" w:hAnsi="Bahnschrift Light"/>
-          <w:sz w:val="24"/>
-          <w:szCs w:val="24"/>
-        </w:rPr>
-        <w:t>ola</w:t>
-      </w:r>
-      <w:r>
-        <w:rPr>
-          <w:rFonts w:ascii="Bahnschrift Light" w:hAnsi="Bahnschrift Light"/>
-          <w:sz w:val="24"/>
-          <w:szCs w:val="24"/>
-        </w:rPr>
-        <w:t xml:space="preserve"> </w:t>
+        <w:t xml:space="preserve"> reificata importando CodicePadiglione da Padiglione e CodiceFiscale da Visitatore chiamandola </w:t>
       </w:r>
       <w:r>
         <w:rPr>
@@ -19742,119 +19647,7 @@
           <w:sz w:val="24"/>
           <w:szCs w:val="24"/>
         </w:rPr>
-        <w:t xml:space="preserve"> </w:t>
-      </w:r>
-      <w:r>
-        <w:rPr>
-          <w:rFonts w:ascii="Bahnschrift Light" w:hAnsi="Bahnschrift Light"/>
-          <w:sz w:val="24"/>
-          <w:szCs w:val="24"/>
-        </w:rPr>
-        <w:t xml:space="preserve">reificata importando </w:t>
-      </w:r>
-      <w:r>
-        <w:rPr>
-          <w:rFonts w:ascii="Bahnschrift Light" w:hAnsi="Bahnschrift Light"/>
-          <w:sz w:val="24"/>
-          <w:szCs w:val="24"/>
-        </w:rPr>
-        <w:t>CodiceAzienda</w:t>
-      </w:r>
-      <w:r>
-        <w:rPr>
-          <w:rFonts w:ascii="Bahnschrift Light" w:hAnsi="Bahnschrift Light"/>
-          <w:sz w:val="24"/>
-          <w:szCs w:val="24"/>
-        </w:rPr>
-        <w:t xml:space="preserve"> da </w:t>
-      </w:r>
-      <w:r>
-        <w:rPr>
-          <w:rFonts w:ascii="Bahnschrift Light" w:hAnsi="Bahnschrift Light"/>
-          <w:sz w:val="24"/>
-          <w:szCs w:val="24"/>
-        </w:rPr>
-        <w:t>Azienda</w:t>
-      </w:r>
-      <w:r>
-        <w:rPr>
-          <w:rFonts w:ascii="Bahnschrift Light" w:hAnsi="Bahnschrift Light"/>
-          <w:sz w:val="24"/>
-          <w:szCs w:val="24"/>
-        </w:rPr>
-        <w:t xml:space="preserve"> e </w:t>
-      </w:r>
-      <w:r>
-        <w:rPr>
-          <w:rFonts w:ascii="Bahnschrift Light" w:hAnsi="Bahnschrift Light"/>
-          <w:sz w:val="24"/>
-          <w:szCs w:val="24"/>
-        </w:rPr>
-        <w:t>Lettera e Numero</w:t>
-      </w:r>
-      <w:r>
-        <w:rPr>
-          <w:rFonts w:ascii="Bahnschrift Light" w:hAnsi="Bahnschrift Light"/>
-          <w:sz w:val="24"/>
-          <w:szCs w:val="24"/>
-        </w:rPr>
-        <w:t xml:space="preserve"> da </w:t>
-      </w:r>
-      <w:r>
-        <w:rPr>
-          <w:rFonts w:ascii="Bahnschrift Light" w:hAnsi="Bahnschrift Light"/>
-          <w:sz w:val="24"/>
-          <w:szCs w:val="24"/>
-        </w:rPr>
-        <w:t>Spazio di Esposizione</w:t>
-      </w:r>
-      <w:r>
-        <w:rPr>
-          <w:rFonts w:ascii="Bahnschrift Light" w:hAnsi="Bahnschrift Light"/>
-          <w:sz w:val="24"/>
-          <w:szCs w:val="24"/>
-        </w:rPr>
-        <w:t xml:space="preserve"> chiamando</w:t>
-      </w:r>
-      <w:r>
-        <w:rPr>
-          <w:rFonts w:ascii="Bahnschrift Light" w:hAnsi="Bahnschrift Light"/>
-          <w:sz w:val="24"/>
-          <w:szCs w:val="24"/>
-        </w:rPr>
-        <w:t>la</w:t>
-      </w:r>
-      <w:r>
-        <w:rPr>
-          <w:rFonts w:ascii="Bahnschrift Light" w:hAnsi="Bahnschrift Light"/>
-          <w:sz w:val="24"/>
-          <w:szCs w:val="24"/>
-        </w:rPr>
-        <w:t xml:space="preserve"> </w:t>
-      </w:r>
-      <w:r>
-        <w:rPr>
-          <w:rFonts w:ascii="Bahnschrift Light" w:hAnsi="Bahnschrift Light"/>
-          <w:sz w:val="24"/>
-          <w:szCs w:val="24"/>
-        </w:rPr>
-        <w:t>Azienda</w:t>
-      </w:r>
-      <w:r>
-        <w:rPr>
-          <w:rFonts w:ascii="Bahnschrift Light" w:hAnsi="Bahnschrift Light"/>
-          <w:sz w:val="24"/>
-          <w:szCs w:val="24"/>
-        </w:rPr>
-        <w:t>-</w:t>
-      </w:r>
-      <w:r>
-        <w:rPr>
-          <w:rFonts w:ascii="Bahnschrift Light" w:hAnsi="Bahnschrift Light"/>
-          <w:sz w:val="24"/>
-          <w:szCs w:val="24"/>
-        </w:rPr>
-        <w:t>Spazio di esposizione</w:t>
+        <w:t xml:space="preserve"> reificata importando CodiceAzienda da Azienda e Lettera e Numero da Spazio di Esposizione chiamandola Azienda-Spazio di esposizione</w:t>
       </w:r>
     </w:p>
     <w:p>
@@ -19888,103 +19681,7 @@
           <w:sz w:val="24"/>
           <w:szCs w:val="24"/>
         </w:rPr>
-        <w:t xml:space="preserve"> </w:t>
-      </w:r>
-      <w:r>
-        <w:rPr>
-          <w:rFonts w:ascii="Bahnschrift Light" w:hAnsi="Bahnschrift Light"/>
-          <w:sz w:val="24"/>
-          <w:szCs w:val="24"/>
-        </w:rPr>
-        <w:t xml:space="preserve">reificata importando </w:t>
-      </w:r>
-      <w:r>
-        <w:rPr>
-          <w:rFonts w:ascii="Bahnschrift Light" w:hAnsi="Bahnschrift Light"/>
-          <w:sz w:val="24"/>
-          <w:szCs w:val="24"/>
-        </w:rPr>
-        <w:t>CodiceFiscale</w:t>
-      </w:r>
-      <w:r>
-        <w:rPr>
-          <w:rFonts w:ascii="Bahnschrift Light" w:hAnsi="Bahnschrift Light"/>
-          <w:sz w:val="24"/>
-          <w:szCs w:val="24"/>
-        </w:rPr>
-        <w:t xml:space="preserve"> da </w:t>
-      </w:r>
-      <w:r>
-        <w:rPr>
-          <w:rFonts w:ascii="Bahnschrift Light" w:hAnsi="Bahnschrift Light"/>
-          <w:sz w:val="24"/>
-          <w:szCs w:val="24"/>
-        </w:rPr>
-        <w:t>Visitatore, CodiceOrdine da Ordine</w:t>
-      </w:r>
-      <w:r>
-        <w:rPr>
-          <w:rFonts w:ascii="Bahnschrift Light" w:hAnsi="Bahnschrift Light"/>
-          <w:sz w:val="24"/>
-          <w:szCs w:val="24"/>
-        </w:rPr>
-        <w:t xml:space="preserve"> e </w:t>
-      </w:r>
-      <w:r>
-        <w:rPr>
-          <w:rFonts w:ascii="Bahnschrift Light" w:hAnsi="Bahnschrift Light"/>
-          <w:sz w:val="24"/>
-          <w:szCs w:val="24"/>
-        </w:rPr>
-        <w:t xml:space="preserve">CodiceBiglietto e </w:t>
-      </w:r>
-      <w:r>
-        <w:rPr>
-          <w:rFonts w:ascii="Bahnschrift Light" w:hAnsi="Bahnschrift Light"/>
-          <w:sz w:val="24"/>
-          <w:szCs w:val="24"/>
-        </w:rPr>
-        <w:t xml:space="preserve">Data da </w:t>
-      </w:r>
-      <w:r>
-        <w:rPr>
-          <w:rFonts w:ascii="Bahnschrift Light" w:hAnsi="Bahnschrift Light"/>
-          <w:sz w:val="24"/>
-          <w:szCs w:val="24"/>
-        </w:rPr>
-        <w:t>Biglietto</w:t>
-      </w:r>
-      <w:r>
-        <w:rPr>
-          <w:rFonts w:ascii="Bahnschrift Light" w:hAnsi="Bahnschrift Light"/>
-          <w:sz w:val="24"/>
-          <w:szCs w:val="24"/>
-        </w:rPr>
-        <w:t xml:space="preserve"> chiamando</w:t>
-      </w:r>
-      <w:r>
-        <w:rPr>
-          <w:rFonts w:ascii="Bahnschrift Light" w:hAnsi="Bahnschrift Light"/>
-          <w:sz w:val="24"/>
-          <w:szCs w:val="24"/>
-        </w:rPr>
-        <w:t>la</w:t>
-      </w:r>
-      <w:r>
-        <w:rPr>
-          <w:rFonts w:ascii="Bahnschrift Light" w:hAnsi="Bahnschrift Light"/>
-          <w:sz w:val="24"/>
-          <w:szCs w:val="24"/>
-        </w:rPr>
-        <w:t xml:space="preserve"> </w:t>
-      </w:r>
-      <w:r>
-        <w:rPr>
-          <w:rFonts w:ascii="Bahnschrift Light" w:hAnsi="Bahnschrift Light"/>
-          <w:sz w:val="24"/>
-          <w:szCs w:val="24"/>
-        </w:rPr>
-        <w:t>Visitatore-Ordine-Biglietto</w:t>
+        <w:t xml:space="preserve"> reificata importando CodiceFiscale da Visitatore, CodiceOrdine da Ordine e CodiceBiglietto e Data da Biglietto chiamandola Visitatore-Ordine-Biglietto</w:t>
       </w:r>
     </w:p>
     <w:p>
@@ -20074,48 +19771,6 @@
           <w:szCs w:val="24"/>
         </w:rPr>
       </w:pPr>
-      <w:bookmarkStart w:id="1" w:name="_GoBack"/>
-      <w:bookmarkEnd w:id="1"/>
-    </w:p>
-    <w:p>
-      <w:pPr>
-        <w:spacing w:line="240" w:lineRule="auto"/>
-        <w:rPr>
-          <w:rFonts w:ascii="Bahnschrift Light" w:hAnsi="Bahnschrift Light"/>
-          <w:sz w:val="24"/>
-          <w:szCs w:val="24"/>
-        </w:rPr>
-      </w:pPr>
-    </w:p>
-    <w:p>
-      <w:pPr>
-        <w:spacing w:line="240" w:lineRule="auto"/>
-        <w:rPr>
-          <w:rFonts w:ascii="Bahnschrift Light" w:hAnsi="Bahnschrift Light"/>
-          <w:sz w:val="24"/>
-          <w:szCs w:val="24"/>
-        </w:rPr>
-      </w:pPr>
-    </w:p>
-    <w:p>
-      <w:pPr>
-        <w:spacing w:line="240" w:lineRule="auto"/>
-        <w:rPr>
-          <w:rFonts w:ascii="Bahnschrift Light" w:hAnsi="Bahnschrift Light"/>
-          <w:sz w:val="24"/>
-          <w:szCs w:val="24"/>
-        </w:rPr>
-      </w:pPr>
-    </w:p>
-    <w:p>
-      <w:pPr>
-        <w:spacing w:line="240" w:lineRule="auto"/>
-        <w:rPr>
-          <w:rFonts w:ascii="Bahnschrift Light" w:hAnsi="Bahnschrift Light"/>
-          <w:sz w:val="24"/>
-          <w:szCs w:val="24"/>
-        </w:rPr>
-      </w:pPr>
     </w:p>
     <w:p>
       <w:pPr>
@@ -20216,6 +19871,7 @@
           <w:sz w:val="32"/>
           <w:szCs w:val="40"/>
         </w:rPr>
+        <w:lastRenderedPageBreak/>
         <w:t>ANALISI DELLE RIDONDANZE</w:t>
       </w:r>
     </w:p>
@@ -20599,7 +20255,6 @@
           <w:sz w:val="24"/>
           <w:szCs w:val="24"/>
         </w:rPr>
-        <w:lastRenderedPageBreak/>
         <w:t>Senza ridondanza sarebbe invece necessario leggere i posti totali in Padiglione e poi vedere quanti spazi vengono utilizzati da ogni azienda presente nel Padiglione:</w:t>
       </w:r>
     </w:p>
@@ -21376,6 +21031,7 @@
                 <w:sz w:val="24"/>
                 <w:szCs w:val="24"/>
               </w:rPr>
+              <w:lastRenderedPageBreak/>
               <w:t>Concetto</w:t>
             </w:r>
           </w:p>
@@ -21736,7 +21392,6 @@
           <w:sz w:val="24"/>
           <w:szCs w:val="24"/>
         </w:rPr>
-        <w:lastRenderedPageBreak/>
         <w:t>Invece avendo anche l’attributo tipo in Sicurezza avremmo dovuto controllare che esso coincidesse con quello inserito nell’entità Turno:</w:t>
       </w:r>
     </w:p>
@@ -23249,6 +22904,7 @@
           <w:sz w:val="32"/>
           <w:szCs w:val="40"/>
         </w:rPr>
+        <w:lastRenderedPageBreak/>
         <w:t>TRADUZIONE DI ENTITA’ E ASSOCIAZIONI IN RELAZIONI</w:t>
       </w:r>
     </w:p>
@@ -24279,17 +23935,15 @@
           <w:sz w:val="28"/>
           <w:szCs w:val="28"/>
         </w:rPr>
-        <w:t xml:space="preserve">Email, </w:t>
-      </w:r>
-      <w:proofErr w:type="spellStart"/>
-      <w:proofErr w:type="gramStart"/>
+        <w:t>Email, Telefono</w:t>
+      </w:r>
       <w:r>
         <w:rPr>
           <w:color w:val="282C33"/>
           <w:sz w:val="28"/>
           <w:szCs w:val="28"/>
         </w:rPr>
-        <w:t>Telefono</w:t>
+        <w:t>,</w:t>
       </w:r>
       <w:r>
         <w:rPr>
@@ -24297,10 +23951,16 @@
           <w:sz w:val="28"/>
           <w:szCs w:val="28"/>
         </w:rPr>
-        <w:t>,Tipo</w:t>
-      </w:r>
-      <w:proofErr w:type="spellEnd"/>
-      <w:proofErr w:type="gramEnd"/>
+        <w:t xml:space="preserve"> </w:t>
+      </w:r>
+      <w:r>
+        <w:rPr>
+          <w:color w:val="282C33"/>
+          <w:sz w:val="28"/>
+          <w:szCs w:val="28"/>
+        </w:rPr>
+        <w:t>Tipo</w:t>
+      </w:r>
       <w:r>
         <w:rPr>
           <w:color w:val="282C33"/>
@@ -24537,7 +24197,6 @@
           <w:sz w:val="24"/>
           <w:szCs w:val="24"/>
         </w:rPr>
-        <w:lastRenderedPageBreak/>
         <w:drawing>
           <wp:anchor distT="0" distB="0" distL="114300" distR="114300" simplePos="0" relativeHeight="251665411" behindDoc="0" locked="0" layoutInCell="1" allowOverlap="1" wp14:anchorId="1248EA89" wp14:editId="252AB261">
             <wp:simplePos x="0" y="0"/>
@@ -24934,6 +24593,7 @@
           <w:sz w:val="32"/>
           <w:szCs w:val="40"/>
         </w:rPr>
+        <w:lastRenderedPageBreak/>
         <w:t>TRADUZIONE DELLE OPERAZIONI IN QUERY SQL</w:t>
       </w:r>
     </w:p>
@@ -24952,30 +24612,1066 @@
         <w:spacing w:line="240" w:lineRule="auto"/>
         <w:rPr>
           <w:rFonts w:ascii="Bahnschrift Light SemiCondensed" w:hAnsi="Bahnschrift Light SemiCondensed"/>
-          <w:sz w:val="24"/>
-          <w:szCs w:val="24"/>
-        </w:rPr>
-      </w:pPr>
+          <w:b/>
+          <w:sz w:val="24"/>
+          <w:szCs w:val="24"/>
+        </w:rPr>
+      </w:pPr>
+      <w:r>
+        <w:rPr>
+          <w:rFonts w:ascii="Bahnschrift Light" w:hAnsi="Bahnschrift Light"/>
+          <w:b/>
+          <w:sz w:val="24"/>
+          <w:szCs w:val="24"/>
+        </w:rPr>
+        <w:t>OP1 –</w:t>
+      </w:r>
+      <w:r>
+        <w:rPr>
+          <w:rFonts w:ascii="Bahnschrift Light SemiCondensed" w:hAnsi="Bahnschrift Light SemiCondensed"/>
+          <w:b/>
+          <w:sz w:val="24"/>
+          <w:szCs w:val="24"/>
+        </w:rPr>
+        <w:t xml:space="preserve"> Inserimento di un’azienda in un padiglione</w:t>
+      </w:r>
+      <w:r>
+        <w:rPr>
+          <w:rFonts w:ascii="Bahnschrift Light" w:hAnsi="Bahnschrift Light"/>
+          <w:sz w:val="24"/>
+          <w:szCs w:val="24"/>
+        </w:rPr>
+        <w:t>.</w:t>
+      </w:r>
     </w:p>
     <w:p>
       <w:pPr>
         <w:spacing w:line="240" w:lineRule="auto"/>
         <w:rPr>
+          <w:rFonts w:ascii="Bahnschrift Light" w:hAnsi="Bahnschrift Light"/>
+          <w:sz w:val="24"/>
+          <w:szCs w:val="24"/>
+        </w:rPr>
+      </w:pPr>
+      <w:r>
+        <w:rPr>
+          <w:rFonts w:ascii="Bahnschrift" w:hAnsi="Bahnschrift" w:cs="Inconsolata-Bold"/>
+          <w:b/>
+          <w:bCs/>
+          <w:color w:val="3959B8"/>
+          <w:sz w:val="28"/>
+          <w:szCs w:val="28"/>
+        </w:rPr>
+        <w:t>INSERT INTO</w:t>
+      </w:r>
+      <w:r>
+        <w:rPr>
+          <w:rFonts w:ascii="Bahnschrift Light" w:hAnsi="Bahnschrift Light"/>
+          <w:sz w:val="24"/>
+          <w:szCs w:val="24"/>
+        </w:rPr>
+        <w:t xml:space="preserve"> aziende</w:t>
+      </w:r>
+      <w:r>
+        <w:rPr>
+          <w:rFonts w:ascii="Bahnschrift Light" w:hAnsi="Bahnschrift Light"/>
+          <w:sz w:val="24"/>
+          <w:szCs w:val="24"/>
+        </w:rPr>
+        <w:t xml:space="preserve"> </w:t>
+      </w:r>
+      <w:r>
+        <w:rPr>
+          <w:rFonts w:ascii="Bahnschrift Light" w:hAnsi="Bahnschrift Light"/>
+          <w:sz w:val="24"/>
+          <w:szCs w:val="24"/>
+        </w:rPr>
+        <w:t>(codiceAzienda,</w:t>
+      </w:r>
+      <w:r>
+        <w:rPr>
+          <w:rFonts w:ascii="Bahnschrift Light" w:hAnsi="Bahnschrift Light"/>
+          <w:sz w:val="24"/>
+          <w:szCs w:val="24"/>
+        </w:rPr>
+        <w:t xml:space="preserve"> </w:t>
+      </w:r>
+      <w:r>
+        <w:rPr>
+          <w:rFonts w:ascii="Bahnschrift Light" w:hAnsi="Bahnschrift Light"/>
+          <w:sz w:val="24"/>
+          <w:szCs w:val="24"/>
+        </w:rPr>
+        <w:t>denominazione, specializzazione, rappresentante</w:t>
+      </w:r>
+      <w:r>
+        <w:rPr>
+          <w:rFonts w:ascii="Bahnschrift Light" w:hAnsi="Bahnschrift Light"/>
+          <w:sz w:val="24"/>
+          <w:szCs w:val="24"/>
+        </w:rPr>
+        <w:t>,</w:t>
+      </w:r>
+      <w:r>
+        <w:rPr>
+          <w:rFonts w:ascii="Bahnschrift Light" w:hAnsi="Bahnschrift Light"/>
+          <w:sz w:val="24"/>
+          <w:szCs w:val="24"/>
+        </w:rPr>
+        <w:t xml:space="preserve"> codicePadiglione)</w:t>
+      </w:r>
+    </w:p>
+    <w:p>
+      <w:pPr>
+        <w:spacing w:line="240" w:lineRule="auto"/>
+        <w:rPr>
+          <w:rFonts w:ascii="Bahnschrift Light" w:hAnsi="Bahnschrift Light"/>
+          <w:sz w:val="24"/>
+          <w:szCs w:val="24"/>
+        </w:rPr>
+      </w:pPr>
+      <w:r>
+        <w:rPr>
+          <w:rFonts w:ascii="Bahnschrift" w:hAnsi="Bahnschrift" w:cs="Inconsolata-Bold"/>
+          <w:b/>
+          <w:bCs/>
+          <w:color w:val="3959B8"/>
+          <w:sz w:val="28"/>
+          <w:szCs w:val="28"/>
+        </w:rPr>
+        <w:t>VALUES</w:t>
+      </w:r>
+      <w:r>
+        <w:rPr>
+          <w:rFonts w:ascii="Bahnschrift Light" w:hAnsi="Bahnschrift Light"/>
+          <w:sz w:val="24"/>
+          <w:szCs w:val="24"/>
+        </w:rPr>
+        <w:t xml:space="preserve"> (?,?,?,?,?)</w:t>
+      </w:r>
+    </w:p>
+    <w:p>
+      <w:pPr>
+        <w:spacing w:line="240" w:lineRule="auto"/>
+        <w:rPr>
+          <w:rFonts w:ascii="Bahnschrift Light" w:hAnsi="Bahnschrift Light"/>
+          <w:sz w:val="24"/>
+          <w:szCs w:val="24"/>
+        </w:rPr>
+      </w:pPr>
+      <w:r>
+        <w:rPr>
+          <w:rFonts w:ascii="Bahnschrift Light" w:hAnsi="Bahnschrift Light"/>
+          <w:sz w:val="24"/>
+          <w:szCs w:val="24"/>
+        </w:rPr>
+        <w:t xml:space="preserve">Se il padiglione </w:t>
+      </w:r>
+      <w:r>
+        <w:rPr>
+          <w:rFonts w:ascii="Bahnschrift Light" w:hAnsi="Bahnschrift Light"/>
+          <w:sz w:val="24"/>
+          <w:szCs w:val="24"/>
+        </w:rPr>
+        <w:t xml:space="preserve">non </w:t>
+      </w:r>
+      <w:r>
+        <w:rPr>
+          <w:rFonts w:ascii="Bahnschrift Light" w:hAnsi="Bahnschrift Light"/>
+          <w:sz w:val="24"/>
+          <w:szCs w:val="24"/>
+        </w:rPr>
+        <w:t xml:space="preserve">esiste </w:t>
+      </w:r>
+      <w:r>
+        <w:rPr>
+          <w:rFonts w:ascii="Bahnschrift Light" w:hAnsi="Bahnschrift Light"/>
+          <w:sz w:val="24"/>
+          <w:szCs w:val="24"/>
+        </w:rPr>
+        <w:t>dovremmo aggiungere questa query sql di inserimento di padiglione</w:t>
+      </w:r>
+      <w:r>
+        <w:rPr>
+          <w:rFonts w:ascii="Bahnschrift Light" w:hAnsi="Bahnschrift Light"/>
+          <w:sz w:val="24"/>
+          <w:szCs w:val="24"/>
+        </w:rPr>
+        <w:t>:</w:t>
+      </w:r>
+    </w:p>
+    <w:p>
+      <w:pPr>
+        <w:spacing w:line="240" w:lineRule="auto"/>
+        <w:rPr>
+          <w:rFonts w:ascii="Bahnschrift Light" w:hAnsi="Bahnschrift Light"/>
+          <w:sz w:val="24"/>
+          <w:szCs w:val="24"/>
+        </w:rPr>
+      </w:pPr>
+      <w:r>
+        <w:rPr>
+          <w:rFonts w:ascii="Bahnschrift" w:hAnsi="Bahnschrift" w:cs="Inconsolata-Bold"/>
+          <w:b/>
+          <w:bCs/>
+          <w:color w:val="3959B8"/>
+          <w:sz w:val="28"/>
+          <w:szCs w:val="28"/>
+        </w:rPr>
+        <w:t>INSERT INTO</w:t>
+      </w:r>
+      <w:r>
+        <w:rPr>
+          <w:rFonts w:ascii="Bahnschrift Light" w:hAnsi="Bahnschrift Light"/>
+          <w:sz w:val="24"/>
+          <w:szCs w:val="24"/>
+        </w:rPr>
+        <w:t xml:space="preserve"> padiglioni</w:t>
+      </w:r>
+      <w:r>
+        <w:rPr>
+          <w:rFonts w:ascii="Bahnschrift Light" w:hAnsi="Bahnschrift Light"/>
+          <w:sz w:val="24"/>
+          <w:szCs w:val="24"/>
+        </w:rPr>
+        <w:t xml:space="preserve"> </w:t>
+      </w:r>
+      <w:r>
+        <w:rPr>
+          <w:rFonts w:ascii="Bahnschrift Light" w:hAnsi="Bahnschrift Light"/>
+          <w:sz w:val="24"/>
+          <w:szCs w:val="24"/>
+        </w:rPr>
+        <w:t>(codicePadiglione, numeroSpaziEsposizione, specializzazioneRichiesta, giornoAperturaAreaBambino,</w:t>
+      </w:r>
+      <w:r>
+        <w:rPr>
+          <w:rFonts w:ascii="Bahnschrift Light" w:hAnsi="Bahnschrift Light"/>
+          <w:sz w:val="24"/>
+          <w:szCs w:val="24"/>
+        </w:rPr>
+        <w:t xml:space="preserve"> </w:t>
+      </w:r>
+      <w:r>
+        <w:rPr>
+          <w:rFonts w:ascii="Bahnschrift Light" w:hAnsi="Bahnschrift Light"/>
+          <w:sz w:val="24"/>
+          <w:szCs w:val="24"/>
+        </w:rPr>
+        <w:t>orarioApertura,</w:t>
+      </w:r>
+      <w:r>
+        <w:rPr>
+          <w:rFonts w:ascii="Bahnschrift Light" w:hAnsi="Bahnschrift Light"/>
+          <w:sz w:val="24"/>
+          <w:szCs w:val="24"/>
+        </w:rPr>
+        <w:t xml:space="preserve"> </w:t>
+      </w:r>
+      <w:r>
+        <w:rPr>
+          <w:rFonts w:ascii="Bahnschrift Light" w:hAnsi="Bahnschrift Light"/>
+          <w:sz w:val="24"/>
+          <w:szCs w:val="24"/>
+        </w:rPr>
+        <w:t>orarioChiusura,</w:t>
+      </w:r>
+      <w:r>
+        <w:rPr>
+          <w:rFonts w:ascii="Bahnschrift Light" w:hAnsi="Bahnschrift Light"/>
+          <w:sz w:val="24"/>
+          <w:szCs w:val="24"/>
+        </w:rPr>
+        <w:t xml:space="preserve"> </w:t>
+      </w:r>
+      <w:r>
+        <w:rPr>
+          <w:rFonts w:ascii="Bahnschrift Light" w:hAnsi="Bahnschrift Light"/>
+          <w:sz w:val="24"/>
+          <w:szCs w:val="24"/>
+        </w:rPr>
+        <w:t>numeroSpaziOccupati)</w:t>
+      </w:r>
+    </w:p>
+    <w:p>
+      <w:pPr>
+        <w:spacing w:line="240" w:lineRule="auto"/>
+        <w:rPr>
+          <w:rFonts w:ascii="Bahnschrift Light" w:hAnsi="Bahnschrift Light"/>
+          <w:sz w:val="24"/>
+          <w:szCs w:val="24"/>
+        </w:rPr>
+      </w:pPr>
+      <w:r>
+        <w:rPr>
+          <w:rFonts w:ascii="Bahnschrift" w:hAnsi="Bahnschrift" w:cs="Inconsolata-Bold"/>
+          <w:b/>
+          <w:bCs/>
+          <w:color w:val="3959B8"/>
+          <w:sz w:val="28"/>
+          <w:szCs w:val="28"/>
+        </w:rPr>
+        <w:t>VALUES</w:t>
+      </w:r>
+      <w:r>
+        <w:rPr>
+          <w:rFonts w:ascii="Bahnschrift Light" w:hAnsi="Bahnschrift Light"/>
+          <w:sz w:val="24"/>
+          <w:szCs w:val="24"/>
+        </w:rPr>
+        <w:t xml:space="preserve"> (?,?,?,?,?,?,?)</w:t>
+      </w:r>
+    </w:p>
+    <w:p>
+      <w:pPr>
+        <w:spacing w:line="240" w:lineRule="auto"/>
+        <w:rPr>
           <w:rFonts w:ascii="Bahnschrift Light SemiCondensed" w:hAnsi="Bahnschrift Light SemiCondensed"/>
-          <w:sz w:val="24"/>
-          <w:szCs w:val="24"/>
-        </w:rPr>
-      </w:pPr>
+          <w:b/>
+          <w:sz w:val="24"/>
+          <w:szCs w:val="24"/>
+        </w:rPr>
+      </w:pPr>
+      <w:r>
+        <w:rPr>
+          <w:rFonts w:ascii="Bahnschrift Light" w:hAnsi="Bahnschrift Light"/>
+          <w:b/>
+          <w:sz w:val="24"/>
+          <w:szCs w:val="24"/>
+        </w:rPr>
+        <w:t>OP2 –</w:t>
+      </w:r>
+      <w:r>
+        <w:rPr>
+          <w:rFonts w:ascii="Bahnschrift Light SemiCondensed" w:hAnsi="Bahnschrift Light SemiCondensed"/>
+          <w:b/>
+          <w:sz w:val="24"/>
+          <w:szCs w:val="24"/>
+        </w:rPr>
+        <w:t xml:space="preserve"> Registrare l’acquisto di biglietti con promozioni</w:t>
+      </w:r>
     </w:p>
     <w:p>
       <w:pPr>
         <w:spacing w:line="240" w:lineRule="auto"/>
         <w:rPr>
+          <w:rFonts w:ascii="Bahnschrift Light" w:hAnsi="Bahnschrift Light"/>
+          <w:sz w:val="24"/>
+          <w:szCs w:val="24"/>
+        </w:rPr>
+      </w:pPr>
+      <w:r>
+        <w:rPr>
+          <w:rFonts w:ascii="Bahnschrift Light" w:hAnsi="Bahnschrift Light"/>
+          <w:sz w:val="24"/>
+          <w:szCs w:val="24"/>
+        </w:rPr>
+        <w:t>Per prima cosa inseriamo il nuovo visitatore dato che non può esserci un visitatore senza aver fatto l’ordine:</w:t>
+      </w:r>
+    </w:p>
+    <w:p>
+      <w:pPr>
+        <w:spacing w:line="240" w:lineRule="auto"/>
+        <w:rPr>
+          <w:rFonts w:ascii="Bahnschrift Light" w:hAnsi="Bahnschrift Light"/>
+          <w:sz w:val="24"/>
+          <w:szCs w:val="24"/>
+        </w:rPr>
+      </w:pPr>
+      <w:r>
+        <w:rPr>
+          <w:rFonts w:ascii="Bahnschrift" w:hAnsi="Bahnschrift" w:cs="Inconsolata-Bold"/>
+          <w:b/>
+          <w:bCs/>
+          <w:color w:val="3959B8"/>
+          <w:sz w:val="28"/>
+          <w:szCs w:val="28"/>
+        </w:rPr>
+        <w:t>INSERT INTO</w:t>
+      </w:r>
+      <w:r>
+        <w:rPr>
+          <w:rFonts w:ascii="Bahnschrift Light" w:hAnsi="Bahnschrift Light"/>
+          <w:sz w:val="24"/>
+          <w:szCs w:val="24"/>
+        </w:rPr>
+        <w:t xml:space="preserve"> </w:t>
+      </w:r>
+      <w:r>
+        <w:rPr>
+          <w:rFonts w:ascii="Bahnschrift Light" w:hAnsi="Bahnschrift Light"/>
+          <w:sz w:val="24"/>
+          <w:szCs w:val="24"/>
+        </w:rPr>
+        <w:t>visitatori</w:t>
+      </w:r>
+      <w:r>
+        <w:rPr>
+          <w:rFonts w:ascii="Bahnschrift Light" w:hAnsi="Bahnschrift Light"/>
+          <w:sz w:val="24"/>
+          <w:szCs w:val="24"/>
+        </w:rPr>
+        <w:t xml:space="preserve"> </w:t>
+      </w:r>
+      <w:r>
+        <w:rPr>
+          <w:rFonts w:ascii="Bahnschrift Light" w:hAnsi="Bahnschrift Light"/>
+          <w:sz w:val="24"/>
+          <w:szCs w:val="24"/>
+        </w:rPr>
+        <w:t>(codiceFiscale, nome, cognome,</w:t>
+      </w:r>
+      <w:r>
+        <w:rPr>
+          <w:rFonts w:ascii="Bahnschrift Light" w:hAnsi="Bahnschrift Light"/>
+          <w:sz w:val="24"/>
+          <w:szCs w:val="24"/>
+        </w:rPr>
+        <w:t xml:space="preserve"> </w:t>
+      </w:r>
+      <w:r>
+        <w:rPr>
+          <w:rFonts w:ascii="Bahnschrift Light" w:hAnsi="Bahnschrift Light"/>
+          <w:sz w:val="24"/>
+          <w:szCs w:val="24"/>
+        </w:rPr>
+        <w:t>dataNascita, sesso)</w:t>
+      </w:r>
+    </w:p>
+    <w:p>
+      <w:pPr>
+        <w:spacing w:line="240" w:lineRule="auto"/>
+        <w:rPr>
+          <w:rFonts w:ascii="Bahnschrift Light" w:hAnsi="Bahnschrift Light"/>
+          <w:sz w:val="24"/>
+          <w:szCs w:val="24"/>
+        </w:rPr>
+      </w:pPr>
+      <w:r>
+        <w:rPr>
+          <w:rFonts w:ascii="Bahnschrift" w:hAnsi="Bahnschrift" w:cs="Inconsolata-Bold"/>
+          <w:b/>
+          <w:bCs/>
+          <w:color w:val="3959B8"/>
+          <w:sz w:val="28"/>
+          <w:szCs w:val="28"/>
+        </w:rPr>
+        <w:t>VALUES</w:t>
+      </w:r>
+      <w:r>
+        <w:rPr>
+          <w:rFonts w:ascii="Bahnschrift Light" w:hAnsi="Bahnschrift Light"/>
+          <w:sz w:val="24"/>
+          <w:szCs w:val="24"/>
+        </w:rPr>
+        <w:t xml:space="preserve"> </w:t>
+      </w:r>
+      <w:r>
+        <w:rPr>
+          <w:rFonts w:ascii="Bahnschrift Light" w:hAnsi="Bahnschrift Light"/>
+          <w:sz w:val="24"/>
+          <w:szCs w:val="24"/>
+        </w:rPr>
+        <w:t>(?,?,?,?,?)</w:t>
+      </w:r>
+    </w:p>
+    <w:p>
+      <w:pPr>
+        <w:spacing w:line="240" w:lineRule="auto"/>
+        <w:rPr>
+          <w:rFonts w:ascii="Bahnschrift Light" w:hAnsi="Bahnschrift Light"/>
+          <w:sz w:val="24"/>
+          <w:szCs w:val="24"/>
+        </w:rPr>
+      </w:pPr>
+      <w:r>
+        <w:rPr>
+          <w:rFonts w:ascii="Bahnschrift Light" w:hAnsi="Bahnschrift Light"/>
+          <w:sz w:val="24"/>
+          <w:szCs w:val="24"/>
+        </w:rPr>
+        <w:t>Dopo facciamo prima una scrittura su Ordine e poi su Visitatore-Ordine-Biglietto per avere il riferimento al biglietto comprato:</w:t>
+      </w:r>
+    </w:p>
+    <w:p>
+      <w:pPr>
+        <w:spacing w:line="240" w:lineRule="auto"/>
+        <w:rPr>
+          <w:rFonts w:ascii="Bahnschrift Light" w:hAnsi="Bahnschrift Light"/>
+          <w:sz w:val="24"/>
+          <w:szCs w:val="24"/>
+        </w:rPr>
+      </w:pPr>
+      <w:r>
+        <w:rPr>
+          <w:rFonts w:ascii="Bahnschrift" w:hAnsi="Bahnschrift" w:cs="Inconsolata-Bold"/>
+          <w:b/>
+          <w:bCs/>
+          <w:color w:val="3959B8"/>
+          <w:sz w:val="28"/>
+          <w:szCs w:val="28"/>
+        </w:rPr>
+        <w:t>INSERT INTO</w:t>
+      </w:r>
+      <w:r>
+        <w:rPr>
+          <w:rFonts w:ascii="Bahnschrift Light" w:hAnsi="Bahnschrift Light"/>
+          <w:sz w:val="24"/>
+          <w:szCs w:val="24"/>
+        </w:rPr>
+        <w:t xml:space="preserve"> </w:t>
+      </w:r>
+      <w:r>
+        <w:rPr>
+          <w:rFonts w:ascii="Bahnschrift Light" w:hAnsi="Bahnschrift Light"/>
+          <w:sz w:val="24"/>
+          <w:szCs w:val="24"/>
+        </w:rPr>
+        <w:t>ordini (codiceOrdine, giorno, saldoTotale,</w:t>
+      </w:r>
+      <w:r>
+        <w:rPr>
+          <w:rFonts w:ascii="Bahnschrift Light" w:hAnsi="Bahnschrift Light"/>
+          <w:sz w:val="24"/>
+          <w:szCs w:val="24"/>
+        </w:rPr>
+        <w:t xml:space="preserve"> </w:t>
+      </w:r>
+      <w:r>
+        <w:rPr>
+          <w:rFonts w:ascii="Bahnschrift Light" w:hAnsi="Bahnschrift Light"/>
+          <w:sz w:val="24"/>
+          <w:szCs w:val="24"/>
+        </w:rPr>
+        <w:t>cod</w:t>
+      </w:r>
+      <w:r>
+        <w:rPr>
+          <w:rFonts w:ascii="Bahnschrift Light" w:hAnsi="Bahnschrift Light"/>
+          <w:sz w:val="24"/>
+          <w:szCs w:val="24"/>
+        </w:rPr>
+        <w:t>ice</w:t>
+      </w:r>
+      <w:r>
+        <w:rPr>
+          <w:rFonts w:ascii="Bahnschrift Light" w:hAnsi="Bahnschrift Light"/>
+          <w:sz w:val="24"/>
+          <w:szCs w:val="24"/>
+        </w:rPr>
+        <w:t>Promozione)</w:t>
+      </w:r>
+    </w:p>
+    <w:p>
+      <w:pPr>
+        <w:spacing w:line="240" w:lineRule="auto"/>
+        <w:rPr>
+          <w:rFonts w:ascii="Bahnschrift Light" w:hAnsi="Bahnschrift Light"/>
+          <w:sz w:val="24"/>
+          <w:szCs w:val="24"/>
+        </w:rPr>
+      </w:pPr>
+      <w:r>
+        <w:rPr>
+          <w:rFonts w:ascii="Bahnschrift" w:hAnsi="Bahnschrift" w:cs="Inconsolata-Bold"/>
+          <w:b/>
+          <w:bCs/>
+          <w:color w:val="3959B8"/>
+          <w:sz w:val="28"/>
+          <w:szCs w:val="28"/>
+        </w:rPr>
+        <w:t>VALUES</w:t>
+      </w:r>
+      <w:r>
+        <w:rPr>
+          <w:rFonts w:ascii="Bahnschrift Light" w:hAnsi="Bahnschrift Light"/>
+          <w:sz w:val="24"/>
+          <w:szCs w:val="24"/>
+        </w:rPr>
+        <w:t xml:space="preserve"> </w:t>
+      </w:r>
+      <w:r>
+        <w:rPr>
+          <w:rFonts w:ascii="Bahnschrift Light" w:hAnsi="Bahnschrift Light"/>
+          <w:sz w:val="24"/>
+          <w:szCs w:val="24"/>
+        </w:rPr>
+        <w:t>(?,?,?,?)</w:t>
+      </w:r>
+      <w:bookmarkStart w:id="1" w:name="_GoBack"/>
+      <w:bookmarkEnd w:id="1"/>
+    </w:p>
+    <w:p>
+      <w:pPr>
+        <w:spacing w:line="240" w:lineRule="auto"/>
+        <w:rPr>
+          <w:rFonts w:ascii="Bahnschrift Light" w:hAnsi="Bahnschrift Light"/>
+          <w:sz w:val="24"/>
+          <w:szCs w:val="24"/>
+        </w:rPr>
+      </w:pPr>
+      <w:r>
+        <w:rPr>
+          <w:rFonts w:ascii="Bahnschrift" w:hAnsi="Bahnschrift" w:cs="Inconsolata-Bold"/>
+          <w:b/>
+          <w:bCs/>
+          <w:color w:val="3959B8"/>
+          <w:sz w:val="28"/>
+          <w:szCs w:val="28"/>
+        </w:rPr>
+        <w:t>INSERT INTO</w:t>
+      </w:r>
+      <w:r>
+        <w:rPr>
+          <w:rFonts w:ascii="Bahnschrift Light" w:hAnsi="Bahnschrift Light"/>
+          <w:sz w:val="24"/>
+          <w:szCs w:val="24"/>
+        </w:rPr>
+        <w:t xml:space="preserve"> </w:t>
+      </w:r>
+      <w:r>
+        <w:rPr>
+          <w:rFonts w:ascii="Bahnschrift Light" w:hAnsi="Bahnschrift Light"/>
+          <w:sz w:val="24"/>
+          <w:szCs w:val="24"/>
+        </w:rPr>
+        <w:t>`visitatori-ordini-biglietti` (cod</w:t>
+      </w:r>
+      <w:r>
+        <w:rPr>
+          <w:rFonts w:ascii="Bahnschrift Light" w:hAnsi="Bahnschrift Light"/>
+          <w:sz w:val="24"/>
+          <w:szCs w:val="24"/>
+        </w:rPr>
+        <w:t>ice</w:t>
+      </w:r>
+      <w:r>
+        <w:rPr>
+          <w:rFonts w:ascii="Bahnschrift Light" w:hAnsi="Bahnschrift Light"/>
+          <w:sz w:val="24"/>
+          <w:szCs w:val="24"/>
+        </w:rPr>
+        <w:t>Visitatore,</w:t>
+      </w:r>
+      <w:r>
+        <w:rPr>
+          <w:rFonts w:ascii="Bahnschrift Light" w:hAnsi="Bahnschrift Light"/>
+          <w:sz w:val="24"/>
+          <w:szCs w:val="24"/>
+        </w:rPr>
+        <w:t xml:space="preserve"> </w:t>
+      </w:r>
+      <w:r>
+        <w:rPr>
+          <w:rFonts w:ascii="Bahnschrift Light" w:hAnsi="Bahnschrift Light"/>
+          <w:sz w:val="24"/>
+          <w:szCs w:val="24"/>
+        </w:rPr>
+        <w:t>cod</w:t>
+      </w:r>
+      <w:r>
+        <w:rPr>
+          <w:rFonts w:ascii="Bahnschrift Light" w:hAnsi="Bahnschrift Light"/>
+          <w:sz w:val="24"/>
+          <w:szCs w:val="24"/>
+        </w:rPr>
+        <w:t>ice</w:t>
+      </w:r>
+      <w:r>
+        <w:rPr>
+          <w:rFonts w:ascii="Bahnschrift Light" w:hAnsi="Bahnschrift Light"/>
+          <w:sz w:val="24"/>
+          <w:szCs w:val="24"/>
+        </w:rPr>
+        <w:t>Biglietto,</w:t>
+      </w:r>
+      <w:r>
+        <w:rPr>
+          <w:rFonts w:ascii="Bahnschrift Light" w:hAnsi="Bahnschrift Light"/>
+          <w:sz w:val="24"/>
+          <w:szCs w:val="24"/>
+        </w:rPr>
+        <w:t xml:space="preserve"> </w:t>
+      </w:r>
+      <w:r>
+        <w:rPr>
+          <w:rFonts w:ascii="Bahnschrift Light" w:hAnsi="Bahnschrift Light"/>
+          <w:sz w:val="24"/>
+          <w:szCs w:val="24"/>
+        </w:rPr>
+        <w:t>cod</w:t>
+      </w:r>
+      <w:r>
+        <w:rPr>
+          <w:rFonts w:ascii="Bahnschrift Light" w:hAnsi="Bahnschrift Light"/>
+          <w:sz w:val="24"/>
+          <w:szCs w:val="24"/>
+        </w:rPr>
+        <w:t>ice</w:t>
+      </w:r>
+      <w:r>
+        <w:rPr>
+          <w:rFonts w:ascii="Bahnschrift Light" w:hAnsi="Bahnschrift Light"/>
+          <w:sz w:val="24"/>
+          <w:szCs w:val="24"/>
+        </w:rPr>
+        <w:t>Ordine,</w:t>
+      </w:r>
+      <w:r>
+        <w:rPr>
+          <w:rFonts w:ascii="Bahnschrift Light" w:hAnsi="Bahnschrift Light"/>
+          <w:sz w:val="24"/>
+          <w:szCs w:val="24"/>
+        </w:rPr>
+        <w:t xml:space="preserve"> </w:t>
+      </w:r>
+      <w:r>
+        <w:rPr>
+          <w:rFonts w:ascii="Bahnschrift Light" w:hAnsi="Bahnschrift Light"/>
+          <w:sz w:val="24"/>
+          <w:szCs w:val="24"/>
+        </w:rPr>
+        <w:t>`data`)</w:t>
+      </w:r>
+    </w:p>
+    <w:p>
+      <w:pPr>
+        <w:spacing w:line="240" w:lineRule="auto"/>
+        <w:rPr>
+          <w:rFonts w:ascii="Bahnschrift Light" w:hAnsi="Bahnschrift Light"/>
+          <w:sz w:val="24"/>
+          <w:szCs w:val="24"/>
+        </w:rPr>
+      </w:pPr>
+      <w:r>
+        <w:rPr>
+          <w:rFonts w:ascii="Bahnschrift" w:hAnsi="Bahnschrift" w:cs="Inconsolata-Bold"/>
+          <w:b/>
+          <w:bCs/>
+          <w:color w:val="3959B8"/>
+          <w:sz w:val="28"/>
+          <w:szCs w:val="28"/>
+        </w:rPr>
+        <w:t>VALUES</w:t>
+      </w:r>
+      <w:r>
+        <w:rPr>
+          <w:rFonts w:ascii="Bahnschrift Light" w:hAnsi="Bahnschrift Light"/>
+          <w:sz w:val="24"/>
+          <w:szCs w:val="24"/>
+        </w:rPr>
+        <w:t xml:space="preserve"> </w:t>
+      </w:r>
+      <w:r>
+        <w:rPr>
+          <w:rFonts w:ascii="Bahnschrift Light" w:hAnsi="Bahnschrift Light"/>
+          <w:sz w:val="24"/>
+          <w:szCs w:val="24"/>
+        </w:rPr>
+        <w:t>(?,?,?,?)</w:t>
+      </w:r>
+    </w:p>
+    <w:p>
+      <w:pPr>
+        <w:spacing w:line="240" w:lineRule="auto"/>
+        <w:rPr>
+          <w:rFonts w:ascii="Bahnschrift Light" w:hAnsi="Bahnschrift Light"/>
+          <w:b/>
+          <w:sz w:val="24"/>
+          <w:szCs w:val="24"/>
+        </w:rPr>
+      </w:pPr>
+      <w:r>
+        <w:rPr>
+          <w:rFonts w:ascii="Bahnschrift Light" w:hAnsi="Bahnschrift Light"/>
+          <w:b/>
+          <w:sz w:val="24"/>
+          <w:szCs w:val="24"/>
+        </w:rPr>
+        <w:t>OP3 –</w:t>
+      </w:r>
+      <w:r>
+        <w:rPr>
           <w:rFonts w:ascii="Bahnschrift Light SemiCondensed" w:hAnsi="Bahnschrift Light SemiCondensed"/>
-          <w:sz w:val="24"/>
-          <w:szCs w:val="24"/>
-        </w:rPr>
-      </w:pPr>
+          <w:b/>
+          <w:sz w:val="24"/>
+          <w:szCs w:val="24"/>
+        </w:rPr>
+        <w:t xml:space="preserve"> Ricerca dell’area bambini aperta</w:t>
+      </w:r>
+    </w:p>
+    <w:p>
+      <w:pPr>
+        <w:spacing w:line="240" w:lineRule="auto"/>
+        <w:rPr>
+          <w:rFonts w:ascii="Bahnschrift Light SemiCondensed" w:hAnsi="Bahnschrift Light SemiCondensed"/>
+          <w:b/>
+          <w:sz w:val="24"/>
+          <w:szCs w:val="24"/>
+        </w:rPr>
+      </w:pPr>
+      <w:r>
+        <w:rPr>
+          <w:rFonts w:ascii="Bahnschrift Light" w:hAnsi="Bahnschrift Light"/>
+          <w:b/>
+          <w:sz w:val="24"/>
+          <w:szCs w:val="24"/>
+        </w:rPr>
+        <w:t>OP4 –</w:t>
+      </w:r>
+      <w:r>
+        <w:rPr>
+          <w:rFonts w:ascii="Bahnschrift Light SemiCondensed" w:hAnsi="Bahnschrift Light SemiCondensed"/>
+          <w:b/>
+          <w:sz w:val="24"/>
+          <w:szCs w:val="24"/>
+        </w:rPr>
+        <w:t xml:space="preserve"> Padiglione più visitato per ogni giornata</w:t>
+      </w:r>
+    </w:p>
+    <w:p>
+      <w:pPr>
+        <w:spacing w:line="240" w:lineRule="auto"/>
+        <w:rPr>
+          <w:rFonts w:ascii="Bahnschrift Light" w:hAnsi="Bahnschrift Light"/>
+          <w:b/>
+          <w:sz w:val="24"/>
+          <w:szCs w:val="24"/>
+        </w:rPr>
+      </w:pPr>
+      <w:r>
+        <w:rPr>
+          <w:rFonts w:ascii="Bahnschrift Light" w:hAnsi="Bahnschrift Light"/>
+          <w:b/>
+          <w:sz w:val="24"/>
+          <w:szCs w:val="24"/>
+        </w:rPr>
+        <w:t xml:space="preserve">OP5 – </w:t>
+      </w:r>
+      <w:r>
+        <w:rPr>
+          <w:rFonts w:ascii="Bahnschrift Light SemiCondensed" w:hAnsi="Bahnschrift Light SemiCondensed"/>
+          <w:b/>
+          <w:sz w:val="24"/>
+          <w:szCs w:val="24"/>
+        </w:rPr>
+        <w:t>Inserimento di un nuovo turno per personale esistente</w:t>
+      </w:r>
+    </w:p>
+    <w:p>
+      <w:pPr>
+        <w:spacing w:line="240" w:lineRule="auto"/>
+        <w:rPr>
+          <w:rFonts w:ascii="Bahnschrift Light" w:hAnsi="Bahnschrift Light"/>
+          <w:b/>
+          <w:sz w:val="24"/>
+          <w:szCs w:val="24"/>
+        </w:rPr>
+      </w:pPr>
+      <w:r>
+        <w:rPr>
+          <w:rFonts w:ascii="Bahnschrift Light" w:hAnsi="Bahnschrift Light"/>
+          <w:b/>
+          <w:sz w:val="24"/>
+          <w:szCs w:val="24"/>
+        </w:rPr>
+        <w:t>OP6 –</w:t>
+      </w:r>
+      <w:r>
+        <w:rPr>
+          <w:rFonts w:ascii="Bahnschrift Light SemiCondensed" w:hAnsi="Bahnschrift Light SemiCondensed"/>
+          <w:b/>
+          <w:sz w:val="24"/>
+          <w:szCs w:val="24"/>
+        </w:rPr>
+        <w:t xml:space="preserve"> Controllare se ci sono spazi di esposizione vuoti</w:t>
+      </w:r>
+    </w:p>
+    <w:p>
+      <w:pPr>
+        <w:spacing w:line="240" w:lineRule="auto"/>
+        <w:rPr>
+          <w:rFonts w:ascii="Bahnschrift Light" w:hAnsi="Bahnschrift Light"/>
+          <w:b/>
+          <w:sz w:val="24"/>
+          <w:szCs w:val="24"/>
+        </w:rPr>
+      </w:pPr>
+      <w:r>
+        <w:rPr>
+          <w:rFonts w:ascii="Bahnschrift Light" w:hAnsi="Bahnschrift Light"/>
+          <w:b/>
+          <w:sz w:val="24"/>
+          <w:szCs w:val="24"/>
+        </w:rPr>
+        <w:t>OP7 –</w:t>
+      </w:r>
+      <w:r>
+        <w:rPr>
+          <w:rFonts w:ascii="Bahnschrift Light SemiCondensed" w:hAnsi="Bahnschrift Light SemiCondensed"/>
+          <w:b/>
+          <w:sz w:val="24"/>
+          <w:szCs w:val="24"/>
+        </w:rPr>
+        <w:t xml:space="preserve"> Mostrare i turni assegnati ad una persona che fa parte del personale</w:t>
+      </w:r>
+    </w:p>
+    <w:p>
+      <w:pPr>
+        <w:spacing w:line="240" w:lineRule="auto"/>
+        <w:rPr>
+          <w:rFonts w:ascii="Bahnschrift Light" w:hAnsi="Bahnschrift Light"/>
+          <w:b/>
+          <w:sz w:val="24"/>
+          <w:szCs w:val="24"/>
+        </w:rPr>
+      </w:pPr>
+      <w:r>
+        <w:rPr>
+          <w:rFonts w:ascii="Bahnschrift Light" w:hAnsi="Bahnschrift Light"/>
+          <w:b/>
+          <w:sz w:val="24"/>
+          <w:szCs w:val="24"/>
+        </w:rPr>
+        <w:t>OP8 –</w:t>
+      </w:r>
+      <w:r>
+        <w:rPr>
+          <w:rFonts w:ascii="Bahnschrift Light SemiCondensed" w:hAnsi="Bahnschrift Light SemiCondensed"/>
+          <w:b/>
+          <w:sz w:val="24"/>
+          <w:szCs w:val="24"/>
+        </w:rPr>
+        <w:t xml:space="preserve"> Ricercare tutti i biglietti associati ad un visitatore</w:t>
+      </w:r>
+    </w:p>
+    <w:p>
+      <w:pPr>
+        <w:spacing w:line="240" w:lineRule="auto"/>
+        <w:rPr>
+          <w:rFonts w:ascii="Bahnschrift Light" w:hAnsi="Bahnschrift Light"/>
+          <w:b/>
+          <w:sz w:val="24"/>
+          <w:szCs w:val="24"/>
+        </w:rPr>
+      </w:pPr>
+      <w:r>
+        <w:rPr>
+          <w:rFonts w:ascii="Bahnschrift Light" w:hAnsi="Bahnschrift Light"/>
+          <w:b/>
+          <w:sz w:val="24"/>
+          <w:szCs w:val="24"/>
+        </w:rPr>
+        <w:t>OP9 –</w:t>
+      </w:r>
+      <w:r>
+        <w:rPr>
+          <w:rFonts w:ascii="Bahnschrift Light SemiCondensed" w:hAnsi="Bahnschrift Light SemiCondensed"/>
+          <w:b/>
+          <w:sz w:val="24"/>
+          <w:szCs w:val="24"/>
+        </w:rPr>
+        <w:t>Ottenere la lista dei prodotti esposti in ogni padiglione</w:t>
+      </w:r>
+    </w:p>
+    <w:p>
+      <w:pPr>
+        <w:spacing w:line="240" w:lineRule="auto"/>
+        <w:rPr>
+          <w:rFonts w:ascii="Bahnschrift Light" w:hAnsi="Bahnschrift Light"/>
+          <w:b/>
+          <w:sz w:val="24"/>
+          <w:szCs w:val="24"/>
+        </w:rPr>
+      </w:pPr>
+      <w:r>
+        <w:rPr>
+          <w:rFonts w:ascii="Bahnschrift Light" w:hAnsi="Bahnschrift Light"/>
+          <w:b/>
+          <w:sz w:val="24"/>
+          <w:szCs w:val="24"/>
+        </w:rPr>
+        <w:t xml:space="preserve">OP10 – </w:t>
+      </w:r>
+      <w:r>
+        <w:rPr>
+          <w:rFonts w:ascii="Bahnschrift Light SemiCondensed" w:hAnsi="Bahnschrift Light SemiCondensed"/>
+          <w:b/>
+          <w:sz w:val="24"/>
+          <w:szCs w:val="24"/>
+        </w:rPr>
+        <w:t>Sapere quale specializzazione è associata a ciascun padiglione</w:t>
+      </w:r>
+    </w:p>
+    <w:p>
+      <w:pPr>
+        <w:spacing w:line="240" w:lineRule="auto"/>
+        <w:rPr>
+          <w:rFonts w:ascii="Bahnschrift Light SemiCondensed" w:hAnsi="Bahnschrift Light SemiCondensed"/>
+          <w:b/>
+          <w:sz w:val="24"/>
+          <w:szCs w:val="24"/>
+        </w:rPr>
+      </w:pPr>
+      <w:r>
+        <w:rPr>
+          <w:rFonts w:ascii="Bahnschrift Light" w:hAnsi="Bahnschrift Light"/>
+          <w:b/>
+          <w:sz w:val="24"/>
+          <w:szCs w:val="24"/>
+        </w:rPr>
+        <w:t xml:space="preserve">OP11 – </w:t>
+      </w:r>
+      <w:r>
+        <w:rPr>
+          <w:rFonts w:ascii="Bahnschrift Light SemiCondensed" w:hAnsi="Bahnschrift Light SemiCondensed"/>
+          <w:b/>
+          <w:sz w:val="24"/>
+          <w:szCs w:val="24"/>
+        </w:rPr>
+        <w:t>Rimozione di un’azienda da un padiglione</w:t>
+      </w:r>
+    </w:p>
+    <w:p>
+      <w:pPr>
+        <w:spacing w:line="240" w:lineRule="auto"/>
+        <w:rPr>
+          <w:rFonts w:ascii="Bahnschrift Light SemiCondensed" w:hAnsi="Bahnschrift Light SemiCondensed"/>
+          <w:b/>
+          <w:sz w:val="24"/>
+          <w:szCs w:val="24"/>
+        </w:rPr>
+      </w:pPr>
+      <w:r>
+        <w:rPr>
+          <w:rFonts w:ascii="Bahnschrift Light SemiCondensed" w:hAnsi="Bahnschrift Light SemiCondensed"/>
+          <w:b/>
+          <w:sz w:val="24"/>
+          <w:szCs w:val="24"/>
+        </w:rPr>
+        <w:lastRenderedPageBreak/>
+        <w:t>0P12 – Inserimento di un nuovo personale</w:t>
+      </w:r>
+    </w:p>
+    <w:p>
+      <w:pPr>
+        <w:spacing w:line="240" w:lineRule="auto"/>
+        <w:rPr>
+          <w:rFonts w:ascii="Bahnschrift Light" w:hAnsi="Bahnschrift Light"/>
+          <w:b/>
+          <w:sz w:val="24"/>
+          <w:szCs w:val="24"/>
+        </w:rPr>
+      </w:pPr>
+      <w:r>
+        <w:rPr>
+          <w:rFonts w:ascii="Bahnschrift Light SemiCondensed" w:hAnsi="Bahnschrift Light SemiCondensed"/>
+          <w:b/>
+          <w:sz w:val="24"/>
+          <w:szCs w:val="24"/>
+        </w:rPr>
+        <w:t>OP13 – Saldo totale ordine</w:t>
+      </w:r>
     </w:p>
     <w:p>
       <w:pPr>
@@ -25581,7 +26277,7 @@
     </w:lvl>
   </w:abstractNum>
   <w:abstractNum w:abstractNumId="1" w15:restartNumberingAfterBreak="0">
-    <w:nsid w:val="4E240F62"/>
+    <w:nsid w:val="46B13145"/>
     <w:multiLevelType w:val="hybridMultilevel"/>
     <w:tmpl w:val="0C3A63D6"/>
     <w:lvl w:ilvl="0" w:tplc="99CCCAF0">
@@ -25671,6 +26367,96 @@
     </w:lvl>
   </w:abstractNum>
   <w:abstractNum w:abstractNumId="2" w15:restartNumberingAfterBreak="0">
+    <w:nsid w:val="4E240F62"/>
+    <w:multiLevelType w:val="hybridMultilevel"/>
+    <w:tmpl w:val="0C3A63D6"/>
+    <w:lvl w:ilvl="0" w:tplc="99CCCAF0">
+      <w:start w:val="1"/>
+      <w:numFmt w:val="upperRoman"/>
+      <w:lvlText w:val="%1."/>
+      <w:lvlJc w:val="right"/>
+      <w:pPr>
+        <w:ind w:left="720" w:hanging="360"/>
+      </w:pPr>
+      <w:rPr>
+        <w:b w:val="0"/>
+        <w:color w:val="auto"/>
+      </w:rPr>
+    </w:lvl>
+    <w:lvl w:ilvl="1" w:tplc="04100019" w:tentative="1">
+      <w:start w:val="1"/>
+      <w:numFmt w:val="lowerLetter"/>
+      <w:lvlText w:val="%2."/>
+      <w:lvlJc w:val="left"/>
+      <w:pPr>
+        <w:ind w:left="1440" w:hanging="360"/>
+      </w:pPr>
+    </w:lvl>
+    <w:lvl w:ilvl="2" w:tplc="0410001B" w:tentative="1">
+      <w:start w:val="1"/>
+      <w:numFmt w:val="lowerRoman"/>
+      <w:lvlText w:val="%3."/>
+      <w:lvlJc w:val="right"/>
+      <w:pPr>
+        <w:ind w:left="2160" w:hanging="180"/>
+      </w:pPr>
+    </w:lvl>
+    <w:lvl w:ilvl="3" w:tplc="0410000F" w:tentative="1">
+      <w:start w:val="1"/>
+      <w:numFmt w:val="decimal"/>
+      <w:lvlText w:val="%4."/>
+      <w:lvlJc w:val="left"/>
+      <w:pPr>
+        <w:ind w:left="2880" w:hanging="360"/>
+      </w:pPr>
+    </w:lvl>
+    <w:lvl w:ilvl="4" w:tplc="04100019" w:tentative="1">
+      <w:start w:val="1"/>
+      <w:numFmt w:val="lowerLetter"/>
+      <w:lvlText w:val="%5."/>
+      <w:lvlJc w:val="left"/>
+      <w:pPr>
+        <w:ind w:left="3600" w:hanging="360"/>
+      </w:pPr>
+    </w:lvl>
+    <w:lvl w:ilvl="5" w:tplc="0410001B" w:tentative="1">
+      <w:start w:val="1"/>
+      <w:numFmt w:val="lowerRoman"/>
+      <w:lvlText w:val="%6."/>
+      <w:lvlJc w:val="right"/>
+      <w:pPr>
+        <w:ind w:left="4320" w:hanging="180"/>
+      </w:pPr>
+    </w:lvl>
+    <w:lvl w:ilvl="6" w:tplc="0410000F" w:tentative="1">
+      <w:start w:val="1"/>
+      <w:numFmt w:val="decimal"/>
+      <w:lvlText w:val="%7."/>
+      <w:lvlJc w:val="left"/>
+      <w:pPr>
+        <w:ind w:left="5040" w:hanging="360"/>
+      </w:pPr>
+    </w:lvl>
+    <w:lvl w:ilvl="7" w:tplc="04100019" w:tentative="1">
+      <w:start w:val="1"/>
+      <w:numFmt w:val="lowerLetter"/>
+      <w:lvlText w:val="%8."/>
+      <w:lvlJc w:val="left"/>
+      <w:pPr>
+        <w:ind w:left="5760" w:hanging="360"/>
+      </w:pPr>
+    </w:lvl>
+    <w:lvl w:ilvl="8" w:tplc="0410001B" w:tentative="1">
+      <w:start w:val="1"/>
+      <w:numFmt w:val="lowerRoman"/>
+      <w:lvlText w:val="%9."/>
+      <w:lvlJc w:val="right"/>
+      <w:pPr>
+        <w:ind w:left="6480" w:hanging="180"/>
+      </w:pPr>
+    </w:lvl>
+  </w:abstractNum>
+  <w:abstractNum w:abstractNumId="3" w15:restartNumberingAfterBreak="0">
     <w:nsid w:val="5142091C"/>
     <w:multiLevelType w:val="hybridMultilevel"/>
     <w:tmpl w:val="7B04D284"/>
@@ -25759,7 +26545,7 @@
       </w:pPr>
     </w:lvl>
   </w:abstractNum>
-  <w:abstractNum w:abstractNumId="3" w15:restartNumberingAfterBreak="0">
+  <w:abstractNum w:abstractNumId="4" w15:restartNumberingAfterBreak="0">
     <w:nsid w:val="56A00768"/>
     <w:multiLevelType w:val="hybridMultilevel"/>
     <w:tmpl w:val="01EE4EFA"/>
@@ -25845,7 +26631,7 @@
       </w:pPr>
     </w:lvl>
   </w:abstractNum>
-  <w:abstractNum w:abstractNumId="4" w15:restartNumberingAfterBreak="0">
+  <w:abstractNum w:abstractNumId="5" w15:restartNumberingAfterBreak="0">
     <w:nsid w:val="65205B59"/>
     <w:multiLevelType w:val="hybridMultilevel"/>
     <w:tmpl w:val="AB14CF64"/>
@@ -25934,7 +26720,7 @@
       </w:pPr>
     </w:lvl>
   </w:abstractNum>
-  <w:abstractNum w:abstractNumId="5" w15:restartNumberingAfterBreak="0">
+  <w:abstractNum w:abstractNumId="6" w15:restartNumberingAfterBreak="0">
     <w:nsid w:val="67197BE9"/>
     <w:multiLevelType w:val="hybridMultilevel"/>
     <w:tmpl w:val="21422B1C"/>
@@ -26046,7 +26832,7 @@
       </w:rPr>
     </w:lvl>
   </w:abstractNum>
-  <w:abstractNum w:abstractNumId="6" w15:restartNumberingAfterBreak="0">
+  <w:abstractNum w:abstractNumId="7" w15:restartNumberingAfterBreak="0">
     <w:nsid w:val="6B6A0965"/>
     <w:multiLevelType w:val="hybridMultilevel"/>
     <w:tmpl w:val="EAE2656E"/>
@@ -26136,25 +26922,28 @@
     </w:lvl>
   </w:abstractNum>
   <w:num w:numId="1">
+    <w:abstractNumId w:val="6"/>
+  </w:num>
+  <w:num w:numId="2">
+    <w:abstractNumId w:val="2"/>
+  </w:num>
+  <w:num w:numId="3">
+    <w:abstractNumId w:val="3"/>
+  </w:num>
+  <w:num w:numId="4">
+    <w:abstractNumId w:val="7"/>
+  </w:num>
+  <w:num w:numId="5">
     <w:abstractNumId w:val="5"/>
   </w:num>
-  <w:num w:numId="2">
-    <w:abstractNumId w:val="1"/>
-  </w:num>
-  <w:num w:numId="3">
-    <w:abstractNumId w:val="2"/>
-  </w:num>
-  <w:num w:numId="4">
-    <w:abstractNumId w:val="6"/>
-  </w:num>
-  <w:num w:numId="5">
+  <w:num w:numId="6">
     <w:abstractNumId w:val="4"/>
-  </w:num>
-  <w:num w:numId="6">
-    <w:abstractNumId w:val="3"/>
   </w:num>
   <w:num w:numId="7">
     <w:abstractNumId w:val="0"/>
+  </w:num>
+  <w:num w:numId="8">
+    <w:abstractNumId w:val="1"/>
   </w:num>
 </w:numbering>
 </file>
@@ -28667,7 +29456,7 @@
 </file>
 
 <file path=customXml/itemProps1.xml><?xml version="1.0" encoding="utf-8"?>
-<ds:datastoreItem xmlns:ds="http://schemas.openxmlformats.org/officeDocument/2006/customXml" ds:itemID="{E4A42552-25CB-4D88-89CF-923A974A627B}">
+<ds:datastoreItem xmlns:ds="http://schemas.openxmlformats.org/officeDocument/2006/customXml" ds:itemID="{DEDE9D29-82B9-4D73-91CC-F37649B88D05}">
   <ds:schemaRefs>
     <ds:schemaRef ds:uri="http://schemas.openxmlformats.org/officeDocument/2006/bibliography"/>
   </ds:schemaRefs>

</xml_diff>

<commit_message>
Sql of operation 3
</commit_message>
<xml_diff>
--- a/ProgettoDB/Relazione.docx
+++ b/ProgettoDB/Relazione.docx
@@ -25198,8 +25198,6 @@
         </w:rPr>
         <w:t>(?,?,?,?)</w:t>
       </w:r>
-      <w:bookmarkStart w:id="1" w:name="_GoBack"/>
-      <w:bookmarkEnd w:id="1"/>
     </w:p>
     <w:p>
       <w:pPr>
@@ -25375,7 +25373,7 @@
       <w:pPr>
         <w:spacing w:line="240" w:lineRule="auto"/>
         <w:rPr>
-          <w:rFonts w:ascii="Bahnschrift Light" w:hAnsi="Bahnschrift Light"/>
+          <w:rFonts w:ascii="Bahnschrift Light SemiCondensed" w:hAnsi="Bahnschrift Light SemiCondensed"/>
           <w:b/>
           <w:sz w:val="24"/>
           <w:szCs w:val="24"/>
@@ -25404,6 +25402,109 @@
       <w:pPr>
         <w:spacing w:line="240" w:lineRule="auto"/>
         <w:rPr>
+          <w:rFonts w:ascii="Bahnschrift" w:hAnsi="Bahnschrift" w:cs="Inconsolata-Bold"/>
+          <w:b/>
+          <w:bCs/>
+          <w:color w:val="3959B8"/>
+          <w:sz w:val="28"/>
+          <w:szCs w:val="28"/>
+        </w:rPr>
+      </w:pPr>
+      <w:r>
+        <w:rPr>
+          <w:rFonts w:ascii="Bahnschrift" w:hAnsi="Bahnschrift" w:cs="Inconsolata-Bold"/>
+          <w:b/>
+          <w:bCs/>
+          <w:color w:val="3959B8"/>
+          <w:sz w:val="28"/>
+          <w:szCs w:val="28"/>
+        </w:rPr>
+        <w:t xml:space="preserve">SELECT </w:t>
+      </w:r>
+      <w:r>
+        <w:rPr>
+          <w:rFonts w:ascii="Bahnschrift Light" w:hAnsi="Bahnschrift Light"/>
+          <w:sz w:val="24"/>
+          <w:szCs w:val="24"/>
+        </w:rPr>
+        <w:t>giornoAperturaAreaBambino</w:t>
+      </w:r>
+    </w:p>
+    <w:p>
+      <w:pPr>
+        <w:spacing w:line="240" w:lineRule="auto"/>
+        <w:rPr>
+          <w:rFonts w:ascii="Bahnschrift Light" w:hAnsi="Bahnschrift Light"/>
+          <w:sz w:val="24"/>
+          <w:szCs w:val="24"/>
+        </w:rPr>
+      </w:pPr>
+      <w:r>
+        <w:rPr>
+          <w:rFonts w:ascii="Bahnschrift" w:hAnsi="Bahnschrift" w:cs="Inconsolata-Bold"/>
+          <w:b/>
+          <w:bCs/>
+          <w:color w:val="3959B8"/>
+          <w:sz w:val="28"/>
+          <w:szCs w:val="28"/>
+        </w:rPr>
+        <w:t xml:space="preserve">FROM </w:t>
+      </w:r>
+      <w:r>
+        <w:rPr>
+          <w:rFonts w:ascii="Bahnschrift Light" w:hAnsi="Bahnschrift Light"/>
+          <w:sz w:val="24"/>
+          <w:szCs w:val="24"/>
+        </w:rPr>
+        <w:t>padiglioni</w:t>
+      </w:r>
+    </w:p>
+    <w:p>
+      <w:pPr>
+        <w:spacing w:line="240" w:lineRule="auto"/>
+        <w:rPr>
+          <w:rFonts w:ascii="Bahnschrift" w:hAnsi="Bahnschrift" w:cs="Inconsolata-Bold"/>
+          <w:b/>
+          <w:bCs/>
+          <w:color w:val="3959B8"/>
+          <w:sz w:val="28"/>
+          <w:szCs w:val="28"/>
+        </w:rPr>
+      </w:pPr>
+      <w:r>
+        <w:rPr>
+          <w:rFonts w:ascii="Bahnschrift" w:hAnsi="Bahnschrift" w:cs="Inconsolata-Bold"/>
+          <w:b/>
+          <w:bCs/>
+          <w:color w:val="3959B8"/>
+          <w:sz w:val="28"/>
+          <w:szCs w:val="28"/>
+        </w:rPr>
+        <w:t xml:space="preserve">WHERE </w:t>
+      </w:r>
+      <w:r>
+        <w:rPr>
+          <w:rFonts w:ascii="Bahnschrift Light" w:hAnsi="Bahnschrift Light"/>
+          <w:sz w:val="24"/>
+          <w:szCs w:val="24"/>
+        </w:rPr>
+        <w:t xml:space="preserve">giornoAperturaAreaBambino </w:t>
+      </w:r>
+      <w:bookmarkStart w:id="1" w:name="_GoBack"/>
+      <w:bookmarkEnd w:id="1"/>
+      <w:r>
+        <w:rPr>
+          <w:rFonts w:ascii="Bahnschrift Light" w:hAnsi="Bahnschrift Light"/>
+          <w:sz w:val="24"/>
+          <w:szCs w:val="24"/>
+        </w:rPr>
+        <w:t>=?</w:t>
+      </w:r>
+    </w:p>
+    <w:p>
+      <w:pPr>
+        <w:spacing w:line="240" w:lineRule="auto"/>
+        <w:rPr>
           <w:rFonts w:ascii="Bahnschrift Light SemiCondensed" w:hAnsi="Bahnschrift Light SemiCondensed"/>
           <w:b/>
           <w:sz w:val="24"/>
@@ -25562,6 +25663,7 @@
           <w:sz w:val="24"/>
           <w:szCs w:val="24"/>
         </w:rPr>
+        <w:lastRenderedPageBreak/>
         <w:t>OP9 –</w:t>
       </w:r>
       <w:r>
@@ -25649,7 +25751,6 @@
           <w:sz w:val="24"/>
           <w:szCs w:val="24"/>
         </w:rPr>
-        <w:lastRenderedPageBreak/>
         <w:t>0P12 – Inserimento di un nuovo personale</w:t>
       </w:r>
     </w:p>
@@ -25962,6 +26063,7 @@
           <w:sz w:val="32"/>
           <w:szCs w:val="40"/>
         </w:rPr>
+        <w:lastRenderedPageBreak/>
         <w:t>PROGETTAZIONE DELL’APPLICAZIONE</w:t>
       </w:r>
     </w:p>
@@ -29456,7 +29558,7 @@
 </file>
 
 <file path=customXml/itemProps1.xml><?xml version="1.0" encoding="utf-8"?>
-<ds:datastoreItem xmlns:ds="http://schemas.openxmlformats.org/officeDocument/2006/customXml" ds:itemID="{DEDE9D29-82B9-4D73-91CC-F37649B88D05}">
+<ds:datastoreItem xmlns:ds="http://schemas.openxmlformats.org/officeDocument/2006/customXml" ds:itemID="{DAB06EAE-79DE-4F87-B85A-078F28F9A9C6}">
   <ds:schemaRefs>
     <ds:schemaRef ds:uri="http://schemas.openxmlformats.org/officeDocument/2006/bibliography"/>
   </ds:schemaRefs>

</xml_diff>

<commit_message>
Sql of operation 5 and 6
</commit_message>
<xml_diff>
--- a/ProgettoDB/Relazione.docx
+++ b/ProgettoDB/Relazione.docx
@@ -6840,18 +6840,8 @@
           <w:sz w:val="24"/>
           <w:szCs w:val="24"/>
         </w:rPr>
-        <w:t xml:space="preserve"> che vengono identificati da un </w:t>
-      </w:r>
-      <w:proofErr w:type="spellStart"/>
-      <w:r>
-        <w:rPr>
-          <w:rFonts w:ascii="Bahnschrift Light" w:hAnsi="Bahnschrift Light"/>
-          <w:sz w:val="24"/>
-          <w:szCs w:val="24"/>
-        </w:rPr>
-        <w:t>IdTurno</w:t>
-      </w:r>
-      <w:proofErr w:type="spellEnd"/>
+        <w:t xml:space="preserve"> che vengono identificati da un IdTurno</w:t>
+      </w:r>
       <w:r>
         <w:rPr>
           <w:rFonts w:ascii="Bahnschrift Light" w:hAnsi="Bahnschrift Light"/>
@@ -25490,44 +25480,351 @@
         </w:rPr>
         <w:t xml:space="preserve">giornoAperturaAreaBambino </w:t>
       </w:r>
+      <w:r>
+        <w:rPr>
+          <w:rFonts w:ascii="Bahnschrift Light" w:hAnsi="Bahnschrift Light"/>
+          <w:sz w:val="24"/>
+          <w:szCs w:val="24"/>
+        </w:rPr>
+        <w:t>=?</w:t>
+      </w:r>
+    </w:p>
+    <w:p>
+      <w:pPr>
+        <w:spacing w:line="240" w:lineRule="auto"/>
+        <w:rPr>
+          <w:rFonts w:ascii="Bahnschrift Light SemiCondensed" w:hAnsi="Bahnschrift Light SemiCondensed"/>
+          <w:b/>
+          <w:sz w:val="24"/>
+          <w:szCs w:val="24"/>
+        </w:rPr>
+      </w:pPr>
+      <w:r>
+        <w:rPr>
+          <w:rFonts w:ascii="Bahnschrift Light" w:hAnsi="Bahnschrift Light"/>
+          <w:b/>
+          <w:sz w:val="24"/>
+          <w:szCs w:val="24"/>
+        </w:rPr>
+        <w:t>OP4 –</w:t>
+      </w:r>
+      <w:r>
+        <w:rPr>
+          <w:rFonts w:ascii="Bahnschrift Light SemiCondensed" w:hAnsi="Bahnschrift Light SemiCondensed"/>
+          <w:b/>
+          <w:sz w:val="24"/>
+          <w:szCs w:val="24"/>
+        </w:rPr>
+        <w:t xml:space="preserve"> Padiglione più visitato per ogni giornata</w:t>
+      </w:r>
+    </w:p>
+    <w:p>
+      <w:pPr>
+        <w:spacing w:line="240" w:lineRule="auto"/>
+        <w:rPr>
+          <w:rFonts w:ascii="Bahnschrift Light SemiCondensed" w:hAnsi="Bahnschrift Light SemiCondensed"/>
+          <w:b/>
+          <w:sz w:val="24"/>
+          <w:szCs w:val="24"/>
+        </w:rPr>
+      </w:pPr>
+      <w:r>
+        <w:rPr>
+          <w:rFonts w:ascii="Bahnschrift Light" w:hAnsi="Bahnschrift Light"/>
+          <w:b/>
+          <w:sz w:val="24"/>
+          <w:szCs w:val="24"/>
+        </w:rPr>
+        <w:t xml:space="preserve">OP5 – </w:t>
+      </w:r>
+      <w:r>
+        <w:rPr>
+          <w:rFonts w:ascii="Bahnschrift Light SemiCondensed" w:hAnsi="Bahnschrift Light SemiCondensed"/>
+          <w:b/>
+          <w:sz w:val="24"/>
+          <w:szCs w:val="24"/>
+        </w:rPr>
+        <w:t>Inserimento di un nuovo turno per personale esistente</w:t>
+      </w:r>
+    </w:p>
+    <w:p>
+      <w:pPr>
+        <w:spacing w:line="240" w:lineRule="auto"/>
+        <w:rPr>
+          <w:rFonts w:ascii="Bahnschrift Light" w:hAnsi="Bahnschrift Light"/>
+          <w:sz w:val="24"/>
+          <w:szCs w:val="24"/>
+        </w:rPr>
+      </w:pPr>
+      <w:r>
+        <w:rPr>
+          <w:rFonts w:ascii="Bahnschrift" w:hAnsi="Bahnschrift" w:cs="Inconsolata-Bold"/>
+          <w:b/>
+          <w:bCs/>
+          <w:color w:val="3959B8"/>
+          <w:sz w:val="28"/>
+          <w:szCs w:val="28"/>
+        </w:rPr>
+        <w:t>INSERT INTO</w:t>
+      </w:r>
+      <w:r>
+        <w:rPr>
+          <w:rFonts w:ascii="Bahnschrift Light" w:hAnsi="Bahnschrift Light"/>
+          <w:sz w:val="24"/>
+          <w:szCs w:val="24"/>
+        </w:rPr>
+        <w:t xml:space="preserve"> turni (idTurno, giorno, orario, codiceFiscale, codicePadiglione)</w:t>
+      </w:r>
+    </w:p>
+    <w:p>
+      <w:pPr>
+        <w:spacing w:line="240" w:lineRule="auto"/>
+        <w:rPr>
+          <w:rFonts w:ascii="Bahnschrift Light" w:hAnsi="Bahnschrift Light"/>
+          <w:sz w:val="24"/>
+          <w:szCs w:val="24"/>
+        </w:rPr>
+      </w:pPr>
+      <w:r>
+        <w:rPr>
+          <w:rFonts w:ascii="Bahnschrift" w:hAnsi="Bahnschrift" w:cs="Inconsolata-Bold"/>
+          <w:b/>
+          <w:bCs/>
+          <w:color w:val="3959B8"/>
+          <w:sz w:val="28"/>
+          <w:szCs w:val="28"/>
+        </w:rPr>
+        <w:t xml:space="preserve">VALUES </w:t>
+      </w:r>
+      <w:r>
+        <w:rPr>
+          <w:rFonts w:ascii="Bahnschrift Light" w:hAnsi="Bahnschrift Light"/>
+          <w:sz w:val="24"/>
+          <w:szCs w:val="24"/>
+        </w:rPr>
+        <w:t>(?,?,?,?,?)</w:t>
+      </w:r>
+    </w:p>
+    <w:p>
+      <w:pPr>
+        <w:spacing w:line="240" w:lineRule="auto"/>
+        <w:rPr>
+          <w:rFonts w:ascii="Bahnschrift Light SemiCondensed" w:hAnsi="Bahnschrift Light SemiCondensed"/>
+          <w:b/>
+          <w:sz w:val="24"/>
+          <w:szCs w:val="24"/>
+        </w:rPr>
+      </w:pPr>
+      <w:r>
+        <w:rPr>
+          <w:rFonts w:ascii="Bahnschrift Light" w:hAnsi="Bahnschrift Light"/>
+          <w:b/>
+          <w:sz w:val="24"/>
+          <w:szCs w:val="24"/>
+        </w:rPr>
+        <w:lastRenderedPageBreak/>
+        <w:t>OP6 –</w:t>
+      </w:r>
+      <w:r>
+        <w:rPr>
+          <w:rFonts w:ascii="Bahnschrift Light SemiCondensed" w:hAnsi="Bahnschrift Light SemiCondensed"/>
+          <w:b/>
+          <w:sz w:val="24"/>
+          <w:szCs w:val="24"/>
+        </w:rPr>
+        <w:t xml:space="preserve"> Controllare se ci sono spazi di esposizione vuoti</w:t>
+      </w:r>
+    </w:p>
+    <w:p>
+      <w:pPr>
+        <w:spacing w:line="240" w:lineRule="auto"/>
+        <w:rPr>
+          <w:rFonts w:ascii="Bahnschrift Light" w:hAnsi="Bahnschrift Light"/>
+          <w:sz w:val="24"/>
+          <w:szCs w:val="24"/>
+        </w:rPr>
+      </w:pPr>
+      <w:r>
+        <w:rPr>
+          <w:rFonts w:ascii="Bahnschrift" w:hAnsi="Bahnschrift" w:cs="Inconsolata-Bold"/>
+          <w:b/>
+          <w:bCs/>
+          <w:color w:val="3959B8"/>
+          <w:sz w:val="28"/>
+          <w:szCs w:val="28"/>
+        </w:rPr>
+        <w:t>SELECT</w:t>
+      </w:r>
+      <w:r>
+        <w:rPr>
+          <w:rFonts w:ascii="Bahnschrift Light" w:hAnsi="Bahnschrift Light"/>
+          <w:sz w:val="24"/>
+          <w:szCs w:val="24"/>
+        </w:rPr>
+        <w:t xml:space="preserve"> </w:t>
+      </w:r>
+      <w:proofErr w:type="spellStart"/>
+      <w:r>
+        <w:rPr>
+          <w:rFonts w:ascii="Bahnschrift Light" w:hAnsi="Bahnschrift Light"/>
+          <w:sz w:val="24"/>
+          <w:szCs w:val="24"/>
+        </w:rPr>
+        <w:t>numSpaziEsposizioneTot-numSpaziEsposizioneOccupati</w:t>
+      </w:r>
+      <w:proofErr w:type="spellEnd"/>
+      <w:r>
+        <w:rPr>
+          <w:rFonts w:ascii="Bahnschrift Light" w:hAnsi="Bahnschrift Light"/>
+          <w:sz w:val="24"/>
+          <w:szCs w:val="24"/>
+        </w:rPr>
+        <w:t xml:space="preserve"> AS '</w:t>
+      </w:r>
+      <w:proofErr w:type="spellStart"/>
+      <w:r>
+        <w:rPr>
+          <w:rFonts w:ascii="Bahnschrift Light" w:hAnsi="Bahnschrift Light"/>
+          <w:sz w:val="24"/>
+          <w:szCs w:val="24"/>
+        </w:rPr>
+        <w:t>SpaziVuoti</w:t>
+      </w:r>
+      <w:proofErr w:type="spellEnd"/>
+      <w:r>
+        <w:rPr>
+          <w:rFonts w:ascii="Bahnschrift Light" w:hAnsi="Bahnschrift Light"/>
+          <w:sz w:val="24"/>
+          <w:szCs w:val="24"/>
+        </w:rPr>
+        <w:t>'</w:t>
+      </w:r>
+    </w:p>
+    <w:p>
+      <w:pPr>
+        <w:spacing w:line="240" w:lineRule="auto"/>
+        <w:rPr>
+          <w:rFonts w:ascii="Bahnschrift Light" w:hAnsi="Bahnschrift Light"/>
+          <w:sz w:val="24"/>
+          <w:szCs w:val="24"/>
+        </w:rPr>
+      </w:pPr>
+      <w:r>
+        <w:rPr>
+          <w:rFonts w:ascii="Bahnschrift" w:hAnsi="Bahnschrift" w:cs="Inconsolata-Bold"/>
+          <w:b/>
+          <w:bCs/>
+          <w:color w:val="3959B8"/>
+          <w:sz w:val="28"/>
+          <w:szCs w:val="28"/>
+        </w:rPr>
+        <w:t>FROM</w:t>
+      </w:r>
+      <w:r>
+        <w:rPr>
+          <w:rFonts w:ascii="Bahnschrift Light" w:hAnsi="Bahnschrift Light"/>
+          <w:sz w:val="24"/>
+          <w:szCs w:val="24"/>
+        </w:rPr>
+        <w:t xml:space="preserve"> padiglioni</w:t>
+      </w:r>
+    </w:p>
+    <w:p>
+      <w:pPr>
+        <w:spacing w:line="240" w:lineRule="auto"/>
+        <w:rPr>
+          <w:rFonts w:ascii="Bahnschrift Light" w:hAnsi="Bahnschrift Light"/>
+          <w:sz w:val="24"/>
+          <w:szCs w:val="24"/>
+        </w:rPr>
+      </w:pPr>
+      <w:r>
+        <w:rPr>
+          <w:rFonts w:ascii="Bahnschrift" w:hAnsi="Bahnschrift" w:cs="Inconsolata-Bold"/>
+          <w:b/>
+          <w:bCs/>
+          <w:color w:val="3959B8"/>
+          <w:sz w:val="28"/>
+          <w:szCs w:val="28"/>
+        </w:rPr>
+        <w:t>WHERE</w:t>
+      </w:r>
+      <w:r>
+        <w:rPr>
+          <w:rFonts w:ascii="Bahnschrift Light" w:hAnsi="Bahnschrift Light"/>
+          <w:sz w:val="24"/>
+          <w:szCs w:val="24"/>
+        </w:rPr>
+        <w:t xml:space="preserve"> codicePadiglione=?</w:t>
+      </w:r>
+    </w:p>
+    <w:p>
+      <w:pPr>
+        <w:spacing w:line="240" w:lineRule="auto"/>
+        <w:rPr>
+          <w:rFonts w:ascii="Bahnschrift Light" w:hAnsi="Bahnschrift Light"/>
+          <w:b/>
+          <w:sz w:val="24"/>
+          <w:szCs w:val="24"/>
+        </w:rPr>
+      </w:pPr>
+      <w:r>
+        <w:rPr>
+          <w:rFonts w:ascii="Bahnschrift Light" w:hAnsi="Bahnschrift Light"/>
+          <w:b/>
+          <w:sz w:val="24"/>
+          <w:szCs w:val="24"/>
+        </w:rPr>
+        <w:t>OP7 –</w:t>
+      </w:r>
+      <w:r>
+        <w:rPr>
+          <w:rFonts w:ascii="Bahnschrift Light SemiCondensed" w:hAnsi="Bahnschrift Light SemiCondensed"/>
+          <w:b/>
+          <w:sz w:val="24"/>
+          <w:szCs w:val="24"/>
+        </w:rPr>
+        <w:t xml:space="preserve"> Mostrare i turni ass</w:t>
+      </w:r>
       <w:bookmarkStart w:id="1" w:name="_GoBack"/>
       <w:bookmarkEnd w:id="1"/>
       <w:r>
         <w:rPr>
-          <w:rFonts w:ascii="Bahnschrift Light" w:hAnsi="Bahnschrift Light"/>
-          <w:sz w:val="24"/>
-          <w:szCs w:val="24"/>
-        </w:rPr>
-        <w:t>=?</w:t>
+          <w:rFonts w:ascii="Bahnschrift Light SemiCondensed" w:hAnsi="Bahnschrift Light SemiCondensed"/>
+          <w:b/>
+          <w:sz w:val="24"/>
+          <w:szCs w:val="24"/>
+        </w:rPr>
+        <w:t>egnati ad una persona che fa parte del personale</w:t>
       </w:r>
     </w:p>
     <w:p>
       <w:pPr>
         <w:spacing w:line="240" w:lineRule="auto"/>
         <w:rPr>
+          <w:rFonts w:ascii="Bahnschrift Light" w:hAnsi="Bahnschrift Light"/>
+          <w:b/>
+          <w:sz w:val="24"/>
+          <w:szCs w:val="24"/>
+        </w:rPr>
+      </w:pPr>
+      <w:r>
+        <w:rPr>
+          <w:rFonts w:ascii="Bahnschrift Light" w:hAnsi="Bahnschrift Light"/>
+          <w:b/>
+          <w:sz w:val="24"/>
+          <w:szCs w:val="24"/>
+        </w:rPr>
+        <w:t>OP8 –</w:t>
+      </w:r>
+      <w:r>
+        <w:rPr>
           <w:rFonts w:ascii="Bahnschrift Light SemiCondensed" w:hAnsi="Bahnschrift Light SemiCondensed"/>
           <w:b/>
           <w:sz w:val="24"/>
           <w:szCs w:val="24"/>
         </w:rPr>
-      </w:pPr>
-      <w:r>
-        <w:rPr>
-          <w:rFonts w:ascii="Bahnschrift Light" w:hAnsi="Bahnschrift Light"/>
-          <w:b/>
-          <w:sz w:val="24"/>
-          <w:szCs w:val="24"/>
-        </w:rPr>
-        <w:t>OP4 –</w:t>
-      </w:r>
-      <w:r>
-        <w:rPr>
-          <w:rFonts w:ascii="Bahnschrift Light SemiCondensed" w:hAnsi="Bahnschrift Light SemiCondensed"/>
-          <w:b/>
-          <w:sz w:val="24"/>
-          <w:szCs w:val="24"/>
-        </w:rPr>
-        <w:t xml:space="preserve"> Padiglione più visitato per ogni giornata</w:t>
+        <w:t xml:space="preserve"> Ricercare tutti i biglietti associati ad un visitatore</w:t>
       </w:r>
     </w:p>
     <w:p>
@@ -25547,123 +25844,6 @@
           <w:sz w:val="24"/>
           <w:szCs w:val="24"/>
         </w:rPr>
-        <w:t xml:space="preserve">OP5 – </w:t>
-      </w:r>
-      <w:r>
-        <w:rPr>
-          <w:rFonts w:ascii="Bahnschrift Light SemiCondensed" w:hAnsi="Bahnschrift Light SemiCondensed"/>
-          <w:b/>
-          <w:sz w:val="24"/>
-          <w:szCs w:val="24"/>
-        </w:rPr>
-        <w:t>Inserimento di un nuovo turno per personale esistente</w:t>
-      </w:r>
-    </w:p>
-    <w:p>
-      <w:pPr>
-        <w:spacing w:line="240" w:lineRule="auto"/>
-        <w:rPr>
-          <w:rFonts w:ascii="Bahnschrift Light" w:hAnsi="Bahnschrift Light"/>
-          <w:b/>
-          <w:sz w:val="24"/>
-          <w:szCs w:val="24"/>
-        </w:rPr>
-      </w:pPr>
-      <w:r>
-        <w:rPr>
-          <w:rFonts w:ascii="Bahnschrift Light" w:hAnsi="Bahnschrift Light"/>
-          <w:b/>
-          <w:sz w:val="24"/>
-          <w:szCs w:val="24"/>
-        </w:rPr>
-        <w:t>OP6 –</w:t>
-      </w:r>
-      <w:r>
-        <w:rPr>
-          <w:rFonts w:ascii="Bahnschrift Light SemiCondensed" w:hAnsi="Bahnschrift Light SemiCondensed"/>
-          <w:b/>
-          <w:sz w:val="24"/>
-          <w:szCs w:val="24"/>
-        </w:rPr>
-        <w:t xml:space="preserve"> Controllare se ci sono spazi di esposizione vuoti</w:t>
-      </w:r>
-    </w:p>
-    <w:p>
-      <w:pPr>
-        <w:spacing w:line="240" w:lineRule="auto"/>
-        <w:rPr>
-          <w:rFonts w:ascii="Bahnschrift Light" w:hAnsi="Bahnschrift Light"/>
-          <w:b/>
-          <w:sz w:val="24"/>
-          <w:szCs w:val="24"/>
-        </w:rPr>
-      </w:pPr>
-      <w:r>
-        <w:rPr>
-          <w:rFonts w:ascii="Bahnschrift Light" w:hAnsi="Bahnschrift Light"/>
-          <w:b/>
-          <w:sz w:val="24"/>
-          <w:szCs w:val="24"/>
-        </w:rPr>
-        <w:t>OP7 –</w:t>
-      </w:r>
-      <w:r>
-        <w:rPr>
-          <w:rFonts w:ascii="Bahnschrift Light SemiCondensed" w:hAnsi="Bahnschrift Light SemiCondensed"/>
-          <w:b/>
-          <w:sz w:val="24"/>
-          <w:szCs w:val="24"/>
-        </w:rPr>
-        <w:t xml:space="preserve"> Mostrare i turni assegnati ad una persona che fa parte del personale</w:t>
-      </w:r>
-    </w:p>
-    <w:p>
-      <w:pPr>
-        <w:spacing w:line="240" w:lineRule="auto"/>
-        <w:rPr>
-          <w:rFonts w:ascii="Bahnschrift Light" w:hAnsi="Bahnschrift Light"/>
-          <w:b/>
-          <w:sz w:val="24"/>
-          <w:szCs w:val="24"/>
-        </w:rPr>
-      </w:pPr>
-      <w:r>
-        <w:rPr>
-          <w:rFonts w:ascii="Bahnschrift Light" w:hAnsi="Bahnschrift Light"/>
-          <w:b/>
-          <w:sz w:val="24"/>
-          <w:szCs w:val="24"/>
-        </w:rPr>
-        <w:t>OP8 –</w:t>
-      </w:r>
-      <w:r>
-        <w:rPr>
-          <w:rFonts w:ascii="Bahnschrift Light SemiCondensed" w:hAnsi="Bahnschrift Light SemiCondensed"/>
-          <w:b/>
-          <w:sz w:val="24"/>
-          <w:szCs w:val="24"/>
-        </w:rPr>
-        <w:t xml:space="preserve"> Ricercare tutti i biglietti associati ad un visitatore</w:t>
-      </w:r>
-    </w:p>
-    <w:p>
-      <w:pPr>
-        <w:spacing w:line="240" w:lineRule="auto"/>
-        <w:rPr>
-          <w:rFonts w:ascii="Bahnschrift Light" w:hAnsi="Bahnschrift Light"/>
-          <w:b/>
-          <w:sz w:val="24"/>
-          <w:szCs w:val="24"/>
-        </w:rPr>
-      </w:pPr>
-      <w:r>
-        <w:rPr>
-          <w:rFonts w:ascii="Bahnschrift Light" w:hAnsi="Bahnschrift Light"/>
-          <w:b/>
-          <w:sz w:val="24"/>
-          <w:szCs w:val="24"/>
-        </w:rPr>
-        <w:lastRenderedPageBreak/>
         <w:t>OP9 –</w:t>
       </w:r>
       <w:r>
@@ -26063,7 +26243,6 @@
           <w:sz w:val="32"/>
           <w:szCs w:val="40"/>
         </w:rPr>
-        <w:lastRenderedPageBreak/>
         <w:t>PROGETTAZIONE DELL’APPLICAZIONE</w:t>
       </w:r>
     </w:p>
@@ -29558,7 +29737,7 @@
 </file>
 
 <file path=customXml/itemProps1.xml><?xml version="1.0" encoding="utf-8"?>
-<ds:datastoreItem xmlns:ds="http://schemas.openxmlformats.org/officeDocument/2006/customXml" ds:itemID="{DAB06EAE-79DE-4F87-B85A-078F28F9A9C6}">
+<ds:datastoreItem xmlns:ds="http://schemas.openxmlformats.org/officeDocument/2006/customXml" ds:itemID="{40546276-EFEE-4049-A69D-48E8B4357B5D}">
   <ds:schemaRefs>
     <ds:schemaRef ds:uri="http://schemas.openxmlformats.org/officeDocument/2006/bibliography"/>
   </ds:schemaRefs>

</xml_diff>

<commit_message>
Sql of operation 10-11-12 and 13
</commit_message>
<xml_diff>
--- a/ProgettoDB/Relazione.docx
+++ b/ProgettoDB/Relazione.docx
@@ -25663,41 +25663,61 @@
         </w:rPr>
         <w:t xml:space="preserve"> </w:t>
       </w:r>
-      <w:proofErr w:type="spellStart"/>
-      <w:r>
-        <w:rPr>
-          <w:rFonts w:ascii="Bahnschrift Light" w:hAnsi="Bahnschrift Light"/>
-          <w:sz w:val="24"/>
-          <w:szCs w:val="24"/>
-        </w:rPr>
-        <w:t>numSpaziEsposizioneTot-numSpaziEsposizioneOccupati</w:t>
-      </w:r>
-      <w:proofErr w:type="spellEnd"/>
-      <w:r>
-        <w:rPr>
-          <w:rFonts w:ascii="Bahnschrift Light" w:hAnsi="Bahnschrift Light"/>
-          <w:sz w:val="24"/>
-          <w:szCs w:val="24"/>
-        </w:rPr>
-        <w:t xml:space="preserve"> AS '</w:t>
-      </w:r>
-      <w:proofErr w:type="spellStart"/>
-      <w:r>
-        <w:rPr>
-          <w:rFonts w:ascii="Bahnschrift Light" w:hAnsi="Bahnschrift Light"/>
-          <w:sz w:val="24"/>
-          <w:szCs w:val="24"/>
-        </w:rPr>
-        <w:t>SpaziVuoti</w:t>
-      </w:r>
-      <w:proofErr w:type="spellEnd"/>
-      <w:r>
-        <w:rPr>
-          <w:rFonts w:ascii="Bahnschrift Light" w:hAnsi="Bahnschrift Light"/>
-          <w:sz w:val="24"/>
-          <w:szCs w:val="24"/>
-        </w:rPr>
-        <w:t>'</w:t>
+      <w:r>
+        <w:rPr>
+          <w:rFonts w:ascii="Bahnschrift Light" w:hAnsi="Bahnschrift Light"/>
+          <w:sz w:val="24"/>
+          <w:szCs w:val="24"/>
+        </w:rPr>
+        <w:t>numeroSpaziEsposizione</w:t>
+      </w:r>
+      <w:r>
+        <w:rPr>
+          <w:rFonts w:ascii="Bahnschrift Light" w:hAnsi="Bahnschrift Light"/>
+          <w:sz w:val="24"/>
+          <w:szCs w:val="24"/>
+        </w:rPr>
+        <w:t xml:space="preserve"> </w:t>
+      </w:r>
+      <w:r>
+        <w:rPr>
+          <w:rFonts w:ascii="Bahnschrift Light" w:hAnsi="Bahnschrift Light"/>
+          <w:sz w:val="24"/>
+          <w:szCs w:val="24"/>
+        </w:rPr>
+        <w:t>-</w:t>
+      </w:r>
+      <w:r>
+        <w:rPr>
+          <w:rFonts w:ascii="Bahnschrift Light" w:hAnsi="Bahnschrift Light"/>
+          <w:sz w:val="24"/>
+          <w:szCs w:val="24"/>
+        </w:rPr>
+        <w:t xml:space="preserve"> </w:t>
+      </w:r>
+      <w:r>
+        <w:rPr>
+          <w:rFonts w:ascii="Bahnschrift Light" w:hAnsi="Bahnschrift Light"/>
+          <w:sz w:val="24"/>
+          <w:szCs w:val="24"/>
+        </w:rPr>
+        <w:t>numeroSpaziOccupati</w:t>
+      </w:r>
+      <w:r>
+        <w:rPr>
+          <w:rFonts w:ascii="Bahnschrift Light" w:hAnsi="Bahnschrift Light"/>
+          <w:sz w:val="24"/>
+          <w:szCs w:val="24"/>
+        </w:rPr>
+        <w:t xml:space="preserve"> </w:t>
+      </w:r>
+      <w:r>
+        <w:rPr>
+          <w:rFonts w:ascii="Bahnschrift Light" w:hAnsi="Bahnschrift Light"/>
+          <w:sz w:val="24"/>
+          <w:szCs w:val="24"/>
+        </w:rPr>
+        <w:t>AS 'SpaziVuoti'</w:t>
       </w:r>
     </w:p>
     <w:p>
@@ -25784,10 +25804,28 @@
           <w:sz w:val="24"/>
           <w:szCs w:val="24"/>
         </w:rPr>
-        <w:t xml:space="preserve"> Mostrare i turni ass</w:t>
-      </w:r>
-      <w:bookmarkStart w:id="1" w:name="_GoBack"/>
-      <w:bookmarkEnd w:id="1"/>
+        <w:t xml:space="preserve"> Mostrare i turni assegnati ad una persona che fa parte del personale</w:t>
+      </w:r>
+    </w:p>
+    <w:p>
+      <w:pPr>
+        <w:spacing w:line="240" w:lineRule="auto"/>
+        <w:rPr>
+          <w:rFonts w:ascii="Bahnschrift Light" w:hAnsi="Bahnschrift Light"/>
+          <w:b/>
+          <w:sz w:val="24"/>
+          <w:szCs w:val="24"/>
+        </w:rPr>
+      </w:pPr>
+      <w:r>
+        <w:rPr>
+          <w:rFonts w:ascii="Bahnschrift Light" w:hAnsi="Bahnschrift Light"/>
+          <w:b/>
+          <w:sz w:val="24"/>
+          <w:szCs w:val="24"/>
+        </w:rPr>
+        <w:t>OP8 –</w:t>
+      </w:r>
       <w:r>
         <w:rPr>
           <w:rFonts w:ascii="Bahnschrift Light SemiCondensed" w:hAnsi="Bahnschrift Light SemiCondensed"/>
@@ -25795,7 +25833,7 @@
           <w:sz w:val="24"/>
           <w:szCs w:val="24"/>
         </w:rPr>
-        <w:t>egnati ad una persona che fa parte del personale</w:t>
+        <w:t xml:space="preserve"> Ricercare tutti i biglietti associati ad un visitatore</w:t>
       </w:r>
     </w:p>
     <w:p>
@@ -25815,7 +25853,7 @@
           <w:sz w:val="24"/>
           <w:szCs w:val="24"/>
         </w:rPr>
-        <w:t>OP8 –</w:t>
+        <w:t>OP9 –</w:t>
       </w:r>
       <w:r>
         <w:rPr>
@@ -25824,36 +25862,36 @@
           <w:sz w:val="24"/>
           <w:szCs w:val="24"/>
         </w:rPr>
-        <w:t xml:space="preserve"> Ricercare tutti i biglietti associati ad un visitatore</w:t>
+        <w:t>Ottenere la lista dei prodotti esposti in ogni padiglione</w:t>
       </w:r>
     </w:p>
     <w:p>
       <w:pPr>
         <w:spacing w:line="240" w:lineRule="auto"/>
         <w:rPr>
-          <w:rFonts w:ascii="Bahnschrift Light" w:hAnsi="Bahnschrift Light"/>
-          <w:b/>
-          <w:sz w:val="24"/>
-          <w:szCs w:val="24"/>
-        </w:rPr>
-      </w:pPr>
-      <w:r>
-        <w:rPr>
-          <w:rFonts w:ascii="Bahnschrift Light" w:hAnsi="Bahnschrift Light"/>
-          <w:b/>
-          <w:sz w:val="24"/>
-          <w:szCs w:val="24"/>
-        </w:rPr>
-        <w:t>OP9 –</w:t>
-      </w:r>
-      <w:r>
-        <w:rPr>
           <w:rFonts w:ascii="Bahnschrift Light SemiCondensed" w:hAnsi="Bahnschrift Light SemiCondensed"/>
           <w:b/>
           <w:sz w:val="24"/>
           <w:szCs w:val="24"/>
         </w:rPr>
-        <w:t>Ottenere la lista dei prodotti esposti in ogni padiglione</w:t>
+      </w:pPr>
+      <w:r>
+        <w:rPr>
+          <w:rFonts w:ascii="Bahnschrift Light" w:hAnsi="Bahnschrift Light"/>
+          <w:b/>
+          <w:sz w:val="24"/>
+          <w:szCs w:val="24"/>
+        </w:rPr>
+        <w:t xml:space="preserve">OP10 – </w:t>
+      </w:r>
+      <w:r>
+        <w:rPr>
+          <w:rFonts w:ascii="Bahnschrift Light SemiCondensed" w:hAnsi="Bahnschrift Light SemiCondensed"/>
+          <w:b/>
+          <w:sz w:val="24"/>
+          <w:szCs w:val="24"/>
+        </w:rPr>
+        <w:t>Sapere quale specializzazione è associata a ciascun padiglione</w:t>
       </w:r>
     </w:p>
     <w:p>
@@ -25861,34 +25899,206 @@
         <w:spacing w:line="240" w:lineRule="auto"/>
         <w:rPr>
           <w:rFonts w:ascii="Bahnschrift Light" w:hAnsi="Bahnschrift Light"/>
-          <w:b/>
-          <w:sz w:val="24"/>
-          <w:szCs w:val="24"/>
-        </w:rPr>
-      </w:pPr>
-      <w:r>
-        <w:rPr>
-          <w:rFonts w:ascii="Bahnschrift Light" w:hAnsi="Bahnschrift Light"/>
-          <w:b/>
-          <w:sz w:val="24"/>
-          <w:szCs w:val="24"/>
-        </w:rPr>
-        <w:t xml:space="preserve">OP10 – </w:t>
-      </w:r>
-      <w:r>
+          <w:sz w:val="24"/>
+          <w:szCs w:val="24"/>
+        </w:rPr>
+      </w:pPr>
+      <w:r>
+        <w:rPr>
+          <w:rFonts w:ascii="Bahnschrift" w:hAnsi="Bahnschrift" w:cs="Inconsolata-Bold"/>
+          <w:b/>
+          <w:bCs/>
+          <w:color w:val="3959B8"/>
+          <w:sz w:val="28"/>
+          <w:szCs w:val="28"/>
+        </w:rPr>
+        <w:t>SELECT</w:t>
+      </w:r>
+      <w:r>
+        <w:rPr>
+          <w:rFonts w:ascii="Bahnschrift Light" w:hAnsi="Bahnschrift Light"/>
+          <w:sz w:val="24"/>
+          <w:szCs w:val="24"/>
+        </w:rPr>
+        <w:t xml:space="preserve"> specializzazioneRichiesta</w:t>
+      </w:r>
+    </w:p>
+    <w:p>
+      <w:pPr>
+        <w:spacing w:line="240" w:lineRule="auto"/>
+        <w:rPr>
+          <w:rFonts w:ascii="Bahnschrift Light" w:hAnsi="Bahnschrift Light"/>
+          <w:sz w:val="24"/>
+          <w:szCs w:val="24"/>
+        </w:rPr>
+      </w:pPr>
+      <w:r>
+        <w:rPr>
+          <w:rFonts w:ascii="Bahnschrift" w:hAnsi="Bahnschrift" w:cs="Inconsolata-Bold"/>
+          <w:b/>
+          <w:bCs/>
+          <w:color w:val="3959B8"/>
+          <w:sz w:val="28"/>
+          <w:szCs w:val="28"/>
+        </w:rPr>
+        <w:t>FROM</w:t>
+      </w:r>
+      <w:r>
+        <w:rPr>
+          <w:rFonts w:ascii="Bahnschrift Light" w:hAnsi="Bahnschrift Light"/>
+          <w:sz w:val="24"/>
+          <w:szCs w:val="24"/>
+        </w:rPr>
+        <w:t xml:space="preserve"> padiglioni</w:t>
+      </w:r>
+    </w:p>
+    <w:p>
+      <w:pPr>
+        <w:spacing w:line="240" w:lineRule="auto"/>
+        <w:rPr>
+          <w:rFonts w:ascii="Bahnschrift Light" w:hAnsi="Bahnschrift Light"/>
+          <w:sz w:val="24"/>
+          <w:szCs w:val="24"/>
+        </w:rPr>
+      </w:pPr>
+      <w:r>
+        <w:rPr>
+          <w:rFonts w:ascii="Bahnschrift" w:hAnsi="Bahnschrift" w:cs="Inconsolata-Bold"/>
+          <w:b/>
+          <w:bCs/>
+          <w:color w:val="3959B8"/>
+          <w:sz w:val="28"/>
+          <w:szCs w:val="28"/>
+        </w:rPr>
+        <w:t>WHERE</w:t>
+      </w:r>
+      <w:r>
+        <w:rPr>
+          <w:rFonts w:ascii="Bahnschrift Light" w:hAnsi="Bahnschrift Light"/>
+          <w:sz w:val="24"/>
+          <w:szCs w:val="24"/>
+        </w:rPr>
+        <w:t xml:space="preserve"> codicePadiglione=?</w:t>
+      </w:r>
+    </w:p>
+    <w:p>
+      <w:pPr>
+        <w:spacing w:line="240" w:lineRule="auto"/>
         <w:rPr>
           <w:rFonts w:ascii="Bahnschrift Light SemiCondensed" w:hAnsi="Bahnschrift Light SemiCondensed"/>
           <w:b/>
           <w:sz w:val="24"/>
           <w:szCs w:val="24"/>
         </w:rPr>
-        <w:t>Sapere quale specializzazione è associata a ciascun padiglione</w:t>
+      </w:pPr>
+      <w:r>
+        <w:rPr>
+          <w:rFonts w:ascii="Bahnschrift Light" w:hAnsi="Bahnschrift Light"/>
+          <w:b/>
+          <w:sz w:val="24"/>
+          <w:szCs w:val="24"/>
+        </w:rPr>
+        <w:t xml:space="preserve">OP11 – </w:t>
+      </w:r>
+      <w:r>
+        <w:rPr>
+          <w:rFonts w:ascii="Bahnschrift Light SemiCondensed" w:hAnsi="Bahnschrift Light SemiCondensed"/>
+          <w:b/>
+          <w:sz w:val="24"/>
+          <w:szCs w:val="24"/>
+        </w:rPr>
+        <w:t>Rimozione di un’azienda da un padiglione</w:t>
       </w:r>
     </w:p>
     <w:p>
       <w:pPr>
         <w:spacing w:line="240" w:lineRule="auto"/>
         <w:rPr>
+          <w:rFonts w:ascii="Bahnschrift Light" w:hAnsi="Bahnschrift Light"/>
+          <w:sz w:val="24"/>
+          <w:szCs w:val="24"/>
+        </w:rPr>
+      </w:pPr>
+      <w:r>
+        <w:rPr>
+          <w:rFonts w:ascii="Bahnschrift" w:hAnsi="Bahnschrift" w:cs="Inconsolata-Bold"/>
+          <w:b/>
+          <w:bCs/>
+          <w:color w:val="3959B8"/>
+          <w:sz w:val="28"/>
+          <w:szCs w:val="28"/>
+        </w:rPr>
+        <w:t>DELETE</w:t>
+      </w:r>
+      <w:r>
+        <w:rPr>
+          <w:rFonts w:ascii="Bahnschrift Light" w:hAnsi="Bahnschrift Light"/>
+          <w:sz w:val="24"/>
+          <w:szCs w:val="24"/>
+        </w:rPr>
+        <w:t xml:space="preserve"> </w:t>
+      </w:r>
+      <w:r>
+        <w:rPr>
+          <w:rFonts w:ascii="Bahnschrift" w:hAnsi="Bahnschrift" w:cs="Inconsolata-Bold"/>
+          <w:b/>
+          <w:bCs/>
+          <w:color w:val="3959B8"/>
+          <w:sz w:val="28"/>
+          <w:szCs w:val="28"/>
+        </w:rPr>
+        <w:t>FROM</w:t>
+      </w:r>
+      <w:r>
+        <w:rPr>
+          <w:rFonts w:ascii="Bahnschrift Light" w:hAnsi="Bahnschrift Light"/>
+          <w:sz w:val="24"/>
+          <w:szCs w:val="24"/>
+        </w:rPr>
+        <w:t xml:space="preserve"> aziende </w:t>
+      </w:r>
+    </w:p>
+    <w:p>
+      <w:pPr>
+        <w:spacing w:line="240" w:lineRule="auto"/>
+        <w:rPr>
+          <w:rFonts w:ascii="Bahnschrift Light" w:hAnsi="Bahnschrift Light"/>
+          <w:sz w:val="24"/>
+          <w:szCs w:val="24"/>
+        </w:rPr>
+      </w:pPr>
+      <w:r>
+        <w:rPr>
+          <w:rFonts w:ascii="Bahnschrift" w:hAnsi="Bahnschrift" w:cs="Inconsolata-Bold"/>
+          <w:b/>
+          <w:bCs/>
+          <w:color w:val="3959B8"/>
+          <w:sz w:val="28"/>
+          <w:szCs w:val="28"/>
+        </w:rPr>
+        <w:t>WHERE</w:t>
+      </w:r>
+      <w:r>
+        <w:rPr>
+          <w:rFonts w:ascii="Bahnschrift Light" w:hAnsi="Bahnschrift Light"/>
+          <w:sz w:val="24"/>
+          <w:szCs w:val="24"/>
+        </w:rPr>
+        <w:t xml:space="preserve"> codiceAzienda </w:t>
+      </w:r>
+      <w:r>
+        <w:rPr>
+          <w:rFonts w:ascii="Bahnschrift Light" w:hAnsi="Bahnschrift Light"/>
+          <w:sz w:val="24"/>
+          <w:szCs w:val="24"/>
+        </w:rPr>
+        <w:t>=?</w:t>
+      </w:r>
+    </w:p>
+    <w:p>
+      <w:pPr>
+        <w:spacing w:line="240" w:lineRule="auto"/>
+        <w:rPr>
           <w:rFonts w:ascii="Bahnschrift Light SemiCondensed" w:hAnsi="Bahnschrift Light SemiCondensed"/>
           <w:b/>
           <w:sz w:val="24"/>
@@ -25897,282 +26107,334 @@
       </w:pPr>
       <w:r>
         <w:rPr>
-          <w:rFonts w:ascii="Bahnschrift Light" w:hAnsi="Bahnschrift Light"/>
-          <w:b/>
-          <w:sz w:val="24"/>
-          <w:szCs w:val="24"/>
-        </w:rPr>
-        <w:t xml:space="preserve">OP11 – </w:t>
-      </w:r>
-      <w:r>
-        <w:rPr>
           <w:rFonts w:ascii="Bahnschrift Light SemiCondensed" w:hAnsi="Bahnschrift Light SemiCondensed"/>
           <w:b/>
           <w:sz w:val="24"/>
           <w:szCs w:val="24"/>
         </w:rPr>
-        <w:t>Rimozione di un’azienda da un padiglione</w:t>
+        <w:t>0P12 – Inserimento di un nuovo personale</w:t>
       </w:r>
     </w:p>
     <w:p>
       <w:pPr>
         <w:spacing w:line="240" w:lineRule="auto"/>
         <w:rPr>
+          <w:rFonts w:ascii="Bahnschrift Light" w:hAnsi="Bahnschrift Light"/>
+          <w:sz w:val="24"/>
+          <w:szCs w:val="24"/>
+        </w:rPr>
+      </w:pPr>
+      <w:r>
+        <w:rPr>
+          <w:rFonts w:ascii="Bahnschrift" w:hAnsi="Bahnschrift" w:cs="Inconsolata-Bold"/>
+          <w:b/>
+          <w:bCs/>
+          <w:color w:val="3959B8"/>
+          <w:sz w:val="28"/>
+          <w:szCs w:val="28"/>
+        </w:rPr>
+        <w:t>INSERT</w:t>
+      </w:r>
+      <w:r>
+        <w:rPr>
+          <w:rFonts w:ascii="Bahnschrift Light" w:hAnsi="Bahnschrift Light"/>
+          <w:sz w:val="24"/>
+          <w:szCs w:val="24"/>
+        </w:rPr>
+        <w:t xml:space="preserve"> </w:t>
+      </w:r>
+      <w:r>
+        <w:rPr>
+          <w:rFonts w:ascii="Bahnschrift" w:hAnsi="Bahnschrift" w:cs="Inconsolata-Bold"/>
+          <w:b/>
+          <w:bCs/>
+          <w:color w:val="3959B8"/>
+          <w:sz w:val="28"/>
+          <w:szCs w:val="28"/>
+        </w:rPr>
+        <w:t>INTO</w:t>
+      </w:r>
+      <w:r>
+        <w:rPr>
+          <w:rFonts w:ascii="Bahnschrift Light" w:hAnsi="Bahnschrift Light"/>
+          <w:sz w:val="24"/>
+          <w:szCs w:val="24"/>
+        </w:rPr>
+        <w:t xml:space="preserve"> personale (nome, cognome, codiceFiscale, dataNascita, sesso, email, telefono, tipo) </w:t>
+      </w:r>
+    </w:p>
+    <w:p>
+      <w:pPr>
+        <w:spacing w:line="240" w:lineRule="auto"/>
+        <w:rPr>
+          <w:rFonts w:ascii="Bahnschrift Light" w:hAnsi="Bahnschrift Light"/>
+          <w:sz w:val="24"/>
+          <w:szCs w:val="24"/>
+        </w:rPr>
+      </w:pPr>
+      <w:r>
+        <w:rPr>
+          <w:rFonts w:ascii="Bahnschrift" w:hAnsi="Bahnschrift" w:cs="Inconsolata-Bold"/>
+          <w:b/>
+          <w:bCs/>
+          <w:color w:val="3959B8"/>
+          <w:sz w:val="28"/>
+          <w:szCs w:val="28"/>
+        </w:rPr>
+        <w:t>VALUES</w:t>
+      </w:r>
+      <w:r>
+        <w:rPr>
+          <w:rFonts w:ascii="Bahnschrift Light" w:hAnsi="Bahnschrift Light"/>
+          <w:sz w:val="24"/>
+          <w:szCs w:val="24"/>
+        </w:rPr>
+        <w:t xml:space="preserve"> (?,?, ?, ?, ?, ?, ?, ?)</w:t>
+      </w:r>
+    </w:p>
+    <w:p>
+      <w:pPr>
+        <w:spacing w:line="240" w:lineRule="auto"/>
+        <w:rPr>
+          <w:rFonts w:ascii="Bahnschrift Light" w:hAnsi="Bahnschrift Light"/>
+          <w:sz w:val="24"/>
+          <w:szCs w:val="24"/>
+        </w:rPr>
+      </w:pPr>
+      <w:r>
+        <w:rPr>
+          <w:rFonts w:ascii="Bahnschrift Light" w:hAnsi="Bahnschrift Light"/>
+          <w:sz w:val="24"/>
+          <w:szCs w:val="24"/>
+        </w:rPr>
+        <w:t>Dopo aver inserito il nuovo personale bisogna inserire ad esso almeno un turno dato che non può esistere un personale senza un turno:</w:t>
+      </w:r>
+    </w:p>
+    <w:p>
+      <w:pPr>
+        <w:spacing w:line="240" w:lineRule="auto"/>
+        <w:rPr>
+          <w:rFonts w:ascii="Bahnschrift Light" w:hAnsi="Bahnschrift Light"/>
+          <w:sz w:val="24"/>
+          <w:szCs w:val="24"/>
+        </w:rPr>
+      </w:pPr>
+      <w:r>
+        <w:rPr>
+          <w:rFonts w:ascii="Bahnschrift" w:hAnsi="Bahnschrift" w:cs="Inconsolata-Bold"/>
+          <w:b/>
+          <w:bCs/>
+          <w:color w:val="3959B8"/>
+          <w:sz w:val="28"/>
+          <w:szCs w:val="28"/>
+        </w:rPr>
+        <w:t>INSERT INTO</w:t>
+      </w:r>
+      <w:r>
+        <w:rPr>
+          <w:rFonts w:ascii="Bahnschrift Light" w:hAnsi="Bahnschrift Light"/>
+          <w:sz w:val="24"/>
+          <w:szCs w:val="24"/>
+        </w:rPr>
+        <w:t xml:space="preserve"> turni (idTurno, giorno, orario, codiceFiscale, codicePadiglione)</w:t>
+      </w:r>
+    </w:p>
+    <w:p>
+      <w:pPr>
+        <w:spacing w:line="240" w:lineRule="auto"/>
+        <w:rPr>
+          <w:rFonts w:ascii="Bahnschrift Light" w:hAnsi="Bahnschrift Light"/>
+          <w:sz w:val="24"/>
+          <w:szCs w:val="24"/>
+          <w:lang w:val="en-US"/>
+        </w:rPr>
+      </w:pPr>
+      <w:r>
+        <w:rPr>
+          <w:rFonts w:ascii="Bahnschrift" w:hAnsi="Bahnschrift" w:cs="Inconsolata-Bold"/>
+          <w:b/>
+          <w:bCs/>
+          <w:color w:val="3959B8"/>
+          <w:sz w:val="28"/>
+          <w:szCs w:val="28"/>
+          <w:lang w:val="en-US"/>
+        </w:rPr>
+        <w:t xml:space="preserve">VALUES </w:t>
+      </w:r>
+      <w:r>
+        <w:rPr>
+          <w:rFonts w:ascii="Bahnschrift Light" w:hAnsi="Bahnschrift Light"/>
+          <w:sz w:val="24"/>
+          <w:szCs w:val="24"/>
+          <w:lang w:val="en-US"/>
+        </w:rPr>
+        <w:t>(?,?,?,?,?)</w:t>
+      </w:r>
+    </w:p>
+    <w:p>
+      <w:pPr>
+        <w:spacing w:line="240" w:lineRule="auto"/>
+        <w:rPr>
+          <w:rFonts w:ascii="Bahnschrift Light" w:hAnsi="Bahnschrift Light"/>
+          <w:b/>
+          <w:sz w:val="24"/>
+          <w:szCs w:val="24"/>
+          <w:lang w:val="en-US"/>
+        </w:rPr>
+      </w:pPr>
+      <w:r>
+        <w:rPr>
           <w:rFonts w:ascii="Bahnschrift Light SemiCondensed" w:hAnsi="Bahnschrift Light SemiCondensed"/>
           <w:b/>
           <w:sz w:val="24"/>
           <w:szCs w:val="24"/>
-        </w:rPr>
-      </w:pPr>
+          <w:lang w:val="en-US"/>
+        </w:rPr>
+        <w:t xml:space="preserve">OP13 – </w:t>
+      </w:r>
+      <w:proofErr w:type="spellStart"/>
       <w:r>
         <w:rPr>
           <w:rFonts w:ascii="Bahnschrift Light SemiCondensed" w:hAnsi="Bahnschrift Light SemiCondensed"/>
           <w:b/>
           <w:sz w:val="24"/>
           <w:szCs w:val="24"/>
-        </w:rPr>
-        <w:t>0P12 – Inserimento di un nuovo personale</w:t>
-      </w:r>
+          <w:lang w:val="en-US"/>
+        </w:rPr>
+        <w:t>Saldo</w:t>
+      </w:r>
+      <w:proofErr w:type="spellEnd"/>
+      <w:r>
+        <w:rPr>
+          <w:rFonts w:ascii="Bahnschrift Light SemiCondensed" w:hAnsi="Bahnschrift Light SemiCondensed"/>
+          <w:b/>
+          <w:sz w:val="24"/>
+          <w:szCs w:val="24"/>
+          <w:lang w:val="en-US"/>
+        </w:rPr>
+        <w:t xml:space="preserve"> </w:t>
+      </w:r>
+      <w:proofErr w:type="spellStart"/>
+      <w:r>
+        <w:rPr>
+          <w:rFonts w:ascii="Bahnschrift Light SemiCondensed" w:hAnsi="Bahnschrift Light SemiCondensed"/>
+          <w:b/>
+          <w:sz w:val="24"/>
+          <w:szCs w:val="24"/>
+          <w:lang w:val="en-US"/>
+        </w:rPr>
+        <w:t>totale</w:t>
+      </w:r>
+      <w:proofErr w:type="spellEnd"/>
+      <w:r>
+        <w:rPr>
+          <w:rFonts w:ascii="Bahnschrift Light SemiCondensed" w:hAnsi="Bahnschrift Light SemiCondensed"/>
+          <w:b/>
+          <w:sz w:val="24"/>
+          <w:szCs w:val="24"/>
+          <w:lang w:val="en-US"/>
+        </w:rPr>
+        <w:t xml:space="preserve"> </w:t>
+      </w:r>
+      <w:proofErr w:type="spellStart"/>
+      <w:r>
+        <w:rPr>
+          <w:rFonts w:ascii="Bahnschrift Light SemiCondensed" w:hAnsi="Bahnschrift Light SemiCondensed"/>
+          <w:b/>
+          <w:sz w:val="24"/>
+          <w:szCs w:val="24"/>
+          <w:lang w:val="en-US"/>
+        </w:rPr>
+        <w:t>ordine</w:t>
+      </w:r>
+      <w:proofErr w:type="spellEnd"/>
     </w:p>
     <w:p>
       <w:pPr>
         <w:spacing w:line="240" w:lineRule="auto"/>
         <w:rPr>
           <w:rFonts w:ascii="Bahnschrift Light" w:hAnsi="Bahnschrift Light"/>
-          <w:b/>
-          <w:sz w:val="24"/>
-          <w:szCs w:val="24"/>
-        </w:rPr>
-      </w:pPr>
-      <w:r>
-        <w:rPr>
-          <w:rFonts w:ascii="Bahnschrift Light SemiCondensed" w:hAnsi="Bahnschrift Light SemiCondensed"/>
-          <w:b/>
-          <w:sz w:val="24"/>
-          <w:szCs w:val="24"/>
-        </w:rPr>
-        <w:t>OP13 – Saldo totale ordine</w:t>
+          <w:sz w:val="24"/>
+          <w:szCs w:val="24"/>
+        </w:rPr>
+      </w:pPr>
+      <w:r>
+        <w:rPr>
+          <w:rFonts w:ascii="Bahnschrift" w:hAnsi="Bahnschrift" w:cs="Inconsolata-Bold"/>
+          <w:b/>
+          <w:bCs/>
+          <w:color w:val="3959B8"/>
+          <w:sz w:val="28"/>
+          <w:szCs w:val="28"/>
+        </w:rPr>
+        <w:t>SELECT</w:t>
+      </w:r>
+      <w:r>
+        <w:rPr>
+          <w:rFonts w:ascii="Bahnschrift Light" w:hAnsi="Bahnschrift Light"/>
+          <w:sz w:val="24"/>
+          <w:szCs w:val="24"/>
+        </w:rPr>
+        <w:t xml:space="preserve"> saldoTotale</w:t>
       </w:r>
     </w:p>
     <w:p>
       <w:pPr>
         <w:spacing w:line="240" w:lineRule="auto"/>
         <w:rPr>
-          <w:rFonts w:ascii="Bahnschrift Light SemiCondensed" w:hAnsi="Bahnschrift Light SemiCondensed"/>
-          <w:sz w:val="24"/>
-          <w:szCs w:val="24"/>
-        </w:rPr>
-      </w:pPr>
+          <w:rFonts w:ascii="Bahnschrift Light" w:hAnsi="Bahnschrift Light"/>
+          <w:sz w:val="24"/>
+          <w:szCs w:val="24"/>
+        </w:rPr>
+      </w:pPr>
+      <w:r>
+        <w:rPr>
+          <w:rFonts w:ascii="Bahnschrift" w:hAnsi="Bahnschrift" w:cs="Inconsolata-Bold"/>
+          <w:b/>
+          <w:bCs/>
+          <w:color w:val="3959B8"/>
+          <w:sz w:val="28"/>
+          <w:szCs w:val="28"/>
+        </w:rPr>
+        <w:t>FROM</w:t>
+      </w:r>
+      <w:r>
+        <w:rPr>
+          <w:rFonts w:ascii="Bahnschrift Light" w:hAnsi="Bahnschrift Light"/>
+          <w:sz w:val="24"/>
+          <w:szCs w:val="24"/>
+        </w:rPr>
+        <w:t xml:space="preserve"> ordini</w:t>
+      </w:r>
     </w:p>
     <w:p>
       <w:pPr>
         <w:spacing w:line="240" w:lineRule="auto"/>
         <w:rPr>
-          <w:rFonts w:ascii="Bahnschrift Light SemiCondensed" w:hAnsi="Bahnschrift Light SemiCondensed"/>
-          <w:sz w:val="24"/>
-          <w:szCs w:val="24"/>
-        </w:rPr>
-      </w:pPr>
-    </w:p>
-    <w:p>
-      <w:pPr>
-        <w:spacing w:line="240" w:lineRule="auto"/>
-        <w:rPr>
-          <w:rFonts w:ascii="Bahnschrift Light SemiCondensed" w:hAnsi="Bahnschrift Light SemiCondensed"/>
-          <w:sz w:val="24"/>
-          <w:szCs w:val="24"/>
-        </w:rPr>
-      </w:pPr>
-    </w:p>
-    <w:p>
-      <w:pPr>
-        <w:spacing w:line="240" w:lineRule="auto"/>
-        <w:rPr>
-          <w:rFonts w:ascii="Bahnschrift Light SemiCondensed" w:hAnsi="Bahnschrift Light SemiCondensed"/>
-          <w:sz w:val="24"/>
-          <w:szCs w:val="24"/>
-        </w:rPr>
-      </w:pPr>
-    </w:p>
-    <w:p>
-      <w:pPr>
-        <w:spacing w:line="240" w:lineRule="auto"/>
-        <w:rPr>
-          <w:rFonts w:ascii="Bahnschrift Light SemiCondensed" w:hAnsi="Bahnschrift Light SemiCondensed"/>
-          <w:sz w:val="24"/>
-          <w:szCs w:val="24"/>
-        </w:rPr>
-      </w:pPr>
-    </w:p>
-    <w:p>
-      <w:pPr>
-        <w:spacing w:line="240" w:lineRule="auto"/>
-        <w:rPr>
-          <w:rFonts w:ascii="Bahnschrift Light SemiCondensed" w:hAnsi="Bahnschrift Light SemiCondensed"/>
-          <w:sz w:val="24"/>
-          <w:szCs w:val="24"/>
-        </w:rPr>
-      </w:pPr>
-    </w:p>
-    <w:p>
-      <w:pPr>
-        <w:spacing w:line="240" w:lineRule="auto"/>
-        <w:rPr>
-          <w:rFonts w:ascii="Bahnschrift Light SemiCondensed" w:hAnsi="Bahnschrift Light SemiCondensed"/>
-          <w:sz w:val="24"/>
-          <w:szCs w:val="24"/>
-        </w:rPr>
-      </w:pPr>
-    </w:p>
-    <w:p>
-      <w:pPr>
-        <w:spacing w:line="240" w:lineRule="auto"/>
-        <w:rPr>
-          <w:rFonts w:ascii="Bahnschrift Light SemiCondensed" w:hAnsi="Bahnschrift Light SemiCondensed"/>
-          <w:sz w:val="24"/>
-          <w:szCs w:val="24"/>
-        </w:rPr>
-      </w:pPr>
-    </w:p>
-    <w:p>
-      <w:pPr>
-        <w:spacing w:line="240" w:lineRule="auto"/>
-        <w:rPr>
-          <w:rFonts w:ascii="Bahnschrift Light SemiCondensed" w:hAnsi="Bahnschrift Light SemiCondensed"/>
-          <w:sz w:val="24"/>
-          <w:szCs w:val="24"/>
-        </w:rPr>
-      </w:pPr>
-    </w:p>
-    <w:p>
-      <w:pPr>
-        <w:spacing w:line="240" w:lineRule="auto"/>
-        <w:rPr>
-          <w:rFonts w:ascii="Bahnschrift Light SemiCondensed" w:hAnsi="Bahnschrift Light SemiCondensed"/>
-          <w:sz w:val="24"/>
-          <w:szCs w:val="24"/>
-        </w:rPr>
-      </w:pPr>
-    </w:p>
-    <w:p>
-      <w:pPr>
-        <w:spacing w:line="240" w:lineRule="auto"/>
-        <w:rPr>
-          <w:rFonts w:ascii="Bahnschrift Light SemiCondensed" w:hAnsi="Bahnschrift Light SemiCondensed"/>
-          <w:sz w:val="24"/>
-          <w:szCs w:val="24"/>
-        </w:rPr>
-      </w:pPr>
-    </w:p>
-    <w:p>
-      <w:pPr>
-        <w:spacing w:line="240" w:lineRule="auto"/>
-        <w:rPr>
-          <w:rFonts w:ascii="Bahnschrift Light SemiCondensed" w:hAnsi="Bahnschrift Light SemiCondensed"/>
-          <w:sz w:val="24"/>
-          <w:szCs w:val="24"/>
-        </w:rPr>
-      </w:pPr>
-    </w:p>
-    <w:p>
-      <w:pPr>
-        <w:spacing w:line="240" w:lineRule="auto"/>
-        <w:rPr>
-          <w:rFonts w:ascii="Bahnschrift Light SemiCondensed" w:hAnsi="Bahnschrift Light SemiCondensed"/>
-          <w:sz w:val="24"/>
-          <w:szCs w:val="24"/>
-        </w:rPr>
-      </w:pPr>
-    </w:p>
-    <w:p>
-      <w:pPr>
-        <w:spacing w:line="240" w:lineRule="auto"/>
-        <w:rPr>
-          <w:rFonts w:ascii="Bahnschrift Light SemiCondensed" w:hAnsi="Bahnschrift Light SemiCondensed"/>
-          <w:sz w:val="24"/>
-          <w:szCs w:val="24"/>
-        </w:rPr>
-      </w:pPr>
-    </w:p>
-    <w:p>
-      <w:pPr>
-        <w:spacing w:line="240" w:lineRule="auto"/>
-        <w:rPr>
-          <w:rFonts w:ascii="Bahnschrift Light SemiCondensed" w:hAnsi="Bahnschrift Light SemiCondensed"/>
-          <w:sz w:val="24"/>
-          <w:szCs w:val="24"/>
-        </w:rPr>
-      </w:pPr>
-    </w:p>
-    <w:p>
-      <w:pPr>
-        <w:spacing w:line="240" w:lineRule="auto"/>
-        <w:rPr>
-          <w:rFonts w:ascii="Bahnschrift Light SemiCondensed" w:hAnsi="Bahnschrift Light SemiCondensed"/>
-          <w:sz w:val="24"/>
-          <w:szCs w:val="24"/>
-        </w:rPr>
-      </w:pPr>
-    </w:p>
-    <w:p>
-      <w:pPr>
-        <w:spacing w:line="240" w:lineRule="auto"/>
-        <w:rPr>
-          <w:rFonts w:ascii="Bahnschrift Light SemiCondensed" w:hAnsi="Bahnschrift Light SemiCondensed"/>
-          <w:sz w:val="24"/>
-          <w:szCs w:val="24"/>
-        </w:rPr>
-      </w:pPr>
-    </w:p>
-    <w:p>
-      <w:pPr>
-        <w:spacing w:line="240" w:lineRule="auto"/>
-        <w:rPr>
-          <w:rFonts w:ascii="Bahnschrift Light SemiCondensed" w:hAnsi="Bahnschrift Light SemiCondensed"/>
-          <w:sz w:val="24"/>
-          <w:szCs w:val="24"/>
-        </w:rPr>
-      </w:pPr>
-    </w:p>
-    <w:p>
-      <w:pPr>
-        <w:spacing w:line="240" w:lineRule="auto"/>
-        <w:rPr>
-          <w:rFonts w:ascii="Bahnschrift Light SemiCondensed" w:hAnsi="Bahnschrift Light SemiCondensed"/>
-          <w:sz w:val="24"/>
-          <w:szCs w:val="24"/>
-        </w:rPr>
-      </w:pPr>
-    </w:p>
-    <w:p>
-      <w:pPr>
-        <w:spacing w:line="240" w:lineRule="auto"/>
-        <w:rPr>
-          <w:rFonts w:ascii="Bahnschrift Light SemiCondensed" w:hAnsi="Bahnschrift Light SemiCondensed"/>
-          <w:sz w:val="24"/>
-          <w:szCs w:val="24"/>
-        </w:rPr>
-      </w:pPr>
-    </w:p>
-    <w:p>
-      <w:pPr>
-        <w:spacing w:line="240" w:lineRule="auto"/>
-        <w:rPr>
-          <w:rFonts w:ascii="Bahnschrift Light SemiCondensed" w:hAnsi="Bahnschrift Light SemiCondensed"/>
-          <w:sz w:val="24"/>
-          <w:szCs w:val="24"/>
-        </w:rPr>
-      </w:pPr>
-    </w:p>
-    <w:p>
-      <w:pPr>
-        <w:spacing w:line="240" w:lineRule="auto"/>
-        <w:rPr>
-          <w:rFonts w:ascii="Bahnschrift Light SemiCondensed" w:hAnsi="Bahnschrift Light SemiCondensed"/>
-          <w:sz w:val="24"/>
-          <w:szCs w:val="24"/>
-        </w:rPr>
-      </w:pPr>
+          <w:rFonts w:ascii="Bahnschrift Light" w:hAnsi="Bahnschrift Light"/>
+          <w:sz w:val="24"/>
+          <w:szCs w:val="24"/>
+        </w:rPr>
+      </w:pPr>
+      <w:r>
+        <w:rPr>
+          <w:rFonts w:ascii="Bahnschrift" w:hAnsi="Bahnschrift" w:cs="Inconsolata-Bold"/>
+          <w:b/>
+          <w:bCs/>
+          <w:color w:val="3959B8"/>
+          <w:sz w:val="28"/>
+          <w:szCs w:val="28"/>
+        </w:rPr>
+        <w:t>WHERE</w:t>
+      </w:r>
+      <w:r>
+        <w:rPr>
+          <w:rFonts w:ascii="Bahnschrift Light" w:hAnsi="Bahnschrift Light"/>
+          <w:sz w:val="24"/>
+          <w:szCs w:val="24"/>
+        </w:rPr>
+        <w:t xml:space="preserve"> codiceOrdine=?</w:t>
+      </w:r>
     </w:p>
     <w:p>
       <w:pPr>
@@ -26235,6 +26497,8 @@
           <w:szCs w:val="40"/>
         </w:rPr>
       </w:pPr>
+      <w:bookmarkStart w:id="1" w:name="_GoBack"/>
+      <w:bookmarkEnd w:id="1"/>
       <w:r>
         <w:rPr>
           <w:rFonts w:ascii="Bahnschrift" w:hAnsi="Bahnschrift"/>
@@ -26243,6 +26507,7 @@
           <w:sz w:val="32"/>
           <w:szCs w:val="40"/>
         </w:rPr>
+        <w:lastRenderedPageBreak/>
         <w:t>PROGETTAZIONE DELL’APPLICAZIONE</w:t>
       </w:r>
     </w:p>
@@ -29737,7 +30002,7 @@
 </file>
 
 <file path=customXml/itemProps1.xml><?xml version="1.0" encoding="utf-8"?>
-<ds:datastoreItem xmlns:ds="http://schemas.openxmlformats.org/officeDocument/2006/customXml" ds:itemID="{40546276-EFEE-4049-A69D-48E8B4357B5D}">
+<ds:datastoreItem xmlns:ds="http://schemas.openxmlformats.org/officeDocument/2006/customXml" ds:itemID="{6E5D2FF7-BAB3-4C57-8B78-E2D137A1BA18}">
   <ds:schemaRefs>
     <ds:schemaRef ds:uri="http://schemas.openxmlformats.org/officeDocument/2006/bibliography"/>
   </ds:schemaRefs>

</xml_diff>

<commit_message>
Sql of operation 7 and 4
</commit_message>
<xml_diff>
--- a/ProgettoDB/Relazione.docx
+++ b/ProgettoDB/Relazione.docx
@@ -25782,7 +25782,7 @@
       <w:pPr>
         <w:spacing w:line="240" w:lineRule="auto"/>
         <w:rPr>
-          <w:rFonts w:ascii="Bahnschrift Light" w:hAnsi="Bahnschrift Light"/>
+          <w:rFonts w:ascii="Bahnschrift Light SemiCondensed" w:hAnsi="Bahnschrift Light SemiCondensed"/>
           <w:b/>
           <w:sz w:val="24"/>
           <w:szCs w:val="24"/>
@@ -25805,409 +25805,6 @@
           <w:szCs w:val="24"/>
         </w:rPr>
         <w:t xml:space="preserve"> Mostrare i turni assegnati ad una persona che fa parte del personale</w:t>
-      </w:r>
-    </w:p>
-    <w:p>
-      <w:pPr>
-        <w:spacing w:line="240" w:lineRule="auto"/>
-        <w:rPr>
-          <w:rFonts w:ascii="Bahnschrift Light" w:hAnsi="Bahnschrift Light"/>
-          <w:b/>
-          <w:sz w:val="24"/>
-          <w:szCs w:val="24"/>
-        </w:rPr>
-      </w:pPr>
-      <w:r>
-        <w:rPr>
-          <w:rFonts w:ascii="Bahnschrift Light" w:hAnsi="Bahnschrift Light"/>
-          <w:b/>
-          <w:sz w:val="24"/>
-          <w:szCs w:val="24"/>
-        </w:rPr>
-        <w:t>OP8 –</w:t>
-      </w:r>
-      <w:r>
-        <w:rPr>
-          <w:rFonts w:ascii="Bahnschrift Light SemiCondensed" w:hAnsi="Bahnschrift Light SemiCondensed"/>
-          <w:b/>
-          <w:sz w:val="24"/>
-          <w:szCs w:val="24"/>
-        </w:rPr>
-        <w:t xml:space="preserve"> Ricercare tutti i biglietti associati ad un visitatore</w:t>
-      </w:r>
-    </w:p>
-    <w:p>
-      <w:pPr>
-        <w:spacing w:line="240" w:lineRule="auto"/>
-        <w:rPr>
-          <w:rFonts w:ascii="Bahnschrift Light" w:hAnsi="Bahnschrift Light"/>
-          <w:b/>
-          <w:sz w:val="24"/>
-          <w:szCs w:val="24"/>
-        </w:rPr>
-      </w:pPr>
-      <w:r>
-        <w:rPr>
-          <w:rFonts w:ascii="Bahnschrift Light" w:hAnsi="Bahnschrift Light"/>
-          <w:b/>
-          <w:sz w:val="24"/>
-          <w:szCs w:val="24"/>
-        </w:rPr>
-        <w:t>OP9 –</w:t>
-      </w:r>
-      <w:r>
-        <w:rPr>
-          <w:rFonts w:ascii="Bahnschrift Light SemiCondensed" w:hAnsi="Bahnschrift Light SemiCondensed"/>
-          <w:b/>
-          <w:sz w:val="24"/>
-          <w:szCs w:val="24"/>
-        </w:rPr>
-        <w:t>Ottenere la lista dei prodotti esposti in ogni padiglione</w:t>
-      </w:r>
-    </w:p>
-    <w:p>
-      <w:pPr>
-        <w:spacing w:line="240" w:lineRule="auto"/>
-        <w:rPr>
-          <w:rFonts w:ascii="Bahnschrift Light SemiCondensed" w:hAnsi="Bahnschrift Light SemiCondensed"/>
-          <w:b/>
-          <w:sz w:val="24"/>
-          <w:szCs w:val="24"/>
-        </w:rPr>
-      </w:pPr>
-      <w:r>
-        <w:rPr>
-          <w:rFonts w:ascii="Bahnschrift Light" w:hAnsi="Bahnschrift Light"/>
-          <w:b/>
-          <w:sz w:val="24"/>
-          <w:szCs w:val="24"/>
-        </w:rPr>
-        <w:t xml:space="preserve">OP10 – </w:t>
-      </w:r>
-      <w:r>
-        <w:rPr>
-          <w:rFonts w:ascii="Bahnschrift Light SemiCondensed" w:hAnsi="Bahnschrift Light SemiCondensed"/>
-          <w:b/>
-          <w:sz w:val="24"/>
-          <w:szCs w:val="24"/>
-        </w:rPr>
-        <w:t>Sapere quale specializzazione è associata a ciascun padiglione</w:t>
-      </w:r>
-    </w:p>
-    <w:p>
-      <w:pPr>
-        <w:spacing w:line="240" w:lineRule="auto"/>
-        <w:rPr>
-          <w:rFonts w:ascii="Bahnschrift Light" w:hAnsi="Bahnschrift Light"/>
-          <w:sz w:val="24"/>
-          <w:szCs w:val="24"/>
-        </w:rPr>
-      </w:pPr>
-      <w:r>
-        <w:rPr>
-          <w:rFonts w:ascii="Bahnschrift" w:hAnsi="Bahnschrift" w:cs="Inconsolata-Bold"/>
-          <w:b/>
-          <w:bCs/>
-          <w:color w:val="3959B8"/>
-          <w:sz w:val="28"/>
-          <w:szCs w:val="28"/>
-        </w:rPr>
-        <w:t>SELECT</w:t>
-      </w:r>
-      <w:r>
-        <w:rPr>
-          <w:rFonts w:ascii="Bahnschrift Light" w:hAnsi="Bahnschrift Light"/>
-          <w:sz w:val="24"/>
-          <w:szCs w:val="24"/>
-        </w:rPr>
-        <w:t xml:space="preserve"> specializzazioneRichiesta</w:t>
-      </w:r>
-    </w:p>
-    <w:p>
-      <w:pPr>
-        <w:spacing w:line="240" w:lineRule="auto"/>
-        <w:rPr>
-          <w:rFonts w:ascii="Bahnschrift Light" w:hAnsi="Bahnschrift Light"/>
-          <w:sz w:val="24"/>
-          <w:szCs w:val="24"/>
-        </w:rPr>
-      </w:pPr>
-      <w:r>
-        <w:rPr>
-          <w:rFonts w:ascii="Bahnschrift" w:hAnsi="Bahnschrift" w:cs="Inconsolata-Bold"/>
-          <w:b/>
-          <w:bCs/>
-          <w:color w:val="3959B8"/>
-          <w:sz w:val="28"/>
-          <w:szCs w:val="28"/>
-        </w:rPr>
-        <w:t>FROM</w:t>
-      </w:r>
-      <w:r>
-        <w:rPr>
-          <w:rFonts w:ascii="Bahnschrift Light" w:hAnsi="Bahnschrift Light"/>
-          <w:sz w:val="24"/>
-          <w:szCs w:val="24"/>
-        </w:rPr>
-        <w:t xml:space="preserve"> padiglioni</w:t>
-      </w:r>
-    </w:p>
-    <w:p>
-      <w:pPr>
-        <w:spacing w:line="240" w:lineRule="auto"/>
-        <w:rPr>
-          <w:rFonts w:ascii="Bahnschrift Light" w:hAnsi="Bahnschrift Light"/>
-          <w:sz w:val="24"/>
-          <w:szCs w:val="24"/>
-        </w:rPr>
-      </w:pPr>
-      <w:r>
-        <w:rPr>
-          <w:rFonts w:ascii="Bahnschrift" w:hAnsi="Bahnschrift" w:cs="Inconsolata-Bold"/>
-          <w:b/>
-          <w:bCs/>
-          <w:color w:val="3959B8"/>
-          <w:sz w:val="28"/>
-          <w:szCs w:val="28"/>
-        </w:rPr>
-        <w:t>WHERE</w:t>
-      </w:r>
-      <w:r>
-        <w:rPr>
-          <w:rFonts w:ascii="Bahnschrift Light" w:hAnsi="Bahnschrift Light"/>
-          <w:sz w:val="24"/>
-          <w:szCs w:val="24"/>
-        </w:rPr>
-        <w:t xml:space="preserve"> codicePadiglione=?</w:t>
-      </w:r>
-    </w:p>
-    <w:p>
-      <w:pPr>
-        <w:spacing w:line="240" w:lineRule="auto"/>
-        <w:rPr>
-          <w:rFonts w:ascii="Bahnschrift Light SemiCondensed" w:hAnsi="Bahnschrift Light SemiCondensed"/>
-          <w:b/>
-          <w:sz w:val="24"/>
-          <w:szCs w:val="24"/>
-        </w:rPr>
-      </w:pPr>
-      <w:r>
-        <w:rPr>
-          <w:rFonts w:ascii="Bahnschrift Light" w:hAnsi="Bahnschrift Light"/>
-          <w:b/>
-          <w:sz w:val="24"/>
-          <w:szCs w:val="24"/>
-        </w:rPr>
-        <w:t xml:space="preserve">OP11 – </w:t>
-      </w:r>
-      <w:r>
-        <w:rPr>
-          <w:rFonts w:ascii="Bahnschrift Light SemiCondensed" w:hAnsi="Bahnschrift Light SemiCondensed"/>
-          <w:b/>
-          <w:sz w:val="24"/>
-          <w:szCs w:val="24"/>
-        </w:rPr>
-        <w:t>Rimozione di un’azienda da un padiglione</w:t>
-      </w:r>
-    </w:p>
-    <w:p>
-      <w:pPr>
-        <w:spacing w:line="240" w:lineRule="auto"/>
-        <w:rPr>
-          <w:rFonts w:ascii="Bahnschrift Light" w:hAnsi="Bahnschrift Light"/>
-          <w:sz w:val="24"/>
-          <w:szCs w:val="24"/>
-        </w:rPr>
-      </w:pPr>
-      <w:r>
-        <w:rPr>
-          <w:rFonts w:ascii="Bahnschrift" w:hAnsi="Bahnschrift" w:cs="Inconsolata-Bold"/>
-          <w:b/>
-          <w:bCs/>
-          <w:color w:val="3959B8"/>
-          <w:sz w:val="28"/>
-          <w:szCs w:val="28"/>
-        </w:rPr>
-        <w:t>DELETE</w:t>
-      </w:r>
-      <w:r>
-        <w:rPr>
-          <w:rFonts w:ascii="Bahnschrift Light" w:hAnsi="Bahnschrift Light"/>
-          <w:sz w:val="24"/>
-          <w:szCs w:val="24"/>
-        </w:rPr>
-        <w:t xml:space="preserve"> </w:t>
-      </w:r>
-      <w:r>
-        <w:rPr>
-          <w:rFonts w:ascii="Bahnschrift" w:hAnsi="Bahnschrift" w:cs="Inconsolata-Bold"/>
-          <w:b/>
-          <w:bCs/>
-          <w:color w:val="3959B8"/>
-          <w:sz w:val="28"/>
-          <w:szCs w:val="28"/>
-        </w:rPr>
-        <w:t>FROM</w:t>
-      </w:r>
-      <w:r>
-        <w:rPr>
-          <w:rFonts w:ascii="Bahnschrift Light" w:hAnsi="Bahnschrift Light"/>
-          <w:sz w:val="24"/>
-          <w:szCs w:val="24"/>
-        </w:rPr>
-        <w:t xml:space="preserve"> aziende </w:t>
-      </w:r>
-    </w:p>
-    <w:p>
-      <w:pPr>
-        <w:spacing w:line="240" w:lineRule="auto"/>
-        <w:rPr>
-          <w:rFonts w:ascii="Bahnschrift Light" w:hAnsi="Bahnschrift Light"/>
-          <w:sz w:val="24"/>
-          <w:szCs w:val="24"/>
-        </w:rPr>
-      </w:pPr>
-      <w:r>
-        <w:rPr>
-          <w:rFonts w:ascii="Bahnschrift" w:hAnsi="Bahnschrift" w:cs="Inconsolata-Bold"/>
-          <w:b/>
-          <w:bCs/>
-          <w:color w:val="3959B8"/>
-          <w:sz w:val="28"/>
-          <w:szCs w:val="28"/>
-        </w:rPr>
-        <w:t>WHERE</w:t>
-      </w:r>
-      <w:r>
-        <w:rPr>
-          <w:rFonts w:ascii="Bahnschrift Light" w:hAnsi="Bahnschrift Light"/>
-          <w:sz w:val="24"/>
-          <w:szCs w:val="24"/>
-        </w:rPr>
-        <w:t xml:space="preserve"> codiceAzienda </w:t>
-      </w:r>
-      <w:r>
-        <w:rPr>
-          <w:rFonts w:ascii="Bahnschrift Light" w:hAnsi="Bahnschrift Light"/>
-          <w:sz w:val="24"/>
-          <w:szCs w:val="24"/>
-        </w:rPr>
-        <w:t>=?</w:t>
-      </w:r>
-    </w:p>
-    <w:p>
-      <w:pPr>
-        <w:spacing w:line="240" w:lineRule="auto"/>
-        <w:rPr>
-          <w:rFonts w:ascii="Bahnschrift Light SemiCondensed" w:hAnsi="Bahnschrift Light SemiCondensed"/>
-          <w:b/>
-          <w:sz w:val="24"/>
-          <w:szCs w:val="24"/>
-        </w:rPr>
-      </w:pPr>
-      <w:r>
-        <w:rPr>
-          <w:rFonts w:ascii="Bahnschrift Light SemiCondensed" w:hAnsi="Bahnschrift Light SemiCondensed"/>
-          <w:b/>
-          <w:sz w:val="24"/>
-          <w:szCs w:val="24"/>
-        </w:rPr>
-        <w:t>0P12 – Inserimento di un nuovo personale</w:t>
-      </w:r>
-    </w:p>
-    <w:p>
-      <w:pPr>
-        <w:spacing w:line="240" w:lineRule="auto"/>
-        <w:rPr>
-          <w:rFonts w:ascii="Bahnschrift Light" w:hAnsi="Bahnschrift Light"/>
-          <w:sz w:val="24"/>
-          <w:szCs w:val="24"/>
-        </w:rPr>
-      </w:pPr>
-      <w:r>
-        <w:rPr>
-          <w:rFonts w:ascii="Bahnschrift" w:hAnsi="Bahnschrift" w:cs="Inconsolata-Bold"/>
-          <w:b/>
-          <w:bCs/>
-          <w:color w:val="3959B8"/>
-          <w:sz w:val="28"/>
-          <w:szCs w:val="28"/>
-        </w:rPr>
-        <w:t>INSERT</w:t>
-      </w:r>
-      <w:r>
-        <w:rPr>
-          <w:rFonts w:ascii="Bahnschrift Light" w:hAnsi="Bahnschrift Light"/>
-          <w:sz w:val="24"/>
-          <w:szCs w:val="24"/>
-        </w:rPr>
-        <w:t xml:space="preserve"> </w:t>
-      </w:r>
-      <w:r>
-        <w:rPr>
-          <w:rFonts w:ascii="Bahnschrift" w:hAnsi="Bahnschrift" w:cs="Inconsolata-Bold"/>
-          <w:b/>
-          <w:bCs/>
-          <w:color w:val="3959B8"/>
-          <w:sz w:val="28"/>
-          <w:szCs w:val="28"/>
-        </w:rPr>
-        <w:t>INTO</w:t>
-      </w:r>
-      <w:r>
-        <w:rPr>
-          <w:rFonts w:ascii="Bahnschrift Light" w:hAnsi="Bahnschrift Light"/>
-          <w:sz w:val="24"/>
-          <w:szCs w:val="24"/>
-        </w:rPr>
-        <w:t xml:space="preserve"> personale (nome, cognome, codiceFiscale, dataNascita, sesso, email, telefono, tipo) </w:t>
-      </w:r>
-    </w:p>
-    <w:p>
-      <w:pPr>
-        <w:spacing w:line="240" w:lineRule="auto"/>
-        <w:rPr>
-          <w:rFonts w:ascii="Bahnschrift Light" w:hAnsi="Bahnschrift Light"/>
-          <w:sz w:val="24"/>
-          <w:szCs w:val="24"/>
-        </w:rPr>
-      </w:pPr>
-      <w:r>
-        <w:rPr>
-          <w:rFonts w:ascii="Bahnschrift" w:hAnsi="Bahnschrift" w:cs="Inconsolata-Bold"/>
-          <w:b/>
-          <w:bCs/>
-          <w:color w:val="3959B8"/>
-          <w:sz w:val="28"/>
-          <w:szCs w:val="28"/>
-        </w:rPr>
-        <w:t>VALUES</w:t>
-      </w:r>
-      <w:r>
-        <w:rPr>
-          <w:rFonts w:ascii="Bahnschrift Light" w:hAnsi="Bahnschrift Light"/>
-          <w:sz w:val="24"/>
-          <w:szCs w:val="24"/>
-        </w:rPr>
-        <w:t xml:space="preserve"> (?,?, ?, ?, ?, ?, ?, ?)</w:t>
-      </w:r>
-    </w:p>
-    <w:p>
-      <w:pPr>
-        <w:spacing w:line="240" w:lineRule="auto"/>
-        <w:rPr>
-          <w:rFonts w:ascii="Bahnschrift Light" w:hAnsi="Bahnschrift Light"/>
-          <w:sz w:val="24"/>
-          <w:szCs w:val="24"/>
-        </w:rPr>
-      </w:pPr>
-      <w:r>
-        <w:rPr>
-          <w:rFonts w:ascii="Bahnschrift Light" w:hAnsi="Bahnschrift Light"/>
-          <w:sz w:val="24"/>
-          <w:szCs w:val="24"/>
-        </w:rPr>
-        <w:t>Dopo aver inserito il nuovo personale bisogna inserire ad esso almeno un turno dato che non può esistere un personale senza un turno:</w:t>
       </w:r>
     </w:p>
     <w:p>
@@ -26279,75 +25876,95 @@
           <w:b/>
           <w:sz w:val="24"/>
           <w:szCs w:val="24"/>
-          <w:lang w:val="en-US"/>
-        </w:rPr>
-      </w:pPr>
+        </w:rPr>
+      </w:pPr>
+      <w:r>
+        <w:rPr>
+          <w:rFonts w:ascii="Bahnschrift Light" w:hAnsi="Bahnschrift Light"/>
+          <w:b/>
+          <w:sz w:val="24"/>
+          <w:szCs w:val="24"/>
+        </w:rPr>
+        <w:t>OP8 –</w:t>
+      </w:r>
       <w:r>
         <w:rPr>
           <w:rFonts w:ascii="Bahnschrift Light SemiCondensed" w:hAnsi="Bahnschrift Light SemiCondensed"/>
           <w:b/>
           <w:sz w:val="24"/>
           <w:szCs w:val="24"/>
-          <w:lang w:val="en-US"/>
-        </w:rPr>
-        <w:t xml:space="preserve">OP13 – </w:t>
-      </w:r>
-      <w:proofErr w:type="spellStart"/>
+        </w:rPr>
+        <w:t xml:space="preserve"> Ricercare tutti i biglietti associati ad un visitatore</w:t>
+      </w:r>
+    </w:p>
+    <w:p>
+      <w:pPr>
+        <w:spacing w:line="240" w:lineRule="auto"/>
+        <w:rPr>
+          <w:rFonts w:ascii="Bahnschrift Light" w:hAnsi="Bahnschrift Light"/>
+          <w:b/>
+          <w:sz w:val="24"/>
+          <w:szCs w:val="24"/>
+        </w:rPr>
+      </w:pPr>
+      <w:r>
+        <w:rPr>
+          <w:rFonts w:ascii="Bahnschrift Light" w:hAnsi="Bahnschrift Light"/>
+          <w:b/>
+          <w:sz w:val="24"/>
+          <w:szCs w:val="24"/>
+        </w:rPr>
+        <w:t xml:space="preserve">OP9 </w:t>
+      </w:r>
+      <w:bookmarkStart w:id="1" w:name="_GoBack"/>
+      <w:r>
+        <w:rPr>
+          <w:rFonts w:ascii="Bahnschrift Light" w:hAnsi="Bahnschrift Light"/>
+          <w:b/>
+          <w:sz w:val="24"/>
+          <w:szCs w:val="24"/>
+        </w:rPr>
+        <w:t>–</w:t>
+      </w:r>
       <w:r>
         <w:rPr>
           <w:rFonts w:ascii="Bahnschrift Light SemiCondensed" w:hAnsi="Bahnschrift Light SemiCondensed"/>
           <w:b/>
           <w:sz w:val="24"/>
           <w:szCs w:val="24"/>
-          <w:lang w:val="en-US"/>
-        </w:rPr>
-        <w:t>Saldo</w:t>
-      </w:r>
-      <w:proofErr w:type="spellEnd"/>
-      <w:r>
+        </w:rPr>
+        <w:t>Ottenere la lista dei prodotti esposti in ogni padiglione</w:t>
+      </w:r>
+      <w:bookmarkEnd w:id="1"/>
+    </w:p>
+    <w:p>
+      <w:pPr>
+        <w:spacing w:line="240" w:lineRule="auto"/>
         <w:rPr>
           <w:rFonts w:ascii="Bahnschrift Light SemiCondensed" w:hAnsi="Bahnschrift Light SemiCondensed"/>
           <w:b/>
           <w:sz w:val="24"/>
           <w:szCs w:val="24"/>
-          <w:lang w:val="en-US"/>
-        </w:rPr>
-        <w:t xml:space="preserve"> </w:t>
-      </w:r>
-      <w:proofErr w:type="spellStart"/>
+        </w:rPr>
+      </w:pPr>
+      <w:r>
+        <w:rPr>
+          <w:rFonts w:ascii="Bahnschrift Light" w:hAnsi="Bahnschrift Light"/>
+          <w:b/>
+          <w:sz w:val="24"/>
+          <w:szCs w:val="24"/>
+        </w:rPr>
+        <w:t xml:space="preserve">OP10 – </w:t>
+      </w:r>
       <w:r>
         <w:rPr>
           <w:rFonts w:ascii="Bahnschrift Light SemiCondensed" w:hAnsi="Bahnschrift Light SemiCondensed"/>
           <w:b/>
           <w:sz w:val="24"/>
           <w:szCs w:val="24"/>
-          <w:lang w:val="en-US"/>
-        </w:rPr>
-        <w:t>totale</w:t>
-      </w:r>
-      <w:proofErr w:type="spellEnd"/>
-      <w:r>
-        <w:rPr>
-          <w:rFonts w:ascii="Bahnschrift Light SemiCondensed" w:hAnsi="Bahnschrift Light SemiCondensed"/>
-          <w:b/>
-          <w:sz w:val="24"/>
-          <w:szCs w:val="24"/>
-          <w:lang w:val="en-US"/>
-        </w:rPr>
-        <w:t xml:space="preserve"> </w:t>
-      </w:r>
-      <w:proofErr w:type="spellStart"/>
-      <w:r>
-        <w:rPr>
-          <w:rFonts w:ascii="Bahnschrift Light SemiCondensed" w:hAnsi="Bahnschrift Light SemiCondensed"/>
-          <w:b/>
-          <w:sz w:val="24"/>
-          <w:szCs w:val="24"/>
-          <w:lang w:val="en-US"/>
-        </w:rPr>
-        <w:t>ordine</w:t>
-      </w:r>
-      <w:proofErr w:type="spellEnd"/>
+        </w:rPr>
+        <w:t>Sapere quale specializzazione è associata a ciascun padiglione</w:t>
+      </w:r>
     </w:p>
     <w:p>
       <w:pPr>
@@ -26375,7 +25992,7 @@
           <w:sz w:val="24"/>
           <w:szCs w:val="24"/>
         </w:rPr>
-        <w:t xml:space="preserve"> saldoTotale</w:t>
+        <w:t xml:space="preserve"> specializzazioneRichiesta</w:t>
       </w:r>
     </w:p>
     <w:p>
@@ -26404,7 +26021,7 @@
           <w:sz w:val="24"/>
           <w:szCs w:val="24"/>
         </w:rPr>
-        <w:t xml:space="preserve"> ordini</w:t>
+        <w:t xml:space="preserve"> padiglioni</w:t>
       </w:r>
     </w:p>
     <w:p>
@@ -26433,6 +26050,405 @@
           <w:sz w:val="24"/>
           <w:szCs w:val="24"/>
         </w:rPr>
+        <w:t xml:space="preserve"> codicePadiglione=?</w:t>
+      </w:r>
+    </w:p>
+    <w:p>
+      <w:pPr>
+        <w:spacing w:line="240" w:lineRule="auto"/>
+        <w:rPr>
+          <w:rFonts w:ascii="Bahnschrift Light SemiCondensed" w:hAnsi="Bahnschrift Light SemiCondensed"/>
+          <w:b/>
+          <w:sz w:val="24"/>
+          <w:szCs w:val="24"/>
+        </w:rPr>
+      </w:pPr>
+      <w:r>
+        <w:rPr>
+          <w:rFonts w:ascii="Bahnschrift Light" w:hAnsi="Bahnschrift Light"/>
+          <w:b/>
+          <w:sz w:val="24"/>
+          <w:szCs w:val="24"/>
+        </w:rPr>
+        <w:t xml:space="preserve">OP11 – </w:t>
+      </w:r>
+      <w:r>
+        <w:rPr>
+          <w:rFonts w:ascii="Bahnschrift Light SemiCondensed" w:hAnsi="Bahnschrift Light SemiCondensed"/>
+          <w:b/>
+          <w:sz w:val="24"/>
+          <w:szCs w:val="24"/>
+        </w:rPr>
+        <w:t>Rimozione di un’azienda da un padiglione</w:t>
+      </w:r>
+    </w:p>
+    <w:p>
+      <w:pPr>
+        <w:spacing w:line="240" w:lineRule="auto"/>
+        <w:rPr>
+          <w:rFonts w:ascii="Bahnschrift Light" w:hAnsi="Bahnschrift Light"/>
+          <w:sz w:val="24"/>
+          <w:szCs w:val="24"/>
+        </w:rPr>
+      </w:pPr>
+      <w:r>
+        <w:rPr>
+          <w:rFonts w:ascii="Bahnschrift" w:hAnsi="Bahnschrift" w:cs="Inconsolata-Bold"/>
+          <w:b/>
+          <w:bCs/>
+          <w:color w:val="3959B8"/>
+          <w:sz w:val="28"/>
+          <w:szCs w:val="28"/>
+        </w:rPr>
+        <w:t>DELETE</w:t>
+      </w:r>
+      <w:r>
+        <w:rPr>
+          <w:rFonts w:ascii="Bahnschrift Light" w:hAnsi="Bahnschrift Light"/>
+          <w:sz w:val="24"/>
+          <w:szCs w:val="24"/>
+        </w:rPr>
+        <w:t xml:space="preserve"> </w:t>
+      </w:r>
+      <w:r>
+        <w:rPr>
+          <w:rFonts w:ascii="Bahnschrift" w:hAnsi="Bahnschrift" w:cs="Inconsolata-Bold"/>
+          <w:b/>
+          <w:bCs/>
+          <w:color w:val="3959B8"/>
+          <w:sz w:val="28"/>
+          <w:szCs w:val="28"/>
+        </w:rPr>
+        <w:t>FROM</w:t>
+      </w:r>
+      <w:r>
+        <w:rPr>
+          <w:rFonts w:ascii="Bahnschrift Light" w:hAnsi="Bahnschrift Light"/>
+          <w:sz w:val="24"/>
+          <w:szCs w:val="24"/>
+        </w:rPr>
+        <w:t xml:space="preserve"> aziende </w:t>
+      </w:r>
+    </w:p>
+    <w:p>
+      <w:pPr>
+        <w:spacing w:line="240" w:lineRule="auto"/>
+        <w:rPr>
+          <w:rFonts w:ascii="Bahnschrift Light" w:hAnsi="Bahnschrift Light"/>
+          <w:sz w:val="24"/>
+          <w:szCs w:val="24"/>
+        </w:rPr>
+      </w:pPr>
+      <w:r>
+        <w:rPr>
+          <w:rFonts w:ascii="Bahnschrift" w:hAnsi="Bahnschrift" w:cs="Inconsolata-Bold"/>
+          <w:b/>
+          <w:bCs/>
+          <w:color w:val="3959B8"/>
+          <w:sz w:val="28"/>
+          <w:szCs w:val="28"/>
+        </w:rPr>
+        <w:t>WHERE</w:t>
+      </w:r>
+      <w:r>
+        <w:rPr>
+          <w:rFonts w:ascii="Bahnschrift Light" w:hAnsi="Bahnschrift Light"/>
+          <w:sz w:val="24"/>
+          <w:szCs w:val="24"/>
+        </w:rPr>
+        <w:t xml:space="preserve"> codiceAzienda </w:t>
+      </w:r>
+      <w:r>
+        <w:rPr>
+          <w:rFonts w:ascii="Bahnschrift Light" w:hAnsi="Bahnschrift Light"/>
+          <w:sz w:val="24"/>
+          <w:szCs w:val="24"/>
+        </w:rPr>
+        <w:t>=?</w:t>
+      </w:r>
+    </w:p>
+    <w:p>
+      <w:pPr>
+        <w:spacing w:line="240" w:lineRule="auto"/>
+        <w:rPr>
+          <w:rFonts w:ascii="Bahnschrift Light SemiCondensed" w:hAnsi="Bahnschrift Light SemiCondensed"/>
+          <w:b/>
+          <w:sz w:val="24"/>
+          <w:szCs w:val="24"/>
+        </w:rPr>
+      </w:pPr>
+      <w:r>
+        <w:rPr>
+          <w:rFonts w:ascii="Bahnschrift Light SemiCondensed" w:hAnsi="Bahnschrift Light SemiCondensed"/>
+          <w:b/>
+          <w:sz w:val="24"/>
+          <w:szCs w:val="24"/>
+        </w:rPr>
+        <w:t>0P12 – Inserimento di un nuovo personale</w:t>
+      </w:r>
+    </w:p>
+    <w:p>
+      <w:pPr>
+        <w:spacing w:line="240" w:lineRule="auto"/>
+        <w:rPr>
+          <w:rFonts w:ascii="Bahnschrift Light" w:hAnsi="Bahnschrift Light"/>
+          <w:sz w:val="24"/>
+          <w:szCs w:val="24"/>
+        </w:rPr>
+      </w:pPr>
+      <w:r>
+        <w:rPr>
+          <w:rFonts w:ascii="Bahnschrift" w:hAnsi="Bahnschrift" w:cs="Inconsolata-Bold"/>
+          <w:b/>
+          <w:bCs/>
+          <w:color w:val="3959B8"/>
+          <w:sz w:val="28"/>
+          <w:szCs w:val="28"/>
+        </w:rPr>
+        <w:t>INSERT</w:t>
+      </w:r>
+      <w:r>
+        <w:rPr>
+          <w:rFonts w:ascii="Bahnschrift Light" w:hAnsi="Bahnschrift Light"/>
+          <w:sz w:val="24"/>
+          <w:szCs w:val="24"/>
+        </w:rPr>
+        <w:t xml:space="preserve"> </w:t>
+      </w:r>
+      <w:r>
+        <w:rPr>
+          <w:rFonts w:ascii="Bahnschrift" w:hAnsi="Bahnschrift" w:cs="Inconsolata-Bold"/>
+          <w:b/>
+          <w:bCs/>
+          <w:color w:val="3959B8"/>
+          <w:sz w:val="28"/>
+          <w:szCs w:val="28"/>
+        </w:rPr>
+        <w:t>INTO</w:t>
+      </w:r>
+      <w:r>
+        <w:rPr>
+          <w:rFonts w:ascii="Bahnschrift Light" w:hAnsi="Bahnschrift Light"/>
+          <w:sz w:val="24"/>
+          <w:szCs w:val="24"/>
+        </w:rPr>
+        <w:t xml:space="preserve"> personale (nome, cognome, codiceFiscale, dataNascita, sesso, email, telefono, tipo) </w:t>
+      </w:r>
+    </w:p>
+    <w:p>
+      <w:pPr>
+        <w:spacing w:line="240" w:lineRule="auto"/>
+        <w:rPr>
+          <w:rFonts w:ascii="Bahnschrift Light" w:hAnsi="Bahnschrift Light"/>
+          <w:sz w:val="24"/>
+          <w:szCs w:val="24"/>
+        </w:rPr>
+      </w:pPr>
+      <w:r>
+        <w:rPr>
+          <w:rFonts w:ascii="Bahnschrift" w:hAnsi="Bahnschrift" w:cs="Inconsolata-Bold"/>
+          <w:b/>
+          <w:bCs/>
+          <w:color w:val="3959B8"/>
+          <w:sz w:val="28"/>
+          <w:szCs w:val="28"/>
+        </w:rPr>
+        <w:t>VALUES</w:t>
+      </w:r>
+      <w:r>
+        <w:rPr>
+          <w:rFonts w:ascii="Bahnschrift Light" w:hAnsi="Bahnschrift Light"/>
+          <w:sz w:val="24"/>
+          <w:szCs w:val="24"/>
+        </w:rPr>
+        <w:t xml:space="preserve"> (?,?, ?, ?, ?, ?, ?, ?)</w:t>
+      </w:r>
+    </w:p>
+    <w:p>
+      <w:pPr>
+        <w:spacing w:line="240" w:lineRule="auto"/>
+        <w:rPr>
+          <w:rFonts w:ascii="Bahnschrift Light" w:hAnsi="Bahnschrift Light"/>
+          <w:sz w:val="24"/>
+          <w:szCs w:val="24"/>
+        </w:rPr>
+      </w:pPr>
+      <w:r>
+        <w:rPr>
+          <w:rFonts w:ascii="Bahnschrift Light" w:hAnsi="Bahnschrift Light"/>
+          <w:sz w:val="24"/>
+          <w:szCs w:val="24"/>
+        </w:rPr>
+        <w:t>Dopo aver inserito il nuovo personale bisogna inserire ad esso almeno un turno dato che non può esistere un personale senza un turno:</w:t>
+      </w:r>
+    </w:p>
+    <w:p>
+      <w:pPr>
+        <w:spacing w:line="240" w:lineRule="auto"/>
+        <w:rPr>
+          <w:rFonts w:ascii="Bahnschrift Light" w:hAnsi="Bahnschrift Light"/>
+          <w:sz w:val="24"/>
+          <w:szCs w:val="24"/>
+        </w:rPr>
+      </w:pPr>
+      <w:r>
+        <w:rPr>
+          <w:rFonts w:ascii="Bahnschrift" w:hAnsi="Bahnschrift" w:cs="Inconsolata-Bold"/>
+          <w:b/>
+          <w:bCs/>
+          <w:color w:val="3959B8"/>
+          <w:sz w:val="28"/>
+          <w:szCs w:val="28"/>
+        </w:rPr>
+        <w:t>INSERT INTO</w:t>
+      </w:r>
+      <w:r>
+        <w:rPr>
+          <w:rFonts w:ascii="Bahnschrift Light" w:hAnsi="Bahnschrift Light"/>
+          <w:sz w:val="24"/>
+          <w:szCs w:val="24"/>
+        </w:rPr>
+        <w:t xml:space="preserve"> turni (idTurno, giorno, orario, codiceFiscale, codicePadiglione)</w:t>
+      </w:r>
+    </w:p>
+    <w:p>
+      <w:pPr>
+        <w:spacing w:line="240" w:lineRule="auto"/>
+        <w:rPr>
+          <w:rFonts w:ascii="Bahnschrift Light" w:hAnsi="Bahnschrift Light"/>
+          <w:sz w:val="24"/>
+          <w:szCs w:val="24"/>
+          <w:lang w:val="en-US"/>
+        </w:rPr>
+      </w:pPr>
+      <w:r>
+        <w:rPr>
+          <w:rFonts w:ascii="Bahnschrift" w:hAnsi="Bahnschrift" w:cs="Inconsolata-Bold"/>
+          <w:b/>
+          <w:bCs/>
+          <w:color w:val="3959B8"/>
+          <w:sz w:val="28"/>
+          <w:szCs w:val="28"/>
+          <w:lang w:val="en-US"/>
+        </w:rPr>
+        <w:t xml:space="preserve">VALUES </w:t>
+      </w:r>
+      <w:r>
+        <w:rPr>
+          <w:rFonts w:ascii="Bahnschrift Light" w:hAnsi="Bahnschrift Light"/>
+          <w:sz w:val="24"/>
+          <w:szCs w:val="24"/>
+          <w:lang w:val="en-US"/>
+        </w:rPr>
+        <w:t>(?,?,?,?,?)</w:t>
+      </w:r>
+    </w:p>
+    <w:p>
+      <w:pPr>
+        <w:spacing w:line="240" w:lineRule="auto"/>
+        <w:rPr>
+          <w:rFonts w:ascii="Bahnschrift Light" w:hAnsi="Bahnschrift Light"/>
+          <w:b/>
+          <w:sz w:val="24"/>
+          <w:szCs w:val="24"/>
+          <w:lang w:val="en-US"/>
+        </w:rPr>
+      </w:pPr>
+      <w:r>
+        <w:rPr>
+          <w:rFonts w:ascii="Bahnschrift Light SemiCondensed" w:hAnsi="Bahnschrift Light SemiCondensed"/>
+          <w:b/>
+          <w:sz w:val="24"/>
+          <w:szCs w:val="24"/>
+          <w:lang w:val="en-US"/>
+        </w:rPr>
+        <w:t>OP13 – Saldo totale ordine</w:t>
+      </w:r>
+    </w:p>
+    <w:p>
+      <w:pPr>
+        <w:spacing w:line="240" w:lineRule="auto"/>
+        <w:rPr>
+          <w:rFonts w:ascii="Bahnschrift Light" w:hAnsi="Bahnschrift Light"/>
+          <w:sz w:val="24"/>
+          <w:szCs w:val="24"/>
+        </w:rPr>
+      </w:pPr>
+      <w:r>
+        <w:rPr>
+          <w:rFonts w:ascii="Bahnschrift" w:hAnsi="Bahnschrift" w:cs="Inconsolata-Bold"/>
+          <w:b/>
+          <w:bCs/>
+          <w:color w:val="3959B8"/>
+          <w:sz w:val="28"/>
+          <w:szCs w:val="28"/>
+        </w:rPr>
+        <w:t>SELECT</w:t>
+      </w:r>
+      <w:r>
+        <w:rPr>
+          <w:rFonts w:ascii="Bahnschrift Light" w:hAnsi="Bahnschrift Light"/>
+          <w:sz w:val="24"/>
+          <w:szCs w:val="24"/>
+        </w:rPr>
+        <w:t xml:space="preserve"> saldoTotale</w:t>
+      </w:r>
+    </w:p>
+    <w:p>
+      <w:pPr>
+        <w:spacing w:line="240" w:lineRule="auto"/>
+        <w:rPr>
+          <w:rFonts w:ascii="Bahnschrift Light" w:hAnsi="Bahnschrift Light"/>
+          <w:sz w:val="24"/>
+          <w:szCs w:val="24"/>
+        </w:rPr>
+      </w:pPr>
+      <w:r>
+        <w:rPr>
+          <w:rFonts w:ascii="Bahnschrift" w:hAnsi="Bahnschrift" w:cs="Inconsolata-Bold"/>
+          <w:b/>
+          <w:bCs/>
+          <w:color w:val="3959B8"/>
+          <w:sz w:val="28"/>
+          <w:szCs w:val="28"/>
+        </w:rPr>
+        <w:t>FROM</w:t>
+      </w:r>
+      <w:r>
+        <w:rPr>
+          <w:rFonts w:ascii="Bahnschrift Light" w:hAnsi="Bahnschrift Light"/>
+          <w:sz w:val="24"/>
+          <w:szCs w:val="24"/>
+        </w:rPr>
+        <w:t xml:space="preserve"> ordini</w:t>
+      </w:r>
+    </w:p>
+    <w:p>
+      <w:pPr>
+        <w:spacing w:line="240" w:lineRule="auto"/>
+        <w:rPr>
+          <w:rFonts w:ascii="Bahnschrift Light" w:hAnsi="Bahnschrift Light"/>
+          <w:sz w:val="24"/>
+          <w:szCs w:val="24"/>
+        </w:rPr>
+      </w:pPr>
+      <w:r>
+        <w:rPr>
+          <w:rFonts w:ascii="Bahnschrift" w:hAnsi="Bahnschrift" w:cs="Inconsolata-Bold"/>
+          <w:b/>
+          <w:bCs/>
+          <w:color w:val="3959B8"/>
+          <w:sz w:val="28"/>
+          <w:szCs w:val="28"/>
+        </w:rPr>
+        <w:t>WHERE</w:t>
+      </w:r>
+      <w:r>
+        <w:rPr>
+          <w:rFonts w:ascii="Bahnschrift Light" w:hAnsi="Bahnschrift Light"/>
+          <w:sz w:val="24"/>
+          <w:szCs w:val="24"/>
+        </w:rPr>
         <w:t xml:space="preserve"> codiceOrdine=?</w:t>
       </w:r>
     </w:p>
@@ -26497,8 +26513,6 @@
           <w:szCs w:val="40"/>
         </w:rPr>
       </w:pPr>
-      <w:bookmarkStart w:id="1" w:name="_GoBack"/>
-      <w:bookmarkEnd w:id="1"/>
       <w:r>
         <w:rPr>
           <w:rFonts w:ascii="Bahnschrift" w:hAnsi="Bahnschrift"/>
@@ -26507,7 +26521,6 @@
           <w:sz w:val="32"/>
           <w:szCs w:val="40"/>
         </w:rPr>
-        <w:lastRenderedPageBreak/>
         <w:t>PROGETTAZIONE DELL’APPLICAZIONE</w:t>
       </w:r>
     </w:p>
@@ -30002,7 +30015,7 @@
 </file>
 
 <file path=customXml/itemProps1.xml><?xml version="1.0" encoding="utf-8"?>
-<ds:datastoreItem xmlns:ds="http://schemas.openxmlformats.org/officeDocument/2006/customXml" ds:itemID="{6E5D2FF7-BAB3-4C57-8B78-E2D137A1BA18}">
+<ds:datastoreItem xmlns:ds="http://schemas.openxmlformats.org/officeDocument/2006/customXml" ds:itemID="{CA4085DF-A3C6-4E6B-A06A-FA95FDBDA6C7}">
   <ds:schemaRefs>
     <ds:schemaRef ds:uri="http://schemas.openxmlformats.org/officeDocument/2006/bibliography"/>
   </ds:schemaRefs>

</xml_diff>

<commit_message>
Sql of operation 9
</commit_message>
<xml_diff>
--- a/ProgettoDB/Relazione.docx
+++ b/ProgettoDB/Relazione.docx
@@ -466,7 +466,7 @@
               </wp:anchor>
             </w:drawing>
           </mc:Choice>
-          <mc:Fallback xmlns:asvg="http://schemas.microsoft.com/office/drawing/2016/SVG/main" xmlns:a14="http://schemas.microsoft.com/office/drawing/2010/main" xmlns:pic="http://schemas.openxmlformats.org/drawingml/2006/picture" xmlns:a="http://schemas.openxmlformats.org/drawingml/2006/main" xmlns:w16sdtdh="http://schemas.microsoft.com/office/word/2020/wordml/sdtdatahash" xmlns:w16="http://schemas.microsoft.com/office/word/2018/wordml" xmlns:w16cex="http://schemas.microsoft.com/office/word/2018/wordml/cex" xmlns:oel="http://schemas.microsoft.com/office/2019/extlst">
+          <mc:Fallback xmlns:oel="http://schemas.microsoft.com/office/2019/extlst" xmlns:w16cex="http://schemas.microsoft.com/office/word/2018/wordml/cex" xmlns:w16="http://schemas.microsoft.com/office/word/2018/wordml" xmlns:w16sdtdh="http://schemas.microsoft.com/office/word/2020/wordml/sdtdatahash" xmlns:a="http://schemas.openxmlformats.org/drawingml/2006/main" xmlns:pic="http://schemas.openxmlformats.org/drawingml/2006/picture" xmlns:a14="http://schemas.microsoft.com/office/drawing/2010/main" xmlns:asvg="http://schemas.microsoft.com/office/drawing/2016/SVG/main">
             <w:pict w14:anchorId="51313773">
               <v:rect id="Rettangolo 45" style="position:absolute;margin-left:455.3pt;margin-top:39.45pt;width:20.4pt;height:22.55pt;z-index:251660288;visibility:visible;mso-wrap-style:square;mso-wrap-distance-left:9pt;mso-wrap-distance-top:0;mso-wrap-distance-right:9pt;mso-wrap-distance-bottom:0;mso-position-horizontal:absolute;mso-position-horizontal-relative:text;mso-position-vertical:absolute;mso-position-vertical-relative:text;v-text-anchor:middle" o:spid="_x0000_s1026" fillcolor="white [3212]" stroked="f" strokeweight="1pt" w14:anchorId="39A621C8" o:gfxdata="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"/>
             </w:pict>
@@ -921,7 +921,7 @@
               </wp:anchor>
             </w:drawing>
           </mc:Choice>
-          <mc:Fallback xmlns:asvg="http://schemas.microsoft.com/office/drawing/2016/SVG/main" xmlns:a14="http://schemas.microsoft.com/office/drawing/2010/main" xmlns:pic="http://schemas.openxmlformats.org/drawingml/2006/picture" xmlns:a="http://schemas.openxmlformats.org/drawingml/2006/main" xmlns:w16sdtdh="http://schemas.microsoft.com/office/word/2020/wordml/sdtdatahash" xmlns:w16="http://schemas.microsoft.com/office/word/2018/wordml" xmlns:w16cex="http://schemas.microsoft.com/office/word/2018/wordml/cex" xmlns:oel="http://schemas.microsoft.com/office/2019/extlst">
+          <mc:Fallback xmlns:oel="http://schemas.microsoft.com/office/2019/extlst" xmlns:w16cex="http://schemas.microsoft.com/office/word/2018/wordml/cex" xmlns:w16="http://schemas.microsoft.com/office/word/2018/wordml" xmlns:w16sdtdh="http://schemas.microsoft.com/office/word/2020/wordml/sdtdatahash" xmlns:a="http://schemas.openxmlformats.org/drawingml/2006/main" xmlns:pic="http://schemas.openxmlformats.org/drawingml/2006/picture" xmlns:a14="http://schemas.microsoft.com/office/drawing/2010/main" xmlns:asvg="http://schemas.microsoft.com/office/drawing/2016/SVG/main">
             <w:pict w14:anchorId="13DD1331">
               <v:rect id="Rettangolo 46" style="position:absolute;margin-left:453.5pt;margin-top:44.05pt;width:20.4pt;height:22.55pt;z-index:251662336;visibility:visible;mso-wrap-style:square;mso-wrap-distance-left:9pt;mso-wrap-distance-top:0;mso-wrap-distance-right:9pt;mso-wrap-distance-bottom:0;mso-position-horizontal:absolute;mso-position-horizontal-relative:text;mso-position-vertical:absolute;mso-position-vertical-relative:text;v-text-anchor:middle" o:spid="_x0000_s1026" fillcolor="white [3212]" stroked="f" strokeweight="1pt" w14:anchorId="47EC2501" o:gfxdata="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"/>
             </w:pict>
@@ -25478,15 +25478,7 @@
           <w:sz w:val="24"/>
           <w:szCs w:val="24"/>
         </w:rPr>
-        <w:t xml:space="preserve">giornoAperturaAreaBambino </w:t>
-      </w:r>
-      <w:r>
-        <w:rPr>
-          <w:rFonts w:ascii="Bahnschrift Light" w:hAnsi="Bahnschrift Light"/>
-          <w:sz w:val="24"/>
-          <w:szCs w:val="24"/>
-        </w:rPr>
-        <w:t>=?</w:t>
+        <w:t>giornoAperturaAreaBambino =?</w:t>
       </w:r>
     </w:p>
     <w:p>
@@ -25805,6 +25797,614 @@
           <w:szCs w:val="24"/>
         </w:rPr>
         <w:t xml:space="preserve"> Mostrare i turni assegnati ad una persona che fa parte del personale</w:t>
+      </w:r>
+    </w:p>
+    <w:p>
+      <w:pPr>
+        <w:spacing w:line="240" w:lineRule="auto"/>
+        <w:rPr>
+          <w:rFonts w:ascii="Bahnschrift Light" w:hAnsi="Bahnschrift Light"/>
+          <w:sz w:val="24"/>
+          <w:szCs w:val="24"/>
+        </w:rPr>
+      </w:pPr>
+      <w:r>
+        <w:rPr>
+          <w:rFonts w:ascii="Bahnschrift" w:hAnsi="Bahnschrift" w:cs="Inconsolata-Bold"/>
+          <w:b/>
+          <w:bCs/>
+          <w:color w:val="3959B8"/>
+          <w:sz w:val="28"/>
+          <w:szCs w:val="28"/>
+        </w:rPr>
+        <w:t>INSERT INTO</w:t>
+      </w:r>
+      <w:r>
+        <w:rPr>
+          <w:rFonts w:ascii="Bahnschrift Light" w:hAnsi="Bahnschrift Light"/>
+          <w:sz w:val="24"/>
+          <w:szCs w:val="24"/>
+        </w:rPr>
+        <w:t xml:space="preserve"> turni (idTurno, giorno, orario, codiceFiscale, codicePadiglione)</w:t>
+      </w:r>
+    </w:p>
+    <w:p>
+      <w:pPr>
+        <w:spacing w:line="240" w:lineRule="auto"/>
+        <w:rPr>
+          <w:rFonts w:ascii="Bahnschrift Light" w:hAnsi="Bahnschrift Light"/>
+          <w:sz w:val="24"/>
+          <w:szCs w:val="24"/>
+        </w:rPr>
+      </w:pPr>
+      <w:r>
+        <w:rPr>
+          <w:rFonts w:ascii="Bahnschrift" w:hAnsi="Bahnschrift" w:cs="Inconsolata-Bold"/>
+          <w:b/>
+          <w:bCs/>
+          <w:color w:val="3959B8"/>
+          <w:sz w:val="28"/>
+          <w:szCs w:val="28"/>
+        </w:rPr>
+        <w:t xml:space="preserve">VALUES </w:t>
+      </w:r>
+      <w:proofErr w:type="gramStart"/>
+      <w:r>
+        <w:rPr>
+          <w:rFonts w:ascii="Bahnschrift Light" w:hAnsi="Bahnschrift Light"/>
+          <w:sz w:val="24"/>
+          <w:szCs w:val="24"/>
+        </w:rPr>
+        <w:t>(?,?,?,?,?</w:t>
+      </w:r>
+      <w:proofErr w:type="gramEnd"/>
+      <w:r>
+        <w:rPr>
+          <w:rFonts w:ascii="Bahnschrift Light" w:hAnsi="Bahnschrift Light"/>
+          <w:sz w:val="24"/>
+          <w:szCs w:val="24"/>
+        </w:rPr>
+        <w:t>)</w:t>
+      </w:r>
+    </w:p>
+    <w:p>
+      <w:pPr>
+        <w:spacing w:line="240" w:lineRule="auto"/>
+        <w:rPr>
+          <w:rFonts w:ascii="Bahnschrift Light" w:hAnsi="Bahnschrift Light"/>
+          <w:b/>
+          <w:sz w:val="24"/>
+          <w:szCs w:val="24"/>
+        </w:rPr>
+      </w:pPr>
+      <w:r>
+        <w:rPr>
+          <w:rFonts w:ascii="Bahnschrift Light" w:hAnsi="Bahnschrift Light"/>
+          <w:b/>
+          <w:sz w:val="24"/>
+          <w:szCs w:val="24"/>
+        </w:rPr>
+        <w:t>OP8 –</w:t>
+      </w:r>
+      <w:r>
+        <w:rPr>
+          <w:rFonts w:ascii="Bahnschrift Light SemiCondensed" w:hAnsi="Bahnschrift Light SemiCondensed"/>
+          <w:b/>
+          <w:sz w:val="24"/>
+          <w:szCs w:val="24"/>
+        </w:rPr>
+        <w:t xml:space="preserve"> Ricercare tutti i biglietti associati ad un visitatore</w:t>
+      </w:r>
+    </w:p>
+    <w:p>
+      <w:pPr>
+        <w:spacing w:line="240" w:lineRule="auto"/>
+        <w:rPr>
+          <w:rFonts w:ascii="Bahnschrift Light SemiCondensed" w:hAnsi="Bahnschrift Light SemiCondensed"/>
+          <w:b/>
+          <w:sz w:val="24"/>
+          <w:szCs w:val="24"/>
+        </w:rPr>
+      </w:pPr>
+      <w:r>
+        <w:rPr>
+          <w:rFonts w:ascii="Bahnschrift Light" w:hAnsi="Bahnschrift Light"/>
+          <w:b/>
+          <w:sz w:val="24"/>
+          <w:szCs w:val="24"/>
+        </w:rPr>
+        <w:t>OP9 –</w:t>
+      </w:r>
+      <w:r>
+        <w:rPr>
+          <w:rFonts w:ascii="Bahnschrift Light SemiCondensed" w:hAnsi="Bahnschrift Light SemiCondensed"/>
+          <w:b/>
+          <w:sz w:val="24"/>
+          <w:szCs w:val="24"/>
+        </w:rPr>
+        <w:t>Ottenere la lista dei prodotti esposti in ogni padiglione</w:t>
+      </w:r>
+    </w:p>
+    <w:p>
+      <w:pPr>
+        <w:spacing w:line="240" w:lineRule="auto"/>
+        <w:rPr>
+          <w:rFonts w:ascii="Bahnschrift Light" w:hAnsi="Bahnschrift Light"/>
+          <w:b/>
+          <w:sz w:val="24"/>
+          <w:szCs w:val="24"/>
+        </w:rPr>
+      </w:pPr>
+      <w:bookmarkStart w:id="1" w:name="_GoBack"/>
+      <w:r>
+        <w:rPr>
+          <w:rFonts w:ascii="Bahnschrift" w:hAnsi="Bahnschrift" w:cs="Inconsolata-Bold"/>
+          <w:b/>
+          <w:bCs/>
+          <w:color w:val="3959B8"/>
+          <w:sz w:val="28"/>
+          <w:szCs w:val="28"/>
+        </w:rPr>
+        <w:t>SELECT</w:t>
+      </w:r>
+      <w:r>
+        <w:rPr>
+          <w:rFonts w:ascii="Bahnschrift Light" w:hAnsi="Bahnschrift Light"/>
+          <w:b/>
+          <w:sz w:val="24"/>
+          <w:szCs w:val="24"/>
+        </w:rPr>
+        <w:t xml:space="preserve"> </w:t>
+      </w:r>
+      <w:bookmarkEnd w:id="1"/>
+      <w:r>
+        <w:rPr>
+          <w:rFonts w:ascii="Bahnschrift Light" w:hAnsi="Bahnschrift Light"/>
+          <w:sz w:val="24"/>
+          <w:szCs w:val="24"/>
+        </w:rPr>
+        <w:t>prodotti.*, aziende.codicePadiglione, aziende.specializzazione</w:t>
+      </w:r>
+    </w:p>
+    <w:p>
+      <w:pPr>
+        <w:spacing w:line="240" w:lineRule="auto"/>
+        <w:rPr>
+          <w:rFonts w:ascii="Bahnschrift Light" w:hAnsi="Bahnschrift Light"/>
+          <w:sz w:val="24"/>
+          <w:szCs w:val="24"/>
+        </w:rPr>
+      </w:pPr>
+      <w:r>
+        <w:rPr>
+          <w:rFonts w:ascii="Bahnschrift" w:hAnsi="Bahnschrift" w:cs="Inconsolata-Bold"/>
+          <w:b/>
+          <w:bCs/>
+          <w:color w:val="3959B8"/>
+          <w:sz w:val="28"/>
+          <w:szCs w:val="28"/>
+        </w:rPr>
+        <w:t>FROM</w:t>
+      </w:r>
+      <w:r>
+        <w:rPr>
+          <w:rFonts w:ascii="Bahnschrift Light" w:hAnsi="Bahnschrift Light"/>
+          <w:sz w:val="24"/>
+          <w:szCs w:val="24"/>
+        </w:rPr>
+        <w:t xml:space="preserve"> prodotti,</w:t>
+      </w:r>
+      <w:r>
+        <w:rPr>
+          <w:rFonts w:ascii="Bahnschrift Light" w:hAnsi="Bahnschrift Light"/>
+          <w:sz w:val="24"/>
+          <w:szCs w:val="24"/>
+        </w:rPr>
+        <w:t xml:space="preserve"> </w:t>
+      </w:r>
+      <w:r>
+        <w:rPr>
+          <w:rFonts w:ascii="Bahnschrift Light" w:hAnsi="Bahnschrift Light"/>
+          <w:sz w:val="24"/>
+          <w:szCs w:val="24"/>
+        </w:rPr>
+        <w:t>aziende</w:t>
+      </w:r>
+    </w:p>
+    <w:p>
+      <w:pPr>
+        <w:spacing w:line="240" w:lineRule="auto"/>
+        <w:rPr>
+          <w:rFonts w:ascii="Bahnschrift Light" w:hAnsi="Bahnschrift Light"/>
+          <w:sz w:val="24"/>
+          <w:szCs w:val="24"/>
+        </w:rPr>
+      </w:pPr>
+      <w:r>
+        <w:rPr>
+          <w:rFonts w:ascii="Bahnschrift" w:hAnsi="Bahnschrift" w:cs="Inconsolata-Bold"/>
+          <w:b/>
+          <w:bCs/>
+          <w:color w:val="3959B8"/>
+          <w:sz w:val="28"/>
+          <w:szCs w:val="28"/>
+        </w:rPr>
+        <w:t>WHERE</w:t>
+      </w:r>
+      <w:r>
+        <w:rPr>
+          <w:rFonts w:ascii="Bahnschrift Light" w:hAnsi="Bahnschrift Light"/>
+          <w:sz w:val="24"/>
+          <w:szCs w:val="24"/>
+        </w:rPr>
+        <w:t xml:space="preserve"> prodotti.codiceAzienda = aziende.idAzienda</w:t>
+      </w:r>
+    </w:p>
+    <w:p>
+      <w:pPr>
+        <w:spacing w:line="240" w:lineRule="auto"/>
+        <w:rPr>
+          <w:rFonts w:ascii="Bahnschrift Light" w:hAnsi="Bahnschrift Light"/>
+          <w:b/>
+          <w:sz w:val="24"/>
+          <w:szCs w:val="24"/>
+        </w:rPr>
+      </w:pPr>
+      <w:r>
+        <w:rPr>
+          <w:rFonts w:ascii="Bahnschrift" w:hAnsi="Bahnschrift" w:cs="Inconsolata-Bold"/>
+          <w:b/>
+          <w:bCs/>
+          <w:color w:val="3959B8"/>
+          <w:sz w:val="28"/>
+          <w:szCs w:val="28"/>
+        </w:rPr>
+        <w:t>ORDER</w:t>
+      </w:r>
+      <w:r>
+        <w:rPr>
+          <w:rFonts w:ascii="Bahnschrift Light" w:hAnsi="Bahnschrift Light"/>
+          <w:sz w:val="24"/>
+          <w:szCs w:val="24"/>
+        </w:rPr>
+        <w:t xml:space="preserve"> BY aziende.codicePadiglione</w:t>
+      </w:r>
+    </w:p>
+    <w:p>
+      <w:pPr>
+        <w:spacing w:line="240" w:lineRule="auto"/>
+        <w:rPr>
+          <w:rFonts w:ascii="Bahnschrift Light SemiCondensed" w:hAnsi="Bahnschrift Light SemiCondensed"/>
+          <w:b/>
+          <w:sz w:val="24"/>
+          <w:szCs w:val="24"/>
+        </w:rPr>
+      </w:pPr>
+      <w:r>
+        <w:rPr>
+          <w:rFonts w:ascii="Bahnschrift Light" w:hAnsi="Bahnschrift Light"/>
+          <w:b/>
+          <w:sz w:val="24"/>
+          <w:szCs w:val="24"/>
+        </w:rPr>
+        <w:t xml:space="preserve">OP10 – </w:t>
+      </w:r>
+      <w:r>
+        <w:rPr>
+          <w:rFonts w:ascii="Bahnschrift Light SemiCondensed" w:hAnsi="Bahnschrift Light SemiCondensed"/>
+          <w:b/>
+          <w:sz w:val="24"/>
+          <w:szCs w:val="24"/>
+        </w:rPr>
+        <w:t>Sapere quale specializzazione è associata a ciascun padiglione</w:t>
+      </w:r>
+    </w:p>
+    <w:p>
+      <w:pPr>
+        <w:spacing w:line="240" w:lineRule="auto"/>
+        <w:rPr>
+          <w:rFonts w:ascii="Bahnschrift Light" w:hAnsi="Bahnschrift Light"/>
+          <w:sz w:val="24"/>
+          <w:szCs w:val="24"/>
+        </w:rPr>
+      </w:pPr>
+      <w:r>
+        <w:rPr>
+          <w:rFonts w:ascii="Bahnschrift" w:hAnsi="Bahnschrift" w:cs="Inconsolata-Bold"/>
+          <w:b/>
+          <w:bCs/>
+          <w:color w:val="3959B8"/>
+          <w:sz w:val="28"/>
+          <w:szCs w:val="28"/>
+        </w:rPr>
+        <w:t>SELECT</w:t>
+      </w:r>
+      <w:r>
+        <w:rPr>
+          <w:rFonts w:ascii="Bahnschrift Light" w:hAnsi="Bahnschrift Light"/>
+          <w:sz w:val="24"/>
+          <w:szCs w:val="24"/>
+        </w:rPr>
+        <w:t xml:space="preserve"> specializzazioneRichiesta</w:t>
+      </w:r>
+    </w:p>
+    <w:p>
+      <w:pPr>
+        <w:spacing w:line="240" w:lineRule="auto"/>
+        <w:rPr>
+          <w:rFonts w:ascii="Bahnschrift Light" w:hAnsi="Bahnschrift Light"/>
+          <w:sz w:val="24"/>
+          <w:szCs w:val="24"/>
+        </w:rPr>
+      </w:pPr>
+      <w:r>
+        <w:rPr>
+          <w:rFonts w:ascii="Bahnschrift" w:hAnsi="Bahnschrift" w:cs="Inconsolata-Bold"/>
+          <w:b/>
+          <w:bCs/>
+          <w:color w:val="3959B8"/>
+          <w:sz w:val="28"/>
+          <w:szCs w:val="28"/>
+        </w:rPr>
+        <w:t>FROM</w:t>
+      </w:r>
+      <w:r>
+        <w:rPr>
+          <w:rFonts w:ascii="Bahnschrift Light" w:hAnsi="Bahnschrift Light"/>
+          <w:sz w:val="24"/>
+          <w:szCs w:val="24"/>
+        </w:rPr>
+        <w:t xml:space="preserve"> padiglioni</w:t>
+      </w:r>
+    </w:p>
+    <w:p>
+      <w:pPr>
+        <w:spacing w:line="240" w:lineRule="auto"/>
+        <w:rPr>
+          <w:rFonts w:ascii="Bahnschrift Light" w:hAnsi="Bahnschrift Light"/>
+          <w:sz w:val="24"/>
+          <w:szCs w:val="24"/>
+        </w:rPr>
+      </w:pPr>
+      <w:r>
+        <w:rPr>
+          <w:rFonts w:ascii="Bahnschrift" w:hAnsi="Bahnschrift" w:cs="Inconsolata-Bold"/>
+          <w:b/>
+          <w:bCs/>
+          <w:color w:val="3959B8"/>
+          <w:sz w:val="28"/>
+          <w:szCs w:val="28"/>
+        </w:rPr>
+        <w:t>WHERE</w:t>
+      </w:r>
+      <w:r>
+        <w:rPr>
+          <w:rFonts w:ascii="Bahnschrift Light" w:hAnsi="Bahnschrift Light"/>
+          <w:sz w:val="24"/>
+          <w:szCs w:val="24"/>
+        </w:rPr>
+        <w:t xml:space="preserve"> codicePadiglione=?</w:t>
+      </w:r>
+    </w:p>
+    <w:p>
+      <w:pPr>
+        <w:spacing w:line="240" w:lineRule="auto"/>
+        <w:rPr>
+          <w:rFonts w:ascii="Bahnschrift Light SemiCondensed" w:hAnsi="Bahnschrift Light SemiCondensed"/>
+          <w:b/>
+          <w:sz w:val="24"/>
+          <w:szCs w:val="24"/>
+        </w:rPr>
+      </w:pPr>
+      <w:r>
+        <w:rPr>
+          <w:rFonts w:ascii="Bahnschrift Light" w:hAnsi="Bahnschrift Light"/>
+          <w:b/>
+          <w:sz w:val="24"/>
+          <w:szCs w:val="24"/>
+        </w:rPr>
+        <w:t xml:space="preserve">OP11 – </w:t>
+      </w:r>
+      <w:r>
+        <w:rPr>
+          <w:rFonts w:ascii="Bahnschrift Light SemiCondensed" w:hAnsi="Bahnschrift Light SemiCondensed"/>
+          <w:b/>
+          <w:sz w:val="24"/>
+          <w:szCs w:val="24"/>
+        </w:rPr>
+        <w:t>Rimozione di un’azienda da un padiglione</w:t>
+      </w:r>
+    </w:p>
+    <w:p>
+      <w:pPr>
+        <w:spacing w:line="240" w:lineRule="auto"/>
+        <w:rPr>
+          <w:rFonts w:ascii="Bahnschrift Light" w:hAnsi="Bahnschrift Light"/>
+          <w:sz w:val="24"/>
+          <w:szCs w:val="24"/>
+        </w:rPr>
+      </w:pPr>
+      <w:r>
+        <w:rPr>
+          <w:rFonts w:ascii="Bahnschrift" w:hAnsi="Bahnschrift" w:cs="Inconsolata-Bold"/>
+          <w:b/>
+          <w:bCs/>
+          <w:color w:val="3959B8"/>
+          <w:sz w:val="28"/>
+          <w:szCs w:val="28"/>
+        </w:rPr>
+        <w:t>DELETE</w:t>
+      </w:r>
+      <w:r>
+        <w:rPr>
+          <w:rFonts w:ascii="Bahnschrift Light" w:hAnsi="Bahnschrift Light"/>
+          <w:sz w:val="24"/>
+          <w:szCs w:val="24"/>
+        </w:rPr>
+        <w:t xml:space="preserve"> </w:t>
+      </w:r>
+      <w:r>
+        <w:rPr>
+          <w:rFonts w:ascii="Bahnschrift" w:hAnsi="Bahnschrift" w:cs="Inconsolata-Bold"/>
+          <w:b/>
+          <w:bCs/>
+          <w:color w:val="3959B8"/>
+          <w:sz w:val="28"/>
+          <w:szCs w:val="28"/>
+        </w:rPr>
+        <w:t>FROM</w:t>
+      </w:r>
+      <w:r>
+        <w:rPr>
+          <w:rFonts w:ascii="Bahnschrift Light" w:hAnsi="Bahnschrift Light"/>
+          <w:sz w:val="24"/>
+          <w:szCs w:val="24"/>
+        </w:rPr>
+        <w:t xml:space="preserve"> aziende </w:t>
+      </w:r>
+    </w:p>
+    <w:p>
+      <w:pPr>
+        <w:spacing w:line="240" w:lineRule="auto"/>
+        <w:rPr>
+          <w:rFonts w:ascii="Bahnschrift Light" w:hAnsi="Bahnschrift Light"/>
+          <w:sz w:val="24"/>
+          <w:szCs w:val="24"/>
+        </w:rPr>
+      </w:pPr>
+      <w:r>
+        <w:rPr>
+          <w:rFonts w:ascii="Bahnschrift" w:hAnsi="Bahnschrift" w:cs="Inconsolata-Bold"/>
+          <w:b/>
+          <w:bCs/>
+          <w:color w:val="3959B8"/>
+          <w:sz w:val="28"/>
+          <w:szCs w:val="28"/>
+        </w:rPr>
+        <w:t>WHERE</w:t>
+      </w:r>
+      <w:r>
+        <w:rPr>
+          <w:rFonts w:ascii="Bahnschrift Light" w:hAnsi="Bahnschrift Light"/>
+          <w:sz w:val="24"/>
+          <w:szCs w:val="24"/>
+        </w:rPr>
+        <w:t xml:space="preserve"> codiceAzienda =?</w:t>
+      </w:r>
+    </w:p>
+    <w:p>
+      <w:pPr>
+        <w:spacing w:line="240" w:lineRule="auto"/>
+        <w:rPr>
+          <w:rFonts w:ascii="Bahnschrift Light SemiCondensed" w:hAnsi="Bahnschrift Light SemiCondensed"/>
+          <w:b/>
+          <w:sz w:val="24"/>
+          <w:szCs w:val="24"/>
+        </w:rPr>
+      </w:pPr>
+      <w:r>
+        <w:rPr>
+          <w:rFonts w:ascii="Bahnschrift Light SemiCondensed" w:hAnsi="Bahnschrift Light SemiCondensed"/>
+          <w:b/>
+          <w:sz w:val="24"/>
+          <w:szCs w:val="24"/>
+        </w:rPr>
+        <w:t>0P12 – Inserimento di un nuovo personale</w:t>
+      </w:r>
+    </w:p>
+    <w:p>
+      <w:pPr>
+        <w:spacing w:line="240" w:lineRule="auto"/>
+        <w:rPr>
+          <w:rFonts w:ascii="Bahnschrift Light" w:hAnsi="Bahnschrift Light"/>
+          <w:sz w:val="24"/>
+          <w:szCs w:val="24"/>
+        </w:rPr>
+      </w:pPr>
+      <w:r>
+        <w:rPr>
+          <w:rFonts w:ascii="Bahnschrift" w:hAnsi="Bahnschrift" w:cs="Inconsolata-Bold"/>
+          <w:b/>
+          <w:bCs/>
+          <w:color w:val="3959B8"/>
+          <w:sz w:val="28"/>
+          <w:szCs w:val="28"/>
+        </w:rPr>
+        <w:t>INSERT</w:t>
+      </w:r>
+      <w:r>
+        <w:rPr>
+          <w:rFonts w:ascii="Bahnschrift Light" w:hAnsi="Bahnschrift Light"/>
+          <w:sz w:val="24"/>
+          <w:szCs w:val="24"/>
+        </w:rPr>
+        <w:t xml:space="preserve"> </w:t>
+      </w:r>
+      <w:r>
+        <w:rPr>
+          <w:rFonts w:ascii="Bahnschrift" w:hAnsi="Bahnschrift" w:cs="Inconsolata-Bold"/>
+          <w:b/>
+          <w:bCs/>
+          <w:color w:val="3959B8"/>
+          <w:sz w:val="28"/>
+          <w:szCs w:val="28"/>
+        </w:rPr>
+        <w:t>INTO</w:t>
+      </w:r>
+      <w:r>
+        <w:rPr>
+          <w:rFonts w:ascii="Bahnschrift Light" w:hAnsi="Bahnschrift Light"/>
+          <w:sz w:val="24"/>
+          <w:szCs w:val="24"/>
+        </w:rPr>
+        <w:t xml:space="preserve"> personale (nome, cognome, codiceFiscale, dataNascita, sesso, email, telefono, tipo) </w:t>
+      </w:r>
+    </w:p>
+    <w:p>
+      <w:pPr>
+        <w:spacing w:line="240" w:lineRule="auto"/>
+        <w:rPr>
+          <w:rFonts w:ascii="Bahnschrift Light" w:hAnsi="Bahnschrift Light"/>
+          <w:sz w:val="24"/>
+          <w:szCs w:val="24"/>
+        </w:rPr>
+      </w:pPr>
+      <w:r>
+        <w:rPr>
+          <w:rFonts w:ascii="Bahnschrift" w:hAnsi="Bahnschrift" w:cs="Inconsolata-Bold"/>
+          <w:b/>
+          <w:bCs/>
+          <w:color w:val="3959B8"/>
+          <w:sz w:val="28"/>
+          <w:szCs w:val="28"/>
+        </w:rPr>
+        <w:t>VALUES</w:t>
+      </w:r>
+      <w:r>
+        <w:rPr>
+          <w:rFonts w:ascii="Bahnschrift Light" w:hAnsi="Bahnschrift Light"/>
+          <w:sz w:val="24"/>
+          <w:szCs w:val="24"/>
+        </w:rPr>
+        <w:t xml:space="preserve"> (?,?, ?, ?, ?, ?, ?, ?)</w:t>
+      </w:r>
+    </w:p>
+    <w:p>
+      <w:pPr>
+        <w:spacing w:line="240" w:lineRule="auto"/>
+        <w:rPr>
+          <w:rFonts w:ascii="Bahnschrift Light" w:hAnsi="Bahnschrift Light"/>
+          <w:sz w:val="24"/>
+          <w:szCs w:val="24"/>
+        </w:rPr>
+      </w:pPr>
+      <w:r>
+        <w:rPr>
+          <w:rFonts w:ascii="Bahnschrift Light" w:hAnsi="Bahnschrift Light"/>
+          <w:sz w:val="24"/>
+          <w:szCs w:val="24"/>
+        </w:rPr>
+        <w:t>Dopo aver inserito il nuovo personale bisogna inserire ad esso almeno un turno dato che non può esistere un personale senza un turno:</w:t>
       </w:r>
     </w:p>
     <w:p>
@@ -25876,439 +26476,18 @@
           <w:b/>
           <w:sz w:val="24"/>
           <w:szCs w:val="24"/>
-        </w:rPr>
-      </w:pPr>
-      <w:r>
-        <w:rPr>
-          <w:rFonts w:ascii="Bahnschrift Light" w:hAnsi="Bahnschrift Light"/>
-          <w:b/>
-          <w:sz w:val="24"/>
-          <w:szCs w:val="24"/>
-        </w:rPr>
-        <w:t>OP8 –</w:t>
-      </w:r>
+          <w:lang w:val="en-US"/>
+        </w:rPr>
+      </w:pPr>
       <w:r>
         <w:rPr>
           <w:rFonts w:ascii="Bahnschrift Light SemiCondensed" w:hAnsi="Bahnschrift Light SemiCondensed"/>
           <w:b/>
           <w:sz w:val="24"/>
           <w:szCs w:val="24"/>
-        </w:rPr>
-        <w:t xml:space="preserve"> Ricercare tutti i biglietti associati ad un visitatore</w:t>
-      </w:r>
-    </w:p>
-    <w:p>
-      <w:pPr>
-        <w:spacing w:line="240" w:lineRule="auto"/>
-        <w:rPr>
-          <w:rFonts w:ascii="Bahnschrift Light" w:hAnsi="Bahnschrift Light"/>
-          <w:b/>
-          <w:sz w:val="24"/>
-          <w:szCs w:val="24"/>
-        </w:rPr>
-      </w:pPr>
-      <w:r>
-        <w:rPr>
-          <w:rFonts w:ascii="Bahnschrift Light" w:hAnsi="Bahnschrift Light"/>
-          <w:b/>
-          <w:sz w:val="24"/>
-          <w:szCs w:val="24"/>
-        </w:rPr>
-        <w:t xml:space="preserve">OP9 </w:t>
-      </w:r>
-      <w:bookmarkStart w:id="1" w:name="_GoBack"/>
-      <w:r>
-        <w:rPr>
-          <w:rFonts w:ascii="Bahnschrift Light" w:hAnsi="Bahnschrift Light"/>
-          <w:b/>
-          <w:sz w:val="24"/>
-          <w:szCs w:val="24"/>
-        </w:rPr>
-        <w:t>–</w:t>
-      </w:r>
-      <w:r>
-        <w:rPr>
-          <w:rFonts w:ascii="Bahnschrift Light SemiCondensed" w:hAnsi="Bahnschrift Light SemiCondensed"/>
-          <w:b/>
-          <w:sz w:val="24"/>
-          <w:szCs w:val="24"/>
-        </w:rPr>
-        <w:t>Ottenere la lista dei prodotti esposti in ogni padiglione</w:t>
-      </w:r>
-      <w:bookmarkEnd w:id="1"/>
-    </w:p>
-    <w:p>
-      <w:pPr>
-        <w:spacing w:line="240" w:lineRule="auto"/>
-        <w:rPr>
-          <w:rFonts w:ascii="Bahnschrift Light SemiCondensed" w:hAnsi="Bahnschrift Light SemiCondensed"/>
-          <w:b/>
-          <w:sz w:val="24"/>
-          <w:szCs w:val="24"/>
-        </w:rPr>
-      </w:pPr>
-      <w:r>
-        <w:rPr>
-          <w:rFonts w:ascii="Bahnschrift Light" w:hAnsi="Bahnschrift Light"/>
-          <w:b/>
-          <w:sz w:val="24"/>
-          <w:szCs w:val="24"/>
-        </w:rPr>
-        <w:t xml:space="preserve">OP10 – </w:t>
-      </w:r>
-      <w:r>
-        <w:rPr>
-          <w:rFonts w:ascii="Bahnschrift Light SemiCondensed" w:hAnsi="Bahnschrift Light SemiCondensed"/>
-          <w:b/>
-          <w:sz w:val="24"/>
-          <w:szCs w:val="24"/>
-        </w:rPr>
-        <w:t>Sapere quale specializzazione è associata a ciascun padiglione</w:t>
-      </w:r>
-    </w:p>
-    <w:p>
-      <w:pPr>
-        <w:spacing w:line="240" w:lineRule="auto"/>
-        <w:rPr>
-          <w:rFonts w:ascii="Bahnschrift Light" w:hAnsi="Bahnschrift Light"/>
-          <w:sz w:val="24"/>
-          <w:szCs w:val="24"/>
-        </w:rPr>
-      </w:pPr>
-      <w:r>
-        <w:rPr>
-          <w:rFonts w:ascii="Bahnschrift" w:hAnsi="Bahnschrift" w:cs="Inconsolata-Bold"/>
-          <w:b/>
-          <w:bCs/>
-          <w:color w:val="3959B8"/>
-          <w:sz w:val="28"/>
-          <w:szCs w:val="28"/>
-        </w:rPr>
-        <w:t>SELECT</w:t>
-      </w:r>
-      <w:r>
-        <w:rPr>
-          <w:rFonts w:ascii="Bahnschrift Light" w:hAnsi="Bahnschrift Light"/>
-          <w:sz w:val="24"/>
-          <w:szCs w:val="24"/>
-        </w:rPr>
-        <w:t xml:space="preserve"> specializzazioneRichiesta</w:t>
-      </w:r>
-    </w:p>
-    <w:p>
-      <w:pPr>
-        <w:spacing w:line="240" w:lineRule="auto"/>
-        <w:rPr>
-          <w:rFonts w:ascii="Bahnschrift Light" w:hAnsi="Bahnschrift Light"/>
-          <w:sz w:val="24"/>
-          <w:szCs w:val="24"/>
-        </w:rPr>
-      </w:pPr>
-      <w:r>
-        <w:rPr>
-          <w:rFonts w:ascii="Bahnschrift" w:hAnsi="Bahnschrift" w:cs="Inconsolata-Bold"/>
-          <w:b/>
-          <w:bCs/>
-          <w:color w:val="3959B8"/>
-          <w:sz w:val="28"/>
-          <w:szCs w:val="28"/>
-        </w:rPr>
-        <w:t>FROM</w:t>
-      </w:r>
-      <w:r>
-        <w:rPr>
-          <w:rFonts w:ascii="Bahnschrift Light" w:hAnsi="Bahnschrift Light"/>
-          <w:sz w:val="24"/>
-          <w:szCs w:val="24"/>
-        </w:rPr>
-        <w:t xml:space="preserve"> padiglioni</w:t>
-      </w:r>
-    </w:p>
-    <w:p>
-      <w:pPr>
-        <w:spacing w:line="240" w:lineRule="auto"/>
-        <w:rPr>
-          <w:rFonts w:ascii="Bahnschrift Light" w:hAnsi="Bahnschrift Light"/>
-          <w:sz w:val="24"/>
-          <w:szCs w:val="24"/>
-        </w:rPr>
-      </w:pPr>
-      <w:r>
-        <w:rPr>
-          <w:rFonts w:ascii="Bahnschrift" w:hAnsi="Bahnschrift" w:cs="Inconsolata-Bold"/>
-          <w:b/>
-          <w:bCs/>
-          <w:color w:val="3959B8"/>
-          <w:sz w:val="28"/>
-          <w:szCs w:val="28"/>
-        </w:rPr>
-        <w:t>WHERE</w:t>
-      </w:r>
-      <w:r>
-        <w:rPr>
-          <w:rFonts w:ascii="Bahnschrift Light" w:hAnsi="Bahnschrift Light"/>
-          <w:sz w:val="24"/>
-          <w:szCs w:val="24"/>
-        </w:rPr>
-        <w:t xml:space="preserve"> codicePadiglione=?</w:t>
-      </w:r>
-    </w:p>
-    <w:p>
-      <w:pPr>
-        <w:spacing w:line="240" w:lineRule="auto"/>
-        <w:rPr>
-          <w:rFonts w:ascii="Bahnschrift Light SemiCondensed" w:hAnsi="Bahnschrift Light SemiCondensed"/>
-          <w:b/>
-          <w:sz w:val="24"/>
-          <w:szCs w:val="24"/>
-        </w:rPr>
-      </w:pPr>
-      <w:r>
-        <w:rPr>
-          <w:rFonts w:ascii="Bahnschrift Light" w:hAnsi="Bahnschrift Light"/>
-          <w:b/>
-          <w:sz w:val="24"/>
-          <w:szCs w:val="24"/>
-        </w:rPr>
-        <w:t xml:space="preserve">OP11 – </w:t>
-      </w:r>
-      <w:r>
-        <w:rPr>
-          <w:rFonts w:ascii="Bahnschrift Light SemiCondensed" w:hAnsi="Bahnschrift Light SemiCondensed"/>
-          <w:b/>
-          <w:sz w:val="24"/>
-          <w:szCs w:val="24"/>
-        </w:rPr>
-        <w:t>Rimozione di un’azienda da un padiglione</w:t>
-      </w:r>
-    </w:p>
-    <w:p>
-      <w:pPr>
-        <w:spacing w:line="240" w:lineRule="auto"/>
-        <w:rPr>
-          <w:rFonts w:ascii="Bahnschrift Light" w:hAnsi="Bahnschrift Light"/>
-          <w:sz w:val="24"/>
-          <w:szCs w:val="24"/>
-        </w:rPr>
-      </w:pPr>
-      <w:r>
-        <w:rPr>
-          <w:rFonts w:ascii="Bahnschrift" w:hAnsi="Bahnschrift" w:cs="Inconsolata-Bold"/>
-          <w:b/>
-          <w:bCs/>
-          <w:color w:val="3959B8"/>
-          <w:sz w:val="28"/>
-          <w:szCs w:val="28"/>
-        </w:rPr>
-        <w:t>DELETE</w:t>
-      </w:r>
-      <w:r>
-        <w:rPr>
-          <w:rFonts w:ascii="Bahnschrift Light" w:hAnsi="Bahnschrift Light"/>
-          <w:sz w:val="24"/>
-          <w:szCs w:val="24"/>
-        </w:rPr>
-        <w:t xml:space="preserve"> </w:t>
-      </w:r>
-      <w:r>
-        <w:rPr>
-          <w:rFonts w:ascii="Bahnschrift" w:hAnsi="Bahnschrift" w:cs="Inconsolata-Bold"/>
-          <w:b/>
-          <w:bCs/>
-          <w:color w:val="3959B8"/>
-          <w:sz w:val="28"/>
-          <w:szCs w:val="28"/>
-        </w:rPr>
-        <w:t>FROM</w:t>
-      </w:r>
-      <w:r>
-        <w:rPr>
-          <w:rFonts w:ascii="Bahnschrift Light" w:hAnsi="Bahnschrift Light"/>
-          <w:sz w:val="24"/>
-          <w:szCs w:val="24"/>
-        </w:rPr>
-        <w:t xml:space="preserve"> aziende </w:t>
-      </w:r>
-    </w:p>
-    <w:p>
-      <w:pPr>
-        <w:spacing w:line="240" w:lineRule="auto"/>
-        <w:rPr>
-          <w:rFonts w:ascii="Bahnschrift Light" w:hAnsi="Bahnschrift Light"/>
-          <w:sz w:val="24"/>
-          <w:szCs w:val="24"/>
-        </w:rPr>
-      </w:pPr>
-      <w:r>
-        <w:rPr>
-          <w:rFonts w:ascii="Bahnschrift" w:hAnsi="Bahnschrift" w:cs="Inconsolata-Bold"/>
-          <w:b/>
-          <w:bCs/>
-          <w:color w:val="3959B8"/>
-          <w:sz w:val="28"/>
-          <w:szCs w:val="28"/>
-        </w:rPr>
-        <w:t>WHERE</w:t>
-      </w:r>
-      <w:r>
-        <w:rPr>
-          <w:rFonts w:ascii="Bahnschrift Light" w:hAnsi="Bahnschrift Light"/>
-          <w:sz w:val="24"/>
-          <w:szCs w:val="24"/>
-        </w:rPr>
-        <w:t xml:space="preserve"> codiceAzienda </w:t>
-      </w:r>
-      <w:r>
-        <w:rPr>
-          <w:rFonts w:ascii="Bahnschrift Light" w:hAnsi="Bahnschrift Light"/>
-          <w:sz w:val="24"/>
-          <w:szCs w:val="24"/>
-        </w:rPr>
-        <w:t>=?</w:t>
-      </w:r>
-    </w:p>
-    <w:p>
-      <w:pPr>
-        <w:spacing w:line="240" w:lineRule="auto"/>
-        <w:rPr>
-          <w:rFonts w:ascii="Bahnschrift Light SemiCondensed" w:hAnsi="Bahnschrift Light SemiCondensed"/>
-          <w:b/>
-          <w:sz w:val="24"/>
-          <w:szCs w:val="24"/>
-        </w:rPr>
-      </w:pPr>
-      <w:r>
-        <w:rPr>
-          <w:rFonts w:ascii="Bahnschrift Light SemiCondensed" w:hAnsi="Bahnschrift Light SemiCondensed"/>
-          <w:b/>
-          <w:sz w:val="24"/>
-          <w:szCs w:val="24"/>
-        </w:rPr>
-        <w:t>0P12 – Inserimento di un nuovo personale</w:t>
-      </w:r>
-    </w:p>
-    <w:p>
-      <w:pPr>
-        <w:spacing w:line="240" w:lineRule="auto"/>
-        <w:rPr>
-          <w:rFonts w:ascii="Bahnschrift Light" w:hAnsi="Bahnschrift Light"/>
-          <w:sz w:val="24"/>
-          <w:szCs w:val="24"/>
-        </w:rPr>
-      </w:pPr>
-      <w:r>
-        <w:rPr>
-          <w:rFonts w:ascii="Bahnschrift" w:hAnsi="Bahnschrift" w:cs="Inconsolata-Bold"/>
-          <w:b/>
-          <w:bCs/>
-          <w:color w:val="3959B8"/>
-          <w:sz w:val="28"/>
-          <w:szCs w:val="28"/>
-        </w:rPr>
-        <w:t>INSERT</w:t>
-      </w:r>
-      <w:r>
-        <w:rPr>
-          <w:rFonts w:ascii="Bahnschrift Light" w:hAnsi="Bahnschrift Light"/>
-          <w:sz w:val="24"/>
-          <w:szCs w:val="24"/>
-        </w:rPr>
-        <w:t xml:space="preserve"> </w:t>
-      </w:r>
-      <w:r>
-        <w:rPr>
-          <w:rFonts w:ascii="Bahnschrift" w:hAnsi="Bahnschrift" w:cs="Inconsolata-Bold"/>
-          <w:b/>
-          <w:bCs/>
-          <w:color w:val="3959B8"/>
-          <w:sz w:val="28"/>
-          <w:szCs w:val="28"/>
-        </w:rPr>
-        <w:t>INTO</w:t>
-      </w:r>
-      <w:r>
-        <w:rPr>
-          <w:rFonts w:ascii="Bahnschrift Light" w:hAnsi="Bahnschrift Light"/>
-          <w:sz w:val="24"/>
-          <w:szCs w:val="24"/>
-        </w:rPr>
-        <w:t xml:space="preserve"> personale (nome, cognome, codiceFiscale, dataNascita, sesso, email, telefono, tipo) </w:t>
-      </w:r>
-    </w:p>
-    <w:p>
-      <w:pPr>
-        <w:spacing w:line="240" w:lineRule="auto"/>
-        <w:rPr>
-          <w:rFonts w:ascii="Bahnschrift Light" w:hAnsi="Bahnschrift Light"/>
-          <w:sz w:val="24"/>
-          <w:szCs w:val="24"/>
-        </w:rPr>
-      </w:pPr>
-      <w:r>
-        <w:rPr>
-          <w:rFonts w:ascii="Bahnschrift" w:hAnsi="Bahnschrift" w:cs="Inconsolata-Bold"/>
-          <w:b/>
-          <w:bCs/>
-          <w:color w:val="3959B8"/>
-          <w:sz w:val="28"/>
-          <w:szCs w:val="28"/>
-        </w:rPr>
-        <w:t>VALUES</w:t>
-      </w:r>
-      <w:r>
-        <w:rPr>
-          <w:rFonts w:ascii="Bahnschrift Light" w:hAnsi="Bahnschrift Light"/>
-          <w:sz w:val="24"/>
-          <w:szCs w:val="24"/>
-        </w:rPr>
-        <w:t xml:space="preserve"> (?,?, ?, ?, ?, ?, ?, ?)</w:t>
-      </w:r>
-    </w:p>
-    <w:p>
-      <w:pPr>
-        <w:spacing w:line="240" w:lineRule="auto"/>
-        <w:rPr>
-          <w:rFonts w:ascii="Bahnschrift Light" w:hAnsi="Bahnschrift Light"/>
-          <w:sz w:val="24"/>
-          <w:szCs w:val="24"/>
-        </w:rPr>
-      </w:pPr>
-      <w:r>
-        <w:rPr>
-          <w:rFonts w:ascii="Bahnschrift Light" w:hAnsi="Bahnschrift Light"/>
-          <w:sz w:val="24"/>
-          <w:szCs w:val="24"/>
-        </w:rPr>
-        <w:t>Dopo aver inserito il nuovo personale bisogna inserire ad esso almeno un turno dato che non può esistere un personale senza un turno:</w:t>
-      </w:r>
-    </w:p>
-    <w:p>
-      <w:pPr>
-        <w:spacing w:line="240" w:lineRule="auto"/>
-        <w:rPr>
-          <w:rFonts w:ascii="Bahnschrift Light" w:hAnsi="Bahnschrift Light"/>
-          <w:sz w:val="24"/>
-          <w:szCs w:val="24"/>
-        </w:rPr>
-      </w:pPr>
-      <w:r>
-        <w:rPr>
-          <w:rFonts w:ascii="Bahnschrift" w:hAnsi="Bahnschrift" w:cs="Inconsolata-Bold"/>
-          <w:b/>
-          <w:bCs/>
-          <w:color w:val="3959B8"/>
-          <w:sz w:val="28"/>
-          <w:szCs w:val="28"/>
-        </w:rPr>
-        <w:t>INSERT INTO</w:t>
-      </w:r>
-      <w:r>
-        <w:rPr>
-          <w:rFonts w:ascii="Bahnschrift Light" w:hAnsi="Bahnschrift Light"/>
-          <w:sz w:val="24"/>
-          <w:szCs w:val="24"/>
-        </w:rPr>
-        <w:t xml:space="preserve"> turni (idTurno, giorno, orario, codiceFiscale, codicePadiglione)</w:t>
+          <w:lang w:val="en-US"/>
+        </w:rPr>
+        <w:t>OP13 – Saldo totale ordine</w:t>
       </w:r>
     </w:p>
     <w:p>
@@ -26331,7 +26510,7 @@
           <w:szCs w:val="28"/>
           <w:lang w:val="en-US"/>
         </w:rPr>
-        <w:t xml:space="preserve">VALUES </w:t>
+        <w:t>SELECT</w:t>
       </w:r>
       <w:r>
         <w:rPr>
@@ -26340,29 +26519,7 @@
           <w:szCs w:val="24"/>
           <w:lang w:val="en-US"/>
         </w:rPr>
-        <w:t>(?,?,?,?,?)</w:t>
-      </w:r>
-    </w:p>
-    <w:p>
-      <w:pPr>
-        <w:spacing w:line="240" w:lineRule="auto"/>
-        <w:rPr>
-          <w:rFonts w:ascii="Bahnschrift Light" w:hAnsi="Bahnschrift Light"/>
-          <w:b/>
-          <w:sz w:val="24"/>
-          <w:szCs w:val="24"/>
-          <w:lang w:val="en-US"/>
-        </w:rPr>
-      </w:pPr>
-      <w:r>
-        <w:rPr>
-          <w:rFonts w:ascii="Bahnschrift Light SemiCondensed" w:hAnsi="Bahnschrift Light SemiCondensed"/>
-          <w:b/>
-          <w:sz w:val="24"/>
-          <w:szCs w:val="24"/>
-          <w:lang w:val="en-US"/>
-        </w:rPr>
-        <w:t>OP13 – Saldo totale ordine</w:t>
+        <w:t xml:space="preserve"> saldoTotale</w:t>
       </w:r>
     </w:p>
     <w:p>
@@ -26383,35 +26540,7 @@
           <w:sz w:val="28"/>
           <w:szCs w:val="28"/>
         </w:rPr>
-        <w:t>SELECT</w:t>
-      </w:r>
-      <w:r>
-        <w:rPr>
-          <w:rFonts w:ascii="Bahnschrift Light" w:hAnsi="Bahnschrift Light"/>
-          <w:sz w:val="24"/>
-          <w:szCs w:val="24"/>
-        </w:rPr>
-        <w:t xml:space="preserve"> saldoTotale</w:t>
-      </w:r>
-    </w:p>
-    <w:p>
-      <w:pPr>
-        <w:spacing w:line="240" w:lineRule="auto"/>
-        <w:rPr>
-          <w:rFonts w:ascii="Bahnschrift Light" w:hAnsi="Bahnschrift Light"/>
-          <w:sz w:val="24"/>
-          <w:szCs w:val="24"/>
-        </w:rPr>
-      </w:pPr>
-      <w:r>
-        <w:rPr>
-          <w:rFonts w:ascii="Bahnschrift" w:hAnsi="Bahnschrift" w:cs="Inconsolata-Bold"/>
-          <w:b/>
-          <w:bCs/>
-          <w:color w:val="3959B8"/>
-          <w:sz w:val="28"/>
-          <w:szCs w:val="28"/>
-        </w:rPr>
+        <w:lastRenderedPageBreak/>
         <w:t>FROM</w:t>
       </w:r>
       <w:r>
@@ -30015,7 +30144,7 @@
 </file>
 
 <file path=customXml/itemProps1.xml><?xml version="1.0" encoding="utf-8"?>
-<ds:datastoreItem xmlns:ds="http://schemas.openxmlformats.org/officeDocument/2006/customXml" ds:itemID="{CA4085DF-A3C6-4E6B-A06A-FA95FDBDA6C7}">
+<ds:datastoreItem xmlns:ds="http://schemas.openxmlformats.org/officeDocument/2006/customXml" ds:itemID="{C1FAA0D5-0B48-44B3-8DCD-6153B7C7F1F7}">
   <ds:schemaRefs>
     <ds:schemaRef ds:uri="http://schemas.openxmlformats.org/officeDocument/2006/bibliography"/>
   </ds:schemaRefs>

</xml_diff>

<commit_message>
Sql of the remaing operations
</commit_message>
<xml_diff>
--- a/ProgettoDB/Relazione.docx
+++ b/ProgettoDB/Relazione.docx
@@ -25485,6 +25485,61 @@
       <w:pPr>
         <w:spacing w:line="240" w:lineRule="auto"/>
         <w:rPr>
+          <w:rFonts w:ascii="Bahnschrift Light" w:hAnsi="Bahnschrift Light"/>
+          <w:b/>
+          <w:sz w:val="24"/>
+          <w:szCs w:val="24"/>
+        </w:rPr>
+      </w:pPr>
+    </w:p>
+    <w:p>
+      <w:pPr>
+        <w:spacing w:line="240" w:lineRule="auto"/>
+        <w:rPr>
+          <w:rFonts w:ascii="Bahnschrift Light" w:hAnsi="Bahnschrift Light"/>
+          <w:b/>
+          <w:sz w:val="24"/>
+          <w:szCs w:val="24"/>
+        </w:rPr>
+      </w:pPr>
+    </w:p>
+    <w:p>
+      <w:pPr>
+        <w:spacing w:line="240" w:lineRule="auto"/>
+        <w:rPr>
+          <w:rFonts w:ascii="Bahnschrift Light" w:hAnsi="Bahnschrift Light"/>
+          <w:b/>
+          <w:sz w:val="24"/>
+          <w:szCs w:val="24"/>
+        </w:rPr>
+      </w:pPr>
+    </w:p>
+    <w:p>
+      <w:pPr>
+        <w:spacing w:line="240" w:lineRule="auto"/>
+        <w:rPr>
+          <w:rFonts w:ascii="Bahnschrift Light" w:hAnsi="Bahnschrift Light"/>
+          <w:b/>
+          <w:sz w:val="24"/>
+          <w:szCs w:val="24"/>
+        </w:rPr>
+      </w:pPr>
+    </w:p>
+    <w:p>
+      <w:pPr>
+        <w:spacing w:line="240" w:lineRule="auto"/>
+        <w:rPr>
+          <w:rFonts w:ascii="Bahnschrift Light" w:hAnsi="Bahnschrift Light"/>
+          <w:b/>
+          <w:sz w:val="24"/>
+          <w:szCs w:val="24"/>
+        </w:rPr>
+      </w:pPr>
+    </w:p>
+    <w:p>
+      <w:pPr>
+        <w:spacing w:line="240" w:lineRule="auto"/>
+        <w:rPr>
           <w:rFonts w:ascii="Bahnschrift Light SemiCondensed" w:hAnsi="Bahnschrift Light SemiCondensed"/>
           <w:b/>
           <w:sz w:val="24"/>
@@ -25498,6 +25553,7 @@
           <w:sz w:val="24"/>
           <w:szCs w:val="24"/>
         </w:rPr>
+        <w:lastRenderedPageBreak/>
         <w:t>OP4 –</w:t>
       </w:r>
       <w:r>
@@ -25508,6 +25564,719 @@
           <w:szCs w:val="24"/>
         </w:rPr>
         <w:t xml:space="preserve"> Padiglione più visitato per ogni giornata</w:t>
+      </w:r>
+    </w:p>
+    <w:p>
+      <w:pPr>
+        <w:spacing w:line="240" w:lineRule="auto"/>
+        <w:rPr>
+          <w:rFonts w:ascii="Bahnschrift Light" w:hAnsi="Bahnschrift Light"/>
+          <w:szCs w:val="24"/>
+        </w:rPr>
+      </w:pPr>
+      <w:r>
+        <w:rPr>
+          <w:rFonts w:ascii="Bahnschrift" w:hAnsi="Bahnschrift" w:cs="Inconsolata-Bold"/>
+          <w:b/>
+          <w:bCs/>
+          <w:color w:val="3959B8"/>
+          <w:sz w:val="24"/>
+          <w:szCs w:val="28"/>
+        </w:rPr>
+        <w:t>SELECT</w:t>
+      </w:r>
+      <w:r>
+        <w:rPr>
+          <w:rFonts w:ascii="Bahnschrift Light" w:hAnsi="Bahnschrift Light"/>
+          <w:szCs w:val="24"/>
+        </w:rPr>
+        <w:t xml:space="preserve"> numPersone.*,</w:t>
+      </w:r>
+      <w:r>
+        <w:rPr>
+          <w:rFonts w:ascii="Bahnschrift Light" w:hAnsi="Bahnschrift Light"/>
+          <w:szCs w:val="24"/>
+        </w:rPr>
+        <w:t xml:space="preserve"> </w:t>
+      </w:r>
+      <w:r>
+        <w:rPr>
+          <w:rFonts w:ascii="Bahnschrift Light" w:hAnsi="Bahnschrift Light"/>
+          <w:szCs w:val="24"/>
+        </w:rPr>
+        <w:t>padiglioni.specializzazioneRichiesta</w:t>
+      </w:r>
+    </w:p>
+    <w:p>
+      <w:pPr>
+        <w:spacing w:line="240" w:lineRule="auto"/>
+        <w:rPr>
+          <w:rFonts w:ascii="Bahnschrift Light" w:hAnsi="Bahnschrift Light"/>
+          <w:szCs w:val="24"/>
+        </w:rPr>
+      </w:pPr>
+      <w:r>
+        <w:rPr>
+          <w:rFonts w:ascii="Bahnschrift" w:hAnsi="Bahnschrift" w:cs="Inconsolata-Bold"/>
+          <w:b/>
+          <w:bCs/>
+          <w:color w:val="3959B8"/>
+          <w:sz w:val="24"/>
+          <w:szCs w:val="28"/>
+        </w:rPr>
+        <w:t>FROM</w:t>
+      </w:r>
+      <w:r>
+        <w:rPr>
+          <w:rFonts w:ascii="Bahnschrift Light" w:hAnsi="Bahnschrift Light"/>
+          <w:szCs w:val="24"/>
+        </w:rPr>
+        <w:t xml:space="preserve"> (</w:t>
+      </w:r>
+      <w:r>
+        <w:rPr>
+          <w:rFonts w:ascii="Bahnschrift Light" w:hAnsi="Bahnschrift Light"/>
+          <w:szCs w:val="24"/>
+        </w:rPr>
+        <w:tab/>
+      </w:r>
+      <w:r>
+        <w:rPr>
+          <w:rFonts w:ascii="Bahnschrift" w:hAnsi="Bahnschrift" w:cs="Inconsolata-Bold"/>
+          <w:b/>
+          <w:bCs/>
+          <w:color w:val="3959B8"/>
+          <w:sz w:val="24"/>
+          <w:szCs w:val="28"/>
+        </w:rPr>
+        <w:t>SELECT</w:t>
+      </w:r>
+      <w:r>
+        <w:rPr>
+          <w:rFonts w:ascii="Bahnschrift Light" w:hAnsi="Bahnschrift Light"/>
+          <w:szCs w:val="24"/>
+        </w:rPr>
+        <w:t xml:space="preserve"> codicePadiglione</w:t>
+      </w:r>
+      <w:r>
+        <w:rPr>
+          <w:rFonts w:ascii="Bahnschrift Light" w:hAnsi="Bahnschrift Light"/>
+          <w:szCs w:val="24"/>
+        </w:rPr>
+        <w:t>S</w:t>
+      </w:r>
+      <w:r>
+        <w:rPr>
+          <w:rFonts w:ascii="Bahnschrift Light" w:hAnsi="Bahnschrift Light"/>
+          <w:szCs w:val="24"/>
+        </w:rPr>
+        <w:t>,</w:t>
+      </w:r>
+      <w:r>
+        <w:rPr>
+          <w:rFonts w:ascii="Bahnschrift Light" w:hAnsi="Bahnschrift Light"/>
+          <w:szCs w:val="24"/>
+        </w:rPr>
+        <w:t xml:space="preserve"> </w:t>
+      </w:r>
+      <w:r>
+        <w:rPr>
+          <w:rFonts w:ascii="Bahnschrift Light" w:hAnsi="Bahnschrift Light"/>
+          <w:szCs w:val="24"/>
+        </w:rPr>
+        <w:t>count(codiceFiscaleS) AS 'Somma Visitatori'</w:t>
+      </w:r>
+    </w:p>
+    <w:p>
+      <w:pPr>
+        <w:spacing w:line="240" w:lineRule="auto"/>
+        <w:rPr>
+          <w:rFonts w:ascii="Bahnschrift Light" w:hAnsi="Bahnschrift Light"/>
+          <w:szCs w:val="24"/>
+        </w:rPr>
+      </w:pPr>
+      <w:r>
+        <w:rPr>
+          <w:rFonts w:ascii="Bahnschrift Light" w:hAnsi="Bahnschrift Light"/>
+          <w:szCs w:val="24"/>
+        </w:rPr>
+        <w:tab/>
+      </w:r>
+      <w:r>
+        <w:rPr>
+          <w:rFonts w:ascii="Bahnschrift Light" w:hAnsi="Bahnschrift Light"/>
+          <w:szCs w:val="24"/>
+        </w:rPr>
+        <w:tab/>
+      </w:r>
+      <w:r>
+        <w:rPr>
+          <w:rFonts w:ascii="Bahnschrift" w:hAnsi="Bahnschrift" w:cs="Inconsolata-Bold"/>
+          <w:b/>
+          <w:bCs/>
+          <w:color w:val="3959B8"/>
+          <w:sz w:val="24"/>
+          <w:szCs w:val="28"/>
+        </w:rPr>
+        <w:t>FROM</w:t>
+      </w:r>
+      <w:r>
+        <w:rPr>
+          <w:rFonts w:ascii="Bahnschrift Light" w:hAnsi="Bahnschrift Light"/>
+          <w:szCs w:val="24"/>
+        </w:rPr>
+        <w:t xml:space="preserve"> `padiglioni-visitatori` </w:t>
+      </w:r>
+    </w:p>
+    <w:p>
+      <w:pPr>
+        <w:spacing w:line="240" w:lineRule="auto"/>
+        <w:rPr>
+          <w:rFonts w:ascii="Bahnschrift Light" w:hAnsi="Bahnschrift Light"/>
+          <w:szCs w:val="24"/>
+        </w:rPr>
+      </w:pPr>
+      <w:r>
+        <w:rPr>
+          <w:rFonts w:ascii="Bahnschrift Light" w:hAnsi="Bahnschrift Light"/>
+          <w:szCs w:val="24"/>
+        </w:rPr>
+        <w:tab/>
+      </w:r>
+      <w:r>
+        <w:rPr>
+          <w:rFonts w:ascii="Bahnschrift Light" w:hAnsi="Bahnschrift Light"/>
+          <w:szCs w:val="24"/>
+        </w:rPr>
+        <w:tab/>
+      </w:r>
+      <w:r>
+        <w:rPr>
+          <w:rFonts w:ascii="Bahnschrift" w:hAnsi="Bahnschrift" w:cs="Inconsolata-Bold"/>
+          <w:b/>
+          <w:bCs/>
+          <w:color w:val="3959B8"/>
+          <w:sz w:val="24"/>
+          <w:szCs w:val="28"/>
+        </w:rPr>
+        <w:t>GROUP</w:t>
+      </w:r>
+      <w:r>
+        <w:rPr>
+          <w:rFonts w:ascii="Bahnschrift Light" w:hAnsi="Bahnschrift Light"/>
+          <w:szCs w:val="24"/>
+        </w:rPr>
+        <w:t xml:space="preserve"> BY codicePadiglioneS ) </w:t>
+      </w:r>
+      <w:r>
+        <w:rPr>
+          <w:rFonts w:ascii="Bahnschrift" w:hAnsi="Bahnschrift" w:cs="Inconsolata-Bold"/>
+          <w:b/>
+          <w:bCs/>
+          <w:color w:val="3959B8"/>
+          <w:sz w:val="24"/>
+          <w:szCs w:val="28"/>
+        </w:rPr>
+        <w:t>AS</w:t>
+      </w:r>
+      <w:r>
+        <w:rPr>
+          <w:rFonts w:ascii="Bahnschrift Light" w:hAnsi="Bahnschrift Light"/>
+          <w:szCs w:val="24"/>
+        </w:rPr>
+        <w:t xml:space="preserve"> numPersone , padiglioni</w:t>
+      </w:r>
+    </w:p>
+    <w:p>
+      <w:pPr>
+        <w:spacing w:line="240" w:lineRule="auto"/>
+        <w:rPr>
+          <w:rFonts w:ascii="Bahnschrift Light" w:hAnsi="Bahnschrift Light"/>
+          <w:szCs w:val="24"/>
+        </w:rPr>
+      </w:pPr>
+      <w:r>
+        <w:rPr>
+          <w:rFonts w:ascii="Bahnschrift" w:hAnsi="Bahnschrift" w:cs="Inconsolata-Bold"/>
+          <w:b/>
+          <w:bCs/>
+          <w:color w:val="3959B8"/>
+          <w:sz w:val="24"/>
+          <w:szCs w:val="28"/>
+        </w:rPr>
+        <w:t>WHERE</w:t>
+      </w:r>
+      <w:r>
+        <w:rPr>
+          <w:rFonts w:ascii="Bahnschrift Light" w:hAnsi="Bahnschrift Light"/>
+          <w:szCs w:val="24"/>
+        </w:rPr>
+        <w:t xml:space="preserve"> numPersone.</w:t>
+      </w:r>
+      <w:r>
+        <w:rPr>
+          <w:rFonts w:ascii="Bahnschrift Light" w:hAnsi="Bahnschrift Light"/>
+          <w:szCs w:val="24"/>
+        </w:rPr>
+        <w:t xml:space="preserve"> </w:t>
+      </w:r>
+      <w:r>
+        <w:rPr>
+          <w:rFonts w:ascii="Bahnschrift Light" w:hAnsi="Bahnschrift Light"/>
+          <w:szCs w:val="24"/>
+        </w:rPr>
+        <w:t>`Somma Visitatori` = (</w:t>
+      </w:r>
+      <w:r>
+        <w:rPr>
+          <w:rFonts w:ascii="Bahnschrift" w:hAnsi="Bahnschrift" w:cs="Inconsolata-Bold"/>
+          <w:b/>
+          <w:bCs/>
+          <w:color w:val="3959B8"/>
+          <w:sz w:val="24"/>
+          <w:szCs w:val="28"/>
+        </w:rPr>
+        <w:t>SELECT</w:t>
+      </w:r>
+      <w:r>
+        <w:rPr>
+          <w:rFonts w:ascii="Bahnschrift Light" w:hAnsi="Bahnschrift Light"/>
+          <w:szCs w:val="24"/>
+        </w:rPr>
+        <w:t xml:space="preserve"> </w:t>
+      </w:r>
+      <w:r>
+        <w:rPr>
+          <w:rFonts w:ascii="Bahnschrift Light" w:hAnsi="Bahnschrift Light"/>
+          <w:szCs w:val="24"/>
+        </w:rPr>
+        <w:t>max (</w:t>
+      </w:r>
+      <w:r>
+        <w:rPr>
+          <w:rFonts w:ascii="Bahnschrift Light" w:hAnsi="Bahnschrift Light"/>
+          <w:szCs w:val="24"/>
+        </w:rPr>
+        <w:t>maxVisitatori.`Massimo Visitatori`)</w:t>
+      </w:r>
+    </w:p>
+    <w:p>
+      <w:pPr>
+        <w:spacing w:line="240" w:lineRule="auto"/>
+        <w:rPr>
+          <w:rFonts w:ascii="Bahnschrift Light" w:hAnsi="Bahnschrift Light"/>
+          <w:szCs w:val="24"/>
+          <w:lang w:val="en-US"/>
+        </w:rPr>
+      </w:pPr>
+      <w:r>
+        <w:rPr>
+          <w:rFonts w:ascii="Bahnschrift Light" w:hAnsi="Bahnschrift Light"/>
+          <w:szCs w:val="24"/>
+        </w:rPr>
+        <w:tab/>
+      </w:r>
+      <w:r>
+        <w:rPr>
+          <w:rFonts w:ascii="Bahnschrift Light" w:hAnsi="Bahnschrift Light"/>
+          <w:szCs w:val="24"/>
+        </w:rPr>
+        <w:tab/>
+      </w:r>
+      <w:r>
+        <w:rPr>
+          <w:rFonts w:ascii="Bahnschrift Light" w:hAnsi="Bahnschrift Light"/>
+          <w:szCs w:val="24"/>
+        </w:rPr>
+        <w:tab/>
+      </w:r>
+      <w:r>
+        <w:rPr>
+          <w:rFonts w:ascii="Bahnschrift Light" w:hAnsi="Bahnschrift Light"/>
+          <w:szCs w:val="24"/>
+        </w:rPr>
+        <w:tab/>
+      </w:r>
+      <w:r>
+        <w:rPr>
+          <w:rFonts w:ascii="Bahnschrift Light" w:hAnsi="Bahnschrift Light"/>
+          <w:szCs w:val="24"/>
+        </w:rPr>
+        <w:tab/>
+      </w:r>
+      <w:r>
+        <w:rPr>
+          <w:rFonts w:ascii="Bahnschrift Light" w:hAnsi="Bahnschrift Light"/>
+          <w:szCs w:val="24"/>
+        </w:rPr>
+        <w:tab/>
+      </w:r>
+      <w:r>
+        <w:rPr>
+          <w:rFonts w:ascii="Bahnschrift Light" w:hAnsi="Bahnschrift Light"/>
+          <w:szCs w:val="24"/>
+        </w:rPr>
+        <w:t xml:space="preserve">  </w:t>
+      </w:r>
+      <w:r>
+        <w:rPr>
+          <w:rFonts w:ascii="Bahnschrift" w:hAnsi="Bahnschrift" w:cs="Inconsolata-Bold"/>
+          <w:b/>
+          <w:bCs/>
+          <w:color w:val="3959B8"/>
+          <w:sz w:val="24"/>
+          <w:szCs w:val="28"/>
+          <w:lang w:val="en-US"/>
+        </w:rPr>
+        <w:t>FROM</w:t>
+      </w:r>
+      <w:r>
+        <w:rPr>
+          <w:rFonts w:ascii="Bahnschrift Light" w:hAnsi="Bahnschrift Light"/>
+          <w:szCs w:val="24"/>
+          <w:lang w:val="en-US"/>
+        </w:rPr>
+        <w:t xml:space="preserve"> (</w:t>
+      </w:r>
+      <w:r>
+        <w:rPr>
+          <w:rFonts w:ascii="Bahnschrift" w:hAnsi="Bahnschrift" w:cs="Inconsolata-Bold"/>
+          <w:b/>
+          <w:bCs/>
+          <w:color w:val="3959B8"/>
+          <w:sz w:val="24"/>
+          <w:szCs w:val="28"/>
+          <w:lang w:val="en-US"/>
+        </w:rPr>
+        <w:t>SELECT</w:t>
+      </w:r>
+      <w:r>
+        <w:rPr>
+          <w:rFonts w:ascii="Bahnschrift Light" w:hAnsi="Bahnschrift Light"/>
+          <w:szCs w:val="24"/>
+          <w:lang w:val="en-US"/>
+        </w:rPr>
+        <w:t xml:space="preserve"> count(codiceFiscaleS) </w:t>
+      </w:r>
+      <w:r>
+        <w:rPr>
+          <w:rFonts w:ascii="Bahnschrift" w:hAnsi="Bahnschrift" w:cs="Inconsolata-Bold"/>
+          <w:b/>
+          <w:bCs/>
+          <w:color w:val="3959B8"/>
+          <w:sz w:val="24"/>
+          <w:szCs w:val="28"/>
+          <w:lang w:val="en-US"/>
+        </w:rPr>
+        <w:t>AS</w:t>
+      </w:r>
+      <w:r>
+        <w:rPr>
+          <w:rFonts w:ascii="Bahnschrift Light" w:hAnsi="Bahnschrift Light"/>
+          <w:szCs w:val="24"/>
+          <w:lang w:val="en-US"/>
+        </w:rPr>
+        <w:t xml:space="preserve"> 'Massimo Visitatori'</w:t>
+      </w:r>
+    </w:p>
+    <w:p>
+      <w:pPr>
+        <w:spacing w:line="240" w:lineRule="auto"/>
+        <w:rPr>
+          <w:rFonts w:ascii="Bahnschrift Light" w:hAnsi="Bahnschrift Light"/>
+          <w:szCs w:val="24"/>
+        </w:rPr>
+      </w:pPr>
+      <w:r>
+        <w:rPr>
+          <w:rFonts w:ascii="Bahnschrift Light" w:hAnsi="Bahnschrift Light"/>
+          <w:szCs w:val="24"/>
+          <w:lang w:val="en-US"/>
+        </w:rPr>
+        <w:tab/>
+      </w:r>
+      <w:r>
+        <w:rPr>
+          <w:rFonts w:ascii="Bahnschrift Light" w:hAnsi="Bahnschrift Light"/>
+          <w:szCs w:val="24"/>
+          <w:lang w:val="en-US"/>
+        </w:rPr>
+        <w:tab/>
+      </w:r>
+      <w:r>
+        <w:rPr>
+          <w:rFonts w:ascii="Bahnschrift Light" w:hAnsi="Bahnschrift Light"/>
+          <w:szCs w:val="24"/>
+          <w:lang w:val="en-US"/>
+        </w:rPr>
+        <w:tab/>
+      </w:r>
+      <w:r>
+        <w:rPr>
+          <w:rFonts w:ascii="Bahnschrift Light" w:hAnsi="Bahnschrift Light"/>
+          <w:szCs w:val="24"/>
+          <w:lang w:val="en-US"/>
+        </w:rPr>
+        <w:tab/>
+      </w:r>
+      <w:r>
+        <w:rPr>
+          <w:rFonts w:ascii="Bahnschrift Light" w:hAnsi="Bahnschrift Light"/>
+          <w:szCs w:val="24"/>
+          <w:lang w:val="en-US"/>
+        </w:rPr>
+        <w:tab/>
+      </w:r>
+      <w:r>
+        <w:rPr>
+          <w:rFonts w:ascii="Bahnschrift Light" w:hAnsi="Bahnschrift Light"/>
+          <w:szCs w:val="24"/>
+          <w:lang w:val="en-US"/>
+        </w:rPr>
+        <w:tab/>
+      </w:r>
+      <w:r>
+        <w:rPr>
+          <w:rFonts w:ascii="Bahnschrift Light" w:hAnsi="Bahnschrift Light"/>
+          <w:szCs w:val="24"/>
+          <w:lang w:val="en-US"/>
+        </w:rPr>
+        <w:tab/>
+      </w:r>
+      <w:r>
+        <w:rPr>
+          <w:rFonts w:ascii="Bahnschrift Light" w:hAnsi="Bahnschrift Light"/>
+          <w:szCs w:val="24"/>
+          <w:lang w:val="en-US"/>
+        </w:rPr>
+        <w:t xml:space="preserve">   </w:t>
+      </w:r>
+      <w:r>
+        <w:rPr>
+          <w:rFonts w:ascii="Bahnschrift" w:hAnsi="Bahnschrift" w:cs="Inconsolata-Bold"/>
+          <w:b/>
+          <w:bCs/>
+          <w:color w:val="3959B8"/>
+          <w:sz w:val="24"/>
+          <w:szCs w:val="28"/>
+        </w:rPr>
+        <w:t>FROM</w:t>
+      </w:r>
+      <w:r>
+        <w:rPr>
+          <w:rFonts w:ascii="Bahnschrift Light" w:hAnsi="Bahnschrift Light"/>
+          <w:szCs w:val="24"/>
+        </w:rPr>
+        <w:t xml:space="preserve"> `padiglioni-visitatori` </w:t>
+      </w:r>
+    </w:p>
+    <w:p>
+      <w:pPr>
+        <w:spacing w:line="240" w:lineRule="auto"/>
+        <w:rPr>
+          <w:rFonts w:ascii="Bahnschrift Light" w:hAnsi="Bahnschrift Light"/>
+          <w:szCs w:val="24"/>
+        </w:rPr>
+      </w:pPr>
+      <w:r>
+        <w:rPr>
+          <w:rFonts w:ascii="Bahnschrift Light" w:hAnsi="Bahnschrift Light"/>
+          <w:szCs w:val="24"/>
+        </w:rPr>
+        <w:tab/>
+      </w:r>
+      <w:r>
+        <w:rPr>
+          <w:rFonts w:ascii="Bahnschrift Light" w:hAnsi="Bahnschrift Light"/>
+          <w:szCs w:val="24"/>
+        </w:rPr>
+        <w:tab/>
+      </w:r>
+      <w:r>
+        <w:rPr>
+          <w:rFonts w:ascii="Bahnschrift Light" w:hAnsi="Bahnschrift Light"/>
+          <w:szCs w:val="24"/>
+        </w:rPr>
+        <w:tab/>
+      </w:r>
+      <w:r>
+        <w:rPr>
+          <w:rFonts w:ascii="Bahnschrift Light" w:hAnsi="Bahnschrift Light"/>
+          <w:szCs w:val="24"/>
+        </w:rPr>
+        <w:tab/>
+      </w:r>
+      <w:r>
+        <w:rPr>
+          <w:rFonts w:ascii="Bahnschrift Light" w:hAnsi="Bahnschrift Light"/>
+          <w:szCs w:val="24"/>
+        </w:rPr>
+        <w:tab/>
+      </w:r>
+      <w:r>
+        <w:rPr>
+          <w:rFonts w:ascii="Bahnschrift Light" w:hAnsi="Bahnschrift Light"/>
+          <w:szCs w:val="24"/>
+        </w:rPr>
+        <w:tab/>
+      </w:r>
+      <w:r>
+        <w:rPr>
+          <w:rFonts w:ascii="Bahnschrift Light" w:hAnsi="Bahnschrift Light"/>
+          <w:szCs w:val="24"/>
+        </w:rPr>
+        <w:tab/>
+      </w:r>
+      <w:r>
+        <w:rPr>
+          <w:rFonts w:ascii="Bahnschrift Light" w:hAnsi="Bahnschrift Light"/>
+          <w:szCs w:val="24"/>
+        </w:rPr>
+        <w:t xml:space="preserve">   </w:t>
+      </w:r>
+      <w:r>
+        <w:rPr>
+          <w:rFonts w:ascii="Bahnschrift" w:hAnsi="Bahnschrift" w:cs="Inconsolata-Bold"/>
+          <w:b/>
+          <w:bCs/>
+          <w:color w:val="3959B8"/>
+          <w:sz w:val="24"/>
+          <w:szCs w:val="28"/>
+        </w:rPr>
+        <w:t>GROUP</w:t>
+      </w:r>
+      <w:r>
+        <w:rPr>
+          <w:rFonts w:ascii="Bahnschrift Light" w:hAnsi="Bahnschrift Light"/>
+          <w:szCs w:val="24"/>
+        </w:rPr>
+        <w:t xml:space="preserve"> </w:t>
+      </w:r>
+      <w:r>
+        <w:rPr>
+          <w:rFonts w:ascii="Bahnschrift" w:hAnsi="Bahnschrift" w:cs="Inconsolata-Bold"/>
+          <w:b/>
+          <w:bCs/>
+          <w:color w:val="3959B8"/>
+          <w:sz w:val="24"/>
+          <w:szCs w:val="28"/>
+        </w:rPr>
+        <w:t>BY</w:t>
+      </w:r>
+      <w:r>
+        <w:rPr>
+          <w:rFonts w:ascii="Bahnschrift Light" w:hAnsi="Bahnschrift Light"/>
+          <w:szCs w:val="24"/>
+        </w:rPr>
+        <w:t xml:space="preserve"> </w:t>
+      </w:r>
+      <w:r>
+        <w:rPr>
+          <w:rFonts w:ascii="Bahnschrift Light" w:hAnsi="Bahnschrift Light"/>
+          <w:szCs w:val="24"/>
+        </w:rPr>
+        <w:t>codicePadiglioneS)</w:t>
+      </w:r>
+      <w:r>
+        <w:rPr>
+          <w:rFonts w:ascii="Bahnschrift Light" w:hAnsi="Bahnschrift Light"/>
+          <w:szCs w:val="24"/>
+        </w:rPr>
+        <w:t xml:space="preserve"> </w:t>
+      </w:r>
+      <w:r>
+        <w:rPr>
+          <w:rFonts w:ascii="Bahnschrift" w:hAnsi="Bahnschrift" w:cs="Inconsolata-Bold"/>
+          <w:b/>
+          <w:bCs/>
+          <w:color w:val="3959B8"/>
+          <w:sz w:val="24"/>
+          <w:szCs w:val="28"/>
+        </w:rPr>
+        <w:t>AS</w:t>
+      </w:r>
+      <w:r>
+        <w:rPr>
+          <w:rFonts w:ascii="Bahnschrift Light" w:hAnsi="Bahnschrift Light"/>
+          <w:szCs w:val="24"/>
+        </w:rPr>
+        <w:t xml:space="preserve"> </w:t>
+      </w:r>
+      <w:r>
+        <w:rPr>
+          <w:rFonts w:ascii="Bahnschrift Light" w:hAnsi="Bahnschrift Light"/>
+          <w:szCs w:val="24"/>
+        </w:rPr>
+        <w:t>maxVisitatori)</w:t>
+      </w:r>
+      <w:r>
+        <w:rPr>
+          <w:rFonts w:ascii="Bahnschrift Light" w:hAnsi="Bahnschrift Light"/>
+          <w:szCs w:val="24"/>
+        </w:rPr>
+        <w:t xml:space="preserve"> </w:t>
+      </w:r>
+    </w:p>
+    <w:p>
+      <w:pPr>
+        <w:spacing w:line="240" w:lineRule="auto"/>
+        <w:rPr>
+          <w:rFonts w:ascii="Bahnschrift Light" w:hAnsi="Bahnschrift Light"/>
+          <w:szCs w:val="24"/>
+        </w:rPr>
+      </w:pPr>
+      <w:r>
+        <w:rPr>
+          <w:rFonts w:ascii="Bahnschrift Light" w:hAnsi="Bahnschrift Light"/>
+          <w:szCs w:val="24"/>
+        </w:rPr>
+        <w:tab/>
+      </w:r>
+      <w:r>
+        <w:rPr>
+          <w:rFonts w:ascii="Bahnschrift" w:hAnsi="Bahnschrift" w:cs="Inconsolata-Bold"/>
+          <w:b/>
+          <w:bCs/>
+          <w:color w:val="3959B8"/>
+          <w:sz w:val="24"/>
+          <w:szCs w:val="28"/>
+        </w:rPr>
+        <w:t>AND</w:t>
+      </w:r>
+      <w:r>
+        <w:rPr>
+          <w:rFonts w:ascii="Bahnschrift Light" w:hAnsi="Bahnschrift Light"/>
+          <w:szCs w:val="24"/>
+        </w:rPr>
+        <w:t xml:space="preserve"> numPersone.</w:t>
+      </w:r>
+      <w:r>
+        <w:rPr>
+          <w:rFonts w:ascii="Bahnschrift Light" w:hAnsi="Bahnschrift Light"/>
+          <w:szCs w:val="24"/>
+        </w:rPr>
+        <w:t xml:space="preserve"> </w:t>
+      </w:r>
+      <w:r>
+        <w:rPr>
+          <w:rFonts w:ascii="Bahnschrift Light" w:hAnsi="Bahnschrift Light"/>
+          <w:szCs w:val="24"/>
+        </w:rPr>
+        <w:t>codicePadiglioneS = padiglioni.</w:t>
+      </w:r>
+      <w:r>
+        <w:rPr>
+          <w:rFonts w:ascii="Bahnschrift Light" w:hAnsi="Bahnschrift Light"/>
+          <w:szCs w:val="24"/>
+        </w:rPr>
+        <w:t>codice</w:t>
+      </w:r>
+      <w:r>
+        <w:rPr>
+          <w:rFonts w:ascii="Bahnschrift Light" w:hAnsi="Bahnschrift Light"/>
+          <w:szCs w:val="24"/>
+        </w:rPr>
+        <w:t>Padiglione</w:t>
       </w:r>
     </w:p>
     <w:p>
@@ -25614,7 +26383,6 @@
           <w:sz w:val="24"/>
           <w:szCs w:val="24"/>
         </w:rPr>
-        <w:lastRenderedPageBreak/>
         <w:t>OP6 –</w:t>
       </w:r>
       <w:r>
@@ -25848,30 +26616,20 @@
         </w:rPr>
         <w:t xml:space="preserve">VALUES </w:t>
       </w:r>
-      <w:proofErr w:type="gramStart"/>
-      <w:r>
-        <w:rPr>
-          <w:rFonts w:ascii="Bahnschrift Light" w:hAnsi="Bahnschrift Light"/>
-          <w:sz w:val="24"/>
-          <w:szCs w:val="24"/>
-        </w:rPr>
-        <w:t>(?,?,?,?,?</w:t>
-      </w:r>
-      <w:proofErr w:type="gramEnd"/>
-      <w:r>
-        <w:rPr>
-          <w:rFonts w:ascii="Bahnschrift Light" w:hAnsi="Bahnschrift Light"/>
-          <w:sz w:val="24"/>
-          <w:szCs w:val="24"/>
-        </w:rPr>
-        <w:t>)</w:t>
+      <w:r>
+        <w:rPr>
+          <w:rFonts w:ascii="Bahnschrift Light" w:hAnsi="Bahnschrift Light"/>
+          <w:sz w:val="24"/>
+          <w:szCs w:val="24"/>
+        </w:rPr>
+        <w:t>(?,?,?,?,?)</w:t>
       </w:r>
     </w:p>
     <w:p>
       <w:pPr>
         <w:spacing w:line="240" w:lineRule="auto"/>
         <w:rPr>
-          <w:rFonts w:ascii="Bahnschrift Light" w:hAnsi="Bahnschrift Light"/>
+          <w:rFonts w:ascii="Bahnschrift Light SemiCondensed" w:hAnsi="Bahnschrift Light SemiCondensed"/>
           <w:b/>
           <w:sz w:val="24"/>
           <w:szCs w:val="24"/>
@@ -25900,42 +26658,11 @@
       <w:pPr>
         <w:spacing w:line="240" w:lineRule="auto"/>
         <w:rPr>
-          <w:rFonts w:ascii="Bahnschrift Light SemiCondensed" w:hAnsi="Bahnschrift Light SemiCondensed"/>
-          <w:b/>
-          <w:sz w:val="24"/>
-          <w:szCs w:val="24"/>
-        </w:rPr>
-      </w:pPr>
-      <w:r>
-        <w:rPr>
-          <w:rFonts w:ascii="Bahnschrift Light" w:hAnsi="Bahnschrift Light"/>
-          <w:b/>
-          <w:sz w:val="24"/>
-          <w:szCs w:val="24"/>
-        </w:rPr>
-        <w:t>OP9 –</w:t>
-      </w:r>
-      <w:r>
-        <w:rPr>
-          <w:rFonts w:ascii="Bahnschrift Light SemiCondensed" w:hAnsi="Bahnschrift Light SemiCondensed"/>
-          <w:b/>
-          <w:sz w:val="24"/>
-          <w:szCs w:val="24"/>
-        </w:rPr>
-        <w:t>Ottenere la lista dei prodotti esposti in ogni padiglione</w:t>
-      </w:r>
-    </w:p>
-    <w:p>
-      <w:pPr>
-        <w:spacing w:line="240" w:lineRule="auto"/>
-        <w:rPr>
-          <w:rFonts w:ascii="Bahnschrift Light" w:hAnsi="Bahnschrift Light"/>
-          <w:b/>
-          <w:sz w:val="24"/>
-          <w:szCs w:val="24"/>
-        </w:rPr>
-      </w:pPr>
-      <w:bookmarkStart w:id="1" w:name="_GoBack"/>
+          <w:rFonts w:ascii="Bahnschrift Light" w:hAnsi="Bahnschrift Light"/>
+          <w:sz w:val="24"/>
+          <w:szCs w:val="24"/>
+        </w:rPr>
+      </w:pPr>
       <w:r>
         <w:rPr>
           <w:rFonts w:ascii="Bahnschrift" w:hAnsi="Bahnschrift" w:cs="Inconsolata-Bold"/>
@@ -25950,20 +26677,10 @@
       <w:r>
         <w:rPr>
           <w:rFonts w:ascii="Bahnschrift Light" w:hAnsi="Bahnschrift Light"/>
-          <w:b/>
-          <w:sz w:val="24"/>
-          <w:szCs w:val="24"/>
-        </w:rPr>
-        <w:t xml:space="preserve"> </w:t>
-      </w:r>
-      <w:bookmarkEnd w:id="1"/>
-      <w:r>
-        <w:rPr>
-          <w:rFonts w:ascii="Bahnschrift Light" w:hAnsi="Bahnschrift Light"/>
-          <w:sz w:val="24"/>
-          <w:szCs w:val="24"/>
-        </w:rPr>
-        <w:t>prodotti.*, aziende.codicePadiglione, aziende.specializzazione</w:t>
+          <w:sz w:val="24"/>
+          <w:szCs w:val="24"/>
+        </w:rPr>
+        <w:t xml:space="preserve"> vob.*, visitatori.nome, visitatori.cognome</w:t>
       </w:r>
     </w:p>
     <w:p>
@@ -25992,23 +26709,23 @@
           <w:sz w:val="24"/>
           <w:szCs w:val="24"/>
         </w:rPr>
-        <w:t xml:space="preserve"> prodotti,</w:t>
-      </w:r>
-      <w:r>
-        <w:rPr>
-          <w:rFonts w:ascii="Bahnschrift Light" w:hAnsi="Bahnschrift Light"/>
-          <w:sz w:val="24"/>
-          <w:szCs w:val="24"/>
-        </w:rPr>
-        <w:t xml:space="preserve"> </w:t>
-      </w:r>
-      <w:r>
-        <w:rPr>
-          <w:rFonts w:ascii="Bahnschrift Light" w:hAnsi="Bahnschrift Light"/>
-          <w:sz w:val="24"/>
-          <w:szCs w:val="24"/>
-        </w:rPr>
-        <w:t>aziende</w:t>
+        <w:t xml:space="preserve"> `visitatori-ordini-biglietti` </w:t>
+      </w:r>
+      <w:r>
+        <w:rPr>
+          <w:rFonts w:ascii="Bahnschrift Light" w:hAnsi="Bahnschrift Light"/>
+          <w:sz w:val="24"/>
+          <w:szCs w:val="24"/>
+        </w:rPr>
+        <w:t>AS</w:t>
+      </w:r>
+      <w:r>
+        <w:rPr>
+          <w:rFonts w:ascii="Bahnschrift Light" w:hAnsi="Bahnschrift Light"/>
+          <w:sz w:val="24"/>
+          <w:szCs w:val="24"/>
+        </w:rPr>
+        <w:t xml:space="preserve"> vob, visitatori</w:t>
       </w:r>
     </w:p>
     <w:p>
@@ -26016,6 +26733,7 @@
         <w:spacing w:line="240" w:lineRule="auto"/>
         <w:rPr>
           <w:rFonts w:ascii="Bahnschrift Light" w:hAnsi="Bahnschrift Light"/>
+          <w:b/>
           <w:sz w:val="24"/>
           <w:szCs w:val="24"/>
         </w:rPr>
@@ -26037,7 +26755,36 @@
           <w:sz w:val="24"/>
           <w:szCs w:val="24"/>
         </w:rPr>
-        <w:t xml:space="preserve"> prodotti.codiceAzienda = aziende.idAzienda</w:t>
+        <w:t xml:space="preserve"> vob.codVisitatore = "?" AND vob.codVisitatore = visitatori.`codiceFiscale`</w:t>
+      </w:r>
+    </w:p>
+    <w:p>
+      <w:pPr>
+        <w:spacing w:line="240" w:lineRule="auto"/>
+        <w:rPr>
+          <w:rFonts w:ascii="Bahnschrift Light SemiCondensed" w:hAnsi="Bahnschrift Light SemiCondensed"/>
+          <w:b/>
+          <w:sz w:val="24"/>
+          <w:szCs w:val="24"/>
+        </w:rPr>
+      </w:pPr>
+      <w:r>
+        <w:rPr>
+          <w:rFonts w:ascii="Bahnschrift Light" w:hAnsi="Bahnschrift Light"/>
+          <w:b/>
+          <w:sz w:val="24"/>
+          <w:szCs w:val="24"/>
+        </w:rPr>
+        <w:t>OP9 –</w:t>
+      </w:r>
+      <w:r>
+        <w:rPr>
+          <w:rFonts w:ascii="Bahnschrift Light SemiCondensed" w:hAnsi="Bahnschrift Light SemiCondensed"/>
+          <w:b/>
+          <w:sz w:val="24"/>
+          <w:szCs w:val="24"/>
+        </w:rPr>
+        <w:t>Ottenere la lista dei prodotti esposti in ogni padiglione</w:t>
       </w:r>
     </w:p>
     <w:p>
@@ -26059,6 +26806,119 @@
           <w:sz w:val="28"/>
           <w:szCs w:val="28"/>
         </w:rPr>
+        <w:t>SELECT</w:t>
+      </w:r>
+      <w:r>
+        <w:rPr>
+          <w:rFonts w:ascii="Bahnschrift Light" w:hAnsi="Bahnschrift Light"/>
+          <w:b/>
+          <w:sz w:val="24"/>
+          <w:szCs w:val="24"/>
+        </w:rPr>
+        <w:t xml:space="preserve"> </w:t>
+      </w:r>
+      <w:r>
+        <w:rPr>
+          <w:rFonts w:ascii="Bahnschrift Light" w:hAnsi="Bahnschrift Light"/>
+          <w:sz w:val="24"/>
+          <w:szCs w:val="24"/>
+        </w:rPr>
+        <w:t>prodotti.*, aziende.codicePadiglione, aziende.specializzazione</w:t>
+      </w:r>
+    </w:p>
+    <w:p>
+      <w:pPr>
+        <w:spacing w:line="240" w:lineRule="auto"/>
+        <w:rPr>
+          <w:rFonts w:ascii="Bahnschrift Light" w:hAnsi="Bahnschrift Light"/>
+          <w:sz w:val="24"/>
+          <w:szCs w:val="24"/>
+        </w:rPr>
+      </w:pPr>
+      <w:r>
+        <w:rPr>
+          <w:rFonts w:ascii="Bahnschrift" w:hAnsi="Bahnschrift" w:cs="Inconsolata-Bold"/>
+          <w:b/>
+          <w:bCs/>
+          <w:color w:val="3959B8"/>
+          <w:sz w:val="28"/>
+          <w:szCs w:val="28"/>
+        </w:rPr>
+        <w:t>FROM</w:t>
+      </w:r>
+      <w:r>
+        <w:rPr>
+          <w:rFonts w:ascii="Bahnschrift Light" w:hAnsi="Bahnschrift Light"/>
+          <w:sz w:val="24"/>
+          <w:szCs w:val="24"/>
+        </w:rPr>
+        <w:t xml:space="preserve"> prodotti,</w:t>
+      </w:r>
+      <w:r>
+        <w:rPr>
+          <w:rFonts w:ascii="Bahnschrift Light" w:hAnsi="Bahnschrift Light"/>
+          <w:sz w:val="24"/>
+          <w:szCs w:val="24"/>
+        </w:rPr>
+        <w:t xml:space="preserve"> </w:t>
+      </w:r>
+      <w:r>
+        <w:rPr>
+          <w:rFonts w:ascii="Bahnschrift Light" w:hAnsi="Bahnschrift Light"/>
+          <w:sz w:val="24"/>
+          <w:szCs w:val="24"/>
+        </w:rPr>
+        <w:t>aziende</w:t>
+      </w:r>
+    </w:p>
+    <w:p>
+      <w:pPr>
+        <w:spacing w:line="240" w:lineRule="auto"/>
+        <w:rPr>
+          <w:rFonts w:ascii="Bahnschrift Light" w:hAnsi="Bahnschrift Light"/>
+          <w:sz w:val="24"/>
+          <w:szCs w:val="24"/>
+        </w:rPr>
+      </w:pPr>
+      <w:r>
+        <w:rPr>
+          <w:rFonts w:ascii="Bahnschrift" w:hAnsi="Bahnschrift" w:cs="Inconsolata-Bold"/>
+          <w:b/>
+          <w:bCs/>
+          <w:color w:val="3959B8"/>
+          <w:sz w:val="28"/>
+          <w:szCs w:val="28"/>
+        </w:rPr>
+        <w:t>WHERE</w:t>
+      </w:r>
+      <w:r>
+        <w:rPr>
+          <w:rFonts w:ascii="Bahnschrift Light" w:hAnsi="Bahnschrift Light"/>
+          <w:sz w:val="24"/>
+          <w:szCs w:val="24"/>
+        </w:rPr>
+        <w:t xml:space="preserve"> prodotti.codiceAzienda = aziende.idAzienda</w:t>
+      </w:r>
+    </w:p>
+    <w:p>
+      <w:pPr>
+        <w:spacing w:line="240" w:lineRule="auto"/>
+        <w:rPr>
+          <w:rFonts w:ascii="Bahnschrift Light" w:hAnsi="Bahnschrift Light"/>
+          <w:b/>
+          <w:sz w:val="24"/>
+          <w:szCs w:val="24"/>
+        </w:rPr>
+      </w:pPr>
+      <w:r>
+        <w:rPr>
+          <w:rFonts w:ascii="Bahnschrift" w:hAnsi="Bahnschrift" w:cs="Inconsolata-Bold"/>
+          <w:b/>
+          <w:bCs/>
+          <w:color w:val="3959B8"/>
+          <w:sz w:val="28"/>
+          <w:szCs w:val="28"/>
+        </w:rPr>
         <w:t>ORDER</w:t>
       </w:r>
       <w:r>
@@ -26087,6 +26947,7 @@
           <w:sz w:val="24"/>
           <w:szCs w:val="24"/>
         </w:rPr>
+        <w:lastRenderedPageBreak/>
         <w:t xml:space="preserve">OP10 – </w:t>
       </w:r>
       <w:r>
@@ -26540,7 +27401,6 @@
           <w:sz w:val="28"/>
           <w:szCs w:val="28"/>
         </w:rPr>
-        <w:lastRenderedPageBreak/>
         <w:t>FROM</w:t>
       </w:r>
       <w:r>
@@ -26642,7 +27502,10 @@
           <w:szCs w:val="40"/>
         </w:rPr>
       </w:pPr>
-      <w:r>
+    </w:p>
+    <w:p>
+      <w:pPr>
+        <w:spacing w:line="240" w:lineRule="auto"/>
         <w:rPr>
           <w:rFonts w:ascii="Bahnschrift" w:hAnsi="Bahnschrift"/>
           <w:b/>
@@ -26650,6 +27513,78 @@
           <w:sz w:val="32"/>
           <w:szCs w:val="40"/>
         </w:rPr>
+      </w:pPr>
+    </w:p>
+    <w:p>
+      <w:pPr>
+        <w:spacing w:line="240" w:lineRule="auto"/>
+        <w:rPr>
+          <w:rFonts w:ascii="Bahnschrift" w:hAnsi="Bahnschrift"/>
+          <w:b/>
+          <w:bCs/>
+          <w:sz w:val="32"/>
+          <w:szCs w:val="40"/>
+        </w:rPr>
+      </w:pPr>
+    </w:p>
+    <w:p>
+      <w:pPr>
+        <w:spacing w:line="240" w:lineRule="auto"/>
+        <w:rPr>
+          <w:rFonts w:ascii="Bahnschrift" w:hAnsi="Bahnschrift"/>
+          <w:b/>
+          <w:bCs/>
+          <w:sz w:val="32"/>
+          <w:szCs w:val="40"/>
+        </w:rPr>
+      </w:pPr>
+    </w:p>
+    <w:p>
+      <w:pPr>
+        <w:spacing w:line="240" w:lineRule="auto"/>
+        <w:rPr>
+          <w:rFonts w:ascii="Bahnschrift" w:hAnsi="Bahnschrift"/>
+          <w:b/>
+          <w:bCs/>
+          <w:sz w:val="32"/>
+          <w:szCs w:val="40"/>
+        </w:rPr>
+      </w:pPr>
+    </w:p>
+    <w:p>
+      <w:pPr>
+        <w:spacing w:line="240" w:lineRule="auto"/>
+        <w:rPr>
+          <w:rFonts w:ascii="Bahnschrift" w:hAnsi="Bahnschrift"/>
+          <w:b/>
+          <w:bCs/>
+          <w:sz w:val="32"/>
+          <w:szCs w:val="40"/>
+        </w:rPr>
+      </w:pPr>
+    </w:p>
+    <w:p>
+      <w:pPr>
+        <w:spacing w:line="240" w:lineRule="auto"/>
+        <w:rPr>
+          <w:rFonts w:ascii="Bahnschrift" w:hAnsi="Bahnschrift"/>
+          <w:b/>
+          <w:bCs/>
+          <w:sz w:val="32"/>
+          <w:szCs w:val="40"/>
+        </w:rPr>
+      </w:pPr>
+      <w:bookmarkStart w:id="1" w:name="_GoBack"/>
+      <w:bookmarkEnd w:id="1"/>
+      <w:r>
+        <w:rPr>
+          <w:rFonts w:ascii="Bahnschrift" w:hAnsi="Bahnschrift"/>
+          <w:b/>
+          <w:bCs/>
+          <w:sz w:val="32"/>
+          <w:szCs w:val="40"/>
+        </w:rPr>
+        <w:lastRenderedPageBreak/>
         <w:t>PROGETTAZIONE DELL’APPLICAZIONE</w:t>
       </w:r>
     </w:p>
@@ -30144,7 +31079,7 @@
 </file>
 
 <file path=customXml/itemProps1.xml><?xml version="1.0" encoding="utf-8"?>
-<ds:datastoreItem xmlns:ds="http://schemas.openxmlformats.org/officeDocument/2006/customXml" ds:itemID="{C1FAA0D5-0B48-44B3-8DCD-6153B7C7F1F7}">
+<ds:datastoreItem xmlns:ds="http://schemas.openxmlformats.org/officeDocument/2006/customXml" ds:itemID="{678F1369-012F-4648-98F5-17693FA3B83A}">
   <ds:schemaRefs>
     <ds:schemaRef ds:uri="http://schemas.openxmlformats.org/officeDocument/2006/bibliography"/>
   </ds:schemaRefs>

</xml_diff>

<commit_message>
Initial part of Realizzazione Applicazione
</commit_message>
<xml_diff>
--- a/ProgettoDB/Relazione.docx
+++ b/ProgettoDB/Relazione.docx
@@ -1,6 +1,6 @@
 
 <file path=word/document.xml><?xml version="1.0" encoding="utf-8"?>
-<w:document xmlns:wpc="http://schemas.microsoft.com/office/word/2010/wordprocessingCanvas" xmlns:cx="http://schemas.microsoft.com/office/drawing/2014/chartex" xmlns:cx1="http://schemas.microsoft.com/office/drawing/2015/9/8/chartex" xmlns:cx2="http://schemas.microsoft.com/office/drawing/2015/10/21/chartex" xmlns:cx3="http://schemas.microsoft.com/office/drawing/2016/5/9/chartex" xmlns:cx4="http://schemas.microsoft.com/office/drawing/2016/5/10/chartex" xmlns:cx5="http://schemas.microsoft.com/office/drawing/2016/5/11/chartex" xmlns:cx6="http://schemas.microsoft.com/office/drawing/2016/5/12/chartex" xmlns:cx7="http://schemas.microsoft.com/office/drawing/2016/5/13/chartex" xmlns:cx8="http://schemas.microsoft.com/office/drawing/2016/5/14/chartex" xmlns:mc="http://schemas.openxmlformats.org/markup-compatibility/2006" xmlns:aink="http://schemas.microsoft.com/office/drawing/2016/ink" xmlns:am3d="http://schemas.microsoft.com/office/drawing/2017/model3d" xmlns:o="urn:schemas-microsoft-com:office:office" xmlns:r="http://schemas.openxmlformats.org/officeDocument/2006/relationships" xmlns:m="http://schemas.openxmlformats.org/officeDocument/2006/math" xmlns:v="urn:schemas-microsoft-com:vml" xmlns:wp14="http://schemas.microsoft.com/office/word/2010/wordprocessingDrawing" xmlns:wp="http://schemas.openxmlformats.org/drawingml/2006/wordprocessingDrawing" xmlns:w10="urn:schemas-microsoft-com:office:word" xmlns:w="http://schemas.openxmlformats.org/wordprocessingml/2006/main" xmlns:w14="http://schemas.microsoft.com/office/word/2010/wordml" xmlns:w15="http://schemas.microsoft.com/office/word/2012/wordml" xmlns:w16cid="http://schemas.microsoft.com/office/word/2016/wordml/cid" xmlns:w16se="http://schemas.microsoft.com/office/word/2015/wordml/symex" xmlns:wpg="http://schemas.microsoft.com/office/word/2010/wordprocessingGroup" xmlns:wpi="http://schemas.microsoft.com/office/word/2010/wordprocessingInk" xmlns:wne="http://schemas.microsoft.com/office/word/2006/wordml" xmlns:wps="http://schemas.microsoft.com/office/word/2010/wordprocessingShape" mc:Ignorable="w14 w15 w16se w16cid wp14">
+<w:document xmlns:wpc="http://schemas.microsoft.com/office/word/2010/wordprocessingCanvas" xmlns:cx="http://schemas.microsoft.com/office/drawing/2014/chartex" xmlns:cx1="http://schemas.microsoft.com/office/drawing/2015/9/8/chartex" xmlns:cx2="http://schemas.microsoft.com/office/drawing/2015/10/21/chartex" xmlns:cx3="http://schemas.microsoft.com/office/drawing/2016/5/9/chartex" xmlns:cx4="http://schemas.microsoft.com/office/drawing/2016/5/10/chartex" xmlns:cx5="http://schemas.microsoft.com/office/drawing/2016/5/11/chartex" xmlns:cx6="http://schemas.microsoft.com/office/drawing/2016/5/12/chartex" xmlns:cx7="http://schemas.microsoft.com/office/drawing/2016/5/13/chartex" xmlns:cx8="http://schemas.microsoft.com/office/drawing/2016/5/14/chartex" xmlns:mc="http://schemas.openxmlformats.org/markup-compatibility/2006" xmlns:aink="http://schemas.microsoft.com/office/drawing/2016/ink" xmlns:am3d="http://schemas.microsoft.com/office/drawing/2017/model3d" xmlns:o="urn:schemas-microsoft-com:office:office" xmlns:oel="http://schemas.microsoft.com/office/2019/extlst" xmlns:r="http://schemas.openxmlformats.org/officeDocument/2006/relationships" xmlns:m="http://schemas.openxmlformats.org/officeDocument/2006/math" xmlns:v="urn:schemas-microsoft-com:vml" xmlns:wp14="http://schemas.microsoft.com/office/word/2010/wordprocessingDrawing" xmlns:wp="http://schemas.openxmlformats.org/drawingml/2006/wordprocessingDrawing" xmlns:w10="urn:schemas-microsoft-com:office:word" xmlns:w="http://schemas.openxmlformats.org/wordprocessingml/2006/main" xmlns:w14="http://schemas.microsoft.com/office/word/2010/wordml" xmlns:w15="http://schemas.microsoft.com/office/word/2012/wordml" xmlns:w16cex="http://schemas.microsoft.com/office/word/2018/wordml/cex" xmlns:w16cid="http://schemas.microsoft.com/office/word/2016/wordml/cid" xmlns:w16="http://schemas.microsoft.com/office/word/2018/wordml" xmlns:w16sdtdh="http://schemas.microsoft.com/office/word/2020/wordml/sdtdatahash" xmlns:w16se="http://schemas.microsoft.com/office/word/2015/wordml/symex" xmlns:wpg="http://schemas.microsoft.com/office/word/2010/wordprocessingGroup" xmlns:wpi="http://schemas.microsoft.com/office/word/2010/wordprocessingInk" xmlns:wne="http://schemas.microsoft.com/office/word/2006/wordml" xmlns:wps="http://schemas.microsoft.com/office/word/2010/wordprocessingShape" mc:Ignorable="w14 w15 w16se w16cid w16 w16cex w16sdtdh wp14">
   <w:body>
     <w:p>
       <w:pPr>
@@ -466,7 +466,7 @@
               </wp:anchor>
             </w:drawing>
           </mc:Choice>
-          <mc:Fallback xmlns:asvg="http://schemas.microsoft.com/office/drawing/2016/SVG/main" xmlns:a14="http://schemas.microsoft.com/office/drawing/2010/main" xmlns:pic="http://schemas.openxmlformats.org/drawingml/2006/picture" xmlns:a="http://schemas.openxmlformats.org/drawingml/2006/main" xmlns:w16sdtdh="http://schemas.microsoft.com/office/word/2020/wordml/sdtdatahash" xmlns:w16="http://schemas.microsoft.com/office/word/2018/wordml" xmlns:w16cex="http://schemas.microsoft.com/office/word/2018/wordml/cex" xmlns:oel="http://schemas.microsoft.com/office/2019/extlst">
+          <mc:Fallback xmlns:a="http://schemas.openxmlformats.org/drawingml/2006/main" xmlns:pic="http://schemas.openxmlformats.org/drawingml/2006/picture" xmlns:a14="http://schemas.microsoft.com/office/drawing/2010/main" xmlns:asvg="http://schemas.microsoft.com/office/drawing/2016/SVG/main">
             <w:pict w14:anchorId="51313773">
               <v:rect id="Rettangolo 45" style="position:absolute;margin-left:455.3pt;margin-top:39.45pt;width:20.4pt;height:22.55pt;z-index:251660288;visibility:visible;mso-wrap-style:square;mso-wrap-distance-left:9pt;mso-wrap-distance-top:0;mso-wrap-distance-right:9pt;mso-wrap-distance-bottom:0;mso-position-horizontal:absolute;mso-position-horizontal-relative:text;mso-position-vertical:absolute;mso-position-vertical-relative:text;v-text-anchor:middle" o:spid="_x0000_s1026" fillcolor="white [3212]" stroked="f" strokeweight="1pt" w14:anchorId="39A621C8" o:gfxdata="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"/>
             </w:pict>
@@ -921,7 +921,7 @@
               </wp:anchor>
             </w:drawing>
           </mc:Choice>
-          <mc:Fallback xmlns:asvg="http://schemas.microsoft.com/office/drawing/2016/SVG/main" xmlns:a14="http://schemas.microsoft.com/office/drawing/2010/main" xmlns:pic="http://schemas.openxmlformats.org/drawingml/2006/picture" xmlns:a="http://schemas.openxmlformats.org/drawingml/2006/main" xmlns:w16sdtdh="http://schemas.microsoft.com/office/word/2020/wordml/sdtdatahash" xmlns:w16="http://schemas.microsoft.com/office/word/2018/wordml" xmlns:w16cex="http://schemas.microsoft.com/office/word/2018/wordml/cex" xmlns:oel="http://schemas.microsoft.com/office/2019/extlst">
+          <mc:Fallback xmlns:a="http://schemas.openxmlformats.org/drawingml/2006/main" xmlns:pic="http://schemas.openxmlformats.org/drawingml/2006/picture" xmlns:a14="http://schemas.microsoft.com/office/drawing/2010/main" xmlns:asvg="http://schemas.microsoft.com/office/drawing/2016/SVG/main">
             <w:pict w14:anchorId="13DD1331">
               <v:rect id="Rettangolo 46" style="position:absolute;margin-left:453.5pt;margin-top:44.05pt;width:20.4pt;height:22.55pt;z-index:251662336;visibility:visible;mso-wrap-style:square;mso-wrap-distance-left:9pt;mso-wrap-distance-top:0;mso-wrap-distance-right:9pt;mso-wrap-distance-bottom:0;mso-position-horizontal:absolute;mso-position-horizontal-relative:text;mso-position-vertical:absolute;mso-position-vertical-relative:text;v-text-anchor:middle" o:spid="_x0000_s1026" fillcolor="white [3212]" stroked="f" strokeweight="1pt" w14:anchorId="47EC2501" o:gfxdata="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"/>
             </w:pict>
@@ -23213,8 +23213,6 @@
         </w:rPr>
         <w:t>_Giorni</w:t>
       </w:r>
-      <w:bookmarkStart w:id="1" w:name="_GoBack"/>
-      <w:bookmarkEnd w:id="1"/>
       <w:r>
         <w:rPr>
           <w:color w:val="282C33"/>
@@ -24424,6 +24422,7 @@
         <w:rPr>
           <w:noProof/>
         </w:rPr>
+        <w:lastRenderedPageBreak/>
         <w:drawing>
           <wp:inline distT="0" distB="0" distL="0" distR="0" wp14:anchorId="72B14A64" wp14:editId="66B8AFAC">
             <wp:extent cx="6271028" cy="5007935"/>
@@ -27643,6 +27642,88 @@
         <w:t>Descrizione dell’architettura dell’applicazione realizzata</w:t>
       </w:r>
     </w:p>
+    <w:p>
+      <w:pPr>
+        <w:spacing w:line="240" w:lineRule="auto"/>
+        <w:rPr>
+          <w:rFonts w:ascii="Bahnschrift Light" w:hAnsi="Bahnschrift Light"/>
+          <w:sz w:val="24"/>
+          <w:szCs w:val="24"/>
+        </w:rPr>
+      </w:pPr>
+      <w:r>
+        <w:rPr>
+          <w:rFonts w:ascii="Bahnschrift Light" w:hAnsi="Bahnschrift Light"/>
+          <w:sz w:val="24"/>
+          <w:szCs w:val="24"/>
+        </w:rPr>
+        <w:t>L’applicazione per interfacciarsi al database è stata realizzata in Java</w:t>
+      </w:r>
+      <w:r>
+        <w:rPr>
+          <w:rFonts w:ascii="Bahnschrift Light" w:hAnsi="Bahnschrift Light"/>
+          <w:sz w:val="24"/>
+          <w:szCs w:val="24"/>
+        </w:rPr>
+        <w:t xml:space="preserve">; </w:t>
+      </w:r>
+      <w:r>
+        <w:rPr>
+          <w:rFonts w:ascii="Bahnschrift Light" w:hAnsi="Bahnschrift Light"/>
+          <w:sz w:val="24"/>
+          <w:szCs w:val="24"/>
+        </w:rPr>
+        <w:t xml:space="preserve">il database risiede in locale e il DBMS usato è </w:t>
+      </w:r>
+      <w:r>
+        <w:rPr>
+          <w:rFonts w:ascii="Bahnschrift Light" w:hAnsi="Bahnschrift Light"/>
+          <w:sz w:val="24"/>
+          <w:szCs w:val="24"/>
+        </w:rPr>
+        <w:t>MySQL</w:t>
+      </w:r>
+      <w:r>
+        <w:rPr>
+          <w:rFonts w:ascii="Bahnschrift Light" w:hAnsi="Bahnschrift Light"/>
+          <w:sz w:val="24"/>
+          <w:szCs w:val="24"/>
+        </w:rPr>
+        <w:t xml:space="preserve">. L’applicazione è una semplice JavaFX application che fa uso di file FXML (uno per ogni finestra indipendente) associati a un proprio </w:t>
+      </w:r>
+      <w:r>
+        <w:rPr>
+          <w:rFonts w:ascii="Bahnschrift Light" w:hAnsi="Bahnschrift Light"/>
+          <w:sz w:val="24"/>
+          <w:szCs w:val="24"/>
+        </w:rPr>
+        <w:t>controller,</w:t>
+      </w:r>
+      <w:r>
+        <w:rPr>
+          <w:rFonts w:ascii="Bahnschrift Light" w:hAnsi="Bahnschrift Light"/>
+          <w:sz w:val="24"/>
+          <w:szCs w:val="24"/>
+        </w:rPr>
+        <w:t xml:space="preserve"> il quale ha il compito di portare a termine le query</w:t>
+      </w:r>
+      <w:r>
+        <w:rPr>
+          <w:rFonts w:ascii="Bahnschrift Light" w:hAnsi="Bahnschrift Light"/>
+          <w:sz w:val="24"/>
+          <w:szCs w:val="24"/>
+        </w:rPr>
+        <w:t xml:space="preserve"> </w:t>
+      </w:r>
+      <w:r>
+        <w:rPr>
+          <w:rFonts w:ascii="Bahnschrift Light" w:hAnsi="Bahnschrift Light"/>
+          <w:sz w:val="24"/>
+          <w:szCs w:val="24"/>
+        </w:rPr>
+        <w:t>appoggiandosi alla classe DatabaseConnection.</w:t>
+      </w:r>
+    </w:p>
     <w:sectPr>
       <w:headerReference w:type="default" r:id="rId24"/>
       <w:footerReference w:type="default" r:id="rId25"/>
@@ -27656,7 +27737,7 @@
 </file>
 
 <file path=word/endnotes.xml><?xml version="1.0" encoding="utf-8"?>
-<w:endnotes xmlns:wpc="http://schemas.microsoft.com/office/word/2010/wordprocessingCanvas" xmlns:cx="http://schemas.microsoft.com/office/drawing/2014/chartex" xmlns:cx1="http://schemas.microsoft.com/office/drawing/2015/9/8/chartex" xmlns:cx2="http://schemas.microsoft.com/office/drawing/2015/10/21/chartex" xmlns:cx3="http://schemas.microsoft.com/office/drawing/2016/5/9/chartex" xmlns:cx4="http://schemas.microsoft.com/office/drawing/2016/5/10/chartex" xmlns:cx5="http://schemas.microsoft.com/office/drawing/2016/5/11/chartex" xmlns:cx6="http://schemas.microsoft.com/office/drawing/2016/5/12/chartex" xmlns:cx7="http://schemas.microsoft.com/office/drawing/2016/5/13/chartex" xmlns:cx8="http://schemas.microsoft.com/office/drawing/2016/5/14/chartex" xmlns:mc="http://schemas.openxmlformats.org/markup-compatibility/2006" xmlns:aink="http://schemas.microsoft.com/office/drawing/2016/ink" xmlns:am3d="http://schemas.microsoft.com/office/drawing/2017/model3d" xmlns:o="urn:schemas-microsoft-com:office:office" xmlns:r="http://schemas.openxmlformats.org/officeDocument/2006/relationships" xmlns:m="http://schemas.openxmlformats.org/officeDocument/2006/math" xmlns:v="urn:schemas-microsoft-com:vml" xmlns:wp14="http://schemas.microsoft.com/office/word/2010/wordprocessingDrawing" xmlns:wp="http://schemas.openxmlformats.org/drawingml/2006/wordprocessingDrawing" xmlns:w10="urn:schemas-microsoft-com:office:word" xmlns:w="http://schemas.openxmlformats.org/wordprocessingml/2006/main" xmlns:w14="http://schemas.microsoft.com/office/word/2010/wordml" xmlns:w15="http://schemas.microsoft.com/office/word/2012/wordml" xmlns:w16cid="http://schemas.microsoft.com/office/word/2016/wordml/cid" xmlns:w16se="http://schemas.microsoft.com/office/word/2015/wordml/symex" xmlns:wpg="http://schemas.microsoft.com/office/word/2010/wordprocessingGroup" xmlns:wpi="http://schemas.microsoft.com/office/word/2010/wordprocessingInk" xmlns:wne="http://schemas.microsoft.com/office/word/2006/wordml" xmlns:wps="http://schemas.microsoft.com/office/word/2010/wordprocessingShape" mc:Ignorable="w14 w15 w16se w16cid wp14">
+<w:endnotes xmlns:wpc="http://schemas.microsoft.com/office/word/2010/wordprocessingCanvas" xmlns:cx="http://schemas.microsoft.com/office/drawing/2014/chartex" xmlns:cx1="http://schemas.microsoft.com/office/drawing/2015/9/8/chartex" xmlns:cx2="http://schemas.microsoft.com/office/drawing/2015/10/21/chartex" xmlns:cx3="http://schemas.microsoft.com/office/drawing/2016/5/9/chartex" xmlns:cx4="http://schemas.microsoft.com/office/drawing/2016/5/10/chartex" xmlns:cx5="http://schemas.microsoft.com/office/drawing/2016/5/11/chartex" xmlns:cx6="http://schemas.microsoft.com/office/drawing/2016/5/12/chartex" xmlns:cx7="http://schemas.microsoft.com/office/drawing/2016/5/13/chartex" xmlns:cx8="http://schemas.microsoft.com/office/drawing/2016/5/14/chartex" xmlns:mc="http://schemas.openxmlformats.org/markup-compatibility/2006" xmlns:aink="http://schemas.microsoft.com/office/drawing/2016/ink" xmlns:am3d="http://schemas.microsoft.com/office/drawing/2017/model3d" xmlns:o="urn:schemas-microsoft-com:office:office" xmlns:oel="http://schemas.microsoft.com/office/2019/extlst" xmlns:r="http://schemas.openxmlformats.org/officeDocument/2006/relationships" xmlns:m="http://schemas.openxmlformats.org/officeDocument/2006/math" xmlns:v="urn:schemas-microsoft-com:vml" xmlns:wp14="http://schemas.microsoft.com/office/word/2010/wordprocessingDrawing" xmlns:wp="http://schemas.openxmlformats.org/drawingml/2006/wordprocessingDrawing" xmlns:w10="urn:schemas-microsoft-com:office:word" xmlns:w="http://schemas.openxmlformats.org/wordprocessingml/2006/main" xmlns:w14="http://schemas.microsoft.com/office/word/2010/wordml" xmlns:w15="http://schemas.microsoft.com/office/word/2012/wordml" xmlns:w16cex="http://schemas.microsoft.com/office/word/2018/wordml/cex" xmlns:w16cid="http://schemas.microsoft.com/office/word/2016/wordml/cid" xmlns:w16="http://schemas.microsoft.com/office/word/2018/wordml" xmlns:w16sdtdh="http://schemas.microsoft.com/office/word/2020/wordml/sdtdatahash" xmlns:w16se="http://schemas.microsoft.com/office/word/2015/wordml/symex" xmlns:wpg="http://schemas.microsoft.com/office/word/2010/wordprocessingGroup" xmlns:wpi="http://schemas.microsoft.com/office/word/2010/wordprocessingInk" xmlns:wne="http://schemas.microsoft.com/office/word/2006/wordml" xmlns:wps="http://schemas.microsoft.com/office/word/2010/wordprocessingShape" mc:Ignorable="w14 w15 w16se w16cid w16 w16cex w16sdtdh wp14">
   <w:endnote w:type="separator" w:id="-1">
     <w:p>
       <w:pPr>
@@ -27688,7 +27769,7 @@
 </file>
 
 <file path=word/footer1.xml><?xml version="1.0" encoding="utf-8"?>
-<w:ftr xmlns:wpc="http://schemas.microsoft.com/office/word/2010/wordprocessingCanvas" xmlns:cx="http://schemas.microsoft.com/office/drawing/2014/chartex" xmlns:cx1="http://schemas.microsoft.com/office/drawing/2015/9/8/chartex" xmlns:cx2="http://schemas.microsoft.com/office/drawing/2015/10/21/chartex" xmlns:cx3="http://schemas.microsoft.com/office/drawing/2016/5/9/chartex" xmlns:cx4="http://schemas.microsoft.com/office/drawing/2016/5/10/chartex" xmlns:cx5="http://schemas.microsoft.com/office/drawing/2016/5/11/chartex" xmlns:cx6="http://schemas.microsoft.com/office/drawing/2016/5/12/chartex" xmlns:cx7="http://schemas.microsoft.com/office/drawing/2016/5/13/chartex" xmlns:cx8="http://schemas.microsoft.com/office/drawing/2016/5/14/chartex" xmlns:mc="http://schemas.openxmlformats.org/markup-compatibility/2006" xmlns:aink="http://schemas.microsoft.com/office/drawing/2016/ink" xmlns:am3d="http://schemas.microsoft.com/office/drawing/2017/model3d" xmlns:o="urn:schemas-microsoft-com:office:office" xmlns:r="http://schemas.openxmlformats.org/officeDocument/2006/relationships" xmlns:m="http://schemas.openxmlformats.org/officeDocument/2006/math" xmlns:v="urn:schemas-microsoft-com:vml" xmlns:wp14="http://schemas.microsoft.com/office/word/2010/wordprocessingDrawing" xmlns:wp="http://schemas.openxmlformats.org/drawingml/2006/wordprocessingDrawing" xmlns:w10="urn:schemas-microsoft-com:office:word" xmlns:w="http://schemas.openxmlformats.org/wordprocessingml/2006/main" xmlns:w14="http://schemas.microsoft.com/office/word/2010/wordml" xmlns:w15="http://schemas.microsoft.com/office/word/2012/wordml" xmlns:w16cid="http://schemas.microsoft.com/office/word/2016/wordml/cid" xmlns:w16se="http://schemas.microsoft.com/office/word/2015/wordml/symex" xmlns:wpg="http://schemas.microsoft.com/office/word/2010/wordprocessingGroup" xmlns:wpi="http://schemas.microsoft.com/office/word/2010/wordprocessingInk" xmlns:wne="http://schemas.microsoft.com/office/word/2006/wordml" xmlns:wps="http://schemas.microsoft.com/office/word/2010/wordprocessingShape" mc:Ignorable="w14 w15 w16se w16cid wp14">
+<w:ftr xmlns:wpc="http://schemas.microsoft.com/office/word/2010/wordprocessingCanvas" xmlns:cx="http://schemas.microsoft.com/office/drawing/2014/chartex" xmlns:cx1="http://schemas.microsoft.com/office/drawing/2015/9/8/chartex" xmlns:cx2="http://schemas.microsoft.com/office/drawing/2015/10/21/chartex" xmlns:cx3="http://schemas.microsoft.com/office/drawing/2016/5/9/chartex" xmlns:cx4="http://schemas.microsoft.com/office/drawing/2016/5/10/chartex" xmlns:cx5="http://schemas.microsoft.com/office/drawing/2016/5/11/chartex" xmlns:cx6="http://schemas.microsoft.com/office/drawing/2016/5/12/chartex" xmlns:cx7="http://schemas.microsoft.com/office/drawing/2016/5/13/chartex" xmlns:cx8="http://schemas.microsoft.com/office/drawing/2016/5/14/chartex" xmlns:mc="http://schemas.openxmlformats.org/markup-compatibility/2006" xmlns:aink="http://schemas.microsoft.com/office/drawing/2016/ink" xmlns:am3d="http://schemas.microsoft.com/office/drawing/2017/model3d" xmlns:o="urn:schemas-microsoft-com:office:office" xmlns:oel="http://schemas.microsoft.com/office/2019/extlst" xmlns:r="http://schemas.openxmlformats.org/officeDocument/2006/relationships" xmlns:m="http://schemas.openxmlformats.org/officeDocument/2006/math" xmlns:v="urn:schemas-microsoft-com:vml" xmlns:wp14="http://schemas.microsoft.com/office/word/2010/wordprocessingDrawing" xmlns:wp="http://schemas.openxmlformats.org/drawingml/2006/wordprocessingDrawing" xmlns:w10="urn:schemas-microsoft-com:office:word" xmlns:w="http://schemas.openxmlformats.org/wordprocessingml/2006/main" xmlns:w14="http://schemas.microsoft.com/office/word/2010/wordml" xmlns:w15="http://schemas.microsoft.com/office/word/2012/wordml" xmlns:w16cex="http://schemas.microsoft.com/office/word/2018/wordml/cex" xmlns:w16cid="http://schemas.microsoft.com/office/word/2016/wordml/cid" xmlns:w16="http://schemas.microsoft.com/office/word/2018/wordml" xmlns:w16sdtdh="http://schemas.microsoft.com/office/word/2020/wordml/sdtdatahash" xmlns:w16se="http://schemas.microsoft.com/office/word/2015/wordml/symex" xmlns:wpg="http://schemas.microsoft.com/office/word/2010/wordprocessingGroup" xmlns:wpi="http://schemas.microsoft.com/office/word/2010/wordprocessingInk" xmlns:wne="http://schemas.microsoft.com/office/word/2006/wordml" xmlns:wps="http://schemas.microsoft.com/office/word/2010/wordprocessingShape" mc:Ignorable="w14 w15 w16se w16cid w16 w16cex w16sdtdh wp14">
   <w:sdt>
     <w:sdtPr>
       <w:id w:val="1750470612"/>
@@ -27731,7 +27812,7 @@
 </file>
 
 <file path=word/footnotes.xml><?xml version="1.0" encoding="utf-8"?>
-<w:footnotes xmlns:wpc="http://schemas.microsoft.com/office/word/2010/wordprocessingCanvas" xmlns:cx="http://schemas.microsoft.com/office/drawing/2014/chartex" xmlns:cx1="http://schemas.microsoft.com/office/drawing/2015/9/8/chartex" xmlns:cx2="http://schemas.microsoft.com/office/drawing/2015/10/21/chartex" xmlns:cx3="http://schemas.microsoft.com/office/drawing/2016/5/9/chartex" xmlns:cx4="http://schemas.microsoft.com/office/drawing/2016/5/10/chartex" xmlns:cx5="http://schemas.microsoft.com/office/drawing/2016/5/11/chartex" xmlns:cx6="http://schemas.microsoft.com/office/drawing/2016/5/12/chartex" xmlns:cx7="http://schemas.microsoft.com/office/drawing/2016/5/13/chartex" xmlns:cx8="http://schemas.microsoft.com/office/drawing/2016/5/14/chartex" xmlns:mc="http://schemas.openxmlformats.org/markup-compatibility/2006" xmlns:aink="http://schemas.microsoft.com/office/drawing/2016/ink" xmlns:am3d="http://schemas.microsoft.com/office/drawing/2017/model3d" xmlns:o="urn:schemas-microsoft-com:office:office" xmlns:r="http://schemas.openxmlformats.org/officeDocument/2006/relationships" xmlns:m="http://schemas.openxmlformats.org/officeDocument/2006/math" xmlns:v="urn:schemas-microsoft-com:vml" xmlns:wp14="http://schemas.microsoft.com/office/word/2010/wordprocessingDrawing" xmlns:wp="http://schemas.openxmlformats.org/drawingml/2006/wordprocessingDrawing" xmlns:w10="urn:schemas-microsoft-com:office:word" xmlns:w="http://schemas.openxmlformats.org/wordprocessingml/2006/main" xmlns:w14="http://schemas.microsoft.com/office/word/2010/wordml" xmlns:w15="http://schemas.microsoft.com/office/word/2012/wordml" xmlns:w16cid="http://schemas.microsoft.com/office/word/2016/wordml/cid" xmlns:w16se="http://schemas.microsoft.com/office/word/2015/wordml/symex" xmlns:wpg="http://schemas.microsoft.com/office/word/2010/wordprocessingGroup" xmlns:wpi="http://schemas.microsoft.com/office/word/2010/wordprocessingInk" xmlns:wne="http://schemas.microsoft.com/office/word/2006/wordml" xmlns:wps="http://schemas.microsoft.com/office/word/2010/wordprocessingShape" mc:Ignorable="w14 w15 w16se w16cid wp14">
+<w:footnotes xmlns:wpc="http://schemas.microsoft.com/office/word/2010/wordprocessingCanvas" xmlns:cx="http://schemas.microsoft.com/office/drawing/2014/chartex" xmlns:cx1="http://schemas.microsoft.com/office/drawing/2015/9/8/chartex" xmlns:cx2="http://schemas.microsoft.com/office/drawing/2015/10/21/chartex" xmlns:cx3="http://schemas.microsoft.com/office/drawing/2016/5/9/chartex" xmlns:cx4="http://schemas.microsoft.com/office/drawing/2016/5/10/chartex" xmlns:cx5="http://schemas.microsoft.com/office/drawing/2016/5/11/chartex" xmlns:cx6="http://schemas.microsoft.com/office/drawing/2016/5/12/chartex" xmlns:cx7="http://schemas.microsoft.com/office/drawing/2016/5/13/chartex" xmlns:cx8="http://schemas.microsoft.com/office/drawing/2016/5/14/chartex" xmlns:mc="http://schemas.openxmlformats.org/markup-compatibility/2006" xmlns:aink="http://schemas.microsoft.com/office/drawing/2016/ink" xmlns:am3d="http://schemas.microsoft.com/office/drawing/2017/model3d" xmlns:o="urn:schemas-microsoft-com:office:office" xmlns:oel="http://schemas.microsoft.com/office/2019/extlst" xmlns:r="http://schemas.openxmlformats.org/officeDocument/2006/relationships" xmlns:m="http://schemas.openxmlformats.org/officeDocument/2006/math" xmlns:v="urn:schemas-microsoft-com:vml" xmlns:wp14="http://schemas.microsoft.com/office/word/2010/wordprocessingDrawing" xmlns:wp="http://schemas.openxmlformats.org/drawingml/2006/wordprocessingDrawing" xmlns:w10="urn:schemas-microsoft-com:office:word" xmlns:w="http://schemas.openxmlformats.org/wordprocessingml/2006/main" xmlns:w14="http://schemas.microsoft.com/office/word/2010/wordml" xmlns:w15="http://schemas.microsoft.com/office/word/2012/wordml" xmlns:w16cex="http://schemas.microsoft.com/office/word/2018/wordml/cex" xmlns:w16cid="http://schemas.microsoft.com/office/word/2016/wordml/cid" xmlns:w16="http://schemas.microsoft.com/office/word/2018/wordml" xmlns:w16sdtdh="http://schemas.microsoft.com/office/word/2020/wordml/sdtdatahash" xmlns:w16se="http://schemas.microsoft.com/office/word/2015/wordml/symex" xmlns:wpg="http://schemas.microsoft.com/office/word/2010/wordprocessingGroup" xmlns:wpi="http://schemas.microsoft.com/office/word/2010/wordprocessingInk" xmlns:wne="http://schemas.microsoft.com/office/word/2006/wordml" xmlns:wps="http://schemas.microsoft.com/office/word/2010/wordprocessingShape" mc:Ignorable="w14 w15 w16se w16cid w16 w16cex w16sdtdh wp14">
   <w:footnote w:type="separator" w:id="-1">
     <w:p>
       <w:pPr>
@@ -27763,7 +27844,7 @@
 </file>
 
 <file path=word/header1.xml><?xml version="1.0" encoding="utf-8"?>
-<w:hdr xmlns:wpc="http://schemas.microsoft.com/office/word/2010/wordprocessingCanvas" xmlns:cx="http://schemas.microsoft.com/office/drawing/2014/chartex" xmlns:cx1="http://schemas.microsoft.com/office/drawing/2015/9/8/chartex" xmlns:cx2="http://schemas.microsoft.com/office/drawing/2015/10/21/chartex" xmlns:cx3="http://schemas.microsoft.com/office/drawing/2016/5/9/chartex" xmlns:cx4="http://schemas.microsoft.com/office/drawing/2016/5/10/chartex" xmlns:cx5="http://schemas.microsoft.com/office/drawing/2016/5/11/chartex" xmlns:cx6="http://schemas.microsoft.com/office/drawing/2016/5/12/chartex" xmlns:cx7="http://schemas.microsoft.com/office/drawing/2016/5/13/chartex" xmlns:cx8="http://schemas.microsoft.com/office/drawing/2016/5/14/chartex" xmlns:mc="http://schemas.openxmlformats.org/markup-compatibility/2006" xmlns:aink="http://schemas.microsoft.com/office/drawing/2016/ink" xmlns:am3d="http://schemas.microsoft.com/office/drawing/2017/model3d" xmlns:o="urn:schemas-microsoft-com:office:office" xmlns:r="http://schemas.openxmlformats.org/officeDocument/2006/relationships" xmlns:m="http://schemas.openxmlformats.org/officeDocument/2006/math" xmlns:v="urn:schemas-microsoft-com:vml" xmlns:wp14="http://schemas.microsoft.com/office/word/2010/wordprocessingDrawing" xmlns:wp="http://schemas.openxmlformats.org/drawingml/2006/wordprocessingDrawing" xmlns:w10="urn:schemas-microsoft-com:office:word" xmlns:w="http://schemas.openxmlformats.org/wordprocessingml/2006/main" xmlns:w14="http://schemas.microsoft.com/office/word/2010/wordml" xmlns:w15="http://schemas.microsoft.com/office/word/2012/wordml" xmlns:w16cid="http://schemas.microsoft.com/office/word/2016/wordml/cid" xmlns:w16se="http://schemas.microsoft.com/office/word/2015/wordml/symex" xmlns:wpg="http://schemas.microsoft.com/office/word/2010/wordprocessingGroup" xmlns:wpi="http://schemas.microsoft.com/office/word/2010/wordprocessingInk" xmlns:wne="http://schemas.microsoft.com/office/word/2006/wordml" xmlns:wps="http://schemas.microsoft.com/office/word/2010/wordprocessingShape" mc:Ignorable="w14 w15 w16se w16cid wp14">
+<w:hdr xmlns:wpc="http://schemas.microsoft.com/office/word/2010/wordprocessingCanvas" xmlns:cx="http://schemas.microsoft.com/office/drawing/2014/chartex" xmlns:cx1="http://schemas.microsoft.com/office/drawing/2015/9/8/chartex" xmlns:cx2="http://schemas.microsoft.com/office/drawing/2015/10/21/chartex" xmlns:cx3="http://schemas.microsoft.com/office/drawing/2016/5/9/chartex" xmlns:cx4="http://schemas.microsoft.com/office/drawing/2016/5/10/chartex" xmlns:cx5="http://schemas.microsoft.com/office/drawing/2016/5/11/chartex" xmlns:cx6="http://schemas.microsoft.com/office/drawing/2016/5/12/chartex" xmlns:cx7="http://schemas.microsoft.com/office/drawing/2016/5/13/chartex" xmlns:cx8="http://schemas.microsoft.com/office/drawing/2016/5/14/chartex" xmlns:mc="http://schemas.openxmlformats.org/markup-compatibility/2006" xmlns:aink="http://schemas.microsoft.com/office/drawing/2016/ink" xmlns:am3d="http://schemas.microsoft.com/office/drawing/2017/model3d" xmlns:o="urn:schemas-microsoft-com:office:office" xmlns:oel="http://schemas.microsoft.com/office/2019/extlst" xmlns:r="http://schemas.openxmlformats.org/officeDocument/2006/relationships" xmlns:m="http://schemas.openxmlformats.org/officeDocument/2006/math" xmlns:v="urn:schemas-microsoft-com:vml" xmlns:wp14="http://schemas.microsoft.com/office/word/2010/wordprocessingDrawing" xmlns:wp="http://schemas.openxmlformats.org/drawingml/2006/wordprocessingDrawing" xmlns:w10="urn:schemas-microsoft-com:office:word" xmlns:w="http://schemas.openxmlformats.org/wordprocessingml/2006/main" xmlns:w14="http://schemas.microsoft.com/office/word/2010/wordml" xmlns:w15="http://schemas.microsoft.com/office/word/2012/wordml" xmlns:w16cex="http://schemas.microsoft.com/office/word/2018/wordml/cex" xmlns:w16cid="http://schemas.microsoft.com/office/word/2016/wordml/cid" xmlns:w16="http://schemas.microsoft.com/office/word/2018/wordml" xmlns:w16sdtdh="http://schemas.microsoft.com/office/word/2020/wordml/sdtdatahash" xmlns:w16se="http://schemas.microsoft.com/office/word/2015/wordml/symex" xmlns:wpg="http://schemas.microsoft.com/office/word/2010/wordprocessingGroup" xmlns:wpi="http://schemas.microsoft.com/office/word/2010/wordprocessingInk" xmlns:wne="http://schemas.microsoft.com/office/word/2006/wordml" xmlns:wps="http://schemas.microsoft.com/office/word/2010/wordprocessingShape" mc:Ignorable="w14 w15 w16se w16cid w16 w16cex w16sdtdh wp14">
   <w:tbl>
     <w:tblPr>
       <w:tblW w:w="0" w:type="auto"/>
@@ -27821,7 +27902,7 @@
 </file>
 
 <file path=word/numbering.xml><?xml version="1.0" encoding="utf-8"?>
-<w:numbering xmlns:wpc="http://schemas.microsoft.com/office/word/2010/wordprocessingCanvas" xmlns:cx="http://schemas.microsoft.com/office/drawing/2014/chartex" xmlns:cx1="http://schemas.microsoft.com/office/drawing/2015/9/8/chartex" xmlns:cx2="http://schemas.microsoft.com/office/drawing/2015/10/21/chartex" xmlns:cx3="http://schemas.microsoft.com/office/drawing/2016/5/9/chartex" xmlns:cx4="http://schemas.microsoft.com/office/drawing/2016/5/10/chartex" xmlns:cx5="http://schemas.microsoft.com/office/drawing/2016/5/11/chartex" xmlns:cx6="http://schemas.microsoft.com/office/drawing/2016/5/12/chartex" xmlns:cx7="http://schemas.microsoft.com/office/drawing/2016/5/13/chartex" xmlns:cx8="http://schemas.microsoft.com/office/drawing/2016/5/14/chartex" xmlns:mc="http://schemas.openxmlformats.org/markup-compatibility/2006" xmlns:aink="http://schemas.microsoft.com/office/drawing/2016/ink" xmlns:am3d="http://schemas.microsoft.com/office/drawing/2017/model3d" xmlns:o="urn:schemas-microsoft-com:office:office" xmlns:r="http://schemas.openxmlformats.org/officeDocument/2006/relationships" xmlns:m="http://schemas.openxmlformats.org/officeDocument/2006/math" xmlns:v="urn:schemas-microsoft-com:vml" xmlns:wp14="http://schemas.microsoft.com/office/word/2010/wordprocessingDrawing" xmlns:wp="http://schemas.openxmlformats.org/drawingml/2006/wordprocessingDrawing" xmlns:w10="urn:schemas-microsoft-com:office:word" xmlns:w="http://schemas.openxmlformats.org/wordprocessingml/2006/main" xmlns:w14="http://schemas.microsoft.com/office/word/2010/wordml" xmlns:w15="http://schemas.microsoft.com/office/word/2012/wordml" xmlns:w16cid="http://schemas.microsoft.com/office/word/2016/wordml/cid" xmlns:w16se="http://schemas.microsoft.com/office/word/2015/wordml/symex" xmlns:wpg="http://schemas.microsoft.com/office/word/2010/wordprocessingGroup" xmlns:wpi="http://schemas.microsoft.com/office/word/2010/wordprocessingInk" xmlns:wne="http://schemas.microsoft.com/office/word/2006/wordml" xmlns:wps="http://schemas.microsoft.com/office/word/2010/wordprocessingShape" mc:Ignorable="w14 w15 w16se w16cid wp14">
+<w:numbering xmlns:wpc="http://schemas.microsoft.com/office/word/2010/wordprocessingCanvas" xmlns:cx="http://schemas.microsoft.com/office/drawing/2014/chartex" xmlns:cx1="http://schemas.microsoft.com/office/drawing/2015/9/8/chartex" xmlns:cx2="http://schemas.microsoft.com/office/drawing/2015/10/21/chartex" xmlns:cx3="http://schemas.microsoft.com/office/drawing/2016/5/9/chartex" xmlns:cx4="http://schemas.microsoft.com/office/drawing/2016/5/10/chartex" xmlns:cx5="http://schemas.microsoft.com/office/drawing/2016/5/11/chartex" xmlns:cx6="http://schemas.microsoft.com/office/drawing/2016/5/12/chartex" xmlns:cx7="http://schemas.microsoft.com/office/drawing/2016/5/13/chartex" xmlns:cx8="http://schemas.microsoft.com/office/drawing/2016/5/14/chartex" xmlns:mc="http://schemas.openxmlformats.org/markup-compatibility/2006" xmlns:aink="http://schemas.microsoft.com/office/drawing/2016/ink" xmlns:am3d="http://schemas.microsoft.com/office/drawing/2017/model3d" xmlns:o="urn:schemas-microsoft-com:office:office" xmlns:oel="http://schemas.microsoft.com/office/2019/extlst" xmlns:r="http://schemas.openxmlformats.org/officeDocument/2006/relationships" xmlns:m="http://schemas.openxmlformats.org/officeDocument/2006/math" xmlns:v="urn:schemas-microsoft-com:vml" xmlns:wp14="http://schemas.microsoft.com/office/word/2010/wordprocessingDrawing" xmlns:wp="http://schemas.openxmlformats.org/drawingml/2006/wordprocessingDrawing" xmlns:w10="urn:schemas-microsoft-com:office:word" xmlns:w="http://schemas.openxmlformats.org/wordprocessingml/2006/main" xmlns:w14="http://schemas.microsoft.com/office/word/2010/wordml" xmlns:w15="http://schemas.microsoft.com/office/word/2012/wordml" xmlns:w16cex="http://schemas.microsoft.com/office/word/2018/wordml/cex" xmlns:w16cid="http://schemas.microsoft.com/office/word/2016/wordml/cid" xmlns:w16="http://schemas.microsoft.com/office/word/2018/wordml" xmlns:w16sdtdh="http://schemas.microsoft.com/office/word/2020/wordml/sdtdatahash" xmlns:w16se="http://schemas.microsoft.com/office/word/2015/wordml/symex" xmlns:wpg="http://schemas.microsoft.com/office/word/2010/wordprocessingGroup" xmlns:wpi="http://schemas.microsoft.com/office/word/2010/wordprocessingInk" xmlns:wne="http://schemas.microsoft.com/office/word/2006/wordml" xmlns:wps="http://schemas.microsoft.com/office/word/2010/wordprocessingShape" mc:Ignorable="w14 w15 w16se w16cid w16 w16cex w16sdtdh wp14">
   <w:abstractNum w:abstractNumId="0" w15:restartNumberingAfterBreak="0">
     <w:nsid w:val="0847341C"/>
     <w:multiLevelType w:val="hybridMultilevel"/>
@@ -28580,35 +28661,35 @@
       </w:pPr>
     </w:lvl>
   </w:abstractNum>
-  <w:num w:numId="1">
+  <w:num w:numId="1" w16cid:durableId="163784945">
     <w:abstractNumId w:val="6"/>
   </w:num>
-  <w:num w:numId="2">
+  <w:num w:numId="2" w16cid:durableId="999650130">
     <w:abstractNumId w:val="2"/>
   </w:num>
-  <w:num w:numId="3">
+  <w:num w:numId="3" w16cid:durableId="999969317">
     <w:abstractNumId w:val="3"/>
   </w:num>
-  <w:num w:numId="4">
+  <w:num w:numId="4" w16cid:durableId="1624072365">
     <w:abstractNumId w:val="7"/>
   </w:num>
-  <w:num w:numId="5">
+  <w:num w:numId="5" w16cid:durableId="1374306105">
     <w:abstractNumId w:val="5"/>
   </w:num>
-  <w:num w:numId="6">
+  <w:num w:numId="6" w16cid:durableId="291133685">
     <w:abstractNumId w:val="4"/>
   </w:num>
-  <w:num w:numId="7">
+  <w:num w:numId="7" w16cid:durableId="728261587">
     <w:abstractNumId w:val="0"/>
   </w:num>
-  <w:num w:numId="8">
+  <w:num w:numId="8" w16cid:durableId="2066904069">
     <w:abstractNumId w:val="1"/>
   </w:num>
 </w:numbering>
 </file>
 
 <file path=word/styles.xml><?xml version="1.0" encoding="utf-8"?>
-<w:styles xmlns:mc="http://schemas.openxmlformats.org/markup-compatibility/2006" xmlns:r="http://schemas.openxmlformats.org/officeDocument/2006/relationships" xmlns:w="http://schemas.openxmlformats.org/wordprocessingml/2006/main" xmlns:w14="http://schemas.microsoft.com/office/word/2010/wordml" xmlns:w15="http://schemas.microsoft.com/office/word/2012/wordml" xmlns:w16cid="http://schemas.microsoft.com/office/word/2016/wordml/cid" xmlns:w16se="http://schemas.microsoft.com/office/word/2015/wordml/symex" mc:Ignorable="w14 w15 w16se w16cid">
+<w:styles xmlns:mc="http://schemas.openxmlformats.org/markup-compatibility/2006" xmlns:r="http://schemas.openxmlformats.org/officeDocument/2006/relationships" xmlns:w="http://schemas.openxmlformats.org/wordprocessingml/2006/main" xmlns:w14="http://schemas.microsoft.com/office/word/2010/wordml" xmlns:w15="http://schemas.microsoft.com/office/word/2012/wordml" xmlns:w16cex="http://schemas.microsoft.com/office/word/2018/wordml/cex" xmlns:w16cid="http://schemas.microsoft.com/office/word/2016/wordml/cid" xmlns:w16="http://schemas.microsoft.com/office/word/2018/wordml" xmlns:w16sdtdh="http://schemas.microsoft.com/office/word/2020/wordml/sdtdatahash" xmlns:w16se="http://schemas.microsoft.com/office/word/2015/wordml/symex" mc:Ignorable="w14 w15 w16se w16cid w16 w16cex w16sdtdh">
   <w:docDefaults>
     <w:rPrDefault>
       <w:rPr>
@@ -28624,7 +28705,7 @@
       </w:pPr>
     </w:pPrDefault>
   </w:docDefaults>
-  <w:latentStyles w:defLockedState="0" w:defUIPriority="99" w:defSemiHidden="0" w:defUnhideWhenUsed="0" w:defQFormat="0" w:count="375">
+  <w:latentStyles w:defLockedState="0" w:defUIPriority="99" w:defSemiHidden="0" w:defUnhideWhenUsed="0" w:defQFormat="0" w:count="376">
     <w:lsdException w:name="Normal" w:uiPriority="0" w:qFormat="1"/>
     <w:lsdException w:name="heading 1" w:uiPriority="9" w:qFormat="1"/>
     <w:lsdException w:name="heading 2" w:semiHidden="1" w:uiPriority="9" w:unhideWhenUsed="1" w:qFormat="1"/>
@@ -28730,7 +28811,6 @@
     <w:lsdException w:name="HTML Sample" w:semiHidden="1" w:unhideWhenUsed="1"/>
     <w:lsdException w:name="HTML Typewriter" w:semiHidden="1" w:unhideWhenUsed="1"/>
     <w:lsdException w:name="HTML Variable" w:semiHidden="1" w:unhideWhenUsed="1"/>
-    <w:lsdException w:name="Normal Table" w:semiHidden="1" w:unhideWhenUsed="1"/>
     <w:lsdException w:name="annotation subject" w:semiHidden="1" w:unhideWhenUsed="1"/>
     <w:lsdException w:name="No List" w:semiHidden="1" w:unhideWhenUsed="1"/>
     <w:lsdException w:name="Outline List 1" w:semiHidden="1" w:unhideWhenUsed="1"/>
@@ -28777,10 +28857,8 @@
     <w:lsdException w:name="Table Subtle 2" w:semiHidden="1" w:unhideWhenUsed="1"/>
     <w:lsdException w:name="Table Web 1" w:semiHidden="1" w:unhideWhenUsed="1"/>
     <w:lsdException w:name="Table Web 2" w:semiHidden="1" w:unhideWhenUsed="1"/>
-    <w:lsdException w:name="Table Web 3" w:semiHidden="1" w:unhideWhenUsed="1"/>
     <w:lsdException w:name="Balloon Text" w:semiHidden="1" w:unhideWhenUsed="1"/>
     <w:lsdException w:name="Table Grid" w:uiPriority="39"/>
-    <w:lsdException w:name="Table Theme" w:semiHidden="1" w:unhideWhenUsed="1"/>
     <w:lsdException w:name="Placeholder Text" w:semiHidden="1"/>
     <w:lsdException w:name="No Spacing" w:uiPriority="1" w:qFormat="1"/>
     <w:lsdException w:name="Light Shading" w:uiPriority="60"/>
@@ -29000,6 +29078,7 @@
     <w:lsdException w:name="Smart Hyperlink" w:semiHidden="1" w:unhideWhenUsed="1"/>
     <w:lsdException w:name="Hashtag" w:semiHidden="1" w:unhideWhenUsed="1"/>
     <w:lsdException w:name="Unresolved Mention" w:semiHidden="1" w:unhideWhenUsed="1"/>
+    <w:lsdException w:name="Smart Link" w:semiHidden="1" w:unhideWhenUsed="1"/>
   </w:latentStyles>
   <w:style w:type="paragraph" w:default="1" w:styleId="Normale">
     <w:name w:val="Normal"/>

</xml_diff>